<commit_message>
Updated docs, changelog, and added version numbers
Updated documentation, added tutorial, updated readme file, and added
initial version numbers and string.
</commit_message>
<xml_diff>
--- a/Docs/Tutorial.docx
+++ b/Docs/Tutorial.docx
@@ -4176,7 +4176,18 @@
     </w:p>
     <w:p>
       <w:r>
-        <w:t>If you divide two integers and the result can’t be stored in an integer, the result will be a number.  If you wish to preserve the result as an integer no matter the result, you must explicitly cast the value back to an integer.</w:t>
+        <w:t>If you divide two integers and the result can’t be stored in an integer, the result will be a number.  If you wish to preserve the result as an integer</w:t>
+      </w:r>
+      <w:bookmarkStart w:id="0" w:name="_GoBack"/>
+      <w:bookmarkEnd w:id="0"/>
+      <w:r>
+        <w:t xml:space="preserve"> no matter the result, you must explicitly cast the </w:t>
+      </w:r>
+      <w:r>
+        <w:t>result of the operation</w:t>
+      </w:r>
+      <w:r>
+        <w:t xml:space="preserve"> back to an integer.</w:t>
       </w:r>
     </w:p>
     <w:p>
@@ -14328,10 +14339,28 @@
         <w:t xml:space="preserve">variables before </w:t>
       </w:r>
       <w:r>
-        <w:t xml:space="preserve">the script executes.  However, the script can’t </w:t>
-      </w:r>
-      <w:r>
-        <w:t>directly variables by name that</w:t>
+        <w:t xml:space="preserve">you call the </w:t>
+      </w:r>
+      <w:r>
+        <w:rPr>
+          <w:rStyle w:val="CodeChar"/>
+        </w:rPr>
+        <w:t>Execute()</w:t>
+      </w:r>
+      <w:r>
+        <w:t xml:space="preserve"> function</w:t>
+      </w:r>
+      <w:r>
+        <w:t xml:space="preserve">.  However, the script can’t </w:t>
+      </w:r>
+      <w:r>
+        <w:t xml:space="preserve">directly </w:t>
+      </w:r>
+      <w:r>
+        <w:t xml:space="preserve">access </w:t>
+      </w:r>
+      <w:r>
+        <w:t>variables by name that</w:t>
       </w:r>
       <w:r>
         <w:t xml:space="preserve"> it doesn’t know about</w:t>
@@ -14357,13 +14386,9 @@
       <w:r>
         <w:t xml:space="preserve">returns </w:t>
       </w:r>
-      <w:proofErr w:type="spellStart"/>
-      <w:proofErr w:type="gramStart"/>
-      <w:r>
-        <w:t>it’s</w:t>
-      </w:r>
-      <w:proofErr w:type="spellEnd"/>
-      <w:proofErr w:type="gramEnd"/>
+      <w:r>
+        <w:t>its</w:t>
+      </w:r>
       <w:r>
         <w:t xml:space="preserve"> value</w:t>
       </w:r>
@@ -14441,7 +14466,19 @@
           <w:highlight w:val="white"/>
         </w:rPr>
         <w:lastRenderedPageBreak/>
-        <w:t>In Jinx script, retrieving that variable would look like</w:t>
+        <w:t xml:space="preserve">In Jinx script, </w:t>
+      </w:r>
+      <w:r>
+        <w:rPr>
+          <w:highlight w:val="white"/>
+        </w:rPr>
+        <w:t>getting and setting</w:t>
+      </w:r>
+      <w:r>
+        <w:rPr>
+          <w:highlight w:val="white"/>
+        </w:rPr>
+        <w:t xml:space="preserve"> that variable would look like</w:t>
       </w:r>
       <w:r>
         <w:rPr>
@@ -14483,6 +14520,44 @@
       <w:pPr>
         <w:pStyle w:val="Code"/>
         <w:rPr>
+          <w:color w:val="00B050"/>
+          <w:highlight w:val="white"/>
+        </w:rPr>
+      </w:pPr>
+      <w:r>
+        <w:rPr>
+          <w:color w:val="00B050"/>
+          <w:highlight w:val="white"/>
+        </w:rPr>
+        <w:t xml:space="preserve">-- get the variable set in code </w:t>
+      </w:r>
+      <w:r>
+        <w:rPr>
+          <w:color w:val="00B050"/>
+          <w:highlight w:val="white"/>
+        </w:rPr>
+        <w:t>(</w:t>
+      </w:r>
+      <w:r>
+        <w:rPr>
+          <w:color w:val="00B050"/>
+          <w:highlight w:val="white"/>
+        </w:rPr>
+        <w:t>somevar = 123</w:t>
+      </w:r>
+      <w:r>
+        <w:rPr>
+          <w:color w:val="00B050"/>
+          <w:highlight w:val="white"/>
+        </w:rPr>
+        <w:t>)</w:t>
+      </w:r>
+    </w:p>
+    <w:p>
+      <w:pPr>
+        <w:pStyle w:val="Code"/>
+        <w:rPr>
+          <w:color w:val="00B050"/>
           <w:highlight w:val="white"/>
         </w:rPr>
       </w:pPr>
@@ -14515,29 +14590,55 @@
       </w:r>
       <w:r>
         <w:rPr>
+          <w:color w:val="C00000"/>
+          <w:highlight w:val="white"/>
+        </w:rPr>
+        <w:t>"</w:t>
+      </w:r>
+      <w:r>
+        <w:rPr>
+          <w:color w:val="C00000"/>
           <w:highlight w:val="white"/>
         </w:rPr>
         <w:t>p</w:t>
       </w:r>
       <w:r>
         <w:rPr>
+          <w:color w:val="C00000"/>
+          <w:highlight w:val="white"/>
+        </w:rPr>
+        <w:t>"</w:t>
+      </w:r>
+      <w:r>
+        <w:rPr>
+          <w:color w:val="C00000"/>
           <w:highlight w:val="white"/>
         </w:rPr>
         <w:t xml:space="preserve"> </w:t>
       </w:r>
-      <w:r>
-        <w:rPr>
-          <w:color w:val="00B050"/>
-          <w:highlight w:val="white"/>
-        </w:rPr>
-        <w:t>--</w:t>
-      </w:r>
-      <w:r>
-        <w:rPr>
-          <w:color w:val="00B050"/>
-          <w:highlight w:val="white"/>
-        </w:rPr>
-        <w:t xml:space="preserve"> somevar = 123</w:t>
+    </w:p>
+    <w:p>
+      <w:pPr>
+        <w:pStyle w:val="Code"/>
+        <w:rPr>
+          <w:color w:val="00B050"/>
+          <w:highlight w:val="white"/>
+        </w:rPr>
+      </w:pPr>
+    </w:p>
+    <w:p>
+      <w:pPr>
+        <w:pStyle w:val="Code"/>
+        <w:rPr>
+          <w:highlight w:val="white"/>
+        </w:rPr>
+      </w:pPr>
+      <w:r>
+        <w:rPr>
+          <w:color w:val="00B050"/>
+          <w:highlight w:val="white"/>
+        </w:rPr>
+        <w:t>-- set the variable to a different value</w:t>
       </w:r>
     </w:p>
     <w:p>
@@ -14571,18 +14672,47 @@
       </w:r>
       <w:r>
         <w:rPr>
+          <w:color w:val="C00000"/>
+          <w:highlight w:val="white"/>
+        </w:rPr>
+        <w:t>"</w:t>
+      </w:r>
+      <w:r>
+        <w:rPr>
+          <w:color w:val="C00000"/>
           <w:highlight w:val="white"/>
         </w:rPr>
         <w:t>p</w:t>
       </w:r>
       <w:r>
         <w:rPr>
+          <w:color w:val="C00000"/>
+          <w:highlight w:val="white"/>
+        </w:rPr>
+        <w:t>"</w:t>
+      </w:r>
+      <w:r>
+        <w:rPr>
+          <w:color w:val="C00000"/>
           <w:highlight w:val="white"/>
         </w:rPr>
         <w:t xml:space="preserve"> </w:t>
       </w:r>
       <w:r>
         <w:rPr>
+          <w:color w:val="7030A0"/>
+          <w:highlight w:val="white"/>
+        </w:rPr>
+        <w:t>to</w:t>
+      </w:r>
+      <w:r>
+        <w:rPr>
+          <w:highlight w:val="white"/>
+        </w:rPr>
+        <w:t xml:space="preserve"> </w:t>
+      </w:r>
+      <w:r>
+        <w:rPr>
           <w:color w:val="C00000"/>
           <w:highlight w:val="white"/>
         </w:rPr>
@@ -14597,6 +14727,9 @@
         <w:t xml:space="preserve">his function will retrieve </w:t>
       </w:r>
       <w:r>
+        <w:t xml:space="preserve">the value of </w:t>
+      </w:r>
+      <w:r>
         <w:t>a</w:t>
       </w:r>
       <w:r>
@@ -14624,7 +14757,10 @@
         <w:t xml:space="preserve"> variable by name</w:t>
       </w:r>
       <w:r>
-        <w:t xml:space="preserve"> as usual</w:t>
+        <w:t xml:space="preserve"> as </w:t>
+      </w:r>
+      <w:r>
+        <w:t>is typically done</w:t>
       </w:r>
       <w:r>
         <w:t xml:space="preserve">.  There is a corresponding function </w:t>
@@ -14642,6 +14778,12 @@
         <w:t>variable</w:t>
       </w:r>
       <w:r>
+        <w:rPr>
+          <w:rStyle w:val="CodeChar"/>
+        </w:rPr>
+        <w:t xml:space="preserve"> {} to {}</w:t>
+      </w:r>
+      <w:r>
         <w:t xml:space="preserve"> as well, if you wish to set those</w:t>
       </w:r>
       <w:r>
@@ -14677,10 +14819,13 @@
         <w:rPr>
           <w:rStyle w:val="CodeChar"/>
         </w:rPr>
-        <w:t>variable</w:t>
-      </w:r>
-      <w:r>
-        <w:t xml:space="preserve"> function is a bit less useful than its cohort which reads variables</w:t>
+        <w:t>variable {} to {}</w:t>
+      </w:r>
+      <w:r>
+        <w:t xml:space="preserve"> </w:t>
+      </w:r>
+      <w:r>
+        <w:t>function is a bit less useful than its cohort which reads variables</w:t>
       </w:r>
       <w:r>
         <w:t>.</w:t>
@@ -14831,13 +14976,37 @@
         <w:t>Variant</w:t>
       </w:r>
       <w:r>
-        <w:t xml:space="preserve"> class in Jinx is the internal representation of stored variables in scripts and the runtime.  When you access a variable, you receive a copy of one of these objects.  The class is a bit unwieldy with a large number of functions, but it’s </w:t>
+        <w:t xml:space="preserve"> class in Jinx is the internal representation of stored variables in scripts and the runtime.  When you access a variable</w:t>
+      </w:r>
+      <w:r>
+        <w:t xml:space="preserve"> via the </w:t>
+      </w:r>
+      <w:r>
+        <w:rPr>
+          <w:rStyle w:val="CodeChar"/>
+        </w:rPr>
+        <w:t>IScript::GetVariable()</w:t>
+      </w:r>
+      <w:r>
+        <w:t xml:space="preserve"> function</w:t>
+      </w:r>
+      <w:r>
+        <w:t xml:space="preserve">, you receive a copy of one </w:t>
+      </w:r>
+      <w:r>
+        <w:t xml:space="preserve">of these objects.  The class looks </w:t>
+      </w:r>
+      <w:r>
+        <w:t xml:space="preserve">a bit unwieldy with a large number of functions, but it’s </w:t>
       </w:r>
       <w:r>
         <w:t xml:space="preserve">actually </w:t>
       </w:r>
       <w:r>
-        <w:t>a very simple class.</w:t>
+        <w:t>fairly simple</w:t>
+      </w:r>
+      <w:r>
+        <w:t>.</w:t>
       </w:r>
     </w:p>
     <w:p>
@@ -15006,6 +15175,7 @@
     </w:p>
     <w:p>
       <w:r>
+        <w:lastRenderedPageBreak/>
         <w:t>Each type has a</w:t>
       </w:r>
       <w:r>
@@ -15153,7 +15323,6 @@
           <w:szCs w:val="19"/>
           <w:highlight w:val="white"/>
         </w:rPr>
-        <w:lastRenderedPageBreak/>
         <w:t>if</w:t>
       </w:r>
       <w:r>
@@ -15700,6 +15869,7 @@
     </w:p>
     <w:p>
       <w:r>
+        <w:lastRenderedPageBreak/>
         <w:t xml:space="preserve">You should understand that </w:t>
       </w:r>
       <w:r>
@@ -15726,7 +15896,6 @@
     </w:p>
     <w:p>
       <w:r>
-        <w:lastRenderedPageBreak/>
         <w:t xml:space="preserve">This has ramifications for how </w:t>
       </w:r>
       <w:r>
@@ -16646,6 +16815,7 @@
         <w:pStyle w:val="Heading2"/>
       </w:pPr>
       <w:r>
+        <w:lastRenderedPageBreak/>
         <w:t>Thread Safety and Concurrency</w:t>
       </w:r>
     </w:p>
@@ -16660,11 +16830,7 @@
         <w:t>not</w:t>
       </w:r>
       <w:r>
-        <w:t xml:space="preserve"> thread-safe, however, so you must </w:t>
-      </w:r>
-      <w:r>
-        <w:lastRenderedPageBreak/>
-        <w:t>take care to only access each individual script from a single thread or protect the script from simultaneous access from multiple threads with your own code.</w:t>
+        <w:t xml:space="preserve"> thread-safe, however, so you must take care to only access each individual script from a single thread or protect the script from simultaneous access from multiple threads with your own code.</w:t>
       </w:r>
     </w:p>
     <w:p>
@@ -16682,18 +16848,7 @@
     </w:p>
     <w:p>
       <w:r>
-        <w:t xml:space="preserve">The Jinx library does not use </w:t>
-      </w:r>
-      <w:r>
-        <w:t xml:space="preserve">C++ </w:t>
-      </w:r>
-      <w:r>
-        <w:t>exceptions.  This simply reflects the reality that many game developers and development platforms do not use exceptions, and Jinx was specifically designed with this particular audience in</w:t>
-      </w:r>
-      <w:bookmarkStart w:id="0" w:name="_GoBack"/>
-      <w:bookmarkEnd w:id="0"/>
-      <w:r>
-        <w:t xml:space="preserve"> mind.</w:t>
+        <w:t>The Jinx library does not use C++ exceptions.  This simply reflects the reality that many game developers and development platforms do not use exceptions, and Jinx was specifically designed with this particular audience in mind.</w:t>
       </w:r>
     </w:p>
     <w:p>
@@ -16712,9 +16867,35 @@
         <w:t xml:space="preserve"> and API</w:t>
       </w:r>
       <w:r>
-        <w:t>.  Feel free to e-mail me at (insert Jinx feedback e-mail) or contact me via the GitHub project at (insert GitHub page).  I’m curious to hear if anyone makes use of this scripting library besides me, and how it works out for you.</w:t>
-      </w:r>
-    </w:p>
+        <w:t xml:space="preserve">.  </w:t>
+      </w:r>
+      <w:r>
+        <w:t xml:space="preserve">Feel free to e-mail me at </w:t>
+      </w:r>
+      <w:hyperlink r:id="rId7" w:history="1">
+        <w:r>
+          <w:rPr>
+            <w:rStyle w:val="Hyperlink"/>
+          </w:rPr>
+          <w:t>author@jinx-lang.org</w:t>
+        </w:r>
+      </w:hyperlink>
+      <w:r>
+        <w:t xml:space="preserve"> or contact me via the GitHub project at </w:t>
+      </w:r>
+      <w:hyperlink r:id="rId8" w:history="1">
+        <w:r>
+          <w:rPr>
+            <w:rStyle w:val="Hyperlink"/>
+          </w:rPr>
+          <w:t>https://github.com/JamesBoer/Jinx</w:t>
+        </w:r>
+      </w:hyperlink>
+      <w:r>
+        <w:t>.  I’m curious to hear if anyone makes use of this scripting library besides me, and how it works out for you.</w:t>
+      </w:r>
+    </w:p>
+    <w:p/>
     <w:sectPr>
       <w:pgSz w:w="12240" w:h="15840"/>
       <w:pgMar w:top="1440" w:right="1440" w:bottom="1440" w:left="1440" w:header="720" w:footer="720" w:gutter="0"/>
@@ -17796,6 +17977,18 @@
       <w:spacing w:after="0" w:line="240" w:lineRule="auto"/>
     </w:pPr>
   </w:style>
+  <w:style w:type="character" w:styleId="Hyperlink">
+    <w:name w:val="Hyperlink"/>
+    <w:basedOn w:val="DefaultParagraphFont"/>
+    <w:uiPriority w:val="99"/>
+    <w:semiHidden/>
+    <w:unhideWhenUsed/>
+    <w:rsid w:val="00C66D91"/>
+    <w:rPr>
+      <w:color w:val="0000FF" w:themeColor="hyperlink"/>
+      <w:u w:val="single"/>
+    </w:rPr>
+  </w:style>
 </w:styles>
 </file>
 
@@ -18520,6 +18713,18 @@
       <w:spacing w:after="0" w:line="240" w:lineRule="auto"/>
     </w:pPr>
   </w:style>
+  <w:style w:type="character" w:styleId="Hyperlink">
+    <w:name w:val="Hyperlink"/>
+    <w:basedOn w:val="DefaultParagraphFont"/>
+    <w:uiPriority w:val="99"/>
+    <w:semiHidden/>
+    <w:unhideWhenUsed/>
+    <w:rsid w:val="00C66D91"/>
+    <w:rPr>
+      <w:color w:val="0000FF" w:themeColor="hyperlink"/>
+      <w:u w:val="single"/>
+    </w:rPr>
+  </w:style>
 </w:styles>
 </file>
 
@@ -18813,7 +19018,7 @@
 </file>
 
 <file path=customXml/itemProps1.xml><?xml version="1.0" encoding="utf-8"?>
-<ds:datastoreItem xmlns:ds="http://schemas.openxmlformats.org/officeDocument/2006/customXml" ds:itemID="{5D06431C-1BE6-41BE-AC88-28210B23995B}">
+<ds:datastoreItem xmlns:ds="http://schemas.openxmlformats.org/officeDocument/2006/customXml" ds:itemID="{3F229DEB-A195-4506-8010-ADABE94D872A}">
   <ds:schemaRefs>
     <ds:schemaRef ds:uri="http://schemas.openxmlformats.org/officeDocument/2006/bibliography"/>
   </ds:schemaRefs>

</xml_diff>

<commit_message>
Improve robustness of runtime type casting errors
</commit_message>
<xml_diff>
--- a/Docs/Tutorial.docx
+++ b/Docs/Tutorial.docx
@@ -4342,10 +4342,21 @@
         <w:t>, and has a small but robust set of features.  Variables are dynamically</w:t>
       </w:r>
       <w:r>
-        <w:t xml:space="preserve"> and weakly</w:t>
-      </w:r>
-      <w:r>
-        <w:t xml:space="preserve"> typed, easily converted between types by casts or assignments.</w:t>
+        <w:t xml:space="preserve"> </w:t>
+      </w:r>
+      <w:r>
+        <w:t xml:space="preserve">and strongly </w:t>
+      </w:r>
+      <w:r>
+        <w:t xml:space="preserve">typed, </w:t>
+      </w:r>
+      <w:r>
+        <w:t xml:space="preserve">and values are </w:t>
+      </w:r>
+      <w:bookmarkStart w:id="2" w:name="_GoBack"/>
+      <w:bookmarkEnd w:id="2"/>
+      <w:r>
+        <w:t>easily converted between types by casts.</w:t>
       </w:r>
       <w:r>
         <w:t xml:space="preserve">  Properties and</w:t>
@@ -4501,11 +4512,11 @@
       <w:pPr>
         <w:pStyle w:val="Heading2"/>
       </w:pPr>
-      <w:bookmarkStart w:id="2" w:name="_Toc484223428"/>
+      <w:bookmarkStart w:id="3" w:name="_Toc484223428"/>
       <w:r>
         <w:t>Jinx Features</w:t>
       </w:r>
-      <w:bookmarkEnd w:id="2"/>
+      <w:bookmarkEnd w:id="3"/>
     </w:p>
     <w:p>
       <w:pPr>
@@ -4742,14 +4753,14 @@
           <w:noProof/>
         </w:rPr>
       </w:pPr>
-      <w:bookmarkStart w:id="3" w:name="_Toc484223429"/>
+      <w:bookmarkStart w:id="4" w:name="_Toc484223429"/>
       <w:r>
         <w:rPr>
           <w:noProof/>
         </w:rPr>
         <w:t>Getting Started With Jinx</w:t>
       </w:r>
-      <w:bookmarkEnd w:id="3"/>
+      <w:bookmarkEnd w:id="4"/>
     </w:p>
     <w:p>
       <w:pPr>
@@ -4795,14 +4806,14 @@
           <w:noProof/>
         </w:rPr>
       </w:pPr>
-      <w:bookmarkStart w:id="4" w:name="_Toc484223430"/>
+      <w:bookmarkStart w:id="5" w:name="_Toc484223430"/>
       <w:r>
         <w:rPr>
           <w:noProof/>
         </w:rPr>
         <w:t>Jinx Prerequisites</w:t>
       </w:r>
-      <w:bookmarkEnd w:id="4"/>
+      <w:bookmarkEnd w:id="5"/>
     </w:p>
     <w:p>
       <w:r>
@@ -4865,11 +4876,11 @@
       <w:pPr>
         <w:pStyle w:val="Heading2"/>
       </w:pPr>
-      <w:bookmarkStart w:id="5" w:name="_Toc484223431"/>
+      <w:bookmarkStart w:id="6" w:name="_Toc484223431"/>
       <w:r>
         <w:t>Compiling Jinx</w:t>
       </w:r>
-      <w:bookmarkEnd w:id="5"/>
+      <w:bookmarkEnd w:id="6"/>
     </w:p>
     <w:p>
       <w:r>
@@ -4934,12 +4945,12 @@
       <w:pPr>
         <w:pStyle w:val="Heading2"/>
       </w:pPr>
-      <w:bookmarkStart w:id="6" w:name="_Toc484223432"/>
+      <w:bookmarkStart w:id="7" w:name="_Toc484223432"/>
       <w:r>
         <w:lastRenderedPageBreak/>
         <w:t>Running Your First Script</w:t>
       </w:r>
-      <w:bookmarkEnd w:id="6"/>
+      <w:bookmarkEnd w:id="7"/>
     </w:p>
     <w:p>
       <w:r>
@@ -5411,14 +5422,14 @@
       <w:pPr>
         <w:pStyle w:val="Heading2"/>
       </w:pPr>
-      <w:bookmarkStart w:id="7" w:name="_Toc484223433"/>
+      <w:bookmarkStart w:id="8" w:name="_Toc484223433"/>
       <w:r>
         <w:t>Hello, World</w:t>
       </w:r>
       <w:r>
         <w:t>!</w:t>
       </w:r>
-      <w:bookmarkEnd w:id="7"/>
+      <w:bookmarkEnd w:id="8"/>
     </w:p>
     <w:p>
       <w:r>
@@ -5805,14 +5816,14 @@
           <w:noProof/>
         </w:rPr>
       </w:pPr>
-      <w:bookmarkStart w:id="8" w:name="_Toc484223434"/>
+      <w:bookmarkStart w:id="9" w:name="_Toc484223434"/>
       <w:r>
         <w:rPr>
           <w:noProof/>
         </w:rPr>
         <w:t>The Jinx Language</w:t>
       </w:r>
-      <w:bookmarkEnd w:id="8"/>
+      <w:bookmarkEnd w:id="9"/>
     </w:p>
     <w:p>
       <w:r>
@@ -5862,14 +5873,14 @@
       <w:pPr>
         <w:pStyle w:val="Heading2"/>
       </w:pPr>
-      <w:bookmarkStart w:id="9" w:name="_Toc484223435"/>
+      <w:bookmarkStart w:id="10" w:name="_Toc484223435"/>
       <w:r>
         <w:t>Statements</w:t>
       </w:r>
       <w:r>
         <w:t xml:space="preserve"> and Whitespace</w:t>
       </w:r>
-      <w:bookmarkEnd w:id="9"/>
+      <w:bookmarkEnd w:id="10"/>
     </w:p>
     <w:p>
       <w:pPr>
@@ -5903,7 +5914,7 @@
           <w:noProof/>
         </w:rPr>
       </w:pPr>
-      <w:bookmarkStart w:id="10" w:name="_Toc484223436"/>
+      <w:bookmarkStart w:id="11" w:name="_Toc484223436"/>
       <w:r>
         <w:rPr>
           <w:noProof/>
@@ -5922,7 +5933,7 @@
         </w:rPr>
         <w:t>ensitivity</w:t>
       </w:r>
-      <w:bookmarkEnd w:id="10"/>
+      <w:bookmarkEnd w:id="11"/>
     </w:p>
     <w:p>
       <w:pPr>
@@ -6142,14 +6153,14 @@
           <w:noProof/>
         </w:rPr>
       </w:pPr>
-      <w:bookmarkStart w:id="11" w:name="_Toc484223437"/>
+      <w:bookmarkStart w:id="12" w:name="_Toc484223437"/>
       <w:r>
         <w:rPr>
           <w:noProof/>
         </w:rPr>
         <w:t>Comments</w:t>
       </w:r>
-      <w:bookmarkEnd w:id="11"/>
+      <w:bookmarkEnd w:id="12"/>
     </w:p>
     <w:p>
       <w:pPr>
@@ -6467,14 +6478,14 @@
           <w:noProof/>
         </w:rPr>
       </w:pPr>
-      <w:bookmarkStart w:id="12" w:name="_Toc484223438"/>
+      <w:bookmarkStart w:id="13" w:name="_Toc484223438"/>
       <w:r>
         <w:rPr>
           <w:noProof/>
         </w:rPr>
         <w:t>Variables, Types, and Assignment</w:t>
       </w:r>
-      <w:bookmarkEnd w:id="12"/>
+      <w:bookmarkEnd w:id="13"/>
     </w:p>
     <w:p>
       <w:pPr>
@@ -6523,11 +6534,11 @@
       <w:pPr>
         <w:pStyle w:val="Heading3"/>
       </w:pPr>
-      <w:bookmarkStart w:id="13" w:name="_Toc484223439"/>
+      <w:bookmarkStart w:id="14" w:name="_Toc484223439"/>
       <w:r>
         <w:t>Common Variable Types</w:t>
       </w:r>
-      <w:bookmarkEnd w:id="13"/>
+      <w:bookmarkEnd w:id="14"/>
     </w:p>
     <w:p>
       <w:pPr>
@@ -7523,11 +7534,11 @@
       <w:pPr>
         <w:pStyle w:val="Heading3"/>
       </w:pPr>
-      <w:bookmarkStart w:id="14" w:name="_Toc484223440"/>
+      <w:bookmarkStart w:id="15" w:name="_Toc484223440"/>
       <w:r>
         <w:t>Less Common Types</w:t>
       </w:r>
-      <w:bookmarkEnd w:id="14"/>
+      <w:bookmarkEnd w:id="15"/>
     </w:p>
     <w:p>
       <w:pPr>
@@ -7839,11 +7850,11 @@
       <w:pPr>
         <w:pStyle w:val="Heading3"/>
       </w:pPr>
-      <w:bookmarkStart w:id="15" w:name="_Toc484223441"/>
+      <w:bookmarkStart w:id="16" w:name="_Toc484223441"/>
       <w:r>
         <w:t>Variable Names</w:t>
       </w:r>
-      <w:bookmarkEnd w:id="15"/>
+      <w:bookmarkEnd w:id="16"/>
     </w:p>
     <w:p>
       <w:pPr>
@@ -8064,11 +8075,11 @@
       <w:pPr>
         <w:pStyle w:val="Heading3"/>
       </w:pPr>
-      <w:bookmarkStart w:id="16" w:name="_Toc484223442"/>
+      <w:bookmarkStart w:id="17" w:name="_Toc484223442"/>
       <w:r>
         <w:t>Casting and Type</w:t>
       </w:r>
-      <w:bookmarkEnd w:id="16"/>
+      <w:bookmarkEnd w:id="17"/>
     </w:p>
     <w:p>
       <w:pPr>
@@ -8500,14 +8511,14 @@
       <w:pPr>
         <w:pStyle w:val="Heading3"/>
       </w:pPr>
-      <w:bookmarkStart w:id="17" w:name="_Toc484223443"/>
+      <w:bookmarkStart w:id="18" w:name="_Toc484223443"/>
       <w:r>
         <w:t xml:space="preserve">Variable </w:t>
       </w:r>
       <w:r>
         <w:t>Scope</w:t>
       </w:r>
-      <w:bookmarkEnd w:id="17"/>
+      <w:bookmarkEnd w:id="18"/>
     </w:p>
     <w:p>
       <w:r>
@@ -8787,11 +8798,11 @@
       <w:pPr>
         <w:pStyle w:val="Heading3"/>
       </w:pPr>
-      <w:bookmarkStart w:id="18" w:name="_Toc484223444"/>
+      <w:bookmarkStart w:id="19" w:name="_Toc484223444"/>
       <w:r>
         <w:t>External Variables</w:t>
       </w:r>
-      <w:bookmarkEnd w:id="18"/>
+      <w:bookmarkEnd w:id="19"/>
     </w:p>
     <w:p>
       <w:r>
@@ -9018,7 +9029,7 @@
           <w:noProof/>
         </w:rPr>
       </w:pPr>
-      <w:bookmarkStart w:id="19" w:name="_Toc484223445"/>
+      <w:bookmarkStart w:id="20" w:name="_Toc484223445"/>
       <w:r>
         <w:rPr>
           <w:noProof/>
@@ -9043,7 +9054,7 @@
         </w:rPr>
         <w:t>Operators</w:t>
       </w:r>
-      <w:bookmarkEnd w:id="19"/>
+      <w:bookmarkEnd w:id="20"/>
     </w:p>
     <w:p>
       <w:pPr>
@@ -9714,11 +9725,11 @@
       <w:pPr>
         <w:pStyle w:val="Heading2"/>
       </w:pPr>
-      <w:bookmarkStart w:id="20" w:name="_Toc484223446"/>
+      <w:bookmarkStart w:id="21" w:name="_Toc484223446"/>
       <w:r>
         <w:t>Comparison Operators</w:t>
       </w:r>
-      <w:bookmarkEnd w:id="20"/>
+      <w:bookmarkEnd w:id="21"/>
     </w:p>
     <w:p>
       <w:r>
@@ -10227,11 +10238,11 @@
       <w:pPr>
         <w:pStyle w:val="Heading2"/>
       </w:pPr>
-      <w:bookmarkStart w:id="21" w:name="_Toc484223447"/>
+      <w:bookmarkStart w:id="22" w:name="_Toc484223447"/>
       <w:r>
         <w:t>Logic Operators</w:t>
       </w:r>
-      <w:bookmarkEnd w:id="21"/>
+      <w:bookmarkEnd w:id="22"/>
     </w:p>
     <w:p>
       <w:r>
@@ -10917,14 +10928,14 @@
       <w:pPr>
         <w:pStyle w:val="Heading2"/>
       </w:pPr>
-      <w:bookmarkStart w:id="22" w:name="_Toc484223448"/>
+      <w:bookmarkStart w:id="23" w:name="_Toc484223448"/>
       <w:r>
         <w:t xml:space="preserve">Increment and Decrement </w:t>
       </w:r>
       <w:r>
         <w:t>Statements</w:t>
       </w:r>
-      <w:bookmarkEnd w:id="22"/>
+      <w:bookmarkEnd w:id="23"/>
     </w:p>
     <w:p>
       <w:r>
@@ -11227,11 +11238,11 @@
       <w:pPr>
         <w:pStyle w:val="Heading2"/>
       </w:pPr>
-      <w:bookmarkStart w:id="23" w:name="_Toc484223449"/>
+      <w:bookmarkStart w:id="24" w:name="_Toc484223449"/>
       <w:r>
         <w:t>Conditional Branching</w:t>
       </w:r>
-      <w:bookmarkEnd w:id="23"/>
+      <w:bookmarkEnd w:id="24"/>
     </w:p>
     <w:p>
       <w:r>
@@ -12226,11 +12237,11 @@
       <w:pPr>
         <w:pStyle w:val="Heading2"/>
       </w:pPr>
-      <w:bookmarkStart w:id="24" w:name="_Toc484223450"/>
+      <w:bookmarkStart w:id="25" w:name="_Toc484223450"/>
       <w:r>
         <w:t>Collections</w:t>
       </w:r>
-      <w:bookmarkEnd w:id="24"/>
+      <w:bookmarkEnd w:id="25"/>
     </w:p>
     <w:p>
       <w:r>
@@ -13672,11 +13683,11 @@
       <w:pPr>
         <w:pStyle w:val="Heading2"/>
       </w:pPr>
-      <w:bookmarkStart w:id="25" w:name="_Toc484223451"/>
+      <w:bookmarkStart w:id="26" w:name="_Toc484223451"/>
       <w:r>
         <w:t>Loops</w:t>
       </w:r>
-      <w:bookmarkEnd w:id="25"/>
+      <w:bookmarkEnd w:id="26"/>
     </w:p>
     <w:p>
       <w:r>
@@ -13726,11 +13737,11 @@
       <w:pPr>
         <w:pStyle w:val="Heading3"/>
       </w:pPr>
-      <w:bookmarkStart w:id="26" w:name="_Toc484223452"/>
+      <w:bookmarkStart w:id="27" w:name="_Toc484223452"/>
       <w:r>
         <w:t>Counting Loops</w:t>
       </w:r>
-      <w:bookmarkEnd w:id="26"/>
+      <w:bookmarkEnd w:id="27"/>
     </w:p>
     <w:p>
       <w:r>
@@ -14227,11 +14238,11 @@
       <w:pPr>
         <w:pStyle w:val="Heading3"/>
       </w:pPr>
-      <w:bookmarkStart w:id="27" w:name="_Toc484223453"/>
+      <w:bookmarkStart w:id="28" w:name="_Toc484223453"/>
       <w:r>
         <w:t>Collection Loops</w:t>
       </w:r>
-      <w:bookmarkEnd w:id="27"/>
+      <w:bookmarkEnd w:id="28"/>
     </w:p>
     <w:p>
       <w:r>
@@ -14657,11 +14668,11 @@
       <w:pPr>
         <w:pStyle w:val="Heading3"/>
       </w:pPr>
-      <w:bookmarkStart w:id="28" w:name="_Toc484223454"/>
+      <w:bookmarkStart w:id="29" w:name="_Toc484223454"/>
       <w:r>
         <w:t>Conditional Loops</w:t>
       </w:r>
-      <w:bookmarkEnd w:id="28"/>
+      <w:bookmarkEnd w:id="29"/>
     </w:p>
     <w:p>
       <w:r>
@@ -15551,11 +15562,11 @@
       <w:pPr>
         <w:pStyle w:val="Heading3"/>
       </w:pPr>
-      <w:bookmarkStart w:id="29" w:name="_Toc484223455"/>
+      <w:bookmarkStart w:id="30" w:name="_Toc484223455"/>
       <w:r>
         <w:t>Breaking Out of Loops</w:t>
       </w:r>
-      <w:bookmarkEnd w:id="29"/>
+      <w:bookmarkEnd w:id="30"/>
     </w:p>
     <w:p>
       <w:r>
@@ -15640,11 +15651,11 @@
       <w:pPr>
         <w:pStyle w:val="Heading2"/>
       </w:pPr>
-      <w:bookmarkStart w:id="30" w:name="_Toc484223456"/>
+      <w:bookmarkStart w:id="31" w:name="_Toc484223456"/>
       <w:r>
         <w:t>Functions</w:t>
       </w:r>
-      <w:bookmarkEnd w:id="30"/>
+      <w:bookmarkEnd w:id="31"/>
     </w:p>
     <w:p>
       <w:r>
@@ -15766,8 +15777,6 @@
       <w:r>
         <w:t xml:space="preserve"> really mean.</w:t>
       </w:r>
-      <w:bookmarkStart w:id="31" w:name="_GoBack"/>
-      <w:bookmarkEnd w:id="31"/>
     </w:p>
     <w:p>
       <w:r>
@@ -26400,7 +26409,7 @@
 </file>
 
 <file path=customXml/itemProps1.xml><?xml version="1.0" encoding="utf-8"?>
-<ds:datastoreItem xmlns:ds="http://schemas.openxmlformats.org/officeDocument/2006/customXml" ds:itemID="{18F69D03-44C6-4677-9EFB-3923C660AB51}">
+<ds:datastoreItem xmlns:ds="http://schemas.openxmlformats.org/officeDocument/2006/customXml" ds:itemID="{5B12C419-5534-43E5-94D1-5A6AD733CCA8}">
   <ds:schemaRefs>
     <ds:schemaRef ds:uri="http://schemas.openxmlformats.org/officeDocument/2006/bibliography"/>
   </ds:schemaRefs>

</xml_diff>

<commit_message>
Use C-style operator precedence rules
</commit_message>
<xml_diff>
--- a/Docs/Tutorial.docx
+++ b/Docs/Tutorial.docx
@@ -9356,19 +9356,43 @@
         <w:rPr>
           <w:noProof/>
         </w:rPr>
-        <w:t xml:space="preserve">Mathematical expressions work in a fairly typical fashion, but </w:t>
-      </w:r>
-      <w:r>
-        <w:rPr>
-          <w:noProof/>
-        </w:rPr>
-        <w:t xml:space="preserve">unlike in C, </w:t>
-      </w:r>
-      <w:r>
-        <w:rPr>
-          <w:noProof/>
-        </w:rPr>
-        <w:t>there is no operator precedence.  Operations are evaluated from left to right, except when precedence is explicitly defined via parenthesis.</w:t>
+        <w:t xml:space="preserve">Mathematical expressions work </w:t>
+      </w:r>
+      <w:r>
+        <w:rPr>
+          <w:noProof/>
+        </w:rPr>
+        <w:t xml:space="preserve">like in C </w:t>
+      </w:r>
+      <w:r>
+        <w:rPr>
+          <w:noProof/>
+        </w:rPr>
+        <w:t>in that</w:t>
+      </w:r>
+      <w:r>
+        <w:rPr>
+          <w:noProof/>
+        </w:rPr>
+        <w:t xml:space="preserve"> multiplication, division, and modulus operations are executed before addition and subtraction</w:t>
+      </w:r>
+      <w:r>
+        <w:rPr>
+          <w:noProof/>
+        </w:rPr>
+        <w:t xml:space="preserve">.  </w:t>
+      </w:r>
+      <w:r>
+        <w:rPr>
+          <w:noProof/>
+        </w:rPr>
+        <w:t>You can change the operations by explicitly grouping operations with parentheses</w:t>
+      </w:r>
+      <w:r>
+        <w:rPr>
+          <w:noProof/>
+        </w:rPr>
+        <w:t>.</w:t>
       </w:r>
       <w:r>
         <w:rPr>
@@ -9560,6 +9584,940 @@
         <w:t xml:space="preserve"> </w:t>
       </w:r>
       <w:r>
+        <w:t>c</w:t>
+      </w:r>
+      <w:r>
+        <w:t xml:space="preserve"> </w:t>
+      </w:r>
+      <w:r>
+        <w:rPr>
+          <w:color w:val="0070C0"/>
+        </w:rPr>
+        <w:t>to</w:t>
+      </w:r>
+      <w:r>
+        <w:rPr>
+          <w:color w:val="0070C0"/>
+        </w:rPr>
+        <w:t xml:space="preserve"> </w:t>
+      </w:r>
+      <w:r>
+        <w:rPr>
+          <w:color w:val="C00000"/>
+        </w:rPr>
+        <w:t>2</w:t>
+      </w:r>
+      <w:r>
+        <w:t xml:space="preserve"> + </w:t>
+      </w:r>
+      <w:r>
+        <w:rPr>
+          <w:color w:val="C00000"/>
+        </w:rPr>
+        <w:t>2</w:t>
+      </w:r>
+      <w:r>
+        <w:t xml:space="preserve"> * </w:t>
+      </w:r>
+      <w:r>
+        <w:rPr>
+          <w:color w:val="C00000"/>
+        </w:rPr>
+        <w:t>3</w:t>
+      </w:r>
+      <w:r>
+        <w:t xml:space="preserve">     </w:t>
+      </w:r>
+      <w:r>
+        <w:rPr>
+          <w:color w:val="00B050"/>
+        </w:rPr>
+        <w:t>--</w:t>
+      </w:r>
+      <w:r>
+        <w:rPr>
+          <w:color w:val="00B050"/>
+        </w:rPr>
+        <w:t xml:space="preserve"> </w:t>
+      </w:r>
+      <w:r>
+        <w:rPr>
+          <w:color w:val="00B050"/>
+        </w:rPr>
+        <w:t>8</w:t>
+      </w:r>
+    </w:p>
+    <w:p>
+      <w:pPr>
+        <w:pStyle w:val="Code"/>
+        <w:rPr>
+          <w:color w:val="00B050"/>
+        </w:rPr>
+      </w:pPr>
+      <w:r>
+        <w:rPr>
+          <w:color w:val="0070C0"/>
+        </w:rPr>
+        <w:t>set</w:t>
+      </w:r>
+      <w:r>
+        <w:rPr>
+          <w:color w:val="0070C0"/>
+        </w:rPr>
+        <w:t xml:space="preserve"> </w:t>
+      </w:r>
+      <w:r>
+        <w:t>d</w:t>
+      </w:r>
+      <w:r>
+        <w:t xml:space="preserve"> </w:t>
+      </w:r>
+      <w:r>
+        <w:rPr>
+          <w:color w:val="0070C0"/>
+        </w:rPr>
+        <w:t>to</w:t>
+      </w:r>
+      <w:r>
+        <w:rPr>
+          <w:color w:val="0070C0"/>
+        </w:rPr>
+        <w:t xml:space="preserve"> </w:t>
+      </w:r>
+      <w:r>
+        <w:t>(</w:t>
+      </w:r>
+      <w:r>
+        <w:rPr>
+          <w:color w:val="C00000"/>
+        </w:rPr>
+        <w:t>2</w:t>
+      </w:r>
+      <w:r>
+        <w:t xml:space="preserve"> + </w:t>
+      </w:r>
+      <w:r>
+        <w:rPr>
+          <w:color w:val="C00000"/>
+        </w:rPr>
+        <w:t>2</w:t>
+      </w:r>
+      <w:r>
+        <w:t>)</w:t>
+      </w:r>
+      <w:r>
+        <w:t xml:space="preserve"> * </w:t>
+      </w:r>
+      <w:r>
+        <w:rPr>
+          <w:color w:val="C00000"/>
+        </w:rPr>
+        <w:t>3</w:t>
+      </w:r>
+      <w:r>
+        <w:t xml:space="preserve">   </w:t>
+      </w:r>
+      <w:r>
+        <w:rPr>
+          <w:color w:val="00B050"/>
+        </w:rPr>
+        <w:t>--</w:t>
+      </w:r>
+      <w:r>
+        <w:rPr>
+          <w:color w:val="00B050"/>
+        </w:rPr>
+        <w:t xml:space="preserve"> 12</w:t>
+      </w:r>
+    </w:p>
+    <w:p>
+      <w:r>
+        <w:t xml:space="preserve">If you divide two integers and the result can’t be stored in an integer, the result will be a number.  If you wish to preserve the result as an integer no matter the result, you must explicitly cast the </w:t>
+      </w:r>
+      <w:r>
+        <w:t>result of the operation</w:t>
+      </w:r>
+      <w:r>
+        <w:t xml:space="preserve"> back to an integer.</w:t>
+      </w:r>
+      <w:r>
+        <w:t xml:space="preserve">  If either value is a number, than the result will be a number.</w:t>
+      </w:r>
+    </w:p>
+    <w:p>
+      <w:pPr>
+        <w:pStyle w:val="Code"/>
+        <w:rPr>
+          <w:color w:val="00B050"/>
+        </w:rPr>
+      </w:pPr>
+      <w:r>
+        <w:rPr>
+          <w:color w:val="0070C0"/>
+        </w:rPr>
+        <w:t>set</w:t>
+      </w:r>
+      <w:r>
+        <w:rPr>
+          <w:color w:val="0070C0"/>
+        </w:rPr>
+        <w:t xml:space="preserve"> </w:t>
+      </w:r>
+      <w:r>
+        <w:t xml:space="preserve">a </w:t>
+      </w:r>
+      <w:r>
+        <w:rPr>
+          <w:color w:val="0070C0"/>
+        </w:rPr>
+        <w:t>to</w:t>
+      </w:r>
+      <w:r>
+        <w:rPr>
+          <w:color w:val="0070C0"/>
+        </w:rPr>
+        <w:t xml:space="preserve"> </w:t>
+      </w:r>
+      <w:r>
+        <w:rPr>
+          <w:color w:val="C00000"/>
+        </w:rPr>
+        <w:t xml:space="preserve">3 </w:t>
+      </w:r>
+      <w:r>
+        <w:t xml:space="preserve">/ </w:t>
+      </w:r>
+      <w:r>
+        <w:rPr>
+          <w:color w:val="C00000"/>
+        </w:rPr>
+        <w:t>2</w:t>
+      </w:r>
+      <w:r>
+        <w:t xml:space="preserve">              </w:t>
+      </w:r>
+      <w:r>
+        <w:t xml:space="preserve">  </w:t>
+      </w:r>
+      <w:bookmarkStart w:id="20" w:name="_GoBack"/>
+      <w:bookmarkEnd w:id="20"/>
+      <w:r>
+        <w:rPr>
+          <w:color w:val="00B050"/>
+        </w:rPr>
+        <w:t>-- 1.5</w:t>
+      </w:r>
+    </w:p>
+    <w:p>
+      <w:pPr>
+        <w:pStyle w:val="Code"/>
+        <w:rPr>
+          <w:color w:val="00B050"/>
+        </w:rPr>
+      </w:pPr>
+      <w:r>
+        <w:rPr>
+          <w:color w:val="0070C0"/>
+        </w:rPr>
+        <w:t>set</w:t>
+      </w:r>
+      <w:r>
+        <w:rPr>
+          <w:color w:val="0070C0"/>
+        </w:rPr>
+        <w:t xml:space="preserve"> </w:t>
+      </w:r>
+      <w:r>
+        <w:t xml:space="preserve">b </w:t>
+      </w:r>
+      <w:r>
+        <w:rPr>
+          <w:color w:val="0070C0"/>
+        </w:rPr>
+        <w:t>to</w:t>
+      </w:r>
+      <w:r>
+        <w:rPr>
+          <w:color w:val="0070C0"/>
+        </w:rPr>
+        <w:t xml:space="preserve"> </w:t>
+      </w:r>
+      <w:r>
+        <w:t>(</w:t>
+      </w:r>
+      <w:r>
+        <w:rPr>
+          <w:color w:val="C00000"/>
+        </w:rPr>
+        <w:t xml:space="preserve">3 </w:t>
+      </w:r>
+      <w:r>
+        <w:t xml:space="preserve">/ </w:t>
+      </w:r>
+      <w:r>
+        <w:rPr>
+          <w:color w:val="C00000"/>
+        </w:rPr>
+        <w:t>2</w:t>
+      </w:r>
+      <w:r>
+        <w:t>)</w:t>
+      </w:r>
+      <w:r>
+        <w:rPr>
+          <w:color w:val="C00000"/>
+        </w:rPr>
+        <w:t xml:space="preserve"> </w:t>
+      </w:r>
+      <w:r>
+        <w:rPr>
+          <w:color w:val="0070C0"/>
+        </w:rPr>
+        <w:t>as integer</w:t>
+      </w:r>
+      <w:r>
+        <w:t xml:space="preserve">  </w:t>
+      </w:r>
+      <w:r>
+        <w:t xml:space="preserve"> </w:t>
+      </w:r>
+      <w:r>
+        <w:rPr>
+          <w:color w:val="00B050"/>
+        </w:rPr>
+        <w:t>-- 1</w:t>
+      </w:r>
+    </w:p>
+    <w:p>
+      <w:r>
+        <w:t>Modulus operators find the remainder of a division operation</w:t>
+      </w:r>
+      <w:r>
+        <w:t>.</w:t>
+      </w:r>
+      <w:r>
+        <w:t xml:space="preserve">  If both values are integers, the remainder value is also an integer.</w:t>
+      </w:r>
+      <w:r>
+        <w:t xml:space="preserve">  If either value is a number instead of an integer, then </w:t>
+      </w:r>
+      <w:r>
+        <w:t>the result will be a number</w:t>
+      </w:r>
+      <w:r>
+        <w:t>.</w:t>
+      </w:r>
+    </w:p>
+    <w:p>
+      <w:pPr>
+        <w:pStyle w:val="Code"/>
+        <w:rPr>
+          <w:color w:val="00B050"/>
+        </w:rPr>
+      </w:pPr>
+      <w:r>
+        <w:rPr>
+          <w:color w:val="0070C0"/>
+        </w:rPr>
+        <w:t>set</w:t>
+      </w:r>
+      <w:r>
+        <w:rPr>
+          <w:color w:val="0070C0"/>
+        </w:rPr>
+        <w:t xml:space="preserve"> </w:t>
+      </w:r>
+      <w:r>
+        <w:t xml:space="preserve">a </w:t>
+      </w:r>
+      <w:r>
+        <w:rPr>
+          <w:color w:val="0070C0"/>
+        </w:rPr>
+        <w:t>to</w:t>
+      </w:r>
+      <w:r>
+        <w:rPr>
+          <w:color w:val="0070C0"/>
+        </w:rPr>
+        <w:t xml:space="preserve"> </w:t>
+      </w:r>
+      <w:r>
+        <w:rPr>
+          <w:color w:val="C00000"/>
+        </w:rPr>
+        <w:t>5</w:t>
+      </w:r>
+      <w:r>
+        <w:t xml:space="preserve"> % </w:t>
+      </w:r>
+      <w:r>
+        <w:rPr>
+          <w:color w:val="C00000"/>
+        </w:rPr>
+        <w:t>3</w:t>
+      </w:r>
+      <w:r>
+        <w:t xml:space="preserve">         </w:t>
+      </w:r>
+      <w:r>
+        <w:rPr>
+          <w:color w:val="00B050"/>
+        </w:rPr>
+        <w:t>--</w:t>
+      </w:r>
+      <w:r>
+        <w:rPr>
+          <w:color w:val="00B050"/>
+        </w:rPr>
+        <w:t xml:space="preserve"> 2</w:t>
+      </w:r>
+    </w:p>
+    <w:p>
+      <w:pPr>
+        <w:pStyle w:val="Code"/>
+        <w:rPr>
+          <w:color w:val="00B050"/>
+        </w:rPr>
+      </w:pPr>
+      <w:r>
+        <w:rPr>
+          <w:color w:val="0070C0"/>
+        </w:rPr>
+        <w:t>set</w:t>
+      </w:r>
+      <w:r>
+        <w:rPr>
+          <w:color w:val="0070C0"/>
+        </w:rPr>
+        <w:t xml:space="preserve"> </w:t>
+      </w:r>
+      <w:r>
+        <w:t xml:space="preserve">b </w:t>
+      </w:r>
+      <w:r>
+        <w:rPr>
+          <w:color w:val="0070C0"/>
+        </w:rPr>
+        <w:t>to</w:t>
+      </w:r>
+      <w:r>
+        <w:rPr>
+          <w:color w:val="0070C0"/>
+        </w:rPr>
+        <w:t xml:space="preserve"> </w:t>
+      </w:r>
+      <w:r>
+        <w:rPr>
+          <w:color w:val="C00000"/>
+        </w:rPr>
+        <w:t>5</w:t>
+      </w:r>
+      <w:r>
+        <w:t xml:space="preserve"> % </w:t>
+      </w:r>
+      <w:r>
+        <w:rPr>
+          <w:color w:val="C00000"/>
+        </w:rPr>
+        <w:t>3</w:t>
+      </w:r>
+      <w:r>
+        <w:rPr>
+          <w:color w:val="C00000"/>
+        </w:rPr>
+        <w:t>.5</w:t>
+      </w:r>
+      <w:r>
+        <w:t xml:space="preserve">       </w:t>
+      </w:r>
+      <w:r>
+        <w:rPr>
+          <w:color w:val="00B050"/>
+        </w:rPr>
+        <w:t>-- 1.5</w:t>
+      </w:r>
+    </w:p>
+    <w:p>
+      <w:pPr>
+        <w:pStyle w:val="Heading2"/>
+      </w:pPr>
+      <w:bookmarkStart w:id="21" w:name="_Toc487168634"/>
+      <w:r>
+        <w:t>Comparison Operators</w:t>
+      </w:r>
+      <w:bookmarkEnd w:id="21"/>
+    </w:p>
+    <w:p>
+      <w:r>
+        <w:t>Comparison</w:t>
+      </w:r>
+      <w:r>
+        <w:t xml:space="preserve"> operations always evaluate to a</w:t>
+      </w:r>
+      <w:r>
+        <w:t xml:space="preserve"> true or false Boolean value.  </w:t>
+      </w:r>
+      <w:r>
+        <w:t xml:space="preserve">Comparing two values for equality or not-equality uses the </w:t>
+      </w:r>
+      <w:r>
+        <w:rPr>
+          <w:rStyle w:val="CodeChar"/>
+        </w:rPr>
+        <w:t>=</w:t>
+      </w:r>
+      <w:r>
+        <w:t xml:space="preserve"> </w:t>
+      </w:r>
+      <w:proofErr w:type="gramStart"/>
+      <w:r>
+        <w:t xml:space="preserve">and </w:t>
+      </w:r>
+      <w:r>
+        <w:rPr>
+          <w:rStyle w:val="CodeChar"/>
+        </w:rPr>
+        <w:t>!</w:t>
+      </w:r>
+      <w:proofErr w:type="gramEnd"/>
+      <w:r>
+        <w:rPr>
+          <w:rStyle w:val="CodeChar"/>
+        </w:rPr>
+        <w:t>=</w:t>
+      </w:r>
+      <w:r>
+        <w:t xml:space="preserve"> operators.</w:t>
+      </w:r>
+      <w:r>
+        <w:t xml:space="preserve">  In </w:t>
+      </w:r>
+      <w:r>
+        <w:t>the</w:t>
+      </w:r>
+      <w:r>
+        <w:t xml:space="preserve"> example below, a value of </w:t>
+      </w:r>
+      <w:r>
+        <w:rPr>
+          <w:rStyle w:val="CodeChar"/>
+          <w:color w:val="0070C0"/>
+        </w:rPr>
+        <w:t>false</w:t>
+      </w:r>
+      <w:r>
+        <w:rPr>
+          <w:color w:val="0070C0"/>
+        </w:rPr>
+        <w:t xml:space="preserve"> </w:t>
+      </w:r>
+      <w:r>
+        <w:t xml:space="preserve">is assigned to </w:t>
+      </w:r>
+      <w:r>
+        <w:rPr>
+          <w:rStyle w:val="CodeChar"/>
+        </w:rPr>
+        <w:t>a</w:t>
+      </w:r>
+      <w:r>
+        <w:t xml:space="preserve">, and </w:t>
+      </w:r>
+      <w:r>
+        <w:rPr>
+          <w:rStyle w:val="CodeChar"/>
+          <w:color w:val="0070C0"/>
+        </w:rPr>
+        <w:t>true</w:t>
+      </w:r>
+      <w:r>
+        <w:rPr>
+          <w:color w:val="0070C0"/>
+        </w:rPr>
+        <w:t xml:space="preserve"> </w:t>
+      </w:r>
+      <w:r>
+        <w:t xml:space="preserve">is assigned to </w:t>
+      </w:r>
+      <w:r>
+        <w:rPr>
+          <w:rStyle w:val="CodeChar"/>
+        </w:rPr>
+        <w:t>b</w:t>
+      </w:r>
+      <w:r>
+        <w:t>.</w:t>
+      </w:r>
+    </w:p>
+    <w:p>
+      <w:pPr>
+        <w:pStyle w:val="Code"/>
+      </w:pPr>
+      <w:r>
+        <w:rPr>
+          <w:color w:val="0070C0"/>
+        </w:rPr>
+        <w:t>set</w:t>
+      </w:r>
+      <w:r>
+        <w:rPr>
+          <w:color w:val="0070C0"/>
+        </w:rPr>
+        <w:t xml:space="preserve"> </w:t>
+      </w:r>
+      <w:r>
+        <w:t xml:space="preserve">a </w:t>
+      </w:r>
+      <w:r>
+        <w:rPr>
+          <w:color w:val="0070C0"/>
+        </w:rPr>
+        <w:t>to</w:t>
+      </w:r>
+      <w:r>
+        <w:rPr>
+          <w:color w:val="0070C0"/>
+        </w:rPr>
+        <w:t xml:space="preserve"> </w:t>
+      </w:r>
+      <w:r>
+        <w:rPr>
+          <w:color w:val="C00000"/>
+        </w:rPr>
+        <w:t>1</w:t>
+      </w:r>
+      <w:r>
+        <w:t xml:space="preserve"> = </w:t>
+      </w:r>
+      <w:r>
+        <w:rPr>
+          <w:color w:val="C00000"/>
+        </w:rPr>
+        <w:t>2</w:t>
+      </w:r>
+      <w:r>
+        <w:t xml:space="preserve">     </w:t>
+      </w:r>
+      <w:r>
+        <w:rPr>
+          <w:color w:val="00B050"/>
+        </w:rPr>
+        <w:t>--</w:t>
+      </w:r>
+      <w:r>
+        <w:rPr>
+          <w:color w:val="00B050"/>
+        </w:rPr>
+        <w:t xml:space="preserve"> false</w:t>
+      </w:r>
+    </w:p>
+    <w:p>
+      <w:pPr>
+        <w:pStyle w:val="Code"/>
+      </w:pPr>
+      <w:r>
+        <w:rPr>
+          <w:color w:val="0070C0"/>
+        </w:rPr>
+        <w:t>set</w:t>
+      </w:r>
+      <w:r>
+        <w:rPr>
+          <w:color w:val="0070C0"/>
+        </w:rPr>
+        <w:t xml:space="preserve"> </w:t>
+      </w:r>
+      <w:r>
+        <w:t xml:space="preserve">b </w:t>
+      </w:r>
+      <w:r>
+        <w:rPr>
+          <w:color w:val="0070C0"/>
+        </w:rPr>
+        <w:t>to</w:t>
+      </w:r>
+      <w:r>
+        <w:rPr>
+          <w:color w:val="0070C0"/>
+        </w:rPr>
+        <w:t xml:space="preserve"> </w:t>
+      </w:r>
+      <w:r>
+        <w:rPr>
+          <w:color w:val="C00000"/>
+        </w:rPr>
+        <w:t>1</w:t>
+      </w:r>
+      <w:r>
+        <w:t xml:space="preserve"> </w:t>
+      </w:r>
+      <w:r>
+        <w:t xml:space="preserve">!= </w:t>
+      </w:r>
+      <w:r>
+        <w:rPr>
+          <w:color w:val="C00000"/>
+        </w:rPr>
+        <w:t>2</w:t>
+      </w:r>
+      <w:r>
+        <w:t xml:space="preserve">    </w:t>
+      </w:r>
+      <w:r>
+        <w:rPr>
+          <w:color w:val="00B050"/>
+        </w:rPr>
+        <w:t>--</w:t>
+      </w:r>
+      <w:r>
+        <w:rPr>
+          <w:color w:val="00B050"/>
+        </w:rPr>
+        <w:t xml:space="preserve"> </w:t>
+      </w:r>
+      <w:r>
+        <w:rPr>
+          <w:color w:val="00B050"/>
+        </w:rPr>
+        <w:t>true</w:t>
+      </w:r>
+    </w:p>
+    <w:p>
+      <w:r>
+        <w:t xml:space="preserve">Jinx </w:t>
+      </w:r>
+      <w:r>
+        <w:t>also</w:t>
+      </w:r>
+      <w:r>
+        <w:t xml:space="preserve"> supports ‘less than’ or ‘greater than’ operators, as well as ‘less than or equal to’ and ‘greater than or equal to’ operators.</w:t>
+      </w:r>
+    </w:p>
+    <w:p>
+      <w:pPr>
+        <w:pStyle w:val="Code"/>
+      </w:pPr>
+      <w:r>
+        <w:rPr>
+          <w:color w:val="0070C0"/>
+        </w:rPr>
+        <w:t>set</w:t>
+      </w:r>
+      <w:r>
+        <w:rPr>
+          <w:color w:val="0070C0"/>
+        </w:rPr>
+        <w:t xml:space="preserve"> </w:t>
+      </w:r>
+      <w:r>
+        <w:t xml:space="preserve">a </w:t>
+      </w:r>
+      <w:r>
+        <w:rPr>
+          <w:color w:val="0070C0"/>
+        </w:rPr>
+        <w:t>to</w:t>
+      </w:r>
+      <w:r>
+        <w:rPr>
+          <w:color w:val="0070C0"/>
+        </w:rPr>
+        <w:t xml:space="preserve"> </w:t>
+      </w:r>
+      <w:r>
+        <w:rPr>
+          <w:color w:val="C00000"/>
+        </w:rPr>
+        <w:t xml:space="preserve">1 </w:t>
+      </w:r>
+      <w:r>
+        <w:t xml:space="preserve">&lt; </w:t>
+      </w:r>
+      <w:r>
+        <w:rPr>
+          <w:color w:val="C00000"/>
+        </w:rPr>
+        <w:t>2</w:t>
+      </w:r>
+      <w:r>
+        <w:rPr>
+          <w:color w:val="C00000"/>
+        </w:rPr>
+        <w:t xml:space="preserve">    </w:t>
+      </w:r>
+      <w:r>
+        <w:rPr>
+          <w:color w:val="00B050"/>
+        </w:rPr>
+        <w:t>--</w:t>
+      </w:r>
+      <w:r>
+        <w:rPr>
+          <w:color w:val="00B050"/>
+        </w:rPr>
+        <w:t xml:space="preserve"> </w:t>
+      </w:r>
+      <w:r>
+        <w:rPr>
+          <w:color w:val="00B050"/>
+        </w:rPr>
+        <w:t>true</w:t>
+      </w:r>
+    </w:p>
+    <w:p>
+      <w:pPr>
+        <w:pStyle w:val="Code"/>
+      </w:pPr>
+      <w:r>
+        <w:rPr>
+          <w:color w:val="0070C0"/>
+        </w:rPr>
+        <w:t>set</w:t>
+      </w:r>
+      <w:r>
+        <w:rPr>
+          <w:color w:val="0070C0"/>
+        </w:rPr>
+        <w:t xml:space="preserve"> </w:t>
+      </w:r>
+      <w:r>
+        <w:t xml:space="preserve">b </w:t>
+      </w:r>
+      <w:r>
+        <w:rPr>
+          <w:color w:val="0070C0"/>
+        </w:rPr>
+        <w:t>to</w:t>
+      </w:r>
+      <w:r>
+        <w:rPr>
+          <w:color w:val="0070C0"/>
+        </w:rPr>
+        <w:t xml:space="preserve"> </w:t>
+      </w:r>
+      <w:r>
+        <w:rPr>
+          <w:color w:val="C00000"/>
+        </w:rPr>
+        <w:t xml:space="preserve">1 </w:t>
+      </w:r>
+      <w:r>
+        <w:t xml:space="preserve">&lt;= </w:t>
+      </w:r>
+      <w:r>
+        <w:rPr>
+          <w:color w:val="C00000"/>
+        </w:rPr>
+        <w:t>2</w:t>
+      </w:r>
+      <w:r>
+        <w:rPr>
+          <w:color w:val="C00000"/>
+        </w:rPr>
+        <w:t xml:space="preserve">   </w:t>
+      </w:r>
+      <w:r>
+        <w:rPr>
+          <w:color w:val="00B050"/>
+        </w:rPr>
+        <w:t>--</w:t>
+      </w:r>
+      <w:r>
+        <w:rPr>
+          <w:color w:val="00B050"/>
+        </w:rPr>
+        <w:t xml:space="preserve"> true</w:t>
+      </w:r>
+    </w:p>
+    <w:p>
+      <w:pPr>
+        <w:pStyle w:val="Code"/>
+      </w:pPr>
+      <w:r>
+        <w:rPr>
+          <w:color w:val="0070C0"/>
+        </w:rPr>
+        <w:t>set</w:t>
+      </w:r>
+      <w:r>
+        <w:rPr>
+          <w:color w:val="0070C0"/>
+        </w:rPr>
+        <w:t xml:space="preserve"> </w:t>
+      </w:r>
+      <w:r>
+        <w:t xml:space="preserve">c </w:t>
+      </w:r>
+      <w:r>
+        <w:rPr>
+          <w:color w:val="0070C0"/>
+        </w:rPr>
+        <w:t>to</w:t>
+      </w:r>
+      <w:r>
+        <w:rPr>
+          <w:color w:val="0070C0"/>
+        </w:rPr>
+        <w:t xml:space="preserve"> </w:t>
+      </w:r>
+      <w:r>
+        <w:rPr>
+          <w:color w:val="C00000"/>
+        </w:rPr>
+        <w:t xml:space="preserve">1 </w:t>
+      </w:r>
+      <w:r>
+        <w:t>&gt;</w:t>
+      </w:r>
+      <w:r>
+        <w:t xml:space="preserve"> </w:t>
+      </w:r>
+      <w:r>
+        <w:rPr>
+          <w:color w:val="C00000"/>
+        </w:rPr>
+        <w:t>2</w:t>
+      </w:r>
+      <w:r>
+        <w:rPr>
+          <w:color w:val="C00000"/>
+        </w:rPr>
+        <w:t xml:space="preserve">    </w:t>
+      </w:r>
+      <w:r>
+        <w:rPr>
+          <w:color w:val="00B050"/>
+        </w:rPr>
+        <w:t>--</w:t>
+      </w:r>
+      <w:r>
+        <w:rPr>
+          <w:color w:val="00B050"/>
+        </w:rPr>
+        <w:t xml:space="preserve"> false</w:t>
+      </w:r>
+    </w:p>
+    <w:p>
+      <w:pPr>
+        <w:pStyle w:val="Code"/>
+        <w:rPr>
+          <w:color w:val="00B050"/>
+        </w:rPr>
+      </w:pPr>
+      <w:r>
+        <w:rPr>
+          <w:color w:val="0070C0"/>
+        </w:rPr>
+        <w:t>set</w:t>
+      </w:r>
+      <w:r>
+        <w:rPr>
+          <w:color w:val="0070C0"/>
+        </w:rPr>
+        <w:t xml:space="preserve"> </w:t>
+      </w:r>
+      <w:r>
         <w:t xml:space="preserve">d </w:t>
       </w:r>
       <w:r>
@@ -9578,28 +10536,25 @@
         <w:rPr>
           <w:color w:val="C00000"/>
         </w:rPr>
+        <w:t xml:space="preserve">1 </w:t>
+      </w:r>
+      <w:r>
+        <w:t>&gt;=</w:t>
+      </w:r>
+      <w:r>
+        <w:t xml:space="preserve"> </w:t>
+      </w:r>
+      <w:r>
+        <w:rPr>
+          <w:color w:val="C00000"/>
+        </w:rPr>
         <w:t>2</w:t>
       </w:r>
       <w:r>
-        <w:t xml:space="preserve"> + </w:t>
-      </w:r>
-      <w:r>
-        <w:rPr>
-          <w:color w:val="C00000"/>
-        </w:rPr>
-        <w:t>2</w:t>
-      </w:r>
-      <w:r>
-        <w:t xml:space="preserve"> * </w:t>
-      </w:r>
-      <w:r>
-        <w:rPr>
-          <w:color w:val="C00000"/>
-        </w:rPr>
-        <w:t>3</w:t>
-      </w:r>
-      <w:r>
-        <w:t xml:space="preserve">     </w:t>
+        <w:rPr>
+          <w:color w:val="C00000"/>
+        </w:rPr>
+        <w:t xml:space="preserve">   </w:t>
       </w:r>
       <w:r>
         <w:rPr>
@@ -9611,13 +10566,30 @@
         <w:rPr>
           <w:color w:val="00B050"/>
         </w:rPr>
-        <w:t xml:space="preserve"> </w:t>
-      </w:r>
-      <w:r>
-        <w:rPr>
-          <w:color w:val="00B050"/>
-        </w:rPr>
-        <w:t>12</w:t>
+        <w:t xml:space="preserve"> false</w:t>
+      </w:r>
+    </w:p>
+    <w:p>
+      <w:r>
+        <w:t xml:space="preserve">Comparison operators have </w:t>
+      </w:r>
+      <w:r>
+        <w:t xml:space="preserve">a </w:t>
+      </w:r>
+      <w:r>
+        <w:t>lower</w:t>
+      </w:r>
+      <w:r>
+        <w:t xml:space="preserve"> precedence than</w:t>
+      </w:r>
+      <w:r>
+        <w:t xml:space="preserve"> mathematical operators, and so will be evaluated </w:t>
+      </w:r>
+      <w:r>
+        <w:t>after other math operations</w:t>
+      </w:r>
+      <w:r>
+        <w:t xml:space="preserve"> unless otherwise indicated by parentheses.</w:t>
       </w:r>
     </w:p>
     <w:p>
@@ -9640,10 +10612,7 @@
         <w:t xml:space="preserve"> </w:t>
       </w:r>
       <w:r>
-        <w:t>e</w:t>
-      </w:r>
-      <w:r>
-        <w:t xml:space="preserve"> </w:t>
+        <w:t xml:space="preserve">a </w:t>
       </w:r>
       <w:r>
         <w:rPr>
@@ -9661,892 +10630,60 @@
         <w:rPr>
           <w:color w:val="C00000"/>
         </w:rPr>
-        <w:t>2</w:t>
-      </w:r>
-      <w:r>
-        <w:t xml:space="preserve"> + (</w:t>
-      </w:r>
-      <w:r>
-        <w:rPr>
-          <w:color w:val="C00000"/>
-        </w:rPr>
-        <w:t>2</w:t>
-      </w:r>
-      <w:r>
-        <w:t xml:space="preserve"> * </w:t>
-      </w:r>
-      <w:r>
-        <w:rPr>
-          <w:color w:val="C00000"/>
-        </w:rPr>
-        <w:t>3</w:t>
-      </w:r>
-      <w:r>
-        <w:t>)</w:t>
-      </w:r>
-      <w:r>
-        <w:t xml:space="preserve">   </w:t>
-      </w:r>
-      <w:r>
-        <w:rPr>
-          <w:color w:val="00B050"/>
-        </w:rPr>
-        <w:t>--</w:t>
-      </w:r>
-      <w:r>
-        <w:rPr>
-          <w:color w:val="00B050"/>
-        </w:rPr>
-        <w:t xml:space="preserve"> 8</w:t>
-      </w:r>
-    </w:p>
-    <w:p>
-      <w:r>
-        <w:t xml:space="preserve">If you divide two integers and the result can’t be stored in an integer, the result will be a number.  If you wish to preserve the result as an integer no matter the result, you must explicitly cast the </w:t>
-      </w:r>
-      <w:r>
-        <w:t>result of the operation</w:t>
-      </w:r>
-      <w:r>
-        <w:t xml:space="preserve"> back to an integer.</w:t>
-      </w:r>
-      <w:r>
-        <w:t xml:space="preserve">  If either value is a number, than the result will be a number.</w:t>
-      </w:r>
-    </w:p>
-    <w:p>
-      <w:pPr>
-        <w:pStyle w:val="Code"/>
-        <w:rPr>
-          <w:color w:val="00B050"/>
-        </w:rPr>
-      </w:pPr>
-      <w:r>
-        <w:rPr>
-          <w:color w:val="0070C0"/>
-        </w:rPr>
-        <w:t>set</w:t>
-      </w:r>
-      <w:r>
-        <w:rPr>
-          <w:color w:val="0070C0"/>
-        </w:rPr>
-        <w:t xml:space="preserve"> </w:t>
-      </w:r>
-      <w:r>
-        <w:t xml:space="preserve">a </w:t>
-      </w:r>
-      <w:r>
-        <w:rPr>
-          <w:color w:val="0070C0"/>
-        </w:rPr>
-        <w:t>to</w:t>
-      </w:r>
-      <w:r>
-        <w:rPr>
-          <w:color w:val="0070C0"/>
-        </w:rPr>
-        <w:t xml:space="preserve"> </w:t>
-      </w:r>
-      <w:r>
-        <w:rPr>
-          <w:color w:val="C00000"/>
-        </w:rPr>
-        <w:t xml:space="preserve">3 </w:t>
-      </w:r>
-      <w:r>
-        <w:t xml:space="preserve">/ </w:t>
-      </w:r>
-      <w:r>
-        <w:rPr>
-          <w:color w:val="C00000"/>
-        </w:rPr>
-        <w:t>2</w:t>
-      </w:r>
-      <w:r>
-        <w:t xml:space="preserve">              </w:t>
-      </w:r>
-      <w:r>
-        <w:rPr>
-          <w:color w:val="00B050"/>
-        </w:rPr>
-        <w:t>-- 1.5</w:t>
-      </w:r>
-    </w:p>
-    <w:p>
-      <w:pPr>
-        <w:pStyle w:val="Code"/>
-        <w:rPr>
-          <w:color w:val="00B050"/>
-        </w:rPr>
-      </w:pPr>
-      <w:r>
-        <w:rPr>
-          <w:color w:val="0070C0"/>
-        </w:rPr>
-        <w:t>set</w:t>
-      </w:r>
-      <w:r>
-        <w:rPr>
-          <w:color w:val="0070C0"/>
-        </w:rPr>
-        <w:t xml:space="preserve"> </w:t>
-      </w:r>
-      <w:r>
-        <w:t xml:space="preserve">b </w:t>
-      </w:r>
-      <w:r>
-        <w:rPr>
-          <w:color w:val="0070C0"/>
-        </w:rPr>
-        <w:t>to</w:t>
-      </w:r>
-      <w:r>
-        <w:rPr>
-          <w:color w:val="0070C0"/>
-        </w:rPr>
-        <w:t xml:space="preserve"> </w:t>
-      </w:r>
-      <w:r>
-        <w:rPr>
-          <w:color w:val="C00000"/>
-        </w:rPr>
-        <w:t xml:space="preserve">3 </w:t>
-      </w:r>
-      <w:r>
-        <w:t xml:space="preserve">/ </w:t>
-      </w:r>
-      <w:r>
-        <w:rPr>
-          <w:color w:val="C00000"/>
-        </w:rPr>
-        <w:t>2</w:t>
-      </w:r>
-      <w:r>
-        <w:rPr>
-          <w:color w:val="C00000"/>
-        </w:rPr>
-        <w:t xml:space="preserve"> </w:t>
-      </w:r>
-      <w:r>
-        <w:rPr>
-          <w:color w:val="0070C0"/>
-        </w:rPr>
-        <w:t>as integer</w:t>
-      </w:r>
-      <w:r>
-        <w:t xml:space="preserve">  </w:t>
-      </w:r>
-      <w:r>
-        <w:t xml:space="preserve"> </w:t>
-      </w:r>
-      <w:r>
-        <w:rPr>
-          <w:color w:val="00B050"/>
-        </w:rPr>
-        <w:t>-- 1</w:t>
-      </w:r>
-    </w:p>
-    <w:p>
-      <w:pPr>
-        <w:pStyle w:val="Code"/>
-        <w:rPr>
-          <w:color w:val="00B050"/>
-        </w:rPr>
-      </w:pPr>
-    </w:p>
-    <w:p>
-      <w:r>
-        <w:t>Modulus operators find the remainder of a division operation</w:t>
-      </w:r>
-      <w:r>
-        <w:t>.</w:t>
-      </w:r>
-      <w:r>
-        <w:t xml:space="preserve">  If both values are integers, the remainder value is also an integer.</w:t>
-      </w:r>
-      <w:r>
-        <w:t xml:space="preserve">  If either value is a number instead of an integer, then </w:t>
-      </w:r>
-      <w:r>
-        <w:t>the result will be a number</w:t>
-      </w:r>
-      <w:r>
-        <w:t>.</w:t>
-      </w:r>
-    </w:p>
-    <w:p>
-      <w:pPr>
-        <w:pStyle w:val="Code"/>
-        <w:rPr>
-          <w:color w:val="00B050"/>
-        </w:rPr>
-      </w:pPr>
-      <w:r>
-        <w:rPr>
-          <w:color w:val="0070C0"/>
-        </w:rPr>
-        <w:t>set</w:t>
-      </w:r>
-      <w:r>
-        <w:rPr>
-          <w:color w:val="0070C0"/>
-        </w:rPr>
-        <w:t xml:space="preserve"> </w:t>
-      </w:r>
-      <w:r>
-        <w:t xml:space="preserve">a </w:t>
-      </w:r>
-      <w:r>
-        <w:rPr>
-          <w:color w:val="0070C0"/>
-        </w:rPr>
-        <w:t>to</w:t>
-      </w:r>
-      <w:r>
-        <w:rPr>
-          <w:color w:val="0070C0"/>
-        </w:rPr>
-        <w:t xml:space="preserve"> </w:t>
-      </w:r>
-      <w:r>
-        <w:rPr>
-          <w:color w:val="C00000"/>
-        </w:rPr>
-        <w:t>5</w:t>
-      </w:r>
-      <w:r>
-        <w:t xml:space="preserve"> % </w:t>
-      </w:r>
-      <w:r>
-        <w:rPr>
-          <w:color w:val="C00000"/>
-        </w:rPr>
-        <w:t>3</w:t>
-      </w:r>
-      <w:r>
-        <w:t xml:space="preserve">         </w:t>
-      </w:r>
-      <w:r>
-        <w:rPr>
-          <w:color w:val="00B050"/>
-        </w:rPr>
-        <w:t>--</w:t>
-      </w:r>
-      <w:r>
-        <w:rPr>
-          <w:color w:val="00B050"/>
-        </w:rPr>
-        <w:t xml:space="preserve"> 2</w:t>
-      </w:r>
-    </w:p>
-    <w:p>
-      <w:pPr>
-        <w:pStyle w:val="Code"/>
-        <w:rPr>
-          <w:color w:val="00B050"/>
-        </w:rPr>
-      </w:pPr>
-      <w:r>
-        <w:rPr>
-          <w:color w:val="0070C0"/>
-        </w:rPr>
-        <w:t>set</w:t>
-      </w:r>
-      <w:r>
-        <w:rPr>
-          <w:color w:val="0070C0"/>
-        </w:rPr>
-        <w:t xml:space="preserve"> </w:t>
-      </w:r>
-      <w:r>
-        <w:t xml:space="preserve">b </w:t>
-      </w:r>
-      <w:r>
-        <w:rPr>
-          <w:color w:val="0070C0"/>
-        </w:rPr>
-        <w:t>to</w:t>
-      </w:r>
-      <w:r>
-        <w:rPr>
-          <w:color w:val="0070C0"/>
-        </w:rPr>
-        <w:t xml:space="preserve"> </w:t>
-      </w:r>
-      <w:r>
-        <w:rPr>
-          <w:color w:val="C00000"/>
-        </w:rPr>
-        <w:t>5</w:t>
-      </w:r>
-      <w:r>
-        <w:t xml:space="preserve"> % </w:t>
-      </w:r>
-      <w:r>
-        <w:rPr>
-          <w:color w:val="C00000"/>
-        </w:rPr>
-        <w:t>3</w:t>
-      </w:r>
-      <w:r>
-        <w:rPr>
-          <w:color w:val="C00000"/>
-        </w:rPr>
-        <w:t>.5</w:t>
-      </w:r>
-      <w:r>
-        <w:t xml:space="preserve">       </w:t>
-      </w:r>
-      <w:r>
-        <w:rPr>
-          <w:color w:val="00B050"/>
-        </w:rPr>
-        <w:t>-- 1.5</w:t>
+        <w:t xml:space="preserve">1 </w:t>
+      </w:r>
+      <w:r>
+        <w:t>+</w:t>
+      </w:r>
+      <w:r>
+        <w:rPr>
+          <w:color w:val="C00000"/>
+        </w:rPr>
+        <w:t xml:space="preserve"> 5 </w:t>
+      </w:r>
+      <w:r>
+        <w:t>&lt;</w:t>
+      </w:r>
+      <w:r>
+        <w:t xml:space="preserve"> </w:t>
+      </w:r>
+      <w:r>
+        <w:rPr>
+          <w:color w:val="C00000"/>
+        </w:rPr>
+        <w:t xml:space="preserve">1 </w:t>
+      </w:r>
+      <w:r>
+        <w:t>+</w:t>
+      </w:r>
+      <w:r>
+        <w:rPr>
+          <w:color w:val="C00000"/>
+        </w:rPr>
+        <w:t xml:space="preserve"> 6   </w:t>
+      </w:r>
+      <w:r>
+        <w:rPr>
+          <w:color w:val="00B050"/>
+        </w:rPr>
+        <w:t xml:space="preserve">-- </w:t>
+      </w:r>
+      <w:r>
+        <w:rPr>
+          <w:color w:val="00B050"/>
+        </w:rPr>
+        <w:t>true</w:t>
       </w:r>
     </w:p>
     <w:p>
       <w:pPr>
         <w:pStyle w:val="Heading2"/>
       </w:pPr>
-      <w:bookmarkStart w:id="20" w:name="_Toc487168634"/>
-      <w:r>
-        <w:t>Comparison Operators</w:t>
-      </w:r>
-      <w:bookmarkEnd w:id="20"/>
-    </w:p>
-    <w:p>
-      <w:r>
-        <w:t>Comparison</w:t>
-      </w:r>
-      <w:r>
-        <w:t xml:space="preserve"> operations always evaluate to a</w:t>
-      </w:r>
-      <w:r>
-        <w:t xml:space="preserve"> true or false Boolean value.  </w:t>
-      </w:r>
-      <w:r>
-        <w:t xml:space="preserve">Comparing two values for equality or not-equality uses the </w:t>
-      </w:r>
-      <w:r>
-        <w:rPr>
-          <w:rStyle w:val="CodeChar"/>
-        </w:rPr>
-        <w:t>=</w:t>
-      </w:r>
-      <w:r>
-        <w:t xml:space="preserve"> </w:t>
-      </w:r>
-      <w:proofErr w:type="gramStart"/>
-      <w:r>
-        <w:t xml:space="preserve">and </w:t>
-      </w:r>
-      <w:r>
-        <w:rPr>
-          <w:rStyle w:val="CodeChar"/>
-        </w:rPr>
-        <w:t>!</w:t>
-      </w:r>
-      <w:proofErr w:type="gramEnd"/>
-      <w:r>
-        <w:rPr>
-          <w:rStyle w:val="CodeChar"/>
-        </w:rPr>
-        <w:t>=</w:t>
-      </w:r>
-      <w:r>
-        <w:t xml:space="preserve"> operators.</w:t>
-      </w:r>
-      <w:r>
-        <w:t xml:space="preserve">  In </w:t>
-      </w:r>
-      <w:r>
-        <w:t>the</w:t>
-      </w:r>
-      <w:r>
-        <w:t xml:space="preserve"> example below, a value of </w:t>
-      </w:r>
-      <w:r>
-        <w:rPr>
-          <w:rStyle w:val="CodeChar"/>
-          <w:color w:val="0070C0"/>
-        </w:rPr>
-        <w:t>false</w:t>
-      </w:r>
-      <w:r>
-        <w:rPr>
-          <w:color w:val="0070C0"/>
-        </w:rPr>
-        <w:t xml:space="preserve"> </w:t>
-      </w:r>
-      <w:r>
-        <w:t xml:space="preserve">is assigned to </w:t>
-      </w:r>
-      <w:r>
-        <w:rPr>
-          <w:rStyle w:val="CodeChar"/>
-        </w:rPr>
-        <w:t>a</w:t>
-      </w:r>
-      <w:r>
-        <w:t xml:space="preserve">, and </w:t>
-      </w:r>
-      <w:r>
-        <w:rPr>
-          <w:rStyle w:val="CodeChar"/>
-          <w:color w:val="0070C0"/>
-        </w:rPr>
-        <w:t>true</w:t>
-      </w:r>
-      <w:r>
-        <w:rPr>
-          <w:color w:val="0070C0"/>
-        </w:rPr>
-        <w:t xml:space="preserve"> </w:t>
-      </w:r>
-      <w:r>
-        <w:t xml:space="preserve">is assigned to </w:t>
-      </w:r>
-      <w:r>
-        <w:rPr>
-          <w:rStyle w:val="CodeChar"/>
-        </w:rPr>
-        <w:t>b</w:t>
-      </w:r>
-      <w:r>
-        <w:t>.</w:t>
-      </w:r>
-    </w:p>
-    <w:p>
-      <w:pPr>
-        <w:pStyle w:val="Code"/>
-      </w:pPr>
-      <w:r>
-        <w:rPr>
-          <w:color w:val="0070C0"/>
-        </w:rPr>
-        <w:t>set</w:t>
-      </w:r>
-      <w:r>
-        <w:rPr>
-          <w:color w:val="0070C0"/>
-        </w:rPr>
-        <w:t xml:space="preserve"> </w:t>
-      </w:r>
-      <w:r>
-        <w:t xml:space="preserve">a </w:t>
-      </w:r>
-      <w:r>
-        <w:rPr>
-          <w:color w:val="0070C0"/>
-        </w:rPr>
-        <w:t>to</w:t>
-      </w:r>
-      <w:r>
-        <w:rPr>
-          <w:color w:val="0070C0"/>
-        </w:rPr>
-        <w:t xml:space="preserve"> </w:t>
-      </w:r>
-      <w:r>
-        <w:rPr>
-          <w:color w:val="C00000"/>
-        </w:rPr>
-        <w:t>1</w:t>
-      </w:r>
-      <w:r>
-        <w:t xml:space="preserve"> = </w:t>
-      </w:r>
-      <w:r>
-        <w:rPr>
-          <w:color w:val="C00000"/>
-        </w:rPr>
-        <w:t>2</w:t>
-      </w:r>
-      <w:r>
-        <w:t xml:space="preserve">     </w:t>
-      </w:r>
-      <w:r>
-        <w:rPr>
-          <w:color w:val="00B050"/>
-        </w:rPr>
-        <w:t>--</w:t>
-      </w:r>
-      <w:r>
-        <w:rPr>
-          <w:color w:val="00B050"/>
-        </w:rPr>
-        <w:t xml:space="preserve"> false</w:t>
-      </w:r>
-    </w:p>
-    <w:p>
-      <w:pPr>
-        <w:pStyle w:val="Code"/>
-      </w:pPr>
-      <w:r>
-        <w:rPr>
-          <w:color w:val="0070C0"/>
-        </w:rPr>
-        <w:t>set</w:t>
-      </w:r>
-      <w:r>
-        <w:rPr>
-          <w:color w:val="0070C0"/>
-        </w:rPr>
-        <w:t xml:space="preserve"> </w:t>
-      </w:r>
-      <w:r>
-        <w:t xml:space="preserve">b </w:t>
-      </w:r>
-      <w:r>
-        <w:rPr>
-          <w:color w:val="0070C0"/>
-        </w:rPr>
-        <w:t>to</w:t>
-      </w:r>
-      <w:r>
-        <w:rPr>
-          <w:color w:val="0070C0"/>
-        </w:rPr>
-        <w:t xml:space="preserve"> </w:t>
-      </w:r>
-      <w:r>
-        <w:rPr>
-          <w:color w:val="C00000"/>
-        </w:rPr>
-        <w:t>1</w:t>
-      </w:r>
-      <w:r>
-        <w:t xml:space="preserve"> </w:t>
-      </w:r>
-      <w:r>
-        <w:t xml:space="preserve">!= </w:t>
-      </w:r>
-      <w:r>
-        <w:rPr>
-          <w:color w:val="C00000"/>
-        </w:rPr>
-        <w:t>2</w:t>
-      </w:r>
-      <w:r>
-        <w:t xml:space="preserve">    </w:t>
-      </w:r>
-      <w:r>
-        <w:rPr>
-          <w:color w:val="00B050"/>
-        </w:rPr>
-        <w:t>--</w:t>
-      </w:r>
-      <w:r>
-        <w:rPr>
-          <w:color w:val="00B050"/>
-        </w:rPr>
-        <w:t xml:space="preserve"> </w:t>
-      </w:r>
-      <w:r>
-        <w:rPr>
-          <w:color w:val="00B050"/>
-        </w:rPr>
-        <w:t>true</w:t>
-      </w:r>
-    </w:p>
-    <w:p>
-      <w:r>
-        <w:t xml:space="preserve">Jinx </w:t>
-      </w:r>
-      <w:r>
-        <w:t>also</w:t>
-      </w:r>
-      <w:r>
-        <w:t xml:space="preserve"> supports ‘less than’ or ‘greater than’ operators, as well as ‘less than or equal to’ and ‘greater than or equal to’ operators.</w:t>
-      </w:r>
-    </w:p>
-    <w:p>
-      <w:pPr>
-        <w:pStyle w:val="Code"/>
-      </w:pPr>
-      <w:r>
-        <w:rPr>
-          <w:color w:val="0070C0"/>
-        </w:rPr>
-        <w:t>set</w:t>
-      </w:r>
-      <w:r>
-        <w:rPr>
-          <w:color w:val="0070C0"/>
-        </w:rPr>
-        <w:t xml:space="preserve"> </w:t>
-      </w:r>
-      <w:r>
-        <w:t xml:space="preserve">a </w:t>
-      </w:r>
-      <w:r>
-        <w:rPr>
-          <w:color w:val="0070C0"/>
-        </w:rPr>
-        <w:t>to</w:t>
-      </w:r>
-      <w:r>
-        <w:rPr>
-          <w:color w:val="0070C0"/>
-        </w:rPr>
-        <w:t xml:space="preserve"> </w:t>
-      </w:r>
-      <w:r>
-        <w:rPr>
-          <w:color w:val="C00000"/>
-        </w:rPr>
-        <w:t xml:space="preserve">1 </w:t>
-      </w:r>
-      <w:r>
-        <w:t xml:space="preserve">&lt; </w:t>
-      </w:r>
-      <w:r>
-        <w:rPr>
-          <w:color w:val="C00000"/>
-        </w:rPr>
-        <w:t>2</w:t>
-      </w:r>
-      <w:r>
-        <w:rPr>
-          <w:color w:val="C00000"/>
-        </w:rPr>
-        <w:t xml:space="preserve">    </w:t>
-      </w:r>
-      <w:r>
-        <w:rPr>
-          <w:color w:val="00B050"/>
-        </w:rPr>
-        <w:t>--</w:t>
-      </w:r>
-      <w:r>
-        <w:rPr>
-          <w:color w:val="00B050"/>
-        </w:rPr>
-        <w:t xml:space="preserve"> </w:t>
-      </w:r>
-      <w:r>
-        <w:rPr>
-          <w:color w:val="00B050"/>
-        </w:rPr>
-        <w:t>true</w:t>
-      </w:r>
-    </w:p>
-    <w:p>
-      <w:pPr>
-        <w:pStyle w:val="Code"/>
-      </w:pPr>
-      <w:r>
-        <w:rPr>
-          <w:color w:val="0070C0"/>
-        </w:rPr>
-        <w:t>set</w:t>
-      </w:r>
-      <w:r>
-        <w:rPr>
-          <w:color w:val="0070C0"/>
-        </w:rPr>
-        <w:t xml:space="preserve"> </w:t>
-      </w:r>
-      <w:r>
-        <w:t xml:space="preserve">b </w:t>
-      </w:r>
-      <w:r>
-        <w:rPr>
-          <w:color w:val="0070C0"/>
-        </w:rPr>
-        <w:t>to</w:t>
-      </w:r>
-      <w:r>
-        <w:rPr>
-          <w:color w:val="0070C0"/>
-        </w:rPr>
-        <w:t xml:space="preserve"> </w:t>
-      </w:r>
-      <w:r>
-        <w:rPr>
-          <w:color w:val="C00000"/>
-        </w:rPr>
-        <w:t xml:space="preserve">1 </w:t>
-      </w:r>
-      <w:r>
-        <w:t xml:space="preserve">&lt;= </w:t>
-      </w:r>
-      <w:r>
-        <w:rPr>
-          <w:color w:val="C00000"/>
-        </w:rPr>
-        <w:t>2</w:t>
-      </w:r>
-      <w:r>
-        <w:rPr>
-          <w:color w:val="C00000"/>
-        </w:rPr>
-        <w:t xml:space="preserve">   </w:t>
-      </w:r>
-      <w:r>
-        <w:rPr>
-          <w:color w:val="00B050"/>
-        </w:rPr>
-        <w:t>--</w:t>
-      </w:r>
-      <w:r>
-        <w:rPr>
-          <w:color w:val="00B050"/>
-        </w:rPr>
-        <w:t xml:space="preserve"> true</w:t>
-      </w:r>
-    </w:p>
-    <w:p>
-      <w:pPr>
-        <w:pStyle w:val="Code"/>
-      </w:pPr>
-      <w:r>
-        <w:rPr>
-          <w:color w:val="0070C0"/>
-        </w:rPr>
-        <w:t>set</w:t>
-      </w:r>
-      <w:r>
-        <w:rPr>
-          <w:color w:val="0070C0"/>
-        </w:rPr>
-        <w:t xml:space="preserve"> </w:t>
-      </w:r>
-      <w:r>
-        <w:t xml:space="preserve">c </w:t>
-      </w:r>
-      <w:r>
-        <w:rPr>
-          <w:color w:val="0070C0"/>
-        </w:rPr>
-        <w:t>to</w:t>
-      </w:r>
-      <w:r>
-        <w:rPr>
-          <w:color w:val="0070C0"/>
-        </w:rPr>
-        <w:t xml:space="preserve"> </w:t>
-      </w:r>
-      <w:r>
-        <w:rPr>
-          <w:color w:val="C00000"/>
-        </w:rPr>
-        <w:t xml:space="preserve">1 </w:t>
-      </w:r>
-      <w:r>
-        <w:t>&gt;</w:t>
-      </w:r>
-      <w:r>
-        <w:t xml:space="preserve"> </w:t>
-      </w:r>
-      <w:r>
-        <w:rPr>
-          <w:color w:val="C00000"/>
-        </w:rPr>
-        <w:t>2</w:t>
-      </w:r>
-      <w:r>
-        <w:rPr>
-          <w:color w:val="C00000"/>
-        </w:rPr>
-        <w:t xml:space="preserve">    </w:t>
-      </w:r>
-      <w:r>
-        <w:rPr>
-          <w:color w:val="00B050"/>
-        </w:rPr>
-        <w:t>--</w:t>
-      </w:r>
-      <w:r>
-        <w:rPr>
-          <w:color w:val="00B050"/>
-        </w:rPr>
-        <w:t xml:space="preserve"> false</w:t>
-      </w:r>
-    </w:p>
-    <w:p>
-      <w:pPr>
-        <w:pStyle w:val="Code"/>
-      </w:pPr>
-      <w:r>
-        <w:rPr>
-          <w:color w:val="0070C0"/>
-        </w:rPr>
-        <w:t>set</w:t>
-      </w:r>
-      <w:r>
-        <w:rPr>
-          <w:color w:val="0070C0"/>
-        </w:rPr>
-        <w:t xml:space="preserve"> </w:t>
-      </w:r>
-      <w:r>
-        <w:t xml:space="preserve">d </w:t>
-      </w:r>
-      <w:r>
-        <w:rPr>
-          <w:color w:val="0070C0"/>
-        </w:rPr>
-        <w:t>to</w:t>
-      </w:r>
-      <w:r>
-        <w:rPr>
-          <w:color w:val="0070C0"/>
-        </w:rPr>
-        <w:t xml:space="preserve"> </w:t>
-      </w:r>
-      <w:r>
-        <w:rPr>
-          <w:color w:val="C00000"/>
-        </w:rPr>
-        <w:t xml:space="preserve">1 </w:t>
-      </w:r>
-      <w:r>
-        <w:t>&gt;=</w:t>
-      </w:r>
-      <w:r>
-        <w:t xml:space="preserve"> </w:t>
-      </w:r>
-      <w:r>
-        <w:rPr>
-          <w:color w:val="C00000"/>
-        </w:rPr>
-        <w:t>2</w:t>
-      </w:r>
-      <w:r>
-        <w:rPr>
-          <w:color w:val="C00000"/>
-        </w:rPr>
-        <w:t xml:space="preserve">   </w:t>
-      </w:r>
-      <w:r>
-        <w:rPr>
-          <w:color w:val="00B050"/>
-        </w:rPr>
-        <w:t>--</w:t>
-      </w:r>
-      <w:r>
-        <w:rPr>
-          <w:color w:val="00B050"/>
-        </w:rPr>
-        <w:t xml:space="preserve"> false</w:t>
-      </w:r>
-    </w:p>
-    <w:p>
-      <w:r>
-        <w:t>Comparison operators have the same precedence as mathematical operators, and so will be evaluated strictly from left to right unless otherwise indicated by parentheses.</w:t>
-      </w:r>
-    </w:p>
-    <w:p>
-      <w:pPr>
-        <w:pStyle w:val="Heading2"/>
-      </w:pPr>
-      <w:bookmarkStart w:id="21" w:name="_Toc487168635"/>
+      <w:bookmarkStart w:id="22" w:name="_Toc487168635"/>
       <w:r>
         <w:t>Logic Operators</w:t>
       </w:r>
-      <w:bookmarkEnd w:id="21"/>
+      <w:bookmarkEnd w:id="22"/>
     </w:p>
     <w:p>
       <w:r>
@@ -11257,14 +11394,14 @@
       <w:pPr>
         <w:pStyle w:val="Heading2"/>
       </w:pPr>
-      <w:bookmarkStart w:id="22" w:name="_Toc487168636"/>
+      <w:bookmarkStart w:id="23" w:name="_Toc487168636"/>
       <w:r>
         <w:t xml:space="preserve">Increment and Decrement </w:t>
       </w:r>
       <w:r>
         <w:t>Statements</w:t>
       </w:r>
-      <w:bookmarkEnd w:id="22"/>
+      <w:bookmarkEnd w:id="23"/>
     </w:p>
     <w:p>
       <w:r>
@@ -11599,11 +11736,11 @@
       <w:pPr>
         <w:pStyle w:val="Heading2"/>
       </w:pPr>
-      <w:bookmarkStart w:id="23" w:name="_Toc487168637"/>
+      <w:bookmarkStart w:id="24" w:name="_Toc487168637"/>
       <w:r>
         <w:t>Conditional Branching</w:t>
       </w:r>
-      <w:bookmarkEnd w:id="23"/>
+      <w:bookmarkEnd w:id="24"/>
     </w:p>
     <w:p>
       <w:r>
@@ -12674,11 +12811,11 @@
       <w:pPr>
         <w:pStyle w:val="Heading2"/>
       </w:pPr>
-      <w:bookmarkStart w:id="24" w:name="_Toc487168638"/>
+      <w:bookmarkStart w:id="25" w:name="_Toc487168638"/>
       <w:r>
         <w:t>Collections</w:t>
       </w:r>
-      <w:bookmarkEnd w:id="24"/>
+      <w:bookmarkEnd w:id="25"/>
     </w:p>
     <w:p>
       <w:r>
@@ -14149,11 +14286,11 @@
       <w:pPr>
         <w:pStyle w:val="Heading2"/>
       </w:pPr>
-      <w:bookmarkStart w:id="25" w:name="_Toc487168639"/>
+      <w:bookmarkStart w:id="26" w:name="_Toc487168639"/>
       <w:r>
         <w:t>Loops</w:t>
       </w:r>
-      <w:bookmarkEnd w:id="25"/>
+      <w:bookmarkEnd w:id="26"/>
     </w:p>
     <w:p>
       <w:r>
@@ -14214,11 +14351,11 @@
       <w:pPr>
         <w:pStyle w:val="Heading3"/>
       </w:pPr>
-      <w:bookmarkStart w:id="26" w:name="_Toc487168640"/>
+      <w:bookmarkStart w:id="27" w:name="_Toc487168640"/>
       <w:r>
         <w:t>Counting Loops</w:t>
       </w:r>
-      <w:bookmarkEnd w:id="26"/>
+      <w:bookmarkEnd w:id="27"/>
     </w:p>
     <w:p>
       <w:r>
@@ -14715,11 +14852,11 @@
       <w:pPr>
         <w:pStyle w:val="Heading3"/>
       </w:pPr>
-      <w:bookmarkStart w:id="27" w:name="_Toc487168641"/>
+      <w:bookmarkStart w:id="28" w:name="_Toc487168641"/>
       <w:r>
         <w:t>Collection Loops</w:t>
       </w:r>
-      <w:bookmarkEnd w:id="27"/>
+      <w:bookmarkEnd w:id="28"/>
     </w:p>
     <w:p>
       <w:r>
@@ -15171,11 +15308,11 @@
       <w:pPr>
         <w:pStyle w:val="Heading3"/>
       </w:pPr>
-      <w:bookmarkStart w:id="28" w:name="_Toc487168642"/>
+      <w:bookmarkStart w:id="29" w:name="_Toc487168642"/>
       <w:r>
         <w:t>Conditional Loops</w:t>
       </w:r>
-      <w:bookmarkEnd w:id="28"/>
+      <w:bookmarkEnd w:id="29"/>
     </w:p>
     <w:p>
       <w:r>
@@ -16075,11 +16212,11 @@
       <w:pPr>
         <w:pStyle w:val="Heading3"/>
       </w:pPr>
-      <w:bookmarkStart w:id="29" w:name="_Toc487168643"/>
+      <w:bookmarkStart w:id="30" w:name="_Toc487168643"/>
       <w:r>
         <w:t>Breaking Out of Loops</w:t>
       </w:r>
-      <w:bookmarkEnd w:id="29"/>
+      <w:bookmarkEnd w:id="30"/>
     </w:p>
     <w:p>
       <w:r>
@@ -16171,11 +16308,11 @@
       <w:pPr>
         <w:pStyle w:val="Heading2"/>
       </w:pPr>
-      <w:bookmarkStart w:id="30" w:name="_Toc487168644"/>
+      <w:bookmarkStart w:id="31" w:name="_Toc487168644"/>
       <w:r>
         <w:t>Functions</w:t>
       </w:r>
-      <w:bookmarkEnd w:id="30"/>
+      <w:bookmarkEnd w:id="31"/>
     </w:p>
     <w:p>
       <w:r>
@@ -16479,11 +16616,11 @@
       <w:pPr>
         <w:pStyle w:val="Heading3"/>
       </w:pPr>
-      <w:bookmarkStart w:id="31" w:name="_Toc487168645"/>
+      <w:bookmarkStart w:id="32" w:name="_Toc487168645"/>
       <w:r>
         <w:t>Simple Function Declarations</w:t>
       </w:r>
-      <w:bookmarkEnd w:id="31"/>
+      <w:bookmarkEnd w:id="32"/>
     </w:p>
     <w:p>
       <w:r>
@@ -16674,11 +16811,11 @@
       <w:pPr>
         <w:pStyle w:val="Heading3"/>
       </w:pPr>
-      <w:bookmarkStart w:id="32" w:name="_Toc487168646"/>
+      <w:bookmarkStart w:id="33" w:name="_Toc487168646"/>
       <w:r>
         <w:t>Function Parameters</w:t>
       </w:r>
-      <w:bookmarkEnd w:id="32"/>
+      <w:bookmarkEnd w:id="33"/>
     </w:p>
     <w:p>
       <w:r>
@@ -16880,11 +17017,11 @@
       <w:pPr>
         <w:pStyle w:val="Heading3"/>
       </w:pPr>
-      <w:bookmarkStart w:id="33" w:name="_Toc487168647"/>
+      <w:bookmarkStart w:id="34" w:name="_Toc487168647"/>
       <w:r>
         <w:t>Complex Expressions as Parameters</w:t>
       </w:r>
-      <w:bookmarkEnd w:id="33"/>
+      <w:bookmarkEnd w:id="34"/>
     </w:p>
     <w:p>
       <w:r>
@@ -17493,11 +17630,11 @@
       <w:pPr>
         <w:pStyle w:val="Heading3"/>
       </w:pPr>
-      <w:bookmarkStart w:id="34" w:name="_Toc487168648"/>
+      <w:bookmarkStart w:id="35" w:name="_Toc487168648"/>
       <w:r>
         <w:t>Chained Function Calls</w:t>
       </w:r>
-      <w:bookmarkEnd w:id="34"/>
+      <w:bookmarkEnd w:id="35"/>
     </w:p>
     <w:p>
       <w:r>
@@ -17959,11 +18096,11 @@
       <w:pPr>
         <w:pStyle w:val="Heading3"/>
       </w:pPr>
-      <w:bookmarkStart w:id="35" w:name="_Toc487168649"/>
+      <w:bookmarkStart w:id="36" w:name="_Toc487168649"/>
       <w:r>
         <w:t>Casting Parameters to Explicit Types</w:t>
       </w:r>
-      <w:bookmarkEnd w:id="35"/>
+      <w:bookmarkEnd w:id="36"/>
     </w:p>
     <w:p>
       <w:r>
@@ -18118,11 +18255,11 @@
       <w:pPr>
         <w:pStyle w:val="Heading3"/>
       </w:pPr>
-      <w:bookmarkStart w:id="36" w:name="_Toc487168650"/>
+      <w:bookmarkStart w:id="37" w:name="_Toc487168650"/>
       <w:r>
         <w:t>Alternative Name Parts</w:t>
       </w:r>
-      <w:bookmarkEnd w:id="36"/>
+      <w:bookmarkEnd w:id="37"/>
     </w:p>
     <w:p>
       <w:r>
@@ -18512,11 +18649,11 @@
       <w:pPr>
         <w:pStyle w:val="Heading3"/>
       </w:pPr>
-      <w:bookmarkStart w:id="37" w:name="_Toc487168651"/>
+      <w:bookmarkStart w:id="38" w:name="_Toc487168651"/>
       <w:r>
         <w:t>Optional Name Parts</w:t>
       </w:r>
-      <w:bookmarkEnd w:id="37"/>
+      <w:bookmarkEnd w:id="38"/>
     </w:p>
     <w:p>
       <w:r>
@@ -18954,12 +19091,12 @@
       <w:pPr>
         <w:pStyle w:val="Heading2"/>
       </w:pPr>
-      <w:bookmarkStart w:id="38" w:name="_Toc487168652"/>
+      <w:bookmarkStart w:id="39" w:name="_Toc487168652"/>
       <w:r>
         <w:lastRenderedPageBreak/>
         <w:t>Concurrency</w:t>
       </w:r>
-      <w:bookmarkEnd w:id="38"/>
+      <w:bookmarkEnd w:id="39"/>
     </w:p>
     <w:p>
       <w:r>
@@ -19441,11 +19578,11 @@
       <w:pPr>
         <w:pStyle w:val="Heading2"/>
       </w:pPr>
-      <w:bookmarkStart w:id="39" w:name="_Toc487168653"/>
+      <w:bookmarkStart w:id="40" w:name="_Toc487168653"/>
       <w:r>
         <w:t>Libraries</w:t>
       </w:r>
-      <w:bookmarkEnd w:id="39"/>
+      <w:bookmarkEnd w:id="40"/>
     </w:p>
     <w:p>
       <w:r>
@@ -19484,12 +19621,12 @@
       <w:pPr>
         <w:pStyle w:val="Heading3"/>
       </w:pPr>
-      <w:bookmarkStart w:id="40" w:name="_Toc487168654"/>
+      <w:bookmarkStart w:id="41" w:name="_Toc487168654"/>
       <w:r>
         <w:lastRenderedPageBreak/>
         <w:t>The Import Keyword</w:t>
       </w:r>
-      <w:bookmarkEnd w:id="40"/>
+      <w:bookmarkEnd w:id="41"/>
       <w:r>
         <w:t xml:space="preserve"> </w:t>
       </w:r>
@@ -19538,11 +19675,11 @@
       <w:pPr>
         <w:pStyle w:val="Heading3"/>
       </w:pPr>
-      <w:bookmarkStart w:id="41" w:name="_Toc487168655"/>
+      <w:bookmarkStart w:id="42" w:name="_Toc487168655"/>
       <w:r>
         <w:t>The Library Keyword</w:t>
       </w:r>
-      <w:bookmarkEnd w:id="41"/>
+      <w:bookmarkEnd w:id="42"/>
     </w:p>
     <w:p>
       <w:r>
@@ -19586,11 +19723,11 @@
       <w:pPr>
         <w:pStyle w:val="Heading3"/>
       </w:pPr>
-      <w:bookmarkStart w:id="42" w:name="_Toc487168656"/>
+      <w:bookmarkStart w:id="43" w:name="_Toc487168656"/>
       <w:r>
         <w:t>Library Names as Identifiers</w:t>
       </w:r>
-      <w:bookmarkEnd w:id="42"/>
+      <w:bookmarkEnd w:id="43"/>
     </w:p>
     <w:p>
       <w:r>
@@ -19690,14 +19827,14 @@
       <w:pPr>
         <w:pStyle w:val="Heading3"/>
       </w:pPr>
-      <w:bookmarkStart w:id="43" w:name="_Toc487168657"/>
+      <w:bookmarkStart w:id="44" w:name="_Toc487168657"/>
       <w:r>
         <w:t xml:space="preserve">Library </w:t>
       </w:r>
       <w:r>
         <w:t>Visibility</w:t>
       </w:r>
-      <w:bookmarkEnd w:id="43"/>
+      <w:bookmarkEnd w:id="44"/>
     </w:p>
     <w:p>
       <w:r>
@@ -19862,11 +19999,11 @@
       <w:pPr>
         <w:pStyle w:val="Heading3"/>
       </w:pPr>
-      <w:bookmarkStart w:id="44" w:name="_Toc487168658"/>
+      <w:bookmarkStart w:id="45" w:name="_Toc487168658"/>
       <w:r>
         <w:t>Library Functions</w:t>
       </w:r>
-      <w:bookmarkEnd w:id="44"/>
+      <w:bookmarkEnd w:id="45"/>
     </w:p>
     <w:p>
       <w:r>
@@ -20052,14 +20189,14 @@
       <w:pPr>
         <w:pStyle w:val="Heading3"/>
       </w:pPr>
-      <w:bookmarkStart w:id="45" w:name="_Toc487168659"/>
+      <w:bookmarkStart w:id="46" w:name="_Toc487168659"/>
       <w:r>
         <w:t xml:space="preserve">Library </w:t>
       </w:r>
       <w:r>
         <w:t>Properties</w:t>
       </w:r>
-      <w:bookmarkEnd w:id="45"/>
+      <w:bookmarkEnd w:id="46"/>
     </w:p>
     <w:p>
       <w:r>
@@ -20164,11 +20301,11 @@
       <w:pPr>
         <w:pStyle w:val="Heading3"/>
       </w:pPr>
-      <w:bookmarkStart w:id="46" w:name="_Toc487168660"/>
+      <w:bookmarkStart w:id="47" w:name="_Toc487168660"/>
       <w:r>
         <w:t>Read-only Properties</w:t>
       </w:r>
-      <w:bookmarkEnd w:id="46"/>
+      <w:bookmarkEnd w:id="47"/>
     </w:p>
     <w:p>
       <w:r>
@@ -20272,11 +20409,11 @@
       <w:pPr>
         <w:pStyle w:val="Heading1"/>
       </w:pPr>
-      <w:bookmarkStart w:id="47" w:name="_Toc487168661"/>
+      <w:bookmarkStart w:id="48" w:name="_Toc487168661"/>
       <w:r>
         <w:t>The Jinx API</w:t>
       </w:r>
-      <w:bookmarkEnd w:id="47"/>
+      <w:bookmarkEnd w:id="48"/>
     </w:p>
     <w:p>
       <w:r>
@@ -20317,11 +20454,11 @@
       <w:pPr>
         <w:pStyle w:val="Heading2"/>
       </w:pPr>
-      <w:bookmarkStart w:id="48" w:name="_Toc487168662"/>
+      <w:bookmarkStart w:id="49" w:name="_Toc487168662"/>
       <w:r>
         <w:t>Initialization and Shutdown</w:t>
       </w:r>
-      <w:bookmarkEnd w:id="48"/>
+      <w:bookmarkEnd w:id="49"/>
     </w:p>
     <w:p>
       <w:r>
@@ -20994,11 +21131,11 @@
       <w:pPr>
         <w:pStyle w:val="Heading2"/>
       </w:pPr>
-      <w:bookmarkStart w:id="49" w:name="_Toc487168663"/>
+      <w:bookmarkStart w:id="50" w:name="_Toc487168663"/>
       <w:r>
         <w:t>The Runtime Object</w:t>
       </w:r>
-      <w:bookmarkEnd w:id="49"/>
+      <w:bookmarkEnd w:id="50"/>
     </w:p>
     <w:p>
       <w:r>
@@ -21576,14 +21713,14 @@
           <w:highlight w:val="white"/>
         </w:rPr>
       </w:pPr>
-      <w:bookmarkStart w:id="50" w:name="_Toc487168664"/>
+      <w:bookmarkStart w:id="51" w:name="_Toc487168664"/>
       <w:r>
         <w:rPr>
           <w:highlight w:val="white"/>
         </w:rPr>
         <w:t>The Script Object</w:t>
       </w:r>
-      <w:bookmarkEnd w:id="50"/>
+      <w:bookmarkEnd w:id="51"/>
     </w:p>
     <w:p>
       <w:pPr>
@@ -22234,6 +22371,20 @@
       </w:pPr>
       <w:r>
         <w:rPr>
+          <w:color w:val="0070C0"/>
+          <w:highlight w:val="white"/>
+        </w:rPr>
+        <w:t>set</w:t>
+      </w:r>
+      <w:r>
+        <w:rPr>
+          <w:color w:val="0070C0"/>
+          <w:highlight w:val="white"/>
+        </w:rPr>
+        <w:t xml:space="preserve"> </w:t>
+      </w:r>
+      <w:r>
+        <w:rPr>
           <w:highlight w:val="white"/>
         </w:rPr>
         <w:t>p</w:t>
@@ -22250,7 +22401,7 @@
           <w:color w:val="0070C0"/>
           <w:highlight w:val="white"/>
         </w:rPr>
-        <w:t>is</w:t>
+        <w:t>to</w:t>
       </w:r>
       <w:r>
         <w:rPr>
@@ -22286,13 +22437,33 @@
         <w:pStyle w:val="Code"/>
       </w:pPr>
       <w:r>
+        <w:rPr>
+          <w:color w:val="0070C0"/>
+          <w:highlight w:val="white"/>
+        </w:rPr>
+        <w:t>set</w:t>
+      </w:r>
+      <w:r>
+        <w:rPr>
+          <w:color w:val="0070C0"/>
+          <w:highlight w:val="white"/>
+        </w:rPr>
+        <w:t xml:space="preserve"> </w:t>
+      </w:r>
+      <w:r>
         <w:t xml:space="preserve">var </w:t>
       </w:r>
       <w:r>
         <w:rPr>
           <w:color w:val="0070C0"/>
         </w:rPr>
-        <w:t xml:space="preserve">is </w:t>
+        <w:t>to</w:t>
+      </w:r>
+      <w:r>
+        <w:rPr>
+          <w:color w:val="0070C0"/>
+        </w:rPr>
+        <w:t xml:space="preserve"> </w:t>
       </w:r>
       <w:r>
         <w:rPr>
@@ -22455,11 +22626,11 @@
       <w:pPr>
         <w:pStyle w:val="Heading2"/>
       </w:pPr>
-      <w:bookmarkStart w:id="51" w:name="_Toc487168665"/>
+      <w:bookmarkStart w:id="52" w:name="_Toc487168665"/>
       <w:r>
         <w:t>The Variant Class</w:t>
       </w:r>
-      <w:bookmarkEnd w:id="51"/>
+      <w:bookmarkEnd w:id="52"/>
     </w:p>
     <w:p>
       <w:r>
@@ -22716,25 +22887,60 @@
         <w:rPr>
           <w:rStyle w:val="CodeChar"/>
         </w:rPr>
+        <w:t>std::</w:t>
+      </w:r>
+      <w:r>
+        <w:rPr>
+          <w:rStyle w:val="CodeChar"/>
+        </w:rPr>
+        <w:t>basic_</w:t>
+      </w:r>
+      <w:r>
+        <w:rPr>
+          <w:rStyle w:val="CodeChar"/>
+        </w:rPr>
+        <w:t>string</w:t>
+      </w:r>
+      <w:r>
+        <w:t xml:space="preserve"> class to represent strings, it uses a specialized allocator, making it incompatible with the standard library </w:t>
+      </w:r>
+      <w:r>
+        <w:rPr>
+          <w:rStyle w:val="CodeChar"/>
+        </w:rPr>
         <w:t>std::string</w:t>
       </w:r>
       <w:r>
-        <w:t xml:space="preserve"> class to represent strings, it uses a specialized allocator, making it incompatible with the standard library </w:t>
+        <w:t xml:space="preserve"> </w:t>
+      </w:r>
+      <w:proofErr w:type="spellStart"/>
+      <w:r>
+        <w:t>typedef</w:t>
+      </w:r>
+      <w:proofErr w:type="spellEnd"/>
+      <w:r>
+        <w:t xml:space="preserve"> </w:t>
+      </w:r>
+      <w:r>
+        <w:t xml:space="preserve">that uses the default allocator.  As such, when passing or retrieving strings, you may have to use raw C-style string using the </w:t>
       </w:r>
       <w:r>
         <w:rPr>
           <w:rStyle w:val="CodeChar"/>
         </w:rPr>
-        <w:t>std::string</w:t>
-      </w:r>
-      <w:r>
-        <w:t xml:space="preserve"> that uses the default allocator.  As such, when passing or retrieving strings, you may have to use raw C-style string using the </w:t>
+        <w:t>std::</w:t>
       </w:r>
       <w:r>
         <w:rPr>
           <w:rStyle w:val="CodeChar"/>
         </w:rPr>
-        <w:t>std::string::c_str()</w:t>
+        <w:t>basic_</w:t>
+      </w:r>
+      <w:r>
+        <w:rPr>
+          <w:rStyle w:val="CodeChar"/>
+        </w:rPr>
+        <w:t>string::c_str()</w:t>
       </w:r>
       <w:r>
         <w:t xml:space="preserve"> </w:t>
@@ -23606,11 +23812,11 @@
       <w:pPr>
         <w:pStyle w:val="Heading2"/>
       </w:pPr>
-      <w:bookmarkStart w:id="52" w:name="_Toc487168666"/>
+      <w:bookmarkStart w:id="53" w:name="_Toc487168666"/>
       <w:r>
         <w:t>The Library Class</w:t>
       </w:r>
-      <w:bookmarkEnd w:id="52"/>
+      <w:bookmarkEnd w:id="53"/>
     </w:p>
     <w:p>
       <w:r>
@@ -23759,11 +23965,11 @@
       <w:pPr>
         <w:pStyle w:val="Heading3"/>
       </w:pPr>
-      <w:bookmarkStart w:id="53" w:name="_Toc487168667"/>
+      <w:bookmarkStart w:id="54" w:name="_Toc487168667"/>
       <w:r>
         <w:t>Native Property Registration</w:t>
       </w:r>
-      <w:bookmarkEnd w:id="53"/>
+      <w:bookmarkEnd w:id="54"/>
     </w:p>
     <w:p>
       <w:r>
@@ -23992,11 +24198,11 @@
       <w:pPr>
         <w:pStyle w:val="Heading3"/>
       </w:pPr>
-      <w:bookmarkStart w:id="54" w:name="_Toc487168668"/>
+      <w:bookmarkStart w:id="55" w:name="_Toc487168668"/>
       <w:r>
         <w:t>Native Function Registration</w:t>
       </w:r>
-      <w:bookmarkEnd w:id="54"/>
+      <w:bookmarkEnd w:id="55"/>
     </w:p>
     <w:p>
       <w:r>
@@ -24596,11 +24802,11 @@
       <w:pPr>
         <w:pStyle w:val="Heading2"/>
       </w:pPr>
-      <w:bookmarkStart w:id="55" w:name="_Toc487168669"/>
+      <w:bookmarkStart w:id="56" w:name="_Toc487168669"/>
       <w:r>
         <w:t>Thread Safety and Concurrency</w:t>
       </w:r>
-      <w:bookmarkEnd w:id="55"/>
+      <w:bookmarkEnd w:id="56"/>
     </w:p>
     <w:p>
       <w:r>
@@ -24625,11 +24831,11 @@
       <w:pPr>
         <w:pStyle w:val="Heading2"/>
       </w:pPr>
-      <w:bookmarkStart w:id="56" w:name="_Toc487168670"/>
+      <w:bookmarkStart w:id="57" w:name="_Toc487168670"/>
       <w:r>
         <w:t>Exceptions</w:t>
       </w:r>
-      <w:bookmarkEnd w:id="56"/>
+      <w:bookmarkEnd w:id="57"/>
     </w:p>
     <w:p>
       <w:r>
@@ -24646,11 +24852,11 @@
       <w:pPr>
         <w:pStyle w:val="Heading2"/>
       </w:pPr>
-      <w:bookmarkStart w:id="57" w:name="_Toc487168671"/>
+      <w:bookmarkStart w:id="58" w:name="_Toc487168671"/>
       <w:r>
         <w:t>Strings and Unicode</w:t>
       </w:r>
-      <w:bookmarkEnd w:id="57"/>
+      <w:bookmarkEnd w:id="58"/>
     </w:p>
     <w:p>
       <w:r>
@@ -24745,12 +24951,7 @@
         <w:t xml:space="preserve"> to do this.  </w:t>
       </w:r>
       <w:r>
-        <w:t>Addition</w:t>
-      </w:r>
-      <w:bookmarkStart w:id="58" w:name="_GoBack"/>
-      <w:bookmarkEnd w:id="58"/>
-      <w:r>
-        <w:t>ally, w</w:t>
+        <w:t>Additionally, w</w:t>
       </w:r>
       <w:r>
         <w:t xml:space="preserve">hen </w:t>
@@ -25536,6 +25737,7 @@
   <w:style w:type="character" w:default="1" w:styleId="DefaultParagraphFont">
     <w:name w:val="Default Paragraph Font"/>
     <w:uiPriority w:val="1"/>
+    <w:semiHidden/>
     <w:unhideWhenUsed/>
   </w:style>
   <w:style w:type="table" w:default="1" w:styleId="TableNormal">
@@ -26316,6 +26518,7 @@
   <w:style w:type="character" w:default="1" w:styleId="DefaultParagraphFont">
     <w:name w:val="Default Paragraph Font"/>
     <w:uiPriority w:val="1"/>
+    <w:semiHidden/>
     <w:unhideWhenUsed/>
   </w:style>
   <w:style w:type="table" w:default="1" w:styleId="TableNormal">
@@ -27126,7 +27329,7 @@
 </file>
 
 <file path=customXml/itemProps1.xml><?xml version="1.0" encoding="utf-8"?>
-<ds:datastoreItem xmlns:ds="http://schemas.openxmlformats.org/officeDocument/2006/customXml" ds:itemID="{EE58917A-64C4-4A0A-9E4C-05415368E784}">
+<ds:datastoreItem xmlns:ds="http://schemas.openxmlformats.org/officeDocument/2006/customXml" ds:itemID="{B785D334-8251-402A-B8E5-4196F4A69EC5}">
   <ds:schemaRefs>
     <ds:schemaRef ds:uri="http://schemas.openxmlformats.org/officeDocument/2006/bibliography"/>
   </ds:schemaRefs>

</xml_diff>

<commit_message>
Update documentation and test cases
</commit_message>
<xml_diff>
--- a/Docs/Tutorial.docx
+++ b/Docs/Tutorial.docx
@@ -14855,12 +14855,7 @@
     </w:p>
     <w:p>
       <w:r>
-        <w:t>In these examples, the general-purpose ellipse</w:t>
-      </w:r>
-      <w:bookmarkStart w:id="25" w:name="_GoBack"/>
-      <w:bookmarkEnd w:id="25"/>
-      <w:r>
-        <w:t xml:space="preserve"> is required to allow the first item in the initialization list to be placed on a new line.  Subsequent items are allowed on a new line because of the comma, which unambiguously </w:t>
+        <w:t xml:space="preserve">In these examples, the general-purpose ellipse is required to allow the first item in the initialization list to be placed on a new line.  Subsequent items are allowed on a new line because of the comma, which unambiguously </w:t>
       </w:r>
       <w:r>
         <w:t>indicates</w:t>
@@ -14879,77 +14874,77 @@
       <w:pPr>
         <w:pStyle w:val="Heading2"/>
       </w:pPr>
-      <w:bookmarkStart w:id="26" w:name="_Toc487437478"/>
+      <w:bookmarkStart w:id="25" w:name="_Toc487437478"/>
       <w:r>
         <w:lastRenderedPageBreak/>
         <w:t>Loops</w:t>
       </w:r>
+      <w:bookmarkEnd w:id="25"/>
+    </w:p>
+    <w:p>
+      <w:r>
+        <w:t xml:space="preserve">Jinx has a number of </w:t>
+      </w:r>
+      <w:r>
+        <w:t>ways to create</w:t>
+      </w:r>
+      <w:r>
+        <w:t xml:space="preserve"> loops.  Every loop begins with the </w:t>
+      </w:r>
+      <w:r>
+        <w:rPr>
+          <w:rStyle w:val="CodeChar"/>
+          <w:color w:val="0070C0"/>
+        </w:rPr>
+        <w:t>loop</w:t>
+      </w:r>
+      <w:r>
+        <w:rPr>
+          <w:color w:val="0070C0"/>
+        </w:rPr>
+        <w:t xml:space="preserve"> </w:t>
+      </w:r>
+      <w:r>
+        <w:t xml:space="preserve">keyword, and in most cases is </w:t>
+      </w:r>
+      <w:r>
+        <w:t>terminated</w:t>
+      </w:r>
+      <w:r>
+        <w:t xml:space="preserve"> with the </w:t>
+      </w:r>
+      <w:r>
+        <w:rPr>
+          <w:rStyle w:val="CodeChar"/>
+          <w:color w:val="0070C0"/>
+        </w:rPr>
+        <w:t>end</w:t>
+      </w:r>
+      <w:r>
+        <w:rPr>
+          <w:color w:val="0070C0"/>
+        </w:rPr>
+        <w:t xml:space="preserve"> </w:t>
+      </w:r>
+      <w:r>
+        <w:t>keyword</w:t>
+      </w:r>
+      <w:r>
+        <w:t>.</w:t>
+      </w:r>
+      <w:r>
+        <w:t xml:space="preserve">  </w:t>
+      </w:r>
+    </w:p>
+    <w:p>
+      <w:pPr>
+        <w:pStyle w:val="Heading3"/>
+      </w:pPr>
+      <w:bookmarkStart w:id="26" w:name="_Toc487437479"/>
+      <w:r>
+        <w:t>Counting Loops</w:t>
+      </w:r>
       <w:bookmarkEnd w:id="26"/>
-    </w:p>
-    <w:p>
-      <w:r>
-        <w:t xml:space="preserve">Jinx has a number of </w:t>
-      </w:r>
-      <w:r>
-        <w:t>ways to create</w:t>
-      </w:r>
-      <w:r>
-        <w:t xml:space="preserve"> loops.  Every loop begins with the </w:t>
-      </w:r>
-      <w:r>
-        <w:rPr>
-          <w:rStyle w:val="CodeChar"/>
-          <w:color w:val="0070C0"/>
-        </w:rPr>
-        <w:t>loop</w:t>
-      </w:r>
-      <w:r>
-        <w:rPr>
-          <w:color w:val="0070C0"/>
-        </w:rPr>
-        <w:t xml:space="preserve"> </w:t>
-      </w:r>
-      <w:r>
-        <w:t xml:space="preserve">keyword, and in most cases is </w:t>
-      </w:r>
-      <w:r>
-        <w:t>terminated</w:t>
-      </w:r>
-      <w:r>
-        <w:t xml:space="preserve"> with the </w:t>
-      </w:r>
-      <w:r>
-        <w:rPr>
-          <w:rStyle w:val="CodeChar"/>
-          <w:color w:val="0070C0"/>
-        </w:rPr>
-        <w:t>end</w:t>
-      </w:r>
-      <w:r>
-        <w:rPr>
-          <w:color w:val="0070C0"/>
-        </w:rPr>
-        <w:t xml:space="preserve"> </w:t>
-      </w:r>
-      <w:r>
-        <w:t>keyword</w:t>
-      </w:r>
-      <w:r>
-        <w:t>.</w:t>
-      </w:r>
-      <w:r>
-        <w:t xml:space="preserve">  </w:t>
-      </w:r>
-    </w:p>
-    <w:p>
-      <w:pPr>
-        <w:pStyle w:val="Heading3"/>
-      </w:pPr>
-      <w:bookmarkStart w:id="27" w:name="_Toc487437479"/>
-      <w:r>
-        <w:t>Counting Loops</w:t>
-      </w:r>
-      <w:bookmarkEnd w:id="27"/>
     </w:p>
     <w:p>
       <w:r>
@@ -15449,467 +15444,467 @@
       <w:pPr>
         <w:pStyle w:val="Heading3"/>
       </w:pPr>
-      <w:bookmarkStart w:id="28" w:name="_Toc487437480"/>
+      <w:bookmarkStart w:id="27" w:name="_Toc487437480"/>
       <w:r>
         <w:t>Collection Loops</w:t>
       </w:r>
+      <w:bookmarkEnd w:id="27"/>
+    </w:p>
+    <w:p>
+      <w:r>
+        <w:t xml:space="preserve">Looping over a collection uses a slightly different syntax, using the </w:t>
+      </w:r>
+      <w:r>
+        <w:rPr>
+          <w:rStyle w:val="CodeChar"/>
+          <w:color w:val="0070C0"/>
+        </w:rPr>
+        <w:t>over</w:t>
+      </w:r>
+      <w:r>
+        <w:rPr>
+          <w:color w:val="0070C0"/>
+        </w:rPr>
+        <w:t xml:space="preserve"> </w:t>
+      </w:r>
+      <w:r>
+        <w:t xml:space="preserve">keyword.  </w:t>
+      </w:r>
+    </w:p>
+    <w:p>
+      <w:pPr>
+        <w:pStyle w:val="Code"/>
+      </w:pPr>
+      <w:r>
+        <w:rPr>
+          <w:color w:val="0070C0"/>
+        </w:rPr>
+        <w:t>set</w:t>
+      </w:r>
+      <w:r>
+        <w:rPr>
+          <w:color w:val="0070C0"/>
+        </w:rPr>
+        <w:t xml:space="preserve"> </w:t>
+      </w:r>
+      <w:r>
+        <w:t>'</w:t>
+      </w:r>
+      <w:r>
+        <w:t>my list</w:t>
+      </w:r>
+      <w:r>
+        <w:t>'</w:t>
+      </w:r>
+      <w:r>
+        <w:t xml:space="preserve"> </w:t>
+      </w:r>
+      <w:r>
+        <w:rPr>
+          <w:color w:val="0070C0"/>
+        </w:rPr>
+        <w:t>to</w:t>
+      </w:r>
+      <w:r>
+        <w:rPr>
+          <w:color w:val="0070C0"/>
+        </w:rPr>
+        <w:t xml:space="preserve"> </w:t>
+      </w:r>
+      <w:r>
+        <w:rPr>
+          <w:color w:val="C00000"/>
+        </w:rPr>
+        <w:t>5</w:t>
+      </w:r>
+      <w:r>
+        <w:t xml:space="preserve">, </w:t>
+      </w:r>
+      <w:r>
+        <w:rPr>
+          <w:color w:val="C00000"/>
+        </w:rPr>
+        <w:t>4</w:t>
+      </w:r>
+      <w:r>
+        <w:t xml:space="preserve">, </w:t>
+      </w:r>
+      <w:r>
+        <w:rPr>
+          <w:color w:val="C00000"/>
+        </w:rPr>
+        <w:t>3</w:t>
+      </w:r>
+      <w:r>
+        <w:t xml:space="preserve">, </w:t>
+      </w:r>
+      <w:r>
+        <w:rPr>
+          <w:color w:val="C00000"/>
+        </w:rPr>
+        <w:t>2</w:t>
+      </w:r>
+      <w:r>
+        <w:t xml:space="preserve">, </w:t>
+      </w:r>
+      <w:r>
+        <w:rPr>
+          <w:color w:val="C00000"/>
+        </w:rPr>
+        <w:t>1</w:t>
+      </w:r>
+    </w:p>
+    <w:p>
+      <w:pPr>
+        <w:pStyle w:val="Code"/>
+      </w:pPr>
+      <w:r>
+        <w:rPr>
+          <w:color w:val="0070C0"/>
+        </w:rPr>
+        <w:t xml:space="preserve">loop over </w:t>
+      </w:r>
+      <w:r>
+        <w:t>'my list'</w:t>
+      </w:r>
+    </w:p>
+    <w:p>
+      <w:pPr>
+        <w:pStyle w:val="Code"/>
+      </w:pPr>
+      <w:r>
+        <w:t xml:space="preserve">    </w:t>
+      </w:r>
+      <w:r>
+        <w:rPr>
+          <w:color w:val="7030A0"/>
+        </w:rPr>
+        <w:t xml:space="preserve">write line </w:t>
+      </w:r>
+      <w:r>
+        <w:rPr>
+          <w:color w:val="C00000"/>
+        </w:rPr>
+        <w:t>"</w:t>
+      </w:r>
+      <w:r>
+        <w:rPr>
+          <w:color w:val="C00000"/>
+        </w:rPr>
+        <w:t>element</w:t>
+      </w:r>
+      <w:r>
+        <w:rPr>
+          <w:color w:val="C00000"/>
+        </w:rPr>
+        <w:t>"</w:t>
+      </w:r>
+    </w:p>
+    <w:p>
+      <w:pPr>
+        <w:pStyle w:val="Code"/>
+        <w:rPr>
+          <w:color w:val="0070C0"/>
+        </w:rPr>
+      </w:pPr>
+      <w:r>
+        <w:rPr>
+          <w:color w:val="0070C0"/>
+        </w:rPr>
+        <w:t>end</w:t>
+      </w:r>
+    </w:p>
+    <w:p>
+      <w:r>
+        <w:t>An optional variable can hold an iterator, which can be used to access either the key or value at each element using core library functions of the same name.</w:t>
+      </w:r>
+    </w:p>
+    <w:p>
+      <w:pPr>
+        <w:pStyle w:val="Code"/>
+      </w:pPr>
+      <w:r>
+        <w:rPr>
+          <w:color w:val="0070C0"/>
+        </w:rPr>
+        <w:t xml:space="preserve">loop </w:t>
+      </w:r>
+      <w:r>
+        <w:t xml:space="preserve">x </w:t>
+      </w:r>
+      <w:r>
+        <w:rPr>
+          <w:color w:val="0070C0"/>
+        </w:rPr>
+        <w:t xml:space="preserve">over </w:t>
+      </w:r>
+      <w:r>
+        <w:t>'</w:t>
+      </w:r>
+      <w:r>
+        <w:t>my list</w:t>
+      </w:r>
+      <w:r>
+        <w:t>'</w:t>
+      </w:r>
+    </w:p>
+    <w:p>
+      <w:pPr>
+        <w:pStyle w:val="Code"/>
+      </w:pPr>
+      <w:r>
+        <w:t xml:space="preserve">    </w:t>
+      </w:r>
+      <w:r>
+        <w:rPr>
+          <w:color w:val="7030A0"/>
+        </w:rPr>
+        <w:t xml:space="preserve">write line </w:t>
+      </w:r>
+      <w:r>
+        <w:rPr>
+          <w:color w:val="C00000"/>
+        </w:rPr>
+        <w:t>"</w:t>
+      </w:r>
+      <w:r>
+        <w:rPr>
+          <w:color w:val="C00000"/>
+        </w:rPr>
+        <w:t>key</w:t>
+      </w:r>
+      <w:r>
+        <w:rPr>
+          <w:color w:val="C00000"/>
+        </w:rPr>
+        <w:t xml:space="preserve"> = </w:t>
+      </w:r>
+      <w:r>
+        <w:rPr>
+          <w:color w:val="C00000"/>
+        </w:rPr>
+        <w:t>"</w:t>
+      </w:r>
+      <w:r>
+        <w:t>, x</w:t>
+      </w:r>
+      <w:r>
+        <w:t xml:space="preserve"> </w:t>
+      </w:r>
+      <w:r>
+        <w:rPr>
+          <w:color w:val="7030A0"/>
+        </w:rPr>
+        <w:t>key</w:t>
+      </w:r>
+      <w:r>
+        <w:t xml:space="preserve">, </w:t>
+      </w:r>
+      <w:r>
+        <w:rPr>
+          <w:color w:val="C00000"/>
+        </w:rPr>
+        <w:t>"</w:t>
+      </w:r>
+      <w:r>
+        <w:rPr>
+          <w:color w:val="C00000"/>
+        </w:rPr>
+        <w:t xml:space="preserve">, value = </w:t>
+      </w:r>
+      <w:r>
+        <w:rPr>
+          <w:color w:val="C00000"/>
+        </w:rPr>
+        <w:t>"</w:t>
+      </w:r>
+      <w:r>
+        <w:t xml:space="preserve">, x </w:t>
+      </w:r>
+      <w:r>
+        <w:rPr>
+          <w:color w:val="7030A0"/>
+        </w:rPr>
+        <w:t>value</w:t>
+      </w:r>
+    </w:p>
+    <w:p>
+      <w:pPr>
+        <w:pStyle w:val="Code"/>
+        <w:rPr>
+          <w:color w:val="0070C0"/>
+        </w:rPr>
+      </w:pPr>
+      <w:r>
+        <w:rPr>
+          <w:color w:val="0070C0"/>
+        </w:rPr>
+        <w:t>end</w:t>
+      </w:r>
+    </w:p>
+    <w:p>
+      <w:r>
+        <w:t xml:space="preserve">It is safe to remove a collection element in the middle of the loop using the </w:t>
+      </w:r>
+      <w:r>
+        <w:rPr>
+          <w:rStyle w:val="CodeChar"/>
+          <w:color w:val="0070C0"/>
+        </w:rPr>
+        <w:t>erase</w:t>
+      </w:r>
+      <w:r>
+        <w:rPr>
+          <w:color w:val="0070C0"/>
+        </w:rPr>
+        <w:t xml:space="preserve"> </w:t>
+      </w:r>
+      <w:r>
+        <w:t>keyword, as the iterator will implicitly advance to the next element after the current element is erased.</w:t>
+      </w:r>
+    </w:p>
+    <w:p>
+      <w:pPr>
+        <w:pStyle w:val="Code"/>
+      </w:pPr>
+      <w:r>
+        <w:rPr>
+          <w:color w:val="0070C0"/>
+        </w:rPr>
+        <w:t xml:space="preserve">loop </w:t>
+      </w:r>
+      <w:r>
+        <w:t xml:space="preserve">x </w:t>
+      </w:r>
+      <w:r>
+        <w:rPr>
+          <w:color w:val="0070C0"/>
+        </w:rPr>
+        <w:t xml:space="preserve">over </w:t>
+      </w:r>
+      <w:r>
+        <w:t>'my list'</w:t>
+      </w:r>
+    </w:p>
+    <w:p>
+      <w:pPr>
+        <w:pStyle w:val="Code"/>
+        <w:rPr>
+          <w:color w:val="7030A0"/>
+        </w:rPr>
+      </w:pPr>
+      <w:r>
+        <w:t xml:space="preserve">    </w:t>
+      </w:r>
+      <w:r>
+        <w:rPr>
+          <w:color w:val="0070C0"/>
+        </w:rPr>
+        <w:t>if</w:t>
+      </w:r>
+      <w:r>
+        <w:rPr>
+          <w:color w:val="0070C0"/>
+        </w:rPr>
+        <w:t xml:space="preserve"> </w:t>
+      </w:r>
+      <w:r>
+        <w:t xml:space="preserve">x </w:t>
+      </w:r>
+      <w:r>
+        <w:rPr>
+          <w:color w:val="7030A0"/>
+        </w:rPr>
+        <w:t>value</w:t>
+      </w:r>
+      <w:r>
+        <w:rPr>
+          <w:color w:val="7030A0"/>
+        </w:rPr>
+        <w:t xml:space="preserve"> </w:t>
+      </w:r>
+      <w:r>
+        <w:t xml:space="preserve">= </w:t>
+      </w:r>
+      <w:r>
+        <w:rPr>
+          <w:color w:val="C00000"/>
+        </w:rPr>
+        <w:t>1</w:t>
+      </w:r>
+    </w:p>
+    <w:p>
+      <w:pPr>
+        <w:pStyle w:val="Code"/>
+        <w:rPr>
+          <w:color w:val="7030A0"/>
+        </w:rPr>
+      </w:pPr>
+      <w:r>
+        <w:rPr>
+          <w:color w:val="7030A0"/>
+        </w:rPr>
+        <w:t xml:space="preserve">        </w:t>
+      </w:r>
+      <w:r>
+        <w:rPr>
+          <w:color w:val="0070C0"/>
+        </w:rPr>
+        <w:t>erase</w:t>
+      </w:r>
+      <w:r>
+        <w:rPr>
+          <w:color w:val="7030A0"/>
+        </w:rPr>
+        <w:t xml:space="preserve"> </w:t>
+      </w:r>
+      <w:r>
+        <w:t>x</w:t>
+      </w:r>
+    </w:p>
+    <w:p>
+      <w:pPr>
+        <w:pStyle w:val="Code"/>
+        <w:rPr>
+          <w:color w:val="0070C0"/>
+        </w:rPr>
+      </w:pPr>
+      <w:r>
+        <w:rPr>
+          <w:color w:val="7030A0"/>
+        </w:rPr>
+        <w:t xml:space="preserve">    </w:t>
+      </w:r>
+      <w:r>
+        <w:rPr>
+          <w:color w:val="0070C0"/>
+        </w:rPr>
+        <w:t>end</w:t>
+      </w:r>
+    </w:p>
+    <w:p>
+      <w:pPr>
+        <w:pStyle w:val="Code"/>
+        <w:rPr>
+          <w:color w:val="0070C0"/>
+        </w:rPr>
+      </w:pPr>
+      <w:r>
+        <w:rPr>
+          <w:color w:val="0070C0"/>
+        </w:rPr>
+        <w:t>end</w:t>
+      </w:r>
+    </w:p>
+    <w:p>
+      <w:pPr>
+        <w:pStyle w:val="Heading3"/>
+      </w:pPr>
+      <w:bookmarkStart w:id="28" w:name="_Toc487437481"/>
+      <w:r>
+        <w:t>Conditional Loops</w:t>
+      </w:r>
       <w:bookmarkEnd w:id="28"/>
-    </w:p>
-    <w:p>
-      <w:r>
-        <w:t xml:space="preserve">Looping over a collection uses a slightly different syntax, using the </w:t>
-      </w:r>
-      <w:r>
-        <w:rPr>
-          <w:rStyle w:val="CodeChar"/>
-          <w:color w:val="0070C0"/>
-        </w:rPr>
-        <w:t>over</w:t>
-      </w:r>
-      <w:r>
-        <w:rPr>
-          <w:color w:val="0070C0"/>
-        </w:rPr>
-        <w:t xml:space="preserve"> </w:t>
-      </w:r>
-      <w:r>
-        <w:t xml:space="preserve">keyword.  </w:t>
-      </w:r>
-    </w:p>
-    <w:p>
-      <w:pPr>
-        <w:pStyle w:val="Code"/>
-      </w:pPr>
-      <w:r>
-        <w:rPr>
-          <w:color w:val="0070C0"/>
-        </w:rPr>
-        <w:t>set</w:t>
-      </w:r>
-      <w:r>
-        <w:rPr>
-          <w:color w:val="0070C0"/>
-        </w:rPr>
-        <w:t xml:space="preserve"> </w:t>
-      </w:r>
-      <w:r>
-        <w:t>'</w:t>
-      </w:r>
-      <w:r>
-        <w:t>my list</w:t>
-      </w:r>
-      <w:r>
-        <w:t>'</w:t>
-      </w:r>
-      <w:r>
-        <w:t xml:space="preserve"> </w:t>
-      </w:r>
-      <w:r>
-        <w:rPr>
-          <w:color w:val="0070C0"/>
-        </w:rPr>
-        <w:t>to</w:t>
-      </w:r>
-      <w:r>
-        <w:rPr>
-          <w:color w:val="0070C0"/>
-        </w:rPr>
-        <w:t xml:space="preserve"> </w:t>
-      </w:r>
-      <w:r>
-        <w:rPr>
-          <w:color w:val="C00000"/>
-        </w:rPr>
-        <w:t>5</w:t>
-      </w:r>
-      <w:r>
-        <w:t xml:space="preserve">, </w:t>
-      </w:r>
-      <w:r>
-        <w:rPr>
-          <w:color w:val="C00000"/>
-        </w:rPr>
-        <w:t>4</w:t>
-      </w:r>
-      <w:r>
-        <w:t xml:space="preserve">, </w:t>
-      </w:r>
-      <w:r>
-        <w:rPr>
-          <w:color w:val="C00000"/>
-        </w:rPr>
-        <w:t>3</w:t>
-      </w:r>
-      <w:r>
-        <w:t xml:space="preserve">, </w:t>
-      </w:r>
-      <w:r>
-        <w:rPr>
-          <w:color w:val="C00000"/>
-        </w:rPr>
-        <w:t>2</w:t>
-      </w:r>
-      <w:r>
-        <w:t xml:space="preserve">, </w:t>
-      </w:r>
-      <w:r>
-        <w:rPr>
-          <w:color w:val="C00000"/>
-        </w:rPr>
-        <w:t>1</w:t>
-      </w:r>
-    </w:p>
-    <w:p>
-      <w:pPr>
-        <w:pStyle w:val="Code"/>
-      </w:pPr>
-      <w:r>
-        <w:rPr>
-          <w:color w:val="0070C0"/>
-        </w:rPr>
-        <w:t xml:space="preserve">loop over </w:t>
-      </w:r>
-      <w:r>
-        <w:t>'my list'</w:t>
-      </w:r>
-    </w:p>
-    <w:p>
-      <w:pPr>
-        <w:pStyle w:val="Code"/>
-      </w:pPr>
-      <w:r>
-        <w:t xml:space="preserve">    </w:t>
-      </w:r>
-      <w:r>
-        <w:rPr>
-          <w:color w:val="7030A0"/>
-        </w:rPr>
-        <w:t xml:space="preserve">write line </w:t>
-      </w:r>
-      <w:r>
-        <w:rPr>
-          <w:color w:val="C00000"/>
-        </w:rPr>
-        <w:t>"</w:t>
-      </w:r>
-      <w:r>
-        <w:rPr>
-          <w:color w:val="C00000"/>
-        </w:rPr>
-        <w:t>element</w:t>
-      </w:r>
-      <w:r>
-        <w:rPr>
-          <w:color w:val="C00000"/>
-        </w:rPr>
-        <w:t>"</w:t>
-      </w:r>
-    </w:p>
-    <w:p>
-      <w:pPr>
-        <w:pStyle w:val="Code"/>
-        <w:rPr>
-          <w:color w:val="0070C0"/>
-        </w:rPr>
-      </w:pPr>
-      <w:r>
-        <w:rPr>
-          <w:color w:val="0070C0"/>
-        </w:rPr>
-        <w:t>end</w:t>
-      </w:r>
-    </w:p>
-    <w:p>
-      <w:r>
-        <w:t>An optional variable can hold an iterator, which can be used to access either the key or value at each element using core library functions of the same name.</w:t>
-      </w:r>
-    </w:p>
-    <w:p>
-      <w:pPr>
-        <w:pStyle w:val="Code"/>
-      </w:pPr>
-      <w:r>
-        <w:rPr>
-          <w:color w:val="0070C0"/>
-        </w:rPr>
-        <w:t xml:space="preserve">loop </w:t>
-      </w:r>
-      <w:r>
-        <w:t xml:space="preserve">x </w:t>
-      </w:r>
-      <w:r>
-        <w:rPr>
-          <w:color w:val="0070C0"/>
-        </w:rPr>
-        <w:t xml:space="preserve">over </w:t>
-      </w:r>
-      <w:r>
-        <w:t>'</w:t>
-      </w:r>
-      <w:r>
-        <w:t>my list</w:t>
-      </w:r>
-      <w:r>
-        <w:t>'</w:t>
-      </w:r>
-    </w:p>
-    <w:p>
-      <w:pPr>
-        <w:pStyle w:val="Code"/>
-      </w:pPr>
-      <w:r>
-        <w:t xml:space="preserve">    </w:t>
-      </w:r>
-      <w:r>
-        <w:rPr>
-          <w:color w:val="7030A0"/>
-        </w:rPr>
-        <w:t xml:space="preserve">write line </w:t>
-      </w:r>
-      <w:r>
-        <w:rPr>
-          <w:color w:val="C00000"/>
-        </w:rPr>
-        <w:t>"</w:t>
-      </w:r>
-      <w:r>
-        <w:rPr>
-          <w:color w:val="C00000"/>
-        </w:rPr>
-        <w:t>key</w:t>
-      </w:r>
-      <w:r>
-        <w:rPr>
-          <w:color w:val="C00000"/>
-        </w:rPr>
-        <w:t xml:space="preserve"> = </w:t>
-      </w:r>
-      <w:r>
-        <w:rPr>
-          <w:color w:val="C00000"/>
-        </w:rPr>
-        <w:t>"</w:t>
-      </w:r>
-      <w:r>
-        <w:t>, x</w:t>
-      </w:r>
-      <w:r>
-        <w:t xml:space="preserve"> </w:t>
-      </w:r>
-      <w:r>
-        <w:rPr>
-          <w:color w:val="7030A0"/>
-        </w:rPr>
-        <w:t>key</w:t>
-      </w:r>
-      <w:r>
-        <w:t xml:space="preserve">, </w:t>
-      </w:r>
-      <w:r>
-        <w:rPr>
-          <w:color w:val="C00000"/>
-        </w:rPr>
-        <w:t>"</w:t>
-      </w:r>
-      <w:r>
-        <w:rPr>
-          <w:color w:val="C00000"/>
-        </w:rPr>
-        <w:t xml:space="preserve">, value = </w:t>
-      </w:r>
-      <w:r>
-        <w:rPr>
-          <w:color w:val="C00000"/>
-        </w:rPr>
-        <w:t>"</w:t>
-      </w:r>
-      <w:r>
-        <w:t xml:space="preserve">, x </w:t>
-      </w:r>
-      <w:r>
-        <w:rPr>
-          <w:color w:val="7030A0"/>
-        </w:rPr>
-        <w:t>value</w:t>
-      </w:r>
-    </w:p>
-    <w:p>
-      <w:pPr>
-        <w:pStyle w:val="Code"/>
-        <w:rPr>
-          <w:color w:val="0070C0"/>
-        </w:rPr>
-      </w:pPr>
-      <w:r>
-        <w:rPr>
-          <w:color w:val="0070C0"/>
-        </w:rPr>
-        <w:t>end</w:t>
-      </w:r>
-    </w:p>
-    <w:p>
-      <w:r>
-        <w:t xml:space="preserve">It is safe to remove a collection element in the middle of the loop using the </w:t>
-      </w:r>
-      <w:r>
-        <w:rPr>
-          <w:rStyle w:val="CodeChar"/>
-          <w:color w:val="0070C0"/>
-        </w:rPr>
-        <w:t>erase</w:t>
-      </w:r>
-      <w:r>
-        <w:rPr>
-          <w:color w:val="0070C0"/>
-        </w:rPr>
-        <w:t xml:space="preserve"> </w:t>
-      </w:r>
-      <w:r>
-        <w:t>keyword, as the iterator will implicitly advance to the next element after the current element is erased.</w:t>
-      </w:r>
-    </w:p>
-    <w:p>
-      <w:pPr>
-        <w:pStyle w:val="Code"/>
-      </w:pPr>
-      <w:r>
-        <w:rPr>
-          <w:color w:val="0070C0"/>
-        </w:rPr>
-        <w:t xml:space="preserve">loop </w:t>
-      </w:r>
-      <w:r>
-        <w:t xml:space="preserve">x </w:t>
-      </w:r>
-      <w:r>
-        <w:rPr>
-          <w:color w:val="0070C0"/>
-        </w:rPr>
-        <w:t xml:space="preserve">over </w:t>
-      </w:r>
-      <w:r>
-        <w:t>'my list'</w:t>
-      </w:r>
-    </w:p>
-    <w:p>
-      <w:pPr>
-        <w:pStyle w:val="Code"/>
-        <w:rPr>
-          <w:color w:val="7030A0"/>
-        </w:rPr>
-      </w:pPr>
-      <w:r>
-        <w:t xml:space="preserve">    </w:t>
-      </w:r>
-      <w:r>
-        <w:rPr>
-          <w:color w:val="0070C0"/>
-        </w:rPr>
-        <w:t>if</w:t>
-      </w:r>
-      <w:r>
-        <w:rPr>
-          <w:color w:val="0070C0"/>
-        </w:rPr>
-        <w:t xml:space="preserve"> </w:t>
-      </w:r>
-      <w:r>
-        <w:t xml:space="preserve">x </w:t>
-      </w:r>
-      <w:r>
-        <w:rPr>
-          <w:color w:val="7030A0"/>
-        </w:rPr>
-        <w:t>value</w:t>
-      </w:r>
-      <w:r>
-        <w:rPr>
-          <w:color w:val="7030A0"/>
-        </w:rPr>
-        <w:t xml:space="preserve"> </w:t>
-      </w:r>
-      <w:r>
-        <w:t xml:space="preserve">= </w:t>
-      </w:r>
-      <w:r>
-        <w:rPr>
-          <w:color w:val="C00000"/>
-        </w:rPr>
-        <w:t>1</w:t>
-      </w:r>
-    </w:p>
-    <w:p>
-      <w:pPr>
-        <w:pStyle w:val="Code"/>
-        <w:rPr>
-          <w:color w:val="7030A0"/>
-        </w:rPr>
-      </w:pPr>
-      <w:r>
-        <w:rPr>
-          <w:color w:val="7030A0"/>
-        </w:rPr>
-        <w:t xml:space="preserve">        </w:t>
-      </w:r>
-      <w:r>
-        <w:rPr>
-          <w:color w:val="0070C0"/>
-        </w:rPr>
-        <w:t>erase</w:t>
-      </w:r>
-      <w:r>
-        <w:rPr>
-          <w:color w:val="7030A0"/>
-        </w:rPr>
-        <w:t xml:space="preserve"> </w:t>
-      </w:r>
-      <w:r>
-        <w:t>x</w:t>
-      </w:r>
-    </w:p>
-    <w:p>
-      <w:pPr>
-        <w:pStyle w:val="Code"/>
-        <w:rPr>
-          <w:color w:val="0070C0"/>
-        </w:rPr>
-      </w:pPr>
-      <w:r>
-        <w:rPr>
-          <w:color w:val="7030A0"/>
-        </w:rPr>
-        <w:t xml:space="preserve">    </w:t>
-      </w:r>
-      <w:r>
-        <w:rPr>
-          <w:color w:val="0070C0"/>
-        </w:rPr>
-        <w:t>end</w:t>
-      </w:r>
-    </w:p>
-    <w:p>
-      <w:pPr>
-        <w:pStyle w:val="Code"/>
-        <w:rPr>
-          <w:color w:val="0070C0"/>
-        </w:rPr>
-      </w:pPr>
-      <w:r>
-        <w:rPr>
-          <w:color w:val="0070C0"/>
-        </w:rPr>
-        <w:t>end</w:t>
-      </w:r>
-    </w:p>
-    <w:p>
-      <w:pPr>
-        <w:pStyle w:val="Heading3"/>
-      </w:pPr>
-      <w:bookmarkStart w:id="29" w:name="_Toc487437481"/>
-      <w:r>
-        <w:t>Conditional Loops</w:t>
-      </w:r>
-      <w:bookmarkEnd w:id="29"/>
     </w:p>
     <w:p>
       <w:r>
@@ -16809,409 +16804,482 @@
       <w:pPr>
         <w:pStyle w:val="Heading3"/>
       </w:pPr>
-      <w:bookmarkStart w:id="30" w:name="_Toc487437482"/>
+      <w:bookmarkStart w:id="29" w:name="_Toc487437482"/>
       <w:r>
         <w:t>Breaking Out of Loops</w:t>
       </w:r>
+      <w:bookmarkEnd w:id="29"/>
+    </w:p>
+    <w:p>
+      <w:r>
+        <w:t xml:space="preserve">You may break out of a loop by using the </w:t>
+      </w:r>
+      <w:r>
+        <w:rPr>
+          <w:rStyle w:val="CodeChar"/>
+          <w:color w:val="0070C0"/>
+        </w:rPr>
+        <w:t>break</w:t>
+      </w:r>
+      <w:r>
+        <w:rPr>
+          <w:color w:val="0070C0"/>
+        </w:rPr>
+        <w:t xml:space="preserve"> </w:t>
+      </w:r>
+      <w:r>
+        <w:t>keyword.</w:t>
+      </w:r>
+    </w:p>
+    <w:p>
+      <w:pPr>
+        <w:pStyle w:val="Code"/>
+        <w:rPr>
+          <w:color w:val="00B050"/>
+        </w:rPr>
+      </w:pPr>
+      <w:r>
+        <w:rPr>
+          <w:color w:val="00B050"/>
+        </w:rPr>
+        <w:t>--</w:t>
+      </w:r>
+      <w:r>
+        <w:rPr>
+          <w:color w:val="00B050"/>
+        </w:rPr>
+        <w:t xml:space="preserve"> Use break to exit a loop</w:t>
+      </w:r>
+    </w:p>
+    <w:p>
+      <w:pPr>
+        <w:pStyle w:val="Code"/>
+      </w:pPr>
+      <w:r>
+        <w:rPr>
+          <w:color w:val="0070C0"/>
+        </w:rPr>
+        <w:t xml:space="preserve">loop while </w:t>
+      </w:r>
+      <w:r>
+        <w:rPr>
+          <w:color w:val="C00000"/>
+        </w:rPr>
+        <w:t>true</w:t>
+      </w:r>
+    </w:p>
+    <w:p>
+      <w:pPr>
+        <w:pStyle w:val="Code"/>
+      </w:pPr>
+      <w:r>
+        <w:t xml:space="preserve">    </w:t>
+      </w:r>
+      <w:r>
+        <w:rPr>
+          <w:color w:val="0070C0"/>
+        </w:rPr>
+        <w:t>break</w:t>
+      </w:r>
+    </w:p>
+    <w:p>
+      <w:pPr>
+        <w:pStyle w:val="Code"/>
+        <w:rPr>
+          <w:color w:val="0070C0"/>
+        </w:rPr>
+      </w:pPr>
+      <w:r>
+        <w:rPr>
+          <w:color w:val="0070C0"/>
+        </w:rPr>
+        <w:t>end</w:t>
+      </w:r>
+    </w:p>
+    <w:p>
+      <w:pPr>
+        <w:pStyle w:val="Heading2"/>
+      </w:pPr>
+      <w:bookmarkStart w:id="30" w:name="_Toc487437483"/>
+      <w:r>
+        <w:t>Functions</w:t>
+      </w:r>
       <w:bookmarkEnd w:id="30"/>
     </w:p>
     <w:p>
       <w:r>
-        <w:t xml:space="preserve">You may break out of a loop by using the </w:t>
+        <w:t xml:space="preserve">Functions in Jinx are perhaps its most interesting language feature.  In Jinx, functions are identified with a list of names and parameters that forms a unique </w:t>
+      </w:r>
+      <w:r>
+        <w:rPr>
+          <w:i/>
+        </w:rPr>
+        <w:t>function signature</w:t>
+      </w:r>
+      <w:r>
+        <w:t>.  Any reserved keywords may be used as part of the function signature, so long as at least one part of the signature is a non-keyword token.  The end result can be remarkably natural-looking prose when calling functions.  For instance, a single function call may look like this:</w:t>
+      </w:r>
+    </w:p>
+    <w:p>
+      <w:pPr>
+        <w:pStyle w:val="Code"/>
+      </w:pPr>
+      <w:r>
+        <w:rPr>
+          <w:color w:val="7030A0"/>
+        </w:rPr>
+        <w:t xml:space="preserve">wait between </w:t>
+      </w:r>
+      <w:r>
+        <w:rPr>
+          <w:color w:val="C00000"/>
+        </w:rPr>
+        <w:t xml:space="preserve">3.5 </w:t>
+      </w:r>
+      <w:r>
+        <w:rPr>
+          <w:color w:val="7030A0"/>
+        </w:rPr>
+        <w:t xml:space="preserve">and </w:t>
+      </w:r>
+      <w:r>
+        <w:rPr>
+          <w:color w:val="C00000"/>
+        </w:rPr>
+        <w:t xml:space="preserve">10 </w:t>
+      </w:r>
+      <w:r>
+        <w:rPr>
+          <w:color w:val="7030A0"/>
+        </w:rPr>
+        <w:t>seconds</w:t>
+      </w:r>
+    </w:p>
+    <w:p>
+      <w:r>
+        <w:lastRenderedPageBreak/>
+        <w:t>Both</w:t>
+      </w:r>
+      <w:r>
+        <w:t xml:space="preserve"> </w:t>
       </w:r>
       <w:r>
         <w:rPr>
           <w:rStyle w:val="CodeChar"/>
           <w:color w:val="0070C0"/>
         </w:rPr>
-        <w:t>break</w:t>
-      </w:r>
-      <w:r>
-        <w:rPr>
-          <w:color w:val="0070C0"/>
-        </w:rPr>
-        <w:t xml:space="preserve"> </w:t>
-      </w:r>
-      <w:r>
-        <w:t>keyword.</w:t>
-      </w:r>
-    </w:p>
-    <w:p>
-      <w:pPr>
-        <w:pStyle w:val="Code"/>
-        <w:rPr>
-          <w:color w:val="00B050"/>
-        </w:rPr>
-      </w:pPr>
-      <w:r>
-        <w:rPr>
-          <w:color w:val="00B050"/>
-        </w:rPr>
-        <w:t>--</w:t>
-      </w:r>
-      <w:r>
-        <w:rPr>
-          <w:color w:val="00B050"/>
-        </w:rPr>
-        <w:t xml:space="preserve"> Use break to exit a loop</w:t>
-      </w:r>
-    </w:p>
-    <w:p>
-      <w:pPr>
-        <w:pStyle w:val="Code"/>
-      </w:pPr>
-      <w:r>
-        <w:rPr>
-          <w:color w:val="0070C0"/>
-        </w:rPr>
-        <w:t xml:space="preserve">loop while </w:t>
-      </w:r>
-      <w:r>
-        <w:rPr>
-          <w:color w:val="C00000"/>
-        </w:rPr>
-        <w:t>true</w:t>
-      </w:r>
-    </w:p>
-    <w:p>
-      <w:pPr>
-        <w:pStyle w:val="Code"/>
-      </w:pPr>
-      <w:r>
-        <w:t xml:space="preserve">    </w:t>
-      </w:r>
-      <w:r>
-        <w:rPr>
-          <w:color w:val="0070C0"/>
-        </w:rPr>
-        <w:t>break</w:t>
-      </w:r>
-    </w:p>
-    <w:p>
-      <w:pPr>
-        <w:pStyle w:val="Code"/>
-        <w:rPr>
-          <w:color w:val="0070C0"/>
-        </w:rPr>
-      </w:pPr>
-      <w:r>
-        <w:rPr>
-          <w:color w:val="0070C0"/>
-        </w:rPr>
-        <w:t>end</w:t>
-      </w:r>
-    </w:p>
-    <w:p>
-      <w:pPr>
-        <w:pStyle w:val="Heading2"/>
-      </w:pPr>
-      <w:bookmarkStart w:id="31" w:name="_Toc487437483"/>
-      <w:r>
-        <w:t>Functions</w:t>
+        <w:t>wait</w:t>
+      </w:r>
+      <w:r>
+        <w:rPr>
+          <w:color w:val="0070C0"/>
+        </w:rPr>
+        <w:t xml:space="preserve"> </w:t>
+      </w:r>
+      <w:r>
+        <w:t>and</w:t>
+      </w:r>
+      <w:r>
+        <w:t xml:space="preserve"> </w:t>
+      </w:r>
+      <w:r>
+        <w:rPr>
+          <w:rStyle w:val="CodeChar"/>
+          <w:color w:val="0070C0"/>
+        </w:rPr>
+        <w:t>and</w:t>
+      </w:r>
+      <w:r>
+        <w:rPr>
+          <w:color w:val="0070C0"/>
+        </w:rPr>
+        <w:t xml:space="preserve"> </w:t>
+      </w:r>
+      <w:r>
+        <w:t>are reserved keywords</w:t>
+      </w:r>
+      <w:r>
+        <w:t>, which doesn’t matter at all, since</w:t>
+      </w:r>
+      <w:r>
+        <w:rPr>
+          <w:rStyle w:val="CodeChar"/>
+        </w:rPr>
+        <w:t xml:space="preserve"> </w:t>
+      </w:r>
+      <w:r>
+        <w:rPr>
+          <w:rStyle w:val="CodeChar"/>
+          <w:color w:val="7030A0"/>
+        </w:rPr>
+        <w:t>between</w:t>
+      </w:r>
+      <w:r>
+        <w:rPr>
+          <w:color w:val="7030A0"/>
+        </w:rPr>
+        <w:t xml:space="preserve"> </w:t>
+      </w:r>
+      <w:r>
+        <w:t xml:space="preserve">and </w:t>
+      </w:r>
+      <w:r>
+        <w:rPr>
+          <w:rStyle w:val="CodeChar"/>
+          <w:color w:val="7030A0"/>
+        </w:rPr>
+        <w:t>seconds</w:t>
+      </w:r>
+      <w:r>
+        <w:rPr>
+          <w:color w:val="7030A0"/>
+        </w:rPr>
+        <w:t xml:space="preserve"> </w:t>
+      </w:r>
+      <w:r>
+        <w:t xml:space="preserve">(non-keywords) are also part of the signature.  The parameter values are also very clearly labeled, so there is no ambiguity about what </w:t>
+      </w:r>
+      <w:r>
+        <w:rPr>
+          <w:rStyle w:val="CodeChar"/>
+          <w:color w:val="C00000"/>
+        </w:rPr>
+        <w:t xml:space="preserve">3.5 </w:t>
+      </w:r>
+      <w:r>
+        <w:t>or</w:t>
+      </w:r>
+      <w:r>
+        <w:rPr>
+          <w:rStyle w:val="CodeChar"/>
+        </w:rPr>
+        <w:t xml:space="preserve"> </w:t>
+      </w:r>
+      <w:r>
+        <w:rPr>
+          <w:rStyle w:val="CodeChar"/>
+          <w:color w:val="C00000"/>
+        </w:rPr>
+        <w:t>10</w:t>
+      </w:r>
+      <w:r>
+        <w:rPr>
+          <w:color w:val="C00000"/>
+        </w:rPr>
+        <w:t xml:space="preserve"> </w:t>
+      </w:r>
+      <w:r>
+        <w:t>really mean.</w:t>
+      </w:r>
+    </w:p>
+    <w:p>
+      <w:r>
+        <w:t xml:space="preserve">Another interesting feature allows you to define alternate name parts that can be used interchangeably.  In the case of this particular function, when passing a value of </w:t>
+      </w:r>
+      <w:r>
+        <w:rPr>
+          <w:rStyle w:val="CodeChar"/>
+        </w:rPr>
+        <w:t>1</w:t>
+      </w:r>
+      <w:r>
+        <w:t>, it sounds more natural like this:</w:t>
+      </w:r>
+    </w:p>
+    <w:p>
+      <w:pPr>
+        <w:pStyle w:val="Code"/>
+      </w:pPr>
+      <w:r>
+        <w:rPr>
+          <w:color w:val="7030A0"/>
+        </w:rPr>
+        <w:t xml:space="preserve">wait between </w:t>
+      </w:r>
+      <w:r>
+        <w:rPr>
+          <w:color w:val="C00000"/>
+        </w:rPr>
+        <w:t xml:space="preserve">0.1 </w:t>
+      </w:r>
+      <w:r>
+        <w:rPr>
+          <w:color w:val="7030A0"/>
+        </w:rPr>
+        <w:t xml:space="preserve">and </w:t>
+      </w:r>
+      <w:r>
+        <w:rPr>
+          <w:color w:val="C00000"/>
+        </w:rPr>
+        <w:t xml:space="preserve">1 </w:t>
+      </w:r>
+      <w:r>
+        <w:rPr>
+          <w:color w:val="7030A0"/>
+        </w:rPr>
+        <w:t>second</w:t>
+      </w:r>
+    </w:p>
+    <w:p>
+      <w:r>
+        <w:t xml:space="preserve">The last word in the function has been changed from </w:t>
+      </w:r>
+      <w:r>
+        <w:rPr>
+          <w:rStyle w:val="CodeChar"/>
+          <w:color w:val="7030A0"/>
+        </w:rPr>
+        <w:t>seconds</w:t>
+      </w:r>
+      <w:r>
+        <w:rPr>
+          <w:color w:val="7030A0"/>
+        </w:rPr>
+        <w:t xml:space="preserve"> </w:t>
+      </w:r>
+      <w:r>
+        <w:t xml:space="preserve">to </w:t>
+      </w:r>
+      <w:r>
+        <w:rPr>
+          <w:rStyle w:val="CodeChar"/>
+          <w:color w:val="7030A0"/>
+        </w:rPr>
+        <w:t>second</w:t>
+      </w:r>
+      <w:r>
+        <w:t>.  T</w:t>
+      </w:r>
+      <w:r>
+        <w:t>his is perfectly legal, so long as the name was defined with that particular spelling variation as well.</w:t>
+      </w:r>
+      <w:r>
+        <w:t xml:space="preserve">  We’ll examine how we can do that without having to create a new overloaded function a bit later in this section.</w:t>
+      </w:r>
+    </w:p>
+    <w:p>
+      <w:r>
+        <w:t>What happens if you declare a variable that happens to match one of the function signature name parts?  Here we’ve defined a local variable that does just this.</w:t>
+      </w:r>
+    </w:p>
+    <w:p>
+      <w:pPr>
+        <w:pStyle w:val="Code"/>
+        <w:rPr>
+          <w:color w:val="7030A0"/>
+        </w:rPr>
+      </w:pPr>
+      <w:r>
+        <w:rPr>
+          <w:color w:val="0070C0"/>
+        </w:rPr>
+        <w:t>set</w:t>
+      </w:r>
+      <w:r>
+        <w:rPr>
+          <w:color w:val="0070C0"/>
+        </w:rPr>
+        <w:t xml:space="preserve"> </w:t>
+      </w:r>
+      <w:r>
+        <w:t>seconds</w:t>
+      </w:r>
+      <w:r>
+        <w:t xml:space="preserve"> </w:t>
+      </w:r>
+      <w:r>
+        <w:rPr>
+          <w:color w:val="0070C0"/>
+        </w:rPr>
+        <w:t>to</w:t>
+      </w:r>
+      <w:r>
+        <w:rPr>
+          <w:color w:val="0070C0"/>
+        </w:rPr>
+        <w:t xml:space="preserve"> </w:t>
+      </w:r>
+      <w:r>
+        <w:rPr>
+          <w:color w:val="C00000"/>
+        </w:rPr>
+        <w:t>42</w:t>
+      </w:r>
+    </w:p>
+    <w:p>
+      <w:pPr>
+        <w:pStyle w:val="Code"/>
+      </w:pPr>
+      <w:r>
+        <w:rPr>
+          <w:color w:val="7030A0"/>
+        </w:rPr>
+        <w:t xml:space="preserve">wait between </w:t>
+      </w:r>
+      <w:r>
+        <w:rPr>
+          <w:color w:val="C00000"/>
+        </w:rPr>
+        <w:t>5</w:t>
+      </w:r>
+      <w:r>
+        <w:rPr>
+          <w:color w:val="C00000"/>
+        </w:rPr>
+        <w:t xml:space="preserve"> </w:t>
+      </w:r>
+      <w:r>
+        <w:rPr>
+          <w:color w:val="7030A0"/>
+        </w:rPr>
+        <w:t xml:space="preserve">and </w:t>
+      </w:r>
+      <w:r>
+        <w:rPr>
+          <w:color w:val="C00000"/>
+        </w:rPr>
+        <w:t>1</w:t>
+      </w:r>
+      <w:r>
+        <w:rPr>
+          <w:color w:val="C00000"/>
+        </w:rPr>
+        <w:t>0</w:t>
+      </w:r>
+      <w:r>
+        <w:rPr>
+          <w:color w:val="C00000"/>
+        </w:rPr>
+        <w:t xml:space="preserve"> </w:t>
+      </w:r>
+      <w:r>
+        <w:rPr>
+          <w:color w:val="7030A0"/>
+        </w:rPr>
+        <w:t>second</w:t>
+      </w:r>
+      <w:r>
+        <w:rPr>
+          <w:color w:val="7030A0"/>
+        </w:rPr>
+        <w:t>s</w:t>
+      </w:r>
+    </w:p>
+    <w:p>
+      <w:r>
+        <w:t>The parser will always give precedence to matching function names first, and always favors the longest possible match.  So, the preceding code will compile and execute without issues.</w:t>
+      </w:r>
+    </w:p>
+    <w:p>
+      <w:pPr>
+        <w:pStyle w:val="Heading3"/>
+      </w:pPr>
+      <w:bookmarkStart w:id="31" w:name="_Toc487437484"/>
+      <w:r>
+        <w:t>Simple Function Declarations</w:t>
       </w:r>
       <w:bookmarkEnd w:id="31"/>
-    </w:p>
-    <w:p>
-      <w:r>
-        <w:t xml:space="preserve">Functions in Jinx are perhaps its most interesting language feature.  In Jinx, functions are identified with a list of names and parameters that forms a unique </w:t>
-      </w:r>
-      <w:r>
-        <w:rPr>
-          <w:i/>
-        </w:rPr>
-        <w:t>function signature</w:t>
-      </w:r>
-      <w:r>
-        <w:t>.  Any reserved keywords may be used as part of the function signature, so long as at least one part of the signature is a non-keyword token.  The end result can be remarkably natural-looking prose when calling functions.  For instance, a single function call may look like this:</w:t>
-      </w:r>
-    </w:p>
-    <w:p>
-      <w:pPr>
-        <w:pStyle w:val="Code"/>
-      </w:pPr>
-      <w:r>
-        <w:rPr>
-          <w:color w:val="7030A0"/>
-        </w:rPr>
-        <w:t xml:space="preserve">wait between </w:t>
-      </w:r>
-      <w:r>
-        <w:rPr>
-          <w:color w:val="C00000"/>
-        </w:rPr>
-        <w:t xml:space="preserve">3.5 </w:t>
-      </w:r>
-      <w:r>
-        <w:rPr>
-          <w:color w:val="7030A0"/>
-        </w:rPr>
-        <w:t xml:space="preserve">and </w:t>
-      </w:r>
-      <w:r>
-        <w:rPr>
-          <w:color w:val="C00000"/>
-        </w:rPr>
-        <w:t xml:space="preserve">10 </w:t>
-      </w:r>
-      <w:r>
-        <w:rPr>
-          <w:color w:val="7030A0"/>
-        </w:rPr>
-        <w:t>seconds</w:t>
-      </w:r>
-    </w:p>
-    <w:p>
-      <w:r>
-        <w:lastRenderedPageBreak/>
-        <w:t>You’ll notice that</w:t>
-      </w:r>
-      <w:r>
-        <w:t xml:space="preserve"> </w:t>
-      </w:r>
-      <w:r>
-        <w:rPr>
-          <w:rStyle w:val="CodeChar"/>
-          <w:color w:val="0070C0"/>
-        </w:rPr>
-        <w:t>wait</w:t>
-      </w:r>
-      <w:r>
-        <w:rPr>
-          <w:color w:val="0070C0"/>
-        </w:rPr>
-        <w:t xml:space="preserve"> </w:t>
-      </w:r>
-      <w:r>
-        <w:t>and</w:t>
-      </w:r>
-      <w:r>
-        <w:t xml:space="preserve"> </w:t>
-      </w:r>
-      <w:r>
-        <w:rPr>
-          <w:rStyle w:val="CodeChar"/>
-          <w:color w:val="0070C0"/>
-        </w:rPr>
-        <w:t>and</w:t>
-      </w:r>
-      <w:r>
-        <w:rPr>
-          <w:color w:val="0070C0"/>
-        </w:rPr>
-        <w:t xml:space="preserve"> </w:t>
-      </w:r>
-      <w:r>
-        <w:t>are both reserved keywords</w:t>
-      </w:r>
-      <w:r>
-        <w:t>, which doesn’t matter at all, since</w:t>
-      </w:r>
-      <w:r>
-        <w:rPr>
-          <w:rStyle w:val="CodeChar"/>
-        </w:rPr>
-        <w:t xml:space="preserve"> between</w:t>
-      </w:r>
-      <w:r>
-        <w:t xml:space="preserve"> and </w:t>
-      </w:r>
-      <w:r>
-        <w:rPr>
-          <w:rStyle w:val="CodeChar"/>
-        </w:rPr>
-        <w:t>seconds</w:t>
-      </w:r>
-      <w:r>
-        <w:t xml:space="preserve"> (non-keywords) are also part of the signature.  The parameter values are also very clearly labeled, so there is no ambiguity about what </w:t>
-      </w:r>
-      <w:r>
-        <w:rPr>
-          <w:rStyle w:val="CodeChar"/>
-          <w:color w:val="C00000"/>
-        </w:rPr>
-        <w:t xml:space="preserve">3.5 </w:t>
-      </w:r>
-      <w:r>
-        <w:t>or</w:t>
-      </w:r>
-      <w:r>
-        <w:rPr>
-          <w:rStyle w:val="CodeChar"/>
-        </w:rPr>
-        <w:t xml:space="preserve"> </w:t>
-      </w:r>
-      <w:r>
-        <w:rPr>
-          <w:rStyle w:val="CodeChar"/>
-          <w:color w:val="C00000"/>
-        </w:rPr>
-        <w:t>10</w:t>
-      </w:r>
-      <w:r>
-        <w:rPr>
-          <w:color w:val="C00000"/>
-        </w:rPr>
-        <w:t xml:space="preserve"> </w:t>
-      </w:r>
-      <w:r>
-        <w:t>really mean.</w:t>
-      </w:r>
-    </w:p>
-    <w:p>
-      <w:r>
-        <w:t xml:space="preserve">Another interesting feature allows you to define alternate name parts that can be used interchangeably.  In the case of this particular function, when passing a value of </w:t>
-      </w:r>
-      <w:r>
-        <w:rPr>
-          <w:rStyle w:val="CodeChar"/>
-        </w:rPr>
-        <w:t>1</w:t>
-      </w:r>
-      <w:r>
-        <w:t>, it sounds more natural like this:</w:t>
-      </w:r>
-    </w:p>
-    <w:p>
-      <w:pPr>
-        <w:pStyle w:val="Code"/>
-      </w:pPr>
-      <w:r>
-        <w:rPr>
-          <w:color w:val="7030A0"/>
-        </w:rPr>
-        <w:t xml:space="preserve">wait between </w:t>
-      </w:r>
-      <w:r>
-        <w:rPr>
-          <w:color w:val="C00000"/>
-        </w:rPr>
-        <w:t xml:space="preserve">0.1 </w:t>
-      </w:r>
-      <w:r>
-        <w:rPr>
-          <w:color w:val="7030A0"/>
-        </w:rPr>
-        <w:t xml:space="preserve">and </w:t>
-      </w:r>
-      <w:r>
-        <w:rPr>
-          <w:color w:val="C00000"/>
-        </w:rPr>
-        <w:t xml:space="preserve">1 </w:t>
-      </w:r>
-      <w:r>
-        <w:rPr>
-          <w:color w:val="7030A0"/>
-        </w:rPr>
-        <w:t>second</w:t>
-      </w:r>
-    </w:p>
-    <w:p>
-      <w:r>
-        <w:t>In fact, this is also perfectly legal, so long as the name was defined with that particular spelling variation as well.</w:t>
-      </w:r>
-      <w:r>
-        <w:t xml:space="preserve">  We’ll examine how we can do that without having to create a new overloaded function a bit later in this section.</w:t>
-      </w:r>
-    </w:p>
-    <w:p>
-      <w:r>
-        <w:t>What happens if you declare a variable that happens to match one of the function signature name parts?  Here we’ve defined a local variable that does just this.</w:t>
-      </w:r>
-    </w:p>
-    <w:p>
-      <w:pPr>
-        <w:pStyle w:val="Code"/>
-        <w:rPr>
-          <w:color w:val="7030A0"/>
-        </w:rPr>
-      </w:pPr>
-      <w:r>
-        <w:rPr>
-          <w:color w:val="0070C0"/>
-        </w:rPr>
-        <w:t>set</w:t>
-      </w:r>
-      <w:r>
-        <w:rPr>
-          <w:color w:val="0070C0"/>
-        </w:rPr>
-        <w:t xml:space="preserve"> </w:t>
-      </w:r>
-      <w:r>
-        <w:t>between</w:t>
-      </w:r>
-      <w:r>
-        <w:t xml:space="preserve"> </w:t>
-      </w:r>
-      <w:r>
-        <w:rPr>
-          <w:color w:val="0070C0"/>
-        </w:rPr>
-        <w:t>to</w:t>
-      </w:r>
-      <w:r>
-        <w:rPr>
-          <w:color w:val="0070C0"/>
-        </w:rPr>
-        <w:t xml:space="preserve"> </w:t>
-      </w:r>
-      <w:r>
-        <w:rPr>
-          <w:color w:val="C00000"/>
-        </w:rPr>
-        <w:t>123</w:t>
-      </w:r>
-    </w:p>
-    <w:p>
-      <w:pPr>
-        <w:pStyle w:val="Code"/>
-      </w:pPr>
-      <w:r>
-        <w:rPr>
-          <w:color w:val="7030A0"/>
-        </w:rPr>
-        <w:t xml:space="preserve">wait between </w:t>
-      </w:r>
-      <w:r>
-        <w:rPr>
-          <w:color w:val="C00000"/>
-        </w:rPr>
-        <w:t xml:space="preserve">0.1 </w:t>
-      </w:r>
-      <w:r>
-        <w:rPr>
-          <w:color w:val="7030A0"/>
-        </w:rPr>
-        <w:t xml:space="preserve">and </w:t>
-      </w:r>
-      <w:r>
-        <w:rPr>
-          <w:color w:val="C00000"/>
-        </w:rPr>
-        <w:t xml:space="preserve">1 </w:t>
-      </w:r>
-      <w:r>
-        <w:rPr>
-          <w:color w:val="7030A0"/>
-        </w:rPr>
-        <w:t>second</w:t>
-      </w:r>
-    </w:p>
-    <w:p>
-      <w:r>
-        <w:t>The parser will always give precedence to matching function names first, and always favors the longest possible match.  So, the preceding code will compile and execute without issues.</w:t>
-      </w:r>
-    </w:p>
-    <w:p>
-      <w:pPr>
-        <w:pStyle w:val="Heading3"/>
-      </w:pPr>
-      <w:bookmarkStart w:id="32" w:name="_Toc487437484"/>
-      <w:r>
-        <w:t>Simple Function Declarations</w:t>
-      </w:r>
-      <w:bookmarkEnd w:id="32"/>
     </w:p>
     <w:p>
       <w:r>
@@ -17386,391 +17454,415 @@
       <w:pPr>
         <w:pStyle w:val="Heading3"/>
       </w:pPr>
-      <w:bookmarkStart w:id="33" w:name="_Toc487437485"/>
+      <w:bookmarkStart w:id="32" w:name="_Toc487437485"/>
       <w:r>
         <w:t>Return Values</w:t>
       </w:r>
+      <w:bookmarkEnd w:id="32"/>
+    </w:p>
+    <w:p>
+      <w:r>
+        <w:t xml:space="preserve">Part of the </w:t>
+      </w:r>
+      <w:r>
+        <w:t xml:space="preserve">fundamental </w:t>
+      </w:r>
+      <w:r>
+        <w:t xml:space="preserve">utility of functions is </w:t>
+      </w:r>
+      <w:r>
+        <w:t>the ability to</w:t>
+      </w:r>
+      <w:r>
+        <w:t xml:space="preserve"> return values to the </w:t>
+      </w:r>
+      <w:r>
+        <w:t>original</w:t>
+      </w:r>
+      <w:r>
+        <w:t xml:space="preserve"> code</w:t>
+      </w:r>
+      <w:r>
+        <w:t xml:space="preserve"> that made the call</w:t>
+      </w:r>
+      <w:r>
+        <w:t xml:space="preserve">.  Jinx supports the </w:t>
+      </w:r>
+      <w:r>
+        <w:rPr>
+          <w:color w:val="0070C0"/>
+        </w:rPr>
+        <w:t xml:space="preserve">return </w:t>
+      </w:r>
+      <w:r>
+        <w:t>keyword, which allows your function to return a value.  Here’s what this looks like:</w:t>
+      </w:r>
+    </w:p>
+    <w:p>
+      <w:pPr>
+        <w:pStyle w:val="Code"/>
+      </w:pPr>
+      <w:r>
+        <w:rPr>
+          <w:color w:val="0070C0"/>
+        </w:rPr>
+        <w:t xml:space="preserve">function </w:t>
+      </w:r>
+      <w:r>
+        <w:rPr>
+          <w:color w:val="7030A0"/>
+        </w:rPr>
+        <w:t>meaning of life</w:t>
+      </w:r>
+      <w:r>
+        <w:t xml:space="preserve"> </w:t>
+      </w:r>
+      <w:r>
+        <w:rPr>
+          <w:color w:val="00B050"/>
+        </w:rPr>
+        <w:t xml:space="preserve"> </w:t>
+      </w:r>
+    </w:p>
+    <w:p>
+      <w:pPr>
+        <w:pStyle w:val="Code"/>
+      </w:pPr>
+      <w:r>
+        <w:t xml:space="preserve">    </w:t>
+      </w:r>
+      <w:r>
+        <w:rPr>
+          <w:color w:val="0070C0"/>
+        </w:rPr>
+        <w:t xml:space="preserve">return </w:t>
+      </w:r>
+      <w:r>
+        <w:t>42</w:t>
+      </w:r>
+    </w:p>
+    <w:p>
+      <w:pPr>
+        <w:pStyle w:val="Code"/>
+        <w:rPr>
+          <w:color w:val="0070C0"/>
+        </w:rPr>
+      </w:pPr>
+      <w:r>
+        <w:rPr>
+          <w:color w:val="0070C0"/>
+        </w:rPr>
+        <w:t>end</w:t>
+      </w:r>
+    </w:p>
+    <w:p>
+      <w:pPr>
+        <w:pStyle w:val="Code"/>
+      </w:pPr>
+      <w:r>
+        <w:t xml:space="preserve">     </w:t>
+      </w:r>
+    </w:p>
+    <w:p>
+      <w:pPr>
+        <w:pStyle w:val="Code"/>
+      </w:pPr>
+      <w:r>
+        <w:rPr>
+          <w:color w:val="0070C0"/>
+        </w:rPr>
+        <w:t>set</w:t>
+      </w:r>
+      <w:r>
+        <w:rPr>
+          <w:color w:val="0070C0"/>
+        </w:rPr>
+        <w:t xml:space="preserve"> </w:t>
+      </w:r>
+      <w:r>
+        <w:t xml:space="preserve">a </w:t>
+      </w:r>
+      <w:r>
+        <w:rPr>
+          <w:color w:val="0070C0"/>
+        </w:rPr>
+        <w:t xml:space="preserve">to </w:t>
+      </w:r>
+      <w:r>
+        <w:rPr>
+          <w:color w:val="7030A0"/>
+        </w:rPr>
+        <w:t>meaning of life</w:t>
+      </w:r>
+    </w:p>
+    <w:p>
+      <w:pPr>
+        <w:pStyle w:val="Code"/>
+        <w:rPr>
+          <w:color w:val="00B050"/>
+        </w:rPr>
+      </w:pPr>
+      <w:r>
+        <w:rPr>
+          <w:color w:val="7030A0"/>
+        </w:rPr>
+        <w:t xml:space="preserve">write line </w:t>
+      </w:r>
+      <w:r>
+        <w:rPr>
+          <w:color w:val="C00000"/>
+        </w:rPr>
+        <w:t>"a’s value = "</w:t>
+      </w:r>
+      <w:r>
+        <w:t>, a</w:t>
+      </w:r>
+      <w:r>
+        <w:rPr>
+          <w:color w:val="00B050"/>
+        </w:rPr>
+        <w:t xml:space="preserve"> -- a = 42</w:t>
+      </w:r>
+    </w:p>
+    <w:p>
+      <w:r>
+        <w:t>In Jinx, function return values are always optional.  Every function always returns a value, whether or not you specify one.  In the case where a return value is unspecified, the null value is used.</w:t>
+      </w:r>
+    </w:p>
+    <w:p>
+      <w:r>
+        <w:t xml:space="preserve">An interesting side effect of Jinx’s initializer list syntax is that it allows a user to return multiple values from a function.  </w:t>
+      </w:r>
+    </w:p>
+    <w:p>
+      <w:pPr>
+        <w:pStyle w:val="Code"/>
+      </w:pPr>
+      <w:r>
+        <w:rPr>
+          <w:color w:val="0070C0"/>
+        </w:rPr>
+        <w:t xml:space="preserve">function </w:t>
+      </w:r>
+      <w:r>
+        <w:rPr>
+          <w:color w:val="7030A0"/>
+        </w:rPr>
+        <w:t>some values</w:t>
+      </w:r>
+      <w:r>
+        <w:t xml:space="preserve"> </w:t>
+      </w:r>
+      <w:r>
+        <w:rPr>
+          <w:color w:val="00B050"/>
+        </w:rPr>
+        <w:t xml:space="preserve"> </w:t>
+      </w:r>
+    </w:p>
+    <w:p>
+      <w:pPr>
+        <w:pStyle w:val="Code"/>
+      </w:pPr>
+      <w:r>
+        <w:t xml:space="preserve">    </w:t>
+      </w:r>
+      <w:r>
+        <w:rPr>
+          <w:color w:val="0070C0"/>
+        </w:rPr>
+        <w:t xml:space="preserve">return </w:t>
+      </w:r>
+      <w:r>
+        <w:rPr>
+          <w:color w:val="C00000"/>
+        </w:rPr>
+        <w:t>"</w:t>
+      </w:r>
+      <w:r>
+        <w:rPr>
+          <w:color w:val="C00000"/>
+        </w:rPr>
+        <w:t>wolf", "goat", "cabbage</w:t>
+      </w:r>
+      <w:r>
+        <w:rPr>
+          <w:color w:val="C00000"/>
+        </w:rPr>
+        <w:t>"</w:t>
+      </w:r>
+    </w:p>
+    <w:p>
+      <w:pPr>
+        <w:pStyle w:val="Code"/>
+        <w:rPr>
+          <w:color w:val="0070C0"/>
+        </w:rPr>
+      </w:pPr>
+      <w:r>
+        <w:rPr>
+          <w:color w:val="0070C0"/>
+        </w:rPr>
+        <w:t>end</w:t>
+      </w:r>
+    </w:p>
+    <w:p>
+      <w:pPr>
+        <w:pStyle w:val="Code"/>
+      </w:pPr>
+      <w:r>
+        <w:t xml:space="preserve">     </w:t>
+      </w:r>
+    </w:p>
+    <w:p>
+      <w:pPr>
+        <w:pStyle w:val="Code"/>
+      </w:pPr>
+      <w:r>
+        <w:rPr>
+          <w:color w:val="0070C0"/>
+        </w:rPr>
+        <w:t xml:space="preserve">set </w:t>
+      </w:r>
+      <w:r>
+        <w:t>wolf</w:t>
+      </w:r>
+      <w:r>
+        <w:t xml:space="preserve"> </w:t>
+      </w:r>
+      <w:r>
+        <w:rPr>
+          <w:color w:val="0070C0"/>
+        </w:rPr>
+        <w:t xml:space="preserve">to </w:t>
+      </w:r>
+      <w:r>
+        <w:rPr>
+          <w:color w:val="7030A0"/>
+        </w:rPr>
+        <w:t xml:space="preserve">some values </w:t>
+      </w:r>
+      <w:r>
+        <w:t>[</w:t>
+      </w:r>
+      <w:r>
+        <w:rPr>
+          <w:color w:val="C00000"/>
+        </w:rPr>
+        <w:t>1</w:t>
+      </w:r>
+      <w:r>
+        <w:t>]</w:t>
+      </w:r>
+    </w:p>
+    <w:p>
+      <w:pPr>
+        <w:pStyle w:val="Code"/>
+        <w:rPr>
+          <w:color w:val="00B050"/>
+        </w:rPr>
+      </w:pPr>
+      <w:r>
+        <w:rPr>
+          <w:color w:val="0070C0"/>
+        </w:rPr>
+        <w:t xml:space="preserve">set </w:t>
+      </w:r>
+      <w:r>
+        <w:t>goat</w:t>
+      </w:r>
+      <w:r>
+        <w:t xml:space="preserve"> </w:t>
+      </w:r>
+      <w:r>
+        <w:rPr>
+          <w:color w:val="0070C0"/>
+        </w:rPr>
+        <w:t xml:space="preserve">to </w:t>
+      </w:r>
+      <w:r>
+        <w:rPr>
+          <w:color w:val="7030A0"/>
+        </w:rPr>
+        <w:t xml:space="preserve">some values </w:t>
+      </w:r>
+      <w:r>
+        <w:t>[</w:t>
+      </w:r>
+      <w:r>
+        <w:rPr>
+          <w:color w:val="C00000"/>
+        </w:rPr>
+        <w:t>2</w:t>
+      </w:r>
+      <w:r>
+        <w:t>]</w:t>
+      </w:r>
+    </w:p>
+    <w:p>
+      <w:pPr>
+        <w:pStyle w:val="Code"/>
+        <w:rPr>
+          <w:color w:val="00B050"/>
+        </w:rPr>
+      </w:pPr>
+      <w:r>
+        <w:rPr>
+          <w:color w:val="0070C0"/>
+        </w:rPr>
+        <w:t xml:space="preserve">set </w:t>
+      </w:r>
+      <w:r>
+        <w:t>cabbage</w:t>
+      </w:r>
+      <w:r>
+        <w:t xml:space="preserve"> </w:t>
+      </w:r>
+      <w:r>
+        <w:rPr>
+          <w:color w:val="0070C0"/>
+        </w:rPr>
+        <w:t xml:space="preserve">to </w:t>
+      </w:r>
+      <w:r>
+        <w:rPr>
+          <w:color w:val="7030A0"/>
+        </w:rPr>
+        <w:t xml:space="preserve">some values </w:t>
+      </w:r>
+      <w:r>
+        <w:t>[</w:t>
+      </w:r>
+      <w:r>
+        <w:rPr>
+          <w:color w:val="C00000"/>
+        </w:rPr>
+        <w:t>3</w:t>
+      </w:r>
+      <w:r>
+        <w:t>]</w:t>
+      </w:r>
+    </w:p>
+    <w:p>
+      <w:r>
+        <w:t xml:space="preserve">In essence, the values are returned as a collection, which you can then access </w:t>
+      </w:r>
+      <w:r>
+        <w:t>by the index operator</w:t>
+      </w:r>
+      <w:r>
+        <w:t>.</w:t>
+      </w:r>
+    </w:p>
+    <w:p>
+      <w:pPr>
+        <w:pStyle w:val="Heading3"/>
+      </w:pPr>
+      <w:bookmarkStart w:id="33" w:name="_Toc487437486"/>
+      <w:r>
+        <w:t>Function Parameters</w:t>
+      </w:r>
       <w:bookmarkEnd w:id="33"/>
-    </w:p>
-    <w:p>
-      <w:r>
-        <w:t xml:space="preserve">Part of the utility of functions is that they can return values to the calling code.  Jinx supports the </w:t>
-      </w:r>
-      <w:r>
-        <w:rPr>
-          <w:color w:val="0070C0"/>
-        </w:rPr>
-        <w:t xml:space="preserve">return </w:t>
-      </w:r>
-      <w:r>
-        <w:t>keyword, which allows your function to return a value.  Here’s what this looks like:</w:t>
-      </w:r>
-    </w:p>
-    <w:p>
-      <w:pPr>
-        <w:pStyle w:val="Code"/>
-      </w:pPr>
-      <w:r>
-        <w:rPr>
-          <w:color w:val="0070C0"/>
-        </w:rPr>
-        <w:t xml:space="preserve">function </w:t>
-      </w:r>
-      <w:r>
-        <w:rPr>
-          <w:color w:val="7030A0"/>
-        </w:rPr>
-        <w:t>meaning of life</w:t>
-      </w:r>
-      <w:r>
-        <w:t xml:space="preserve"> </w:t>
-      </w:r>
-      <w:r>
-        <w:rPr>
-          <w:color w:val="00B050"/>
-        </w:rPr>
-        <w:t xml:space="preserve"> </w:t>
-      </w:r>
-    </w:p>
-    <w:p>
-      <w:pPr>
-        <w:pStyle w:val="Code"/>
-      </w:pPr>
-      <w:r>
-        <w:t xml:space="preserve">    </w:t>
-      </w:r>
-      <w:r>
-        <w:rPr>
-          <w:color w:val="0070C0"/>
-        </w:rPr>
-        <w:t xml:space="preserve">return </w:t>
-      </w:r>
-      <w:r>
-        <w:t>42</w:t>
-      </w:r>
-    </w:p>
-    <w:p>
-      <w:pPr>
-        <w:pStyle w:val="Code"/>
-        <w:rPr>
-          <w:color w:val="0070C0"/>
-        </w:rPr>
-      </w:pPr>
-      <w:r>
-        <w:rPr>
-          <w:color w:val="0070C0"/>
-        </w:rPr>
-        <w:t>end</w:t>
-      </w:r>
-    </w:p>
-    <w:p>
-      <w:pPr>
-        <w:pStyle w:val="Code"/>
-      </w:pPr>
-      <w:r>
-        <w:t xml:space="preserve">     </w:t>
-      </w:r>
-    </w:p>
-    <w:p>
-      <w:pPr>
-        <w:pStyle w:val="Code"/>
-      </w:pPr>
-      <w:r>
-        <w:rPr>
-          <w:color w:val="0070C0"/>
-        </w:rPr>
-        <w:t>set</w:t>
-      </w:r>
-      <w:r>
-        <w:rPr>
-          <w:color w:val="0070C0"/>
-        </w:rPr>
-        <w:t xml:space="preserve"> </w:t>
-      </w:r>
-      <w:r>
-        <w:t xml:space="preserve">a </w:t>
-      </w:r>
-      <w:r>
-        <w:rPr>
-          <w:color w:val="0070C0"/>
-        </w:rPr>
-        <w:t xml:space="preserve">to </w:t>
-      </w:r>
-      <w:r>
-        <w:rPr>
-          <w:color w:val="7030A0"/>
-        </w:rPr>
-        <w:t>meaning of life</w:t>
-      </w:r>
-    </w:p>
-    <w:p>
-      <w:pPr>
-        <w:pStyle w:val="Code"/>
-        <w:rPr>
-          <w:color w:val="00B050"/>
-        </w:rPr>
-      </w:pPr>
-      <w:r>
-        <w:rPr>
-          <w:color w:val="7030A0"/>
-        </w:rPr>
-        <w:t xml:space="preserve">write line </w:t>
-      </w:r>
-      <w:r>
-        <w:rPr>
-          <w:color w:val="C00000"/>
-        </w:rPr>
-        <w:t>"a’s value = "</w:t>
-      </w:r>
-      <w:r>
-        <w:t>, a</w:t>
-      </w:r>
-      <w:r>
-        <w:rPr>
-          <w:color w:val="00B050"/>
-        </w:rPr>
-        <w:t xml:space="preserve"> -- a = 42</w:t>
-      </w:r>
-    </w:p>
-    <w:p>
-      <w:r>
-        <w:t>In Jinx, function return values are always optional.  Every function always returns a value, whether or not you specify one.  In the case where a return value is unspecified, the null value is used.</w:t>
-      </w:r>
-    </w:p>
-    <w:p>
-      <w:r>
-        <w:t xml:space="preserve">An interesting side effect of Jinx’s initializer list syntax is that it allows a user to return multiple values from a function.  </w:t>
-      </w:r>
-    </w:p>
-    <w:p>
-      <w:pPr>
-        <w:pStyle w:val="Code"/>
-      </w:pPr>
-      <w:r>
-        <w:rPr>
-          <w:color w:val="0070C0"/>
-        </w:rPr>
-        <w:t xml:space="preserve">function </w:t>
-      </w:r>
-      <w:r>
-        <w:rPr>
-          <w:color w:val="7030A0"/>
-        </w:rPr>
-        <w:t>some values</w:t>
-      </w:r>
-      <w:r>
-        <w:t xml:space="preserve"> </w:t>
-      </w:r>
-      <w:r>
-        <w:rPr>
-          <w:color w:val="00B050"/>
-        </w:rPr>
-        <w:t xml:space="preserve"> </w:t>
-      </w:r>
-    </w:p>
-    <w:p>
-      <w:pPr>
-        <w:pStyle w:val="Code"/>
-      </w:pPr>
-      <w:r>
-        <w:t xml:space="preserve">    </w:t>
-      </w:r>
-      <w:r>
-        <w:rPr>
-          <w:color w:val="0070C0"/>
-        </w:rPr>
-        <w:t xml:space="preserve">return </w:t>
-      </w:r>
-      <w:r>
-        <w:rPr>
-          <w:color w:val="C00000"/>
-        </w:rPr>
-        <w:t>"</w:t>
-      </w:r>
-      <w:r>
-        <w:rPr>
-          <w:color w:val="C00000"/>
-        </w:rPr>
-        <w:t>wolf", "goat", "cabbage</w:t>
-      </w:r>
-      <w:r>
-        <w:rPr>
-          <w:color w:val="C00000"/>
-        </w:rPr>
-        <w:t>"</w:t>
-      </w:r>
-    </w:p>
-    <w:p>
-      <w:pPr>
-        <w:pStyle w:val="Code"/>
-        <w:rPr>
-          <w:color w:val="0070C0"/>
-        </w:rPr>
-      </w:pPr>
-      <w:r>
-        <w:rPr>
-          <w:color w:val="0070C0"/>
-        </w:rPr>
-        <w:t>end</w:t>
-      </w:r>
-    </w:p>
-    <w:p>
-      <w:pPr>
-        <w:pStyle w:val="Code"/>
-      </w:pPr>
-      <w:r>
-        <w:t xml:space="preserve">     </w:t>
-      </w:r>
-    </w:p>
-    <w:p>
-      <w:pPr>
-        <w:pStyle w:val="Code"/>
-      </w:pPr>
-      <w:r>
-        <w:rPr>
-          <w:color w:val="0070C0"/>
-        </w:rPr>
-        <w:t xml:space="preserve">set </w:t>
-      </w:r>
-      <w:r>
-        <w:t>wolf</w:t>
-      </w:r>
-      <w:r>
-        <w:t xml:space="preserve"> </w:t>
-      </w:r>
-      <w:r>
-        <w:rPr>
-          <w:color w:val="0070C0"/>
-        </w:rPr>
-        <w:t xml:space="preserve">to </w:t>
-      </w:r>
-      <w:r>
-        <w:rPr>
-          <w:color w:val="7030A0"/>
-        </w:rPr>
-        <w:t xml:space="preserve">some values </w:t>
-      </w:r>
-      <w:r>
-        <w:t>[</w:t>
-      </w:r>
-      <w:r>
-        <w:rPr>
-          <w:color w:val="C00000"/>
-        </w:rPr>
-        <w:t>1</w:t>
-      </w:r>
-      <w:r>
-        <w:t>]</w:t>
-      </w:r>
-    </w:p>
-    <w:p>
-      <w:pPr>
-        <w:pStyle w:val="Code"/>
-        <w:rPr>
-          <w:color w:val="00B050"/>
-        </w:rPr>
-      </w:pPr>
-      <w:r>
-        <w:rPr>
-          <w:color w:val="0070C0"/>
-        </w:rPr>
-        <w:t xml:space="preserve">set </w:t>
-      </w:r>
-      <w:r>
-        <w:t>goat</w:t>
-      </w:r>
-      <w:r>
-        <w:t xml:space="preserve"> </w:t>
-      </w:r>
-      <w:r>
-        <w:rPr>
-          <w:color w:val="0070C0"/>
-        </w:rPr>
-        <w:t xml:space="preserve">to </w:t>
-      </w:r>
-      <w:r>
-        <w:rPr>
-          <w:color w:val="7030A0"/>
-        </w:rPr>
-        <w:t xml:space="preserve">some values </w:t>
-      </w:r>
-      <w:r>
-        <w:t>[</w:t>
-      </w:r>
-      <w:r>
-        <w:rPr>
-          <w:color w:val="C00000"/>
-        </w:rPr>
-        <w:t>2</w:t>
-      </w:r>
-      <w:r>
-        <w:t>]</w:t>
-      </w:r>
-    </w:p>
-    <w:p>
-      <w:pPr>
-        <w:pStyle w:val="Code"/>
-        <w:rPr>
-          <w:color w:val="00B050"/>
-        </w:rPr>
-      </w:pPr>
-      <w:r>
-        <w:rPr>
-          <w:color w:val="0070C0"/>
-        </w:rPr>
-        <w:t xml:space="preserve">set </w:t>
-      </w:r>
-      <w:r>
-        <w:t>cabbage</w:t>
-      </w:r>
-      <w:r>
-        <w:t xml:space="preserve"> </w:t>
-      </w:r>
-      <w:r>
-        <w:rPr>
-          <w:color w:val="0070C0"/>
-        </w:rPr>
-        <w:t xml:space="preserve">to </w:t>
-      </w:r>
-      <w:r>
-        <w:rPr>
-          <w:color w:val="7030A0"/>
-        </w:rPr>
-        <w:t xml:space="preserve">some values </w:t>
-      </w:r>
-      <w:r>
-        <w:t>[</w:t>
-      </w:r>
-      <w:r>
-        <w:rPr>
-          <w:color w:val="C00000"/>
-        </w:rPr>
-        <w:t>3</w:t>
-      </w:r>
-      <w:r>
-        <w:t>]</w:t>
-      </w:r>
-    </w:p>
-    <w:p>
-      <w:r>
-        <w:t xml:space="preserve">In essence, the values are returned as a collection, which you can then access </w:t>
-      </w:r>
-      <w:r>
-        <w:t>by the index operator</w:t>
-      </w:r>
-      <w:r>
-        <w:t>.</w:t>
-      </w:r>
-    </w:p>
-    <w:p>
-      <w:pPr>
-        <w:pStyle w:val="Heading3"/>
-      </w:pPr>
-      <w:bookmarkStart w:id="34" w:name="_Toc487437486"/>
-      <w:r>
-        <w:t>Function Parameters</w:t>
-      </w:r>
-      <w:bookmarkEnd w:id="34"/>
     </w:p>
     <w:p>
       <w:r>
@@ -17976,15 +18068,20 @@
       <w:pPr>
         <w:pStyle w:val="Heading3"/>
       </w:pPr>
-      <w:bookmarkStart w:id="35" w:name="_Toc487437487"/>
+      <w:bookmarkStart w:id="34" w:name="_Toc487437487"/>
       <w:r>
         <w:t>Complex Expressions as Parameters</w:t>
       </w:r>
+      <w:bookmarkEnd w:id="34"/>
+    </w:p>
+    <w:p>
+      <w:r>
+        <w:t>When passing arguments to expression, you may use any legal expression as a parameter.  There are a few caveats to be aware of though, due to the free-form syntax of functions.  This can cause problem</w:t>
+      </w:r>
+      <w:bookmarkStart w:id="35" w:name="_GoBack"/>
       <w:bookmarkEnd w:id="35"/>
-    </w:p>
-    <w:p>
-      <w:r>
-        <w:t>When passing arguments to expression, you may use any legal expression as a parameter.  There are a few caveats to be aware of though, due to the free-form syntax of functions.  This can cause problems for the parser when complex expressions are passed as parameters.  By complex expressions, we are referring to expressions involving multiple parameters in a list, the use of binary operators, other function calls, and so on – essentially, anything more complex than a simple constant or variable.  Here is such an example:</w:t>
+      <w:r>
+        <w:t>s for the parser when complex expressions are passed as parameters.  By complex expressions, we are referring to expressions involving multiple parameters in a list, the use of binary operators, other function calls, and so on – essentially, anything more complex than a simple constant or variable.  Here is such an example:</w:t>
       </w:r>
     </w:p>
     <w:p>
@@ -28245,7 +28342,7 @@
 </file>
 
 <file path=customXml/itemProps1.xml><?xml version="1.0" encoding="utf-8"?>
-<ds:datastoreItem xmlns:ds="http://schemas.openxmlformats.org/officeDocument/2006/customXml" ds:itemID="{13353D97-8B93-4CBF-A888-1ED87CD4428F}">
+<ds:datastoreItem xmlns:ds="http://schemas.openxmlformats.org/officeDocument/2006/customXml" ds:itemID="{CBB22845-2989-4F84-8107-385429B4B141}">
   <ds:schemaRefs>
     <ds:schemaRef ds:uri="http://schemas.openxmlformats.org/officeDocument/2006/bibliography"/>
   </ds:schemaRefs>

</xml_diff>

<commit_message>
Minor corrections to tutorial
</commit_message>
<xml_diff>
--- a/Docs/Tutorial.docx
+++ b/Docs/Tutorial.docx
@@ -19483,7 +19483,10 @@
         <w:rPr>
           <w:color w:val="7030A0"/>
         </w:rPr>
-        <w:t>write (</w:t>
+        <w:t xml:space="preserve">write </w:t>
+      </w:r>
+      <w:r>
+        <w:t>(</w:t>
       </w:r>
       <w:r>
         <w:rPr>
@@ -19498,7 +19501,16 @@
         <w:rPr>
           <w:color w:val="C00000"/>
         </w:rPr>
-        <w:t xml:space="preserve"> 1) </w:t>
+        <w:t xml:space="preserve"> 1</w:t>
+      </w:r>
+      <w:r>
+        <w:t>)</w:t>
+      </w:r>
+      <w:r>
+        <w:rPr>
+          <w:color w:val="C00000"/>
+        </w:rPr>
+        <w:t xml:space="preserve"> </w:t>
       </w:r>
       <w:r>
         <w:rPr>
@@ -19882,22 +19894,242 @@
         <w:rPr>
           <w:color w:val="7030A0"/>
         </w:rPr>
-        <w:t>get</w:t>
+        <w:t xml:space="preserve">write </w:t>
+      </w:r>
+      <w:r>
+        <w:t xml:space="preserve">{x} </w:t>
       </w:r>
       <w:r>
         <w:rPr>
           <w:color w:val="7030A0"/>
         </w:rPr>
-        <w:t xml:space="preserve"> </w:t>
-      </w:r>
-      <w:r>
-        <w:t xml:space="preserve">{x} </w:t>
+        <w:t>value</w:t>
+      </w:r>
+    </w:p>
+    <w:p>
+      <w:pPr>
+        <w:pStyle w:val="Code"/>
+      </w:pPr>
+      <w:r>
+        <w:t xml:space="preserve">    </w:t>
       </w:r>
       <w:r>
         <w:rPr>
           <w:color w:val="7030A0"/>
         </w:rPr>
-        <w:t>answer</w:t>
+        <w:t xml:space="preserve">write line </w:t>
+      </w:r>
+      <w:r>
+        <w:rPr>
+          <w:color w:val="C00000"/>
+        </w:rPr>
+        <w:t>"Value is: "</w:t>
+      </w:r>
+      <w:r>
+        <w:t xml:space="preserve"> + x</w:t>
+      </w:r>
+    </w:p>
+    <w:p>
+      <w:pPr>
+        <w:pStyle w:val="Code"/>
+        <w:rPr>
+          <w:color w:val="0070C0"/>
+        </w:rPr>
+      </w:pPr>
+      <w:r>
+        <w:rPr>
+          <w:color w:val="0070C0"/>
+        </w:rPr>
+        <w:t>end</w:t>
+      </w:r>
+    </w:p>
+    <w:p>
+      <w:pPr>
+        <w:pStyle w:val="Code"/>
+        <w:rPr>
+          <w:color w:val="7030A0"/>
+        </w:rPr>
+      </w:pPr>
+    </w:p>
+    <w:p>
+      <w:pPr>
+        <w:pStyle w:val="Code"/>
+      </w:pPr>
+      <w:r>
+        <w:rPr>
+          <w:color w:val="7030A0"/>
+        </w:rPr>
+        <w:t>write meaning of life</w:t>
+      </w:r>
+      <w:r>
+        <w:rPr>
+          <w:color w:val="C00000"/>
+        </w:rPr>
+        <w:t xml:space="preserve"> </w:t>
+      </w:r>
+      <w:r>
+        <w:rPr>
+          <w:color w:val="7030A0"/>
+        </w:rPr>
+        <w:t xml:space="preserve">value     </w:t>
+      </w:r>
+      <w:r>
+        <w:rPr>
+          <w:color w:val="00B050"/>
+        </w:rPr>
+        <w:t xml:space="preserve">-- </w:t>
+      </w:r>
+      <w:r>
+        <w:rPr>
+          <w:color w:val="00B050"/>
+        </w:rPr>
+        <w:t>OK!</w:t>
+      </w:r>
+    </w:p>
+    <w:p>
+      <w:pPr>
+        <w:pStyle w:val="Code"/>
+        <w:rPr>
+          <w:color w:val="00B050"/>
+        </w:rPr>
+      </w:pPr>
+      <w:r>
+        <w:rPr>
+          <w:color w:val="7030A0"/>
+        </w:rPr>
+        <w:t xml:space="preserve">write </w:t>
+      </w:r>
+      <w:r>
+        <w:t>(</w:t>
+      </w:r>
+      <w:r>
+        <w:rPr>
+          <w:color w:val="7030A0"/>
+        </w:rPr>
+        <w:t>meaning of life</w:t>
+      </w:r>
+      <w:r>
+        <w:t>)</w:t>
+      </w:r>
+      <w:r>
+        <w:rPr>
+          <w:color w:val="C00000"/>
+        </w:rPr>
+        <w:t xml:space="preserve"> </w:t>
+      </w:r>
+      <w:r>
+        <w:rPr>
+          <w:color w:val="7030A0"/>
+        </w:rPr>
+        <w:t xml:space="preserve">value   </w:t>
+      </w:r>
+      <w:r>
+        <w:rPr>
+          <w:color w:val="00B050"/>
+        </w:rPr>
+        <w:t xml:space="preserve">-- </w:t>
+      </w:r>
+      <w:r>
+        <w:rPr>
+          <w:color w:val="00B050"/>
+        </w:rPr>
+        <w:t>Equivalent to previous line</w:t>
+      </w:r>
+    </w:p>
+    <w:p>
+      <w:pPr>
+        <w:pStyle w:val="Heading3"/>
+      </w:pPr>
+      <w:bookmarkStart w:id="37" w:name="_Toc499899470"/>
+      <w:r>
+        <w:t>Casting Parameters to Explicit Types</w:t>
+      </w:r>
+      <w:bookmarkEnd w:id="37"/>
+    </w:p>
+    <w:p>
+      <w:r>
+        <w:t>The variable may be preceded with an optional value type keyword which indicates the value type to which</w:t>
+      </w:r>
+      <w:bookmarkStart w:id="38" w:name="_GoBack"/>
+      <w:bookmarkEnd w:id="38"/>
+      <w:r>
+        <w:t xml:space="preserve"> parameters will be </w:t>
+      </w:r>
+      <w:r>
+        <w:t>implicitly</w:t>
+      </w:r>
+      <w:r>
+        <w:t xml:space="preserve"> cast.  Jinx is a dynamically typed language and will not generate compile-time errors due to type-related issues, but will </w:t>
+      </w:r>
+      <w:r>
+        <w:t>instead generate runtime errors if invalid</w:t>
+      </w:r>
+      <w:r>
+        <w:t xml:space="preserve"> </w:t>
+      </w:r>
+      <w:r>
+        <w:t>casts occur</w:t>
+      </w:r>
+      <w:r>
+        <w:t xml:space="preserve">.  For instance, a collection can’t be cast to an integer without </w:t>
+      </w:r>
+      <w:r>
+        <w:t>generating an error</w:t>
+      </w:r>
+      <w:r>
+        <w:t xml:space="preserve">.  </w:t>
+      </w:r>
+    </w:p>
+    <w:p>
+      <w:r>
+        <w:t>Let’s look at our previous example function and see how we can ensure that any parameters are automatically converted to numbers if possible before we subtract them.</w:t>
+      </w:r>
+    </w:p>
+    <w:p>
+      <w:pPr>
+        <w:pStyle w:val="Code"/>
+      </w:pPr>
+      <w:r>
+        <w:rPr>
+          <w:color w:val="0070C0"/>
+        </w:rPr>
+        <w:t xml:space="preserve">function </w:t>
+      </w:r>
+      <w:r>
+        <w:t>{</w:t>
+      </w:r>
+      <w:r>
+        <w:rPr>
+          <w:color w:val="0070C0"/>
+        </w:rPr>
+        <w:t xml:space="preserve">number </w:t>
+      </w:r>
+      <w:r>
+        <w:t xml:space="preserve">x} </w:t>
+      </w:r>
+      <w:r>
+        <w:rPr>
+          <w:color w:val="7030A0"/>
+        </w:rPr>
+        <w:t xml:space="preserve">minus </w:t>
+      </w:r>
+      <w:r>
+        <w:t>{</w:t>
+      </w:r>
+      <w:r>
+        <w:rPr>
+          <w:color w:val="0070C0"/>
+        </w:rPr>
+        <w:t xml:space="preserve">number </w:t>
+      </w:r>
+      <w:r>
+        <w:t xml:space="preserve">y} </w:t>
+      </w:r>
+      <w:r>
+        <w:rPr>
+          <w:color w:val="00B050"/>
+        </w:rPr>
+        <w:t xml:space="preserve"> </w:t>
       </w:r>
     </w:p>
     <w:p>
@@ -19909,313 +20141,98 @@
       </w:r>
       <w:r>
         <w:rPr>
+          <w:color w:val="0070C0"/>
+        </w:rPr>
+        <w:t xml:space="preserve">return </w:t>
+      </w:r>
+      <w:r>
+        <w:t>x - y</w:t>
+      </w:r>
+    </w:p>
+    <w:p>
+      <w:pPr>
+        <w:pStyle w:val="Code"/>
+        <w:rPr>
+          <w:color w:val="0070C0"/>
+        </w:rPr>
+      </w:pPr>
+      <w:r>
+        <w:rPr>
+          <w:color w:val="0070C0"/>
+        </w:rPr>
+        <w:t>end</w:t>
+      </w:r>
+    </w:p>
+    <w:p>
+      <w:pPr>
+        <w:pStyle w:val="Code"/>
+      </w:pPr>
+    </w:p>
+    <w:p>
+      <w:pPr>
+        <w:pStyle w:val="Code"/>
+      </w:pPr>
+      <w:r>
+        <w:rPr>
+          <w:color w:val="0070C0"/>
+        </w:rPr>
+        <w:t>set</w:t>
+      </w:r>
+      <w:r>
+        <w:rPr>
+          <w:color w:val="0070C0"/>
+        </w:rPr>
+        <w:t xml:space="preserve"> </w:t>
+      </w:r>
+      <w:r>
+        <w:t xml:space="preserve">a </w:t>
+      </w:r>
+      <w:r>
+        <w:rPr>
+          <w:color w:val="0070C0"/>
+        </w:rPr>
+        <w:t xml:space="preserve">to </w:t>
+      </w:r>
+      <w:r>
+        <w:rPr>
+          <w:color w:val="C00000"/>
+        </w:rPr>
+        <w:t>"3"</w:t>
+      </w:r>
+      <w:r>
+        <w:t xml:space="preserve"> </w:t>
+      </w:r>
+      <w:r>
+        <w:rPr>
           <w:color w:val="7030A0"/>
         </w:rPr>
-        <w:t>return</w:t>
-      </w:r>
-      <w:r>
-        <w:t xml:space="preserve"> x</w:t>
-      </w:r>
-    </w:p>
-    <w:p>
-      <w:pPr>
-        <w:pStyle w:val="Code"/>
-        <w:rPr>
-          <w:color w:val="0070C0"/>
-        </w:rPr>
-      </w:pPr>
-      <w:r>
-        <w:rPr>
-          <w:color w:val="0070C0"/>
-        </w:rPr>
-        <w:t>end</w:t>
-      </w:r>
-    </w:p>
-    <w:p>
-      <w:pPr>
-        <w:pStyle w:val="Code"/>
-        <w:rPr>
-          <w:color w:val="7030A0"/>
-        </w:rPr>
-      </w:pPr>
-    </w:p>
-    <w:p>
-      <w:pPr>
-        <w:pStyle w:val="Code"/>
-      </w:pPr>
-      <w:r>
-        <w:rPr>
-          <w:color w:val="7030A0"/>
-        </w:rPr>
-        <w:t>write meaning of life</w:t>
-      </w:r>
-      <w:r>
-        <w:rPr>
-          <w:color w:val="C00000"/>
-        </w:rPr>
-        <w:t xml:space="preserve"> </w:t>
-      </w:r>
-      <w:r>
-        <w:rPr>
-          <w:color w:val="7030A0"/>
-        </w:rPr>
-        <w:t xml:space="preserve">value     </w:t>
-      </w:r>
-      <w:r>
-        <w:rPr>
-          <w:color w:val="00B050"/>
-        </w:rPr>
-        <w:t xml:space="preserve">-- </w:t>
-      </w:r>
-      <w:r>
-        <w:rPr>
-          <w:color w:val="00B050"/>
-        </w:rPr>
-        <w:t>OK!</w:t>
-      </w:r>
-    </w:p>
-    <w:p>
-      <w:pPr>
-        <w:pStyle w:val="Code"/>
-        <w:rPr>
-          <w:color w:val="00B050"/>
-        </w:rPr>
-      </w:pPr>
-      <w:r>
-        <w:rPr>
-          <w:color w:val="7030A0"/>
-        </w:rPr>
-        <w:t xml:space="preserve">write </w:t>
-      </w:r>
-      <w:r>
-        <w:t>(</w:t>
-      </w:r>
-      <w:r>
-        <w:rPr>
-          <w:color w:val="7030A0"/>
-        </w:rPr>
-        <w:t>meaning of life</w:t>
-      </w:r>
-      <w:r>
-        <w:t>)</w:t>
-      </w:r>
-      <w:r>
-        <w:rPr>
-          <w:color w:val="C00000"/>
-        </w:rPr>
-        <w:t xml:space="preserve"> </w:t>
-      </w:r>
-      <w:r>
-        <w:rPr>
-          <w:color w:val="7030A0"/>
-        </w:rPr>
-        <w:t xml:space="preserve">value   </w:t>
-      </w:r>
-      <w:r>
-        <w:rPr>
-          <w:color w:val="00B050"/>
-        </w:rPr>
-        <w:t xml:space="preserve">-- </w:t>
-      </w:r>
-      <w:r>
-        <w:rPr>
-          <w:color w:val="00B050"/>
-        </w:rPr>
-        <w:t>Equivalent to previous line</w:t>
+        <w:t xml:space="preserve">minus </w:t>
+      </w:r>
+      <w:r>
+        <w:rPr>
+          <w:color w:val="C00000"/>
+        </w:rPr>
+        <w:t>"2"</w:t>
+      </w:r>
+      <w:r>
+        <w:t xml:space="preserve">   </w:t>
+      </w:r>
+      <w:r>
+        <w:rPr>
+          <w:color w:val="00B050"/>
+        </w:rPr>
+        <w:t>-- a = 1</w:t>
       </w:r>
     </w:p>
     <w:p>
       <w:pPr>
         <w:pStyle w:val="Heading3"/>
       </w:pPr>
-      <w:bookmarkStart w:id="37" w:name="_Toc499899470"/>
-      <w:r>
-        <w:t>Casting Parameters to Explicit Types</w:t>
-      </w:r>
-      <w:bookmarkEnd w:id="37"/>
-    </w:p>
-    <w:p>
-      <w:r>
-        <w:t xml:space="preserve">The variable may be preceded with an optional value type keyword which indicates the value type to which parameters will be </w:t>
-      </w:r>
-      <w:r>
-        <w:t>implicitly</w:t>
-      </w:r>
-      <w:r>
-        <w:t xml:space="preserve"> cast.  Jinx is a dynamically typed language and will not generate compile-time errors due to type-related issues, but will </w:t>
-      </w:r>
-      <w:r>
-        <w:t>instead generate runtime errors if invalid</w:t>
-      </w:r>
-      <w:r>
-        <w:t xml:space="preserve"> </w:t>
-      </w:r>
-      <w:r>
-        <w:t>casts occur</w:t>
-      </w:r>
-      <w:r>
-        <w:t xml:space="preserve">.  For instance, a collection can’t be cast to an integer without </w:t>
-      </w:r>
-      <w:r>
-        <w:t>generating an error</w:t>
-      </w:r>
-      <w:r>
-        <w:t xml:space="preserve">.  </w:t>
-      </w:r>
-    </w:p>
-    <w:p>
-      <w:r>
-        <w:t>Let’s look at our previous example function and see how we can ensure that any parameters are automatically converted to numbers if possible before we subtract them.</w:t>
-      </w:r>
-    </w:p>
-    <w:p>
-      <w:pPr>
-        <w:pStyle w:val="Code"/>
-      </w:pPr>
-      <w:r>
-        <w:rPr>
-          <w:color w:val="0070C0"/>
-        </w:rPr>
-        <w:t xml:space="preserve">function </w:t>
-      </w:r>
-      <w:r>
-        <w:t>{</w:t>
-      </w:r>
-      <w:r>
-        <w:rPr>
-          <w:color w:val="0070C0"/>
-        </w:rPr>
-        <w:t xml:space="preserve">number </w:t>
-      </w:r>
-      <w:r>
-        <w:t xml:space="preserve">x} </w:t>
-      </w:r>
-      <w:r>
-        <w:rPr>
-          <w:color w:val="7030A0"/>
-        </w:rPr>
-        <w:t xml:space="preserve">minus </w:t>
-      </w:r>
-      <w:r>
-        <w:t>{</w:t>
-      </w:r>
-      <w:r>
-        <w:rPr>
-          <w:color w:val="0070C0"/>
-        </w:rPr>
-        <w:t xml:space="preserve">number </w:t>
-      </w:r>
-      <w:r>
-        <w:t xml:space="preserve">y} </w:t>
-      </w:r>
-      <w:r>
-        <w:rPr>
-          <w:color w:val="00B050"/>
-        </w:rPr>
-        <w:t xml:space="preserve"> </w:t>
-      </w:r>
-    </w:p>
-    <w:p>
-      <w:pPr>
-        <w:pStyle w:val="Code"/>
-      </w:pPr>
-      <w:r>
-        <w:t xml:space="preserve">    </w:t>
-      </w:r>
-      <w:r>
-        <w:rPr>
-          <w:color w:val="0070C0"/>
-        </w:rPr>
-        <w:t xml:space="preserve">return </w:t>
-      </w:r>
-      <w:r>
-        <w:t>x - y</w:t>
-      </w:r>
-    </w:p>
-    <w:p>
-      <w:pPr>
-        <w:pStyle w:val="Code"/>
-        <w:rPr>
-          <w:color w:val="0070C0"/>
-        </w:rPr>
-      </w:pPr>
-      <w:r>
-        <w:rPr>
-          <w:color w:val="0070C0"/>
-        </w:rPr>
-        <w:t>end</w:t>
-      </w:r>
-    </w:p>
-    <w:p>
-      <w:pPr>
-        <w:pStyle w:val="Code"/>
-      </w:pPr>
-    </w:p>
-    <w:p>
-      <w:pPr>
-        <w:pStyle w:val="Code"/>
-      </w:pPr>
-      <w:r>
-        <w:rPr>
-          <w:color w:val="0070C0"/>
-        </w:rPr>
-        <w:t>set</w:t>
-      </w:r>
-      <w:r>
-        <w:rPr>
-          <w:color w:val="0070C0"/>
-        </w:rPr>
-        <w:t xml:space="preserve"> </w:t>
-      </w:r>
-      <w:r>
-        <w:t xml:space="preserve">a </w:t>
-      </w:r>
-      <w:r>
-        <w:rPr>
-          <w:color w:val="0070C0"/>
-        </w:rPr>
-        <w:t xml:space="preserve">to </w:t>
-      </w:r>
-      <w:r>
-        <w:rPr>
-          <w:color w:val="C00000"/>
-        </w:rPr>
-        <w:t>"3"</w:t>
-      </w:r>
-      <w:r>
-        <w:t xml:space="preserve"> </w:t>
-      </w:r>
-      <w:r>
-        <w:rPr>
-          <w:color w:val="7030A0"/>
-        </w:rPr>
-        <w:t xml:space="preserve">minus </w:t>
-      </w:r>
-      <w:r>
-        <w:rPr>
-          <w:color w:val="C00000"/>
-        </w:rPr>
-        <w:t>"2"</w:t>
-      </w:r>
-      <w:r>
-        <w:t xml:space="preserve">   </w:t>
-      </w:r>
-      <w:r>
-        <w:rPr>
-          <w:color w:val="00B050"/>
-        </w:rPr>
-        <w:t>-- a = 1</w:t>
-      </w:r>
-    </w:p>
-    <w:p>
-      <w:pPr>
-        <w:pStyle w:val="Heading3"/>
-      </w:pPr>
-      <w:bookmarkStart w:id="38" w:name="_Toc499899471"/>
+      <w:bookmarkStart w:id="39" w:name="_Toc499899471"/>
       <w:r>
         <w:t>Alternative Name Parts</w:t>
       </w:r>
-      <w:bookmarkEnd w:id="38"/>
+      <w:bookmarkEnd w:id="39"/>
     </w:p>
     <w:p>
       <w:r>
@@ -20605,11 +20622,11 @@
       <w:pPr>
         <w:pStyle w:val="Heading3"/>
       </w:pPr>
-      <w:bookmarkStart w:id="39" w:name="_Toc499899472"/>
+      <w:bookmarkStart w:id="40" w:name="_Toc499899472"/>
       <w:r>
         <w:t>Optional Name Parts</w:t>
       </w:r>
-      <w:bookmarkEnd w:id="39"/>
+      <w:bookmarkEnd w:id="40"/>
     </w:p>
     <w:p>
       <w:r>
@@ -21000,8 +21017,6 @@
         </w:rPr>
         <w:t xml:space="preserve"> to </w:t>
       </w:r>
-      <w:bookmarkStart w:id="40" w:name="_GoBack"/>
-      <w:bookmarkEnd w:id="40"/>
       <w:r>
         <w:rPr>
           <w:color w:val="7030A0"/>
@@ -29704,7 +29719,7 @@
 </file>
 
 <file path=customXml/itemProps1.xml><?xml version="1.0" encoding="utf-8"?>
-<ds:datastoreItem xmlns:ds="http://schemas.openxmlformats.org/officeDocument/2006/customXml" ds:itemID="{E76E98E1-983B-4153-AAE6-3F655CFEC4B4}">
+<ds:datastoreItem xmlns:ds="http://schemas.openxmlformats.org/officeDocument/2006/customXml" ds:itemID="{21A152B8-8E89-474F-B432-D7F23C6DEE1C}">
   <ds:schemaRefs>
     <ds:schemaRef ds:uri="http://schemas.openxmlformats.org/officeDocument/2006/bibliography"/>
   </ds:schemaRefs>

</xml_diff>

<commit_message>
Update library requirements (C++ 17)
</commit_message>
<xml_diff>
--- a/Docs/Tutorial.docx
+++ b/Docs/Tutorial.docx
@@ -4710,12 +4710,7 @@
         <w:t xml:space="preserve"> and </w:t>
       </w:r>
       <w:r>
-        <w:t xml:space="preserve">was a </w:t>
-      </w:r>
-      <w:bookmarkStart w:id="2" w:name="_GoBack"/>
-      <w:bookmarkEnd w:id="2"/>
-      <w:r>
-        <w:t xml:space="preserve">major inspiration for Jinx, </w:t>
+        <w:t xml:space="preserve">was a major inspiration for Jinx, </w:t>
       </w:r>
       <w:r>
         <w:t>along with</w:t>
@@ -5031,11 +5026,11 @@
       <w:pPr>
         <w:pStyle w:val="Heading2"/>
       </w:pPr>
-      <w:bookmarkStart w:id="3" w:name="_Toc521184795"/>
+      <w:bookmarkStart w:id="2" w:name="_Toc521184795"/>
       <w:r>
         <w:t>Jinx Features</w:t>
       </w:r>
-      <w:bookmarkEnd w:id="3"/>
+      <w:bookmarkEnd w:id="2"/>
     </w:p>
     <w:p>
       <w:pPr>
@@ -5272,118 +5267,82 @@
           <w:noProof/>
         </w:rPr>
       </w:pPr>
-      <w:bookmarkStart w:id="4" w:name="_Toc521184796"/>
+      <w:bookmarkStart w:id="3" w:name="_Toc521184796"/>
       <w:r>
         <w:rPr>
           <w:noProof/>
         </w:rPr>
         <w:t>Getting Started With Jinx</w:t>
       </w:r>
+      <w:bookmarkEnd w:id="3"/>
+    </w:p>
+    <w:p>
+      <w:pPr>
+        <w:rPr>
+          <w:noProof/>
+        </w:rPr>
+      </w:pPr>
+      <w:r>
+        <w:rPr>
+          <w:noProof/>
+        </w:rPr>
+        <w:t>Here we list everything you need</w:t>
+      </w:r>
+      <w:r>
+        <w:rPr>
+          <w:noProof/>
+        </w:rPr>
+        <w:t xml:space="preserve"> to get </w:t>
+      </w:r>
+      <w:r>
+        <w:rPr>
+          <w:noProof/>
+        </w:rPr>
+        <w:t>the Jinx compiling and integrated</w:t>
+      </w:r>
+      <w:r>
+        <w:rPr>
+          <w:noProof/>
+        </w:rPr>
+        <w:t xml:space="preserve"> in your own project.  </w:t>
+      </w:r>
+    </w:p>
+    <w:p>
+      <w:pPr>
+        <w:pStyle w:val="Heading2"/>
+        <w:rPr>
+          <w:noProof/>
+        </w:rPr>
+      </w:pPr>
+      <w:bookmarkStart w:id="4" w:name="_Toc521184797"/>
+      <w:r>
+        <w:rPr>
+          <w:noProof/>
+        </w:rPr>
+        <w:t>Jinx Prerequisites</w:t>
+      </w:r>
       <w:bookmarkEnd w:id="4"/>
     </w:p>
     <w:p>
-      <w:pPr>
-        <w:rPr>
-          <w:noProof/>
-        </w:rPr>
-      </w:pPr>
-      <w:r>
-        <w:rPr>
-          <w:noProof/>
-        </w:rPr>
-        <w:t>Here we list everything you need</w:t>
-      </w:r>
-      <w:r>
-        <w:rPr>
-          <w:noProof/>
-        </w:rPr>
-        <w:t xml:space="preserve"> to get </w:t>
-      </w:r>
-      <w:r>
-        <w:rPr>
-          <w:noProof/>
-        </w:rPr>
-        <w:t>the Jinx compiling and integrated</w:t>
-      </w:r>
-      <w:r>
-        <w:rPr>
-          <w:noProof/>
-        </w:rPr>
-        <w:t xml:space="preserve"> in your own project.  </w:t>
-      </w:r>
-    </w:p>
-    <w:p>
-      <w:pPr>
-        <w:pStyle w:val="Heading2"/>
-        <w:rPr>
-          <w:noProof/>
-        </w:rPr>
-      </w:pPr>
-      <w:bookmarkStart w:id="5" w:name="_Toc521184797"/>
-      <w:r>
-        <w:rPr>
-          <w:noProof/>
-        </w:rPr>
-        <w:t>Jinx Prerequisites</w:t>
-      </w:r>
+      <w:r>
+        <w:t>Jinx</w:t>
+      </w:r>
+      <w:r>
+        <w:t xml:space="preserve"> is written in C++ 17, and as such, requires a compiler that conforms to this ANSI standard.  The library compiles cleanly with Visual Studio 2017 on Windows, the latest version of </w:t>
+      </w:r>
+      <w:proofErr w:type="spellStart"/>
+      <w:r>
+        <w:t>Xcode</w:t>
+      </w:r>
+      <w:proofErr w:type="spellEnd"/>
+      <w:r>
+        <w:t xml:space="preserve"> on Mac using Clang 6.0, and with g++ 8.0 or later on Linux.</w:t>
+      </w:r>
+    </w:p>
+    <w:p/>
+    <w:p>
+      <w:bookmarkStart w:id="5" w:name="_GoBack"/>
       <w:bookmarkEnd w:id="5"/>
-    </w:p>
-    <w:p>
-      <w:r>
-        <w:t>Jinx is written in</w:t>
-      </w:r>
-      <w:r>
-        <w:t xml:space="preserve"> C++ 14, and as such, requires a compiler that conforms to </w:t>
-      </w:r>
-      <w:r>
-        <w:t>th</w:t>
-      </w:r>
-      <w:r>
-        <w:t>is</w:t>
-      </w:r>
-      <w:r>
-        <w:t xml:space="preserve"> ANSI standard.  The Jinx </w:t>
-      </w:r>
-      <w:r>
-        <w:t>library</w:t>
-      </w:r>
-      <w:r>
-        <w:t xml:space="preserve"> has at least one language feature (</w:t>
-      </w:r>
-      <w:r>
-        <w:t xml:space="preserve">unrestricted unions used in the </w:t>
-      </w:r>
-      <w:r>
-        <w:rPr>
-          <w:rStyle w:val="CodeChar"/>
-        </w:rPr>
-        <w:t>Variant</w:t>
-      </w:r>
-      <w:r>
-        <w:t xml:space="preserve"> class) that makes it incompatible with Visual Studio 2013 and earlier.  The library compiles cleanly with</w:t>
-      </w:r>
-      <w:r>
-        <w:t xml:space="preserve"> Visual Studio 2015 on Windows,</w:t>
-      </w:r>
-      <w:r>
-        <w:t xml:space="preserve"> the latest version of </w:t>
-      </w:r>
-      <w:proofErr w:type="spellStart"/>
-      <w:r>
-        <w:t>Xcode</w:t>
-      </w:r>
-      <w:proofErr w:type="spellEnd"/>
-      <w:r>
-        <w:t xml:space="preserve"> on Mac using LLVM</w:t>
-      </w:r>
-      <w:r>
-        <w:t>, and with G++ on Linux</w:t>
-      </w:r>
-      <w:r>
-        <w:t>.</w:t>
-      </w:r>
-    </w:p>
-    <w:p>
       <w:r>
         <w:lastRenderedPageBreak/>
         <w:t xml:space="preserve">In this tutorial, we’ll also assume the reader is familiar with C++, so Jinx syntax will be </w:t>
@@ -31456,7 +31415,7 @@
 </file>
 
 <file path=customXml/itemProps1.xml><?xml version="1.0" encoding="utf-8"?>
-<ds:datastoreItem xmlns:ds="http://schemas.openxmlformats.org/officeDocument/2006/customXml" ds:itemID="{AFB4E01D-EBD1-4B4C-8D4A-F3D1C04B5088}">
+<ds:datastoreItem xmlns:ds="http://schemas.openxmlformats.org/officeDocument/2006/customXml" ds:itemID="{E13B19B6-9593-4826-AF65-429B85AEF942}">
   <ds:schemaRefs>
     <ds:schemaRef ds:uri="http://schemas.openxmlformats.org/officeDocument/2006/bibliography"/>
   </ds:schemaRefs>

</xml_diff>

<commit_message>
Replaced void* with std::any
</commit_message>
<xml_diff>
--- a/Docs/Tutorial.docx
+++ b/Docs/Tutorial.docx
@@ -29888,16 +29888,73 @@
         <w:t xml:space="preserve">User </w:t>
       </w:r>
       <w:r>
-        <w:t>Context Pointer</w:t>
+        <w:t xml:space="preserve">Context </w:t>
       </w:r>
       <w:bookmarkEnd w:id="61"/>
-    </w:p>
-    <w:p>
-      <w:r>
-        <w:t>The Jinx script object can hold a single “user context” pointer, which can be passed at script creation time.  Since this is a void pointer, it can hold any pointer-sized data at all.  When native callback functions are executed, the calling script</w:t>
-      </w:r>
-      <w:r>
-        <w:t xml:space="preserve"> is passed to the function.  The void user context pointer can then be cast back to its original type inside the callback function.  If it was a pointer to an object, the function is then free to call a member function.  Here’s an example of how this might look.  Let’s assume we have a class with member functions as follows:</w:t>
+      <w:r>
+        <w:t>Data</w:t>
+      </w:r>
+    </w:p>
+    <w:p>
+      <w:r>
+        <w:t>The Jinx script object c</w:t>
+      </w:r>
+      <w:r>
+        <w:t xml:space="preserve">an hold a single piece of “user context” data in the </w:t>
+      </w:r>
+      <w:r>
+        <w:rPr>
+          <w:rStyle w:val="CodeChar"/>
+        </w:rPr>
+        <w:t>std::any</w:t>
+      </w:r>
+      <w:r>
+        <w:t xml:space="preserve"> container</w:t>
+      </w:r>
+      <w:r>
+        <w:t xml:space="preserve">, which can be passed at script creation time.  </w:t>
+      </w:r>
+      <w:r>
+        <w:rPr>
+          <w:rStyle w:val="CodeChar"/>
+        </w:rPr>
+        <w:t>std::any</w:t>
+      </w:r>
+      <w:r>
+        <w:t xml:space="preserve"> is a more type safe alternative to a </w:t>
+      </w:r>
+      <w:r>
+        <w:rPr>
+          <w:rStyle w:val="CodeChar"/>
+        </w:rPr>
+        <w:t>void *</w:t>
+      </w:r>
+      <w:r>
+        <w:t xml:space="preserve"> pointer</w:t>
+      </w:r>
+      <w:r>
+        <w:t>.  When native callback functions are executed, the calling script</w:t>
+      </w:r>
+      <w:r>
+        <w:t xml:space="preserve"> is passed to the function.  The user context </w:t>
+      </w:r>
+      <w:r>
+        <w:t>data</w:t>
+      </w:r>
+      <w:r>
+        <w:t xml:space="preserve"> can then be cast back to its original type inside the callback function</w:t>
+      </w:r>
+      <w:r>
+        <w:t xml:space="preserve"> using </w:t>
+      </w:r>
+      <w:r>
+        <w:rPr>
+          <w:rStyle w:val="CodeChar"/>
+        </w:rPr>
+        <w:t>std::any_cast</w:t>
+      </w:r>
+      <w:r>
+        <w:t>.  If it was a pointer to an object, the function is then free to call a member function.  Here’s an example of how this might look.  Let’s assume we have a class with member functions as follows:</w:t>
       </w:r>
     </w:p>
     <w:p>
@@ -30131,13 +30188,10 @@
         <w:t>someObject</w:t>
       </w:r>
       <w:r>
-        <w:t xml:space="preserve"> = </w:t>
-      </w:r>
-      <w:r>
-        <w:rPr>
-          <w:color w:val="0000FF"/>
-        </w:rPr>
-        <w:t>static_cast</w:t>
+        <w:t xml:space="preserve"> =</w:t>
+      </w:r>
+      <w:r>
+        <w:t xml:space="preserve"> std::any_cast</w:t>
       </w:r>
       <w:r>
         <w:t>&lt;</w:t>
@@ -30175,10 +30229,7 @@
         <w:t xml:space="preserve">    </w:t>
       </w:r>
       <w:r>
-        <w:t>someObject</w:t>
-      </w:r>
-      <w:r>
-        <w:t xml:space="preserve"> </w:t>
+        <w:t xml:space="preserve">someObject </w:t>
       </w:r>
       <w:r>
         <w:t>-&gt;MemberFunction();</w:t>
@@ -30431,14 +30482,9 @@
       <w:r>
         <w:t xml:space="preserve">pointer to the script creation function.  We can then cast it back in the callback function and use that pointer to call a member </w:t>
       </w:r>
-      <w:proofErr w:type="gramStart"/>
       <w:r>
         <w:lastRenderedPageBreak/>
-        <w:t>function</w:t>
-      </w:r>
-      <w:proofErr w:type="gramEnd"/>
-      <w:r>
-        <w:t>.  Obviously, care must be taken not to let any such script exceed the lifetime of the object holding it, as otherwise you will get a dangling pointer.</w:t>
+        <w:t>function.  Obviously, care must be taken not to let any such script exceed the lifetime of the object holding it, as otherwise you will get a dangling pointer.</w:t>
       </w:r>
     </w:p>
     <w:p>
@@ -30456,18 +30502,19 @@
     </w:p>
     <w:p>
       <w:r>
-        <w:t xml:space="preserve">If the thought of casting a void pointer leaves a bad taste in your mouth, there’s a </w:t>
-      </w:r>
-      <w:proofErr w:type="spellStart"/>
-      <w:r>
-        <w:t>typesafe</w:t>
-      </w:r>
-      <w:proofErr w:type="spellEnd"/>
+        <w:t>There’s also a more flexible</w:t>
+      </w:r>
       <w:r>
         <w:t xml:space="preserve"> way to </w:t>
       </w:r>
       <w:r>
-        <w:t>call member functions, although the method involves several steps.</w:t>
+        <w:t xml:space="preserve">call member functions, although the </w:t>
+      </w:r>
+      <w:r>
+        <w:t>technique</w:t>
+      </w:r>
+      <w:r>
+        <w:t xml:space="preserve"> involves several steps.</w:t>
       </w:r>
     </w:p>
     <w:p>
@@ -30902,30 +30949,48 @@
       <w:r>
         <w:t xml:space="preserve"> an</w:t>
       </w:r>
+      <w:r>
+        <w:t xml:space="preserve"> identical function signature to </w:t>
+      </w:r>
+      <w:r>
+        <w:rPr>
+          <w:rStyle w:val="CodeChar"/>
+        </w:rPr>
+        <w:t>IScript::RegisterFunction()</w:t>
+      </w:r>
+      <w:r>
+        <w:t>.  It’s important to note that function registration will fail if the signature fails to match</w:t>
+      </w:r>
+      <w:r>
+        <w:t xml:space="preserve"> exactly, and instead the original function will be called.</w:t>
+      </w:r>
+    </w:p>
+    <w:p>
+      <w:r>
+        <w:t xml:space="preserve">The implications of this sort of local per-script function override are somewhat interesting, as it provides </w:t>
+      </w:r>
+      <w:r>
+        <w:t>users</w:t>
+      </w:r>
+      <w:r>
+        <w:t xml:space="preserve"> with a way to perform not only per-class function overrides of a given library function, but even per-object function overrides that can be chosen entirely at runtime based on any condition.</w:t>
+      </w:r>
+      <w:r>
+        <w:t xml:space="preserve">  While the mechanism is a bit more complicated than using context </w:t>
+      </w:r>
+      <w:r>
+        <w:t>data</w:t>
+      </w:r>
+      <w:r>
+        <w:t xml:space="preserve">, </w:t>
+      </w:r>
+      <w:r>
+        <w:t>it’s a more flexible option</w:t>
+      </w:r>
       <w:bookmarkStart w:id="63" w:name="_GoBack"/>
       <w:bookmarkEnd w:id="63"/>
       <w:r>
-        <w:t xml:space="preserve"> identical function signature to </w:t>
-      </w:r>
-      <w:r>
-        <w:rPr>
-          <w:rStyle w:val="CodeChar"/>
-        </w:rPr>
-        <w:t>IScript::RegisterFunction()</w:t>
-      </w:r>
-      <w:r>
-        <w:t>.  It’s important to note that function registration will fail if the signature fails to match</w:t>
-      </w:r>
-      <w:r>
-        <w:t xml:space="preserve"> exactly, and instead the original function will be called.</w:t>
-      </w:r>
-    </w:p>
-    <w:p>
-      <w:r>
-        <w:t>The implications of this sort of local per-script function override are somewhat interesting, as it provides Jinx with a way to perform not only per-class function overrides of a given library function, but even per-object function overrides that can be chosen entirely at runtime based on any condition.</w:t>
-      </w:r>
-      <w:r>
-        <w:t xml:space="preserve">  While the mechanism is a bit more complicated than using a context pointer, it’s not only a type-safe alternative, but is actually much more flexible.</w:t>
+        <w:t>.</w:t>
       </w:r>
     </w:p>
     <w:p>
@@ -33459,7 +33524,7 @@
 </file>
 
 <file path=customXml/itemProps1.xml><?xml version="1.0" encoding="utf-8"?>
-<ds:datastoreItem xmlns:ds="http://schemas.openxmlformats.org/officeDocument/2006/customXml" ds:itemID="{DE24A2E2-C56F-4E01-9EAC-BA672F2089CD}">
+<ds:datastoreItem xmlns:ds="http://schemas.openxmlformats.org/officeDocument/2006/customXml" ds:itemID="{0EF027ED-A59D-44BC-82F4-55462F9887FF}">
   <ds:schemaRefs>
     <ds:schemaRef ds:uri="http://schemas.openxmlformats.org/officeDocument/2006/bibliography"/>
   </ds:schemaRefs>

</xml_diff>

<commit_message>
Added APi to call script functions from native code
</commit_message>
<xml_diff>
--- a/Docs/Tutorial.docx
+++ b/Docs/Tutorial.docx
@@ -36,7 +36,7 @@
       <w:r>
         <w:fldChar w:fldCharType="separate"/>
       </w:r>
-      <w:hyperlink w:anchor="_Toc525822125" w:history="1">
+      <w:hyperlink w:anchor="_Toc526885756" w:history="1">
         <w:r>
           <w:rPr>
             <w:rStyle w:val="Hyperlink"/>
@@ -63,7 +63,7 @@
             <w:noProof/>
             <w:webHidden/>
           </w:rPr>
-          <w:instrText xml:space="preserve"> PAGEREF _Toc525822125 \h </w:instrText>
+          <w:instrText xml:space="preserve"> PAGEREF _Toc526885756 \h </w:instrText>
         </w:r>
         <w:r>
           <w:rPr>
@@ -105,7 +105,7 @@
           <w:noProof/>
         </w:rPr>
       </w:pPr>
-      <w:hyperlink w:anchor="_Toc525822126" w:history="1">
+      <w:hyperlink w:anchor="_Toc526885757" w:history="1">
         <w:r>
           <w:rPr>
             <w:rStyle w:val="Hyperlink"/>
@@ -132,7 +132,7 @@
             <w:noProof/>
             <w:webHidden/>
           </w:rPr>
-          <w:instrText xml:space="preserve"> PAGEREF _Toc525822126 \h </w:instrText>
+          <w:instrText xml:space="preserve"> PAGEREF _Toc526885757 \h </w:instrText>
         </w:r>
         <w:r>
           <w:rPr>
@@ -174,7 +174,7 @@
           <w:noProof/>
         </w:rPr>
       </w:pPr>
-      <w:hyperlink w:anchor="_Toc525822127" w:history="1">
+      <w:hyperlink w:anchor="_Toc526885758" w:history="1">
         <w:r>
           <w:rPr>
             <w:rStyle w:val="Hyperlink"/>
@@ -201,7 +201,7 @@
             <w:noProof/>
             <w:webHidden/>
           </w:rPr>
-          <w:instrText xml:space="preserve"> PAGEREF _Toc525822127 \h </w:instrText>
+          <w:instrText xml:space="preserve"> PAGEREF _Toc526885758 \h </w:instrText>
         </w:r>
         <w:r>
           <w:rPr>
@@ -243,7 +243,7 @@
           <w:noProof/>
         </w:rPr>
       </w:pPr>
-      <w:hyperlink w:anchor="_Toc525822128" w:history="1">
+      <w:hyperlink w:anchor="_Toc526885759" w:history="1">
         <w:r>
           <w:rPr>
             <w:rStyle w:val="Hyperlink"/>
@@ -270,7 +270,7 @@
             <w:noProof/>
             <w:webHidden/>
           </w:rPr>
-          <w:instrText xml:space="preserve"> PAGEREF _Toc525822128 \h </w:instrText>
+          <w:instrText xml:space="preserve"> PAGEREF _Toc526885759 \h </w:instrText>
         </w:r>
         <w:r>
           <w:rPr>
@@ -312,7 +312,7 @@
           <w:noProof/>
         </w:rPr>
       </w:pPr>
-      <w:hyperlink w:anchor="_Toc525822129" w:history="1">
+      <w:hyperlink w:anchor="_Toc526885760" w:history="1">
         <w:r>
           <w:rPr>
             <w:rStyle w:val="Hyperlink"/>
@@ -339,7 +339,7 @@
             <w:noProof/>
             <w:webHidden/>
           </w:rPr>
-          <w:instrText xml:space="preserve"> PAGEREF _Toc525822129 \h </w:instrText>
+          <w:instrText xml:space="preserve"> PAGEREF _Toc526885760 \h </w:instrText>
         </w:r>
         <w:r>
           <w:rPr>
@@ -381,7 +381,7 @@
           <w:noProof/>
         </w:rPr>
       </w:pPr>
-      <w:hyperlink w:anchor="_Toc525822130" w:history="1">
+      <w:hyperlink w:anchor="_Toc526885761" w:history="1">
         <w:r>
           <w:rPr>
             <w:rStyle w:val="Hyperlink"/>
@@ -408,7 +408,7 @@
             <w:noProof/>
             <w:webHidden/>
           </w:rPr>
-          <w:instrText xml:space="preserve"> PAGEREF _Toc525822130 \h </w:instrText>
+          <w:instrText xml:space="preserve"> PAGEREF _Toc526885761 \h </w:instrText>
         </w:r>
         <w:r>
           <w:rPr>
@@ -450,7 +450,7 @@
           <w:noProof/>
         </w:rPr>
       </w:pPr>
-      <w:hyperlink w:anchor="_Toc525822131" w:history="1">
+      <w:hyperlink w:anchor="_Toc526885762" w:history="1">
         <w:r>
           <w:rPr>
             <w:rStyle w:val="Hyperlink"/>
@@ -477,7 +477,7 @@
             <w:noProof/>
             <w:webHidden/>
           </w:rPr>
-          <w:instrText xml:space="preserve"> PAGEREF _Toc525822131 \h </w:instrText>
+          <w:instrText xml:space="preserve"> PAGEREF _Toc526885762 \h </w:instrText>
         </w:r>
         <w:r>
           <w:rPr>
@@ -519,7 +519,7 @@
           <w:noProof/>
         </w:rPr>
       </w:pPr>
-      <w:hyperlink w:anchor="_Toc525822132" w:history="1">
+      <w:hyperlink w:anchor="_Toc526885763" w:history="1">
         <w:r>
           <w:rPr>
             <w:rStyle w:val="Hyperlink"/>
@@ -546,7 +546,7 @@
             <w:noProof/>
             <w:webHidden/>
           </w:rPr>
-          <w:instrText xml:space="preserve"> PAGEREF _Toc525822132 \h </w:instrText>
+          <w:instrText xml:space="preserve"> PAGEREF _Toc526885763 \h </w:instrText>
         </w:r>
         <w:r>
           <w:rPr>
@@ -588,7 +588,7 @@
           <w:noProof/>
         </w:rPr>
       </w:pPr>
-      <w:hyperlink w:anchor="_Toc525822133" w:history="1">
+      <w:hyperlink w:anchor="_Toc526885764" w:history="1">
         <w:r>
           <w:rPr>
             <w:rStyle w:val="Hyperlink"/>
@@ -615,7 +615,7 @@
             <w:noProof/>
             <w:webHidden/>
           </w:rPr>
-          <w:instrText xml:space="preserve"> PAGEREF _Toc525822133 \h </w:instrText>
+          <w:instrText xml:space="preserve"> PAGEREF _Toc526885764 \h </w:instrText>
         </w:r>
         <w:r>
           <w:rPr>
@@ -657,7 +657,7 @@
           <w:noProof/>
         </w:rPr>
       </w:pPr>
-      <w:hyperlink w:anchor="_Toc525822134" w:history="1">
+      <w:hyperlink w:anchor="_Toc526885765" w:history="1">
         <w:r>
           <w:rPr>
             <w:rStyle w:val="Hyperlink"/>
@@ -684,7 +684,7 @@
             <w:noProof/>
             <w:webHidden/>
           </w:rPr>
-          <w:instrText xml:space="preserve"> PAGEREF _Toc525822134 \h </w:instrText>
+          <w:instrText xml:space="preserve"> PAGEREF _Toc526885765 \h </w:instrText>
         </w:r>
         <w:r>
           <w:rPr>
@@ -726,7 +726,7 @@
           <w:noProof/>
         </w:rPr>
       </w:pPr>
-      <w:hyperlink w:anchor="_Toc525822135" w:history="1">
+      <w:hyperlink w:anchor="_Toc526885766" w:history="1">
         <w:r>
           <w:rPr>
             <w:rStyle w:val="Hyperlink"/>
@@ -753,7 +753,7 @@
             <w:noProof/>
             <w:webHidden/>
           </w:rPr>
-          <w:instrText xml:space="preserve"> PAGEREF _Toc525822135 \h </w:instrText>
+          <w:instrText xml:space="preserve"> PAGEREF _Toc526885766 \h </w:instrText>
         </w:r>
         <w:r>
           <w:rPr>
@@ -795,7 +795,7 @@
           <w:noProof/>
         </w:rPr>
       </w:pPr>
-      <w:hyperlink w:anchor="_Toc525822136" w:history="1">
+      <w:hyperlink w:anchor="_Toc526885767" w:history="1">
         <w:r>
           <w:rPr>
             <w:rStyle w:val="Hyperlink"/>
@@ -822,7 +822,7 @@
             <w:noProof/>
             <w:webHidden/>
           </w:rPr>
-          <w:instrText xml:space="preserve"> PAGEREF _Toc525822136 \h </w:instrText>
+          <w:instrText xml:space="preserve"> PAGEREF _Toc526885767 \h </w:instrText>
         </w:r>
         <w:r>
           <w:rPr>
@@ -864,7 +864,7 @@
           <w:noProof/>
         </w:rPr>
       </w:pPr>
-      <w:hyperlink w:anchor="_Toc525822137" w:history="1">
+      <w:hyperlink w:anchor="_Toc526885768" w:history="1">
         <w:r>
           <w:rPr>
             <w:rStyle w:val="Hyperlink"/>
@@ -891,7 +891,7 @@
             <w:noProof/>
             <w:webHidden/>
           </w:rPr>
-          <w:instrText xml:space="preserve"> PAGEREF _Toc525822137 \h </w:instrText>
+          <w:instrText xml:space="preserve"> PAGEREF _Toc526885768 \h </w:instrText>
         </w:r>
         <w:r>
           <w:rPr>
@@ -933,7 +933,7 @@
           <w:noProof/>
         </w:rPr>
       </w:pPr>
-      <w:hyperlink w:anchor="_Toc525822138" w:history="1">
+      <w:hyperlink w:anchor="_Toc526885769" w:history="1">
         <w:r>
           <w:rPr>
             <w:rStyle w:val="Hyperlink"/>
@@ -960,7 +960,7 @@
             <w:noProof/>
             <w:webHidden/>
           </w:rPr>
-          <w:instrText xml:space="preserve"> PAGEREF _Toc525822138 \h </w:instrText>
+          <w:instrText xml:space="preserve"> PAGEREF _Toc526885769 \h </w:instrText>
         </w:r>
         <w:r>
           <w:rPr>
@@ -1002,7 +1002,7 @@
           <w:noProof/>
         </w:rPr>
       </w:pPr>
-      <w:hyperlink w:anchor="_Toc525822139" w:history="1">
+      <w:hyperlink w:anchor="_Toc526885770" w:history="1">
         <w:r>
           <w:rPr>
             <w:rStyle w:val="Hyperlink"/>
@@ -1029,7 +1029,7 @@
             <w:noProof/>
             <w:webHidden/>
           </w:rPr>
-          <w:instrText xml:space="preserve"> PAGEREF _Toc525822139 \h </w:instrText>
+          <w:instrText xml:space="preserve"> PAGEREF _Toc526885770 \h </w:instrText>
         </w:r>
         <w:r>
           <w:rPr>
@@ -1071,7 +1071,7 @@
           <w:noProof/>
         </w:rPr>
       </w:pPr>
-      <w:hyperlink w:anchor="_Toc525822140" w:history="1">
+      <w:hyperlink w:anchor="_Toc526885771" w:history="1">
         <w:r>
           <w:rPr>
             <w:rStyle w:val="Hyperlink"/>
@@ -1098,7 +1098,7 @@
             <w:noProof/>
             <w:webHidden/>
           </w:rPr>
-          <w:instrText xml:space="preserve"> PAGEREF _Toc525822140 \h </w:instrText>
+          <w:instrText xml:space="preserve"> PAGEREF _Toc526885771 \h </w:instrText>
         </w:r>
         <w:r>
           <w:rPr>
@@ -1140,7 +1140,7 @@
           <w:noProof/>
         </w:rPr>
       </w:pPr>
-      <w:hyperlink w:anchor="_Toc525822141" w:history="1">
+      <w:hyperlink w:anchor="_Toc526885772" w:history="1">
         <w:r>
           <w:rPr>
             <w:rStyle w:val="Hyperlink"/>
@@ -1167,7 +1167,7 @@
             <w:noProof/>
             <w:webHidden/>
           </w:rPr>
-          <w:instrText xml:space="preserve"> PAGEREF _Toc525822141 \h </w:instrText>
+          <w:instrText xml:space="preserve"> PAGEREF _Toc526885772 \h </w:instrText>
         </w:r>
         <w:r>
           <w:rPr>
@@ -1209,7 +1209,7 @@
           <w:noProof/>
         </w:rPr>
       </w:pPr>
-      <w:hyperlink w:anchor="_Toc525822142" w:history="1">
+      <w:hyperlink w:anchor="_Toc526885773" w:history="1">
         <w:r>
           <w:rPr>
             <w:rStyle w:val="Hyperlink"/>
@@ -1236,7 +1236,7 @@
             <w:noProof/>
             <w:webHidden/>
           </w:rPr>
-          <w:instrText xml:space="preserve"> PAGEREF _Toc525822142 \h </w:instrText>
+          <w:instrText xml:space="preserve"> PAGEREF _Toc526885773 \h </w:instrText>
         </w:r>
         <w:r>
           <w:rPr>
@@ -1278,7 +1278,7 @@
           <w:noProof/>
         </w:rPr>
       </w:pPr>
-      <w:hyperlink w:anchor="_Toc525822143" w:history="1">
+      <w:hyperlink w:anchor="_Toc526885774" w:history="1">
         <w:r>
           <w:rPr>
             <w:rStyle w:val="Hyperlink"/>
@@ -1305,7 +1305,7 @@
             <w:noProof/>
             <w:webHidden/>
           </w:rPr>
-          <w:instrText xml:space="preserve"> PAGEREF _Toc525822143 \h </w:instrText>
+          <w:instrText xml:space="preserve"> PAGEREF _Toc526885774 \h </w:instrText>
         </w:r>
         <w:r>
           <w:rPr>
@@ -1347,7 +1347,7 @@
           <w:noProof/>
         </w:rPr>
       </w:pPr>
-      <w:hyperlink w:anchor="_Toc525822144" w:history="1">
+      <w:hyperlink w:anchor="_Toc526885775" w:history="1">
         <w:r>
           <w:rPr>
             <w:rStyle w:val="Hyperlink"/>
@@ -1374,7 +1374,7 @@
             <w:noProof/>
             <w:webHidden/>
           </w:rPr>
-          <w:instrText xml:space="preserve"> PAGEREF _Toc525822144 \h </w:instrText>
+          <w:instrText xml:space="preserve"> PAGEREF _Toc526885775 \h </w:instrText>
         </w:r>
         <w:r>
           <w:rPr>
@@ -1416,7 +1416,7 @@
           <w:noProof/>
         </w:rPr>
       </w:pPr>
-      <w:hyperlink w:anchor="_Toc525822145" w:history="1">
+      <w:hyperlink w:anchor="_Toc526885776" w:history="1">
         <w:r>
           <w:rPr>
             <w:rStyle w:val="Hyperlink"/>
@@ -1443,7 +1443,7 @@
             <w:noProof/>
             <w:webHidden/>
           </w:rPr>
-          <w:instrText xml:space="preserve"> PAGEREF _Toc525822145 \h </w:instrText>
+          <w:instrText xml:space="preserve"> PAGEREF _Toc526885776 \h </w:instrText>
         </w:r>
         <w:r>
           <w:rPr>
@@ -1485,7 +1485,7 @@
           <w:noProof/>
         </w:rPr>
       </w:pPr>
-      <w:hyperlink w:anchor="_Toc525822146" w:history="1">
+      <w:hyperlink w:anchor="_Toc526885777" w:history="1">
         <w:r>
           <w:rPr>
             <w:rStyle w:val="Hyperlink"/>
@@ -1512,7 +1512,7 @@
             <w:noProof/>
             <w:webHidden/>
           </w:rPr>
-          <w:instrText xml:space="preserve"> PAGEREF _Toc525822146 \h </w:instrText>
+          <w:instrText xml:space="preserve"> PAGEREF _Toc526885777 \h </w:instrText>
         </w:r>
         <w:r>
           <w:rPr>
@@ -1554,7 +1554,7 @@
           <w:noProof/>
         </w:rPr>
       </w:pPr>
-      <w:hyperlink w:anchor="_Toc525822147" w:history="1">
+      <w:hyperlink w:anchor="_Toc526885778" w:history="1">
         <w:r>
           <w:rPr>
             <w:rStyle w:val="Hyperlink"/>
@@ -1581,7 +1581,7 @@
             <w:noProof/>
             <w:webHidden/>
           </w:rPr>
-          <w:instrText xml:space="preserve"> PAGEREF _Toc525822147 \h </w:instrText>
+          <w:instrText xml:space="preserve"> PAGEREF _Toc526885778 \h </w:instrText>
         </w:r>
         <w:r>
           <w:rPr>
@@ -1623,7 +1623,7 @@
           <w:noProof/>
         </w:rPr>
       </w:pPr>
-      <w:hyperlink w:anchor="_Toc525822148" w:history="1">
+      <w:hyperlink w:anchor="_Toc526885779" w:history="1">
         <w:r>
           <w:rPr>
             <w:rStyle w:val="Hyperlink"/>
@@ -1650,7 +1650,7 @@
             <w:noProof/>
             <w:webHidden/>
           </w:rPr>
-          <w:instrText xml:space="preserve"> PAGEREF _Toc525822148 \h </w:instrText>
+          <w:instrText xml:space="preserve"> PAGEREF _Toc526885779 \h </w:instrText>
         </w:r>
         <w:r>
           <w:rPr>
@@ -1692,7 +1692,7 @@
           <w:noProof/>
         </w:rPr>
       </w:pPr>
-      <w:hyperlink w:anchor="_Toc525822149" w:history="1">
+      <w:hyperlink w:anchor="_Toc526885780" w:history="1">
         <w:r>
           <w:rPr>
             <w:rStyle w:val="Hyperlink"/>
@@ -1719,7 +1719,7 @@
             <w:noProof/>
             <w:webHidden/>
           </w:rPr>
-          <w:instrText xml:space="preserve"> PAGEREF _Toc525822149 \h </w:instrText>
+          <w:instrText xml:space="preserve"> PAGEREF _Toc526885780 \h </w:instrText>
         </w:r>
         <w:r>
           <w:rPr>
@@ -1761,7 +1761,7 @@
           <w:noProof/>
         </w:rPr>
       </w:pPr>
-      <w:hyperlink w:anchor="_Toc525822150" w:history="1">
+      <w:hyperlink w:anchor="_Toc526885781" w:history="1">
         <w:r>
           <w:rPr>
             <w:rStyle w:val="Hyperlink"/>
@@ -1788,7 +1788,7 @@
             <w:noProof/>
             <w:webHidden/>
           </w:rPr>
-          <w:instrText xml:space="preserve"> PAGEREF _Toc525822150 \h </w:instrText>
+          <w:instrText xml:space="preserve"> PAGEREF _Toc526885781 \h </w:instrText>
         </w:r>
         <w:r>
           <w:rPr>
@@ -1830,7 +1830,7 @@
           <w:noProof/>
         </w:rPr>
       </w:pPr>
-      <w:hyperlink w:anchor="_Toc525822151" w:history="1">
+      <w:hyperlink w:anchor="_Toc526885782" w:history="1">
         <w:r>
           <w:rPr>
             <w:rStyle w:val="Hyperlink"/>
@@ -1857,7 +1857,7 @@
             <w:noProof/>
             <w:webHidden/>
           </w:rPr>
-          <w:instrText xml:space="preserve"> PAGEREF _Toc525822151 \h </w:instrText>
+          <w:instrText xml:space="preserve"> PAGEREF _Toc526885782 \h </w:instrText>
         </w:r>
         <w:r>
           <w:rPr>
@@ -1899,7 +1899,7 @@
           <w:noProof/>
         </w:rPr>
       </w:pPr>
-      <w:hyperlink w:anchor="_Toc525822152" w:history="1">
+      <w:hyperlink w:anchor="_Toc526885783" w:history="1">
         <w:r>
           <w:rPr>
             <w:rStyle w:val="Hyperlink"/>
@@ -1926,7 +1926,7 @@
             <w:noProof/>
             <w:webHidden/>
           </w:rPr>
-          <w:instrText xml:space="preserve"> PAGEREF _Toc525822152 \h </w:instrText>
+          <w:instrText xml:space="preserve"> PAGEREF _Toc526885783 \h </w:instrText>
         </w:r>
         <w:r>
           <w:rPr>
@@ -1968,7 +1968,7 @@
           <w:noProof/>
         </w:rPr>
       </w:pPr>
-      <w:hyperlink w:anchor="_Toc525822153" w:history="1">
+      <w:hyperlink w:anchor="_Toc526885784" w:history="1">
         <w:r>
           <w:rPr>
             <w:rStyle w:val="Hyperlink"/>
@@ -1995,7 +1995,7 @@
             <w:noProof/>
             <w:webHidden/>
           </w:rPr>
-          <w:instrText xml:space="preserve"> PAGEREF _Toc525822153 \h </w:instrText>
+          <w:instrText xml:space="preserve"> PAGEREF _Toc526885784 \h </w:instrText>
         </w:r>
         <w:r>
           <w:rPr>
@@ -2037,7 +2037,7 @@
           <w:noProof/>
         </w:rPr>
       </w:pPr>
-      <w:hyperlink w:anchor="_Toc525822154" w:history="1">
+      <w:hyperlink w:anchor="_Toc526885785" w:history="1">
         <w:r>
           <w:rPr>
             <w:rStyle w:val="Hyperlink"/>
@@ -2064,7 +2064,7 @@
             <w:noProof/>
             <w:webHidden/>
           </w:rPr>
-          <w:instrText xml:space="preserve"> PAGEREF _Toc525822154 \h </w:instrText>
+          <w:instrText xml:space="preserve"> PAGEREF _Toc526885785 \h </w:instrText>
         </w:r>
         <w:r>
           <w:rPr>
@@ -2106,7 +2106,7 @@
           <w:noProof/>
         </w:rPr>
       </w:pPr>
-      <w:hyperlink w:anchor="_Toc525822155" w:history="1">
+      <w:hyperlink w:anchor="_Toc526885786" w:history="1">
         <w:r>
           <w:rPr>
             <w:rStyle w:val="Hyperlink"/>
@@ -2133,7 +2133,7 @@
             <w:noProof/>
             <w:webHidden/>
           </w:rPr>
-          <w:instrText xml:space="preserve"> PAGEREF _Toc525822155 \h </w:instrText>
+          <w:instrText xml:space="preserve"> PAGEREF _Toc526885786 \h </w:instrText>
         </w:r>
         <w:r>
           <w:rPr>
@@ -2175,7 +2175,7 @@
           <w:noProof/>
         </w:rPr>
       </w:pPr>
-      <w:hyperlink w:anchor="_Toc525822156" w:history="1">
+      <w:hyperlink w:anchor="_Toc526885787" w:history="1">
         <w:r>
           <w:rPr>
             <w:rStyle w:val="Hyperlink"/>
@@ -2202,7 +2202,7 @@
             <w:noProof/>
             <w:webHidden/>
           </w:rPr>
-          <w:instrText xml:space="preserve"> PAGEREF _Toc525822156 \h </w:instrText>
+          <w:instrText xml:space="preserve"> PAGEREF _Toc526885787 \h </w:instrText>
         </w:r>
         <w:r>
           <w:rPr>
@@ -2244,7 +2244,7 @@
           <w:noProof/>
         </w:rPr>
       </w:pPr>
-      <w:hyperlink w:anchor="_Toc525822157" w:history="1">
+      <w:hyperlink w:anchor="_Toc526885788" w:history="1">
         <w:r>
           <w:rPr>
             <w:rStyle w:val="Hyperlink"/>
@@ -2271,7 +2271,7 @@
             <w:noProof/>
             <w:webHidden/>
           </w:rPr>
-          <w:instrText xml:space="preserve"> PAGEREF _Toc525822157 \h </w:instrText>
+          <w:instrText xml:space="preserve"> PAGEREF _Toc526885788 \h </w:instrText>
         </w:r>
         <w:r>
           <w:rPr>
@@ -2313,7 +2313,7 @@
           <w:noProof/>
         </w:rPr>
       </w:pPr>
-      <w:hyperlink w:anchor="_Toc525822158" w:history="1">
+      <w:hyperlink w:anchor="_Toc526885789" w:history="1">
         <w:r>
           <w:rPr>
             <w:rStyle w:val="Hyperlink"/>
@@ -2340,7 +2340,7 @@
             <w:noProof/>
             <w:webHidden/>
           </w:rPr>
-          <w:instrText xml:space="preserve"> PAGEREF _Toc525822158 \h </w:instrText>
+          <w:instrText xml:space="preserve"> PAGEREF _Toc526885789 \h </w:instrText>
         </w:r>
         <w:r>
           <w:rPr>
@@ -2382,7 +2382,7 @@
           <w:noProof/>
         </w:rPr>
       </w:pPr>
-      <w:hyperlink w:anchor="_Toc525822159" w:history="1">
+      <w:hyperlink w:anchor="_Toc526885790" w:history="1">
         <w:r>
           <w:rPr>
             <w:rStyle w:val="Hyperlink"/>
@@ -2409,7 +2409,7 @@
             <w:noProof/>
             <w:webHidden/>
           </w:rPr>
-          <w:instrText xml:space="preserve"> PAGEREF _Toc525822159 \h </w:instrText>
+          <w:instrText xml:space="preserve"> PAGEREF _Toc526885790 \h </w:instrText>
         </w:r>
         <w:r>
           <w:rPr>
@@ -2451,7 +2451,7 @@
           <w:noProof/>
         </w:rPr>
       </w:pPr>
-      <w:hyperlink w:anchor="_Toc525822160" w:history="1">
+      <w:hyperlink w:anchor="_Toc526885791" w:history="1">
         <w:r>
           <w:rPr>
             <w:rStyle w:val="Hyperlink"/>
@@ -2478,7 +2478,7 @@
             <w:noProof/>
             <w:webHidden/>
           </w:rPr>
-          <w:instrText xml:space="preserve"> PAGEREF _Toc525822160 \h </w:instrText>
+          <w:instrText xml:space="preserve"> PAGEREF _Toc526885791 \h </w:instrText>
         </w:r>
         <w:r>
           <w:rPr>
@@ -2520,7 +2520,7 @@
           <w:noProof/>
         </w:rPr>
       </w:pPr>
-      <w:hyperlink w:anchor="_Toc525822161" w:history="1">
+      <w:hyperlink w:anchor="_Toc526885792" w:history="1">
         <w:r>
           <w:rPr>
             <w:rStyle w:val="Hyperlink"/>
@@ -2547,7 +2547,7 @@
             <w:noProof/>
             <w:webHidden/>
           </w:rPr>
-          <w:instrText xml:space="preserve"> PAGEREF _Toc525822161 \h </w:instrText>
+          <w:instrText xml:space="preserve"> PAGEREF _Toc526885792 \h </w:instrText>
         </w:r>
         <w:r>
           <w:rPr>
@@ -2589,7 +2589,7 @@
           <w:noProof/>
         </w:rPr>
       </w:pPr>
-      <w:hyperlink w:anchor="_Toc525822162" w:history="1">
+      <w:hyperlink w:anchor="_Toc526885793" w:history="1">
         <w:r>
           <w:rPr>
             <w:rStyle w:val="Hyperlink"/>
@@ -2616,7 +2616,7 @@
             <w:noProof/>
             <w:webHidden/>
           </w:rPr>
-          <w:instrText xml:space="preserve"> PAGEREF _Toc525822162 \h </w:instrText>
+          <w:instrText xml:space="preserve"> PAGEREF _Toc526885793 \h </w:instrText>
         </w:r>
         <w:r>
           <w:rPr>
@@ -2658,7 +2658,7 @@
           <w:noProof/>
         </w:rPr>
       </w:pPr>
-      <w:hyperlink w:anchor="_Toc525822163" w:history="1">
+      <w:hyperlink w:anchor="_Toc526885794" w:history="1">
         <w:r>
           <w:rPr>
             <w:rStyle w:val="Hyperlink"/>
@@ -2685,7 +2685,7 @@
             <w:noProof/>
             <w:webHidden/>
           </w:rPr>
-          <w:instrText xml:space="preserve"> PAGEREF _Toc525822163 \h </w:instrText>
+          <w:instrText xml:space="preserve"> PAGEREF _Toc526885794 \h </w:instrText>
         </w:r>
         <w:r>
           <w:rPr>
@@ -2727,7 +2727,7 @@
           <w:noProof/>
         </w:rPr>
       </w:pPr>
-      <w:hyperlink w:anchor="_Toc525822164" w:history="1">
+      <w:hyperlink w:anchor="_Toc526885795" w:history="1">
         <w:r>
           <w:rPr>
             <w:rStyle w:val="Hyperlink"/>
@@ -2754,7 +2754,7 @@
             <w:noProof/>
             <w:webHidden/>
           </w:rPr>
-          <w:instrText xml:space="preserve"> PAGEREF _Toc525822164 \h </w:instrText>
+          <w:instrText xml:space="preserve"> PAGEREF _Toc526885795 \h </w:instrText>
         </w:r>
         <w:r>
           <w:rPr>
@@ -2796,7 +2796,7 @@
           <w:noProof/>
         </w:rPr>
       </w:pPr>
-      <w:hyperlink w:anchor="_Toc525822165" w:history="1">
+      <w:hyperlink w:anchor="_Toc526885796" w:history="1">
         <w:r>
           <w:rPr>
             <w:rStyle w:val="Hyperlink"/>
@@ -2823,7 +2823,7 @@
             <w:noProof/>
             <w:webHidden/>
           </w:rPr>
-          <w:instrText xml:space="preserve"> PAGEREF _Toc525822165 \h </w:instrText>
+          <w:instrText xml:space="preserve"> PAGEREF _Toc526885796 \h </w:instrText>
         </w:r>
         <w:r>
           <w:rPr>
@@ -2865,7 +2865,7 @@
           <w:noProof/>
         </w:rPr>
       </w:pPr>
-      <w:hyperlink w:anchor="_Toc525822166" w:history="1">
+      <w:hyperlink w:anchor="_Toc526885797" w:history="1">
         <w:r>
           <w:rPr>
             <w:rStyle w:val="Hyperlink"/>
@@ -2892,7 +2892,7 @@
             <w:noProof/>
             <w:webHidden/>
           </w:rPr>
-          <w:instrText xml:space="preserve"> PAGEREF _Toc525822166 \h </w:instrText>
+          <w:instrText xml:space="preserve"> PAGEREF _Toc526885797 \h </w:instrText>
         </w:r>
         <w:r>
           <w:rPr>
@@ -2934,7 +2934,7 @@
           <w:noProof/>
         </w:rPr>
       </w:pPr>
-      <w:hyperlink w:anchor="_Toc525822167" w:history="1">
+      <w:hyperlink w:anchor="_Toc526885798" w:history="1">
         <w:r>
           <w:rPr>
             <w:rStyle w:val="Hyperlink"/>
@@ -2961,7 +2961,7 @@
             <w:noProof/>
             <w:webHidden/>
           </w:rPr>
-          <w:instrText xml:space="preserve"> PAGEREF _Toc525822167 \h </w:instrText>
+          <w:instrText xml:space="preserve"> PAGEREF _Toc526885798 \h </w:instrText>
         </w:r>
         <w:r>
           <w:rPr>
@@ -3003,7 +3003,7 @@
           <w:noProof/>
         </w:rPr>
       </w:pPr>
-      <w:hyperlink w:anchor="_Toc525822168" w:history="1">
+      <w:hyperlink w:anchor="_Toc526885799" w:history="1">
         <w:r>
           <w:rPr>
             <w:rStyle w:val="Hyperlink"/>
@@ -3030,7 +3030,7 @@
             <w:noProof/>
             <w:webHidden/>
           </w:rPr>
-          <w:instrText xml:space="preserve"> PAGEREF _Toc525822168 \h </w:instrText>
+          <w:instrText xml:space="preserve"> PAGEREF _Toc526885799 \h </w:instrText>
         </w:r>
         <w:r>
           <w:rPr>
@@ -3072,7 +3072,7 @@
           <w:noProof/>
         </w:rPr>
       </w:pPr>
-      <w:hyperlink w:anchor="_Toc525822169" w:history="1">
+      <w:hyperlink w:anchor="_Toc526885800" w:history="1">
         <w:r>
           <w:rPr>
             <w:rStyle w:val="Hyperlink"/>
@@ -3099,7 +3099,7 @@
             <w:noProof/>
             <w:webHidden/>
           </w:rPr>
-          <w:instrText xml:space="preserve"> PAGEREF _Toc525822169 \h </w:instrText>
+          <w:instrText xml:space="preserve"> PAGEREF _Toc526885800 \h </w:instrText>
         </w:r>
         <w:r>
           <w:rPr>
@@ -3141,7 +3141,7 @@
           <w:noProof/>
         </w:rPr>
       </w:pPr>
-      <w:hyperlink w:anchor="_Toc525822170" w:history="1">
+      <w:hyperlink w:anchor="_Toc526885801" w:history="1">
         <w:r>
           <w:rPr>
             <w:rStyle w:val="Hyperlink"/>
@@ -3168,7 +3168,7 @@
             <w:noProof/>
             <w:webHidden/>
           </w:rPr>
-          <w:instrText xml:space="preserve"> PAGEREF _Toc525822170 \h </w:instrText>
+          <w:instrText xml:space="preserve"> PAGEREF _Toc526885801 \h </w:instrText>
         </w:r>
         <w:r>
           <w:rPr>
@@ -3210,7 +3210,7 @@
           <w:noProof/>
         </w:rPr>
       </w:pPr>
-      <w:hyperlink w:anchor="_Toc525822171" w:history="1">
+      <w:hyperlink w:anchor="_Toc526885802" w:history="1">
         <w:r>
           <w:rPr>
             <w:rStyle w:val="Hyperlink"/>
@@ -3237,7 +3237,7 @@
             <w:noProof/>
             <w:webHidden/>
           </w:rPr>
-          <w:instrText xml:space="preserve"> PAGEREF _Toc525822171 \h </w:instrText>
+          <w:instrText xml:space="preserve"> PAGEREF _Toc526885802 \h </w:instrText>
         </w:r>
         <w:r>
           <w:rPr>
@@ -3279,7 +3279,7 @@
           <w:noProof/>
         </w:rPr>
       </w:pPr>
-      <w:hyperlink w:anchor="_Toc525822172" w:history="1">
+      <w:hyperlink w:anchor="_Toc526885803" w:history="1">
         <w:r>
           <w:rPr>
             <w:rStyle w:val="Hyperlink"/>
@@ -3306,7 +3306,7 @@
             <w:noProof/>
             <w:webHidden/>
           </w:rPr>
-          <w:instrText xml:space="preserve"> PAGEREF _Toc525822172 \h </w:instrText>
+          <w:instrText xml:space="preserve"> PAGEREF _Toc526885803 \h </w:instrText>
         </w:r>
         <w:r>
           <w:rPr>
@@ -3348,7 +3348,7 @@
           <w:noProof/>
         </w:rPr>
       </w:pPr>
-      <w:hyperlink w:anchor="_Toc525822173" w:history="1">
+      <w:hyperlink w:anchor="_Toc526885804" w:history="1">
         <w:r>
           <w:rPr>
             <w:rStyle w:val="Hyperlink"/>
@@ -3375,7 +3375,7 @@
             <w:noProof/>
             <w:webHidden/>
           </w:rPr>
-          <w:instrText xml:space="preserve"> PAGEREF _Toc525822173 \h </w:instrText>
+          <w:instrText xml:space="preserve"> PAGEREF _Toc526885804 \h </w:instrText>
         </w:r>
         <w:r>
           <w:rPr>
@@ -3417,7 +3417,7 @@
           <w:noProof/>
         </w:rPr>
       </w:pPr>
-      <w:hyperlink w:anchor="_Toc525822174" w:history="1">
+      <w:hyperlink w:anchor="_Toc526885805" w:history="1">
         <w:r>
           <w:rPr>
             <w:rStyle w:val="Hyperlink"/>
@@ -3444,7 +3444,7 @@
             <w:noProof/>
             <w:webHidden/>
           </w:rPr>
-          <w:instrText xml:space="preserve"> PAGEREF _Toc525822174 \h </w:instrText>
+          <w:instrText xml:space="preserve"> PAGEREF _Toc526885805 \h </w:instrText>
         </w:r>
         <w:r>
           <w:rPr>
@@ -3486,7 +3486,7 @@
           <w:noProof/>
         </w:rPr>
       </w:pPr>
-      <w:hyperlink w:anchor="_Toc525822175" w:history="1">
+      <w:hyperlink w:anchor="_Toc526885806" w:history="1">
         <w:r>
           <w:rPr>
             <w:rStyle w:val="Hyperlink"/>
@@ -3513,7 +3513,7 @@
             <w:noProof/>
             <w:webHidden/>
           </w:rPr>
-          <w:instrText xml:space="preserve"> PAGEREF _Toc525822175 \h </w:instrText>
+          <w:instrText xml:space="preserve"> PAGEREF _Toc526885806 \h </w:instrText>
         </w:r>
         <w:r>
           <w:rPr>
@@ -3555,7 +3555,7 @@
           <w:noProof/>
         </w:rPr>
       </w:pPr>
-      <w:hyperlink w:anchor="_Toc525822176" w:history="1">
+      <w:hyperlink w:anchor="_Toc526885807" w:history="1">
         <w:r>
           <w:rPr>
             <w:rStyle w:val="Hyperlink"/>
@@ -3582,7 +3582,7 @@
             <w:noProof/>
             <w:webHidden/>
           </w:rPr>
-          <w:instrText xml:space="preserve"> PAGEREF _Toc525822176 \h </w:instrText>
+          <w:instrText xml:space="preserve"> PAGEREF _Toc526885807 \h </w:instrText>
         </w:r>
         <w:r>
           <w:rPr>
@@ -3624,7 +3624,7 @@
           <w:noProof/>
         </w:rPr>
       </w:pPr>
-      <w:hyperlink w:anchor="_Toc525822177" w:history="1">
+      <w:hyperlink w:anchor="_Toc526885808" w:history="1">
         <w:r>
           <w:rPr>
             <w:rStyle w:val="Hyperlink"/>
@@ -3651,7 +3651,7 @@
             <w:noProof/>
             <w:webHidden/>
           </w:rPr>
-          <w:instrText xml:space="preserve"> PAGEREF _Toc525822177 \h </w:instrText>
+          <w:instrText xml:space="preserve"> PAGEREF _Toc526885808 \h </w:instrText>
         </w:r>
         <w:r>
           <w:rPr>
@@ -3693,7 +3693,7 @@
           <w:noProof/>
         </w:rPr>
       </w:pPr>
-      <w:hyperlink w:anchor="_Toc525822178" w:history="1">
+      <w:hyperlink w:anchor="_Toc526885809" w:history="1">
         <w:r>
           <w:rPr>
             <w:rStyle w:val="Hyperlink"/>
@@ -3720,7 +3720,7 @@
             <w:noProof/>
             <w:webHidden/>
           </w:rPr>
-          <w:instrText xml:space="preserve"> PAGEREF _Toc525822178 \h </w:instrText>
+          <w:instrText xml:space="preserve"> PAGEREF _Toc526885809 \h </w:instrText>
         </w:r>
         <w:r>
           <w:rPr>
@@ -3762,7 +3762,7 @@
           <w:noProof/>
         </w:rPr>
       </w:pPr>
-      <w:hyperlink w:anchor="_Toc525822179" w:history="1">
+      <w:hyperlink w:anchor="_Toc526885810" w:history="1">
         <w:r>
           <w:rPr>
             <w:rStyle w:val="Hyperlink"/>
@@ -3790,7 +3790,7 @@
             <w:noProof/>
             <w:webHidden/>
           </w:rPr>
-          <w:instrText xml:space="preserve"> PAGEREF _Toc525822179 \h </w:instrText>
+          <w:instrText xml:space="preserve"> PAGEREF _Toc526885810 \h </w:instrText>
         </w:r>
         <w:r>
           <w:rPr>
@@ -3832,7 +3832,7 @@
           <w:noProof/>
         </w:rPr>
       </w:pPr>
-      <w:hyperlink w:anchor="_Toc525822180" w:history="1">
+      <w:hyperlink w:anchor="_Toc526885811" w:history="1">
         <w:r>
           <w:rPr>
             <w:rStyle w:val="Hyperlink"/>
@@ -3859,7 +3859,7 @@
             <w:noProof/>
             <w:webHidden/>
           </w:rPr>
-          <w:instrText xml:space="preserve"> PAGEREF _Toc525822180 \h </w:instrText>
+          <w:instrText xml:space="preserve"> PAGEREF _Toc526885811 \h </w:instrText>
         </w:r>
         <w:r>
           <w:rPr>
@@ -3901,7 +3901,7 @@
           <w:noProof/>
         </w:rPr>
       </w:pPr>
-      <w:hyperlink w:anchor="_Toc525822181" w:history="1">
+      <w:hyperlink w:anchor="_Toc526885812" w:history="1">
         <w:r>
           <w:rPr>
             <w:rStyle w:val="Hyperlink"/>
@@ -3928,7 +3928,7 @@
             <w:noProof/>
             <w:webHidden/>
           </w:rPr>
-          <w:instrText xml:space="preserve"> PAGEREF _Toc525822181 \h </w:instrText>
+          <w:instrText xml:space="preserve"> PAGEREF _Toc526885812 \h </w:instrText>
         </w:r>
         <w:r>
           <w:rPr>
@@ -3970,7 +3970,7 @@
           <w:noProof/>
         </w:rPr>
       </w:pPr>
-      <w:hyperlink w:anchor="_Toc525822182" w:history="1">
+      <w:hyperlink w:anchor="_Toc526885813" w:history="1">
         <w:r>
           <w:rPr>
             <w:rStyle w:val="Hyperlink"/>
@@ -3997,7 +3997,7 @@
             <w:noProof/>
             <w:webHidden/>
           </w:rPr>
-          <w:instrText xml:space="preserve"> PAGEREF _Toc525822182 \h </w:instrText>
+          <w:instrText xml:space="preserve"> PAGEREF _Toc526885813 \h </w:instrText>
         </w:r>
         <w:r>
           <w:rPr>
@@ -4039,7 +4039,7 @@
           <w:noProof/>
         </w:rPr>
       </w:pPr>
-      <w:hyperlink w:anchor="_Toc525822183" w:history="1">
+      <w:hyperlink w:anchor="_Toc526885814" w:history="1">
         <w:r>
           <w:rPr>
             <w:rStyle w:val="Hyperlink"/>
@@ -4066,7 +4066,7 @@
             <w:noProof/>
             <w:webHidden/>
           </w:rPr>
-          <w:instrText xml:space="preserve"> PAGEREF _Toc525822183 \h </w:instrText>
+          <w:instrText xml:space="preserve"> PAGEREF _Toc526885814 \h </w:instrText>
         </w:r>
         <w:r>
           <w:rPr>
@@ -4108,7 +4108,7 @@
           <w:noProof/>
         </w:rPr>
       </w:pPr>
-      <w:hyperlink w:anchor="_Toc525822184" w:history="1">
+      <w:hyperlink w:anchor="_Toc526885815" w:history="1">
         <w:r>
           <w:rPr>
             <w:rStyle w:val="Hyperlink"/>
@@ -4135,7 +4135,7 @@
             <w:noProof/>
             <w:webHidden/>
           </w:rPr>
-          <w:instrText xml:space="preserve"> PAGEREF _Toc525822184 \h </w:instrText>
+          <w:instrText xml:space="preserve"> PAGEREF _Toc526885815 \h </w:instrText>
         </w:r>
         <w:r>
           <w:rPr>
@@ -4177,7 +4177,7 @@
           <w:noProof/>
         </w:rPr>
       </w:pPr>
-      <w:hyperlink w:anchor="_Toc525822185" w:history="1">
+      <w:hyperlink w:anchor="_Toc526885816" w:history="1">
         <w:r>
           <w:rPr>
             <w:rStyle w:val="Hyperlink"/>
@@ -4204,7 +4204,7 @@
             <w:noProof/>
             <w:webHidden/>
           </w:rPr>
-          <w:instrText xml:space="preserve"> PAGEREF _Toc525822185 \h </w:instrText>
+          <w:instrText xml:space="preserve"> PAGEREF _Toc526885816 \h </w:instrText>
         </w:r>
         <w:r>
           <w:rPr>
@@ -4246,13 +4246,13 @@
           <w:noProof/>
         </w:rPr>
       </w:pPr>
-      <w:hyperlink w:anchor="_Toc525822186" w:history="1">
+      <w:hyperlink w:anchor="_Toc526885817" w:history="1">
         <w:r>
           <w:rPr>
             <w:rStyle w:val="Hyperlink"/>
             <w:noProof/>
           </w:rPr>
-          <w:t>Using the Script-Specific User Context Pointer</w:t>
+          <w:t>Using the Script-Specific User Context Data</w:t>
         </w:r>
         <w:r>
           <w:rPr>
@@ -4273,7 +4273,7 @@
             <w:noProof/>
             <w:webHidden/>
           </w:rPr>
-          <w:instrText xml:space="preserve"> PAGEREF _Toc525822186 \h </w:instrText>
+          <w:instrText xml:space="preserve"> PAGEREF _Toc526885817 \h </w:instrText>
         </w:r>
         <w:r>
           <w:rPr>
@@ -4315,7 +4315,7 @@
           <w:noProof/>
         </w:rPr>
       </w:pPr>
-      <w:hyperlink w:anchor="_Toc525822187" w:history="1">
+      <w:hyperlink w:anchor="_Toc526885818" w:history="1">
         <w:r>
           <w:rPr>
             <w:rStyle w:val="Hyperlink"/>
@@ -4342,7 +4342,76 @@
             <w:noProof/>
             <w:webHidden/>
           </w:rPr>
-          <w:instrText xml:space="preserve"> PAGEREF _Toc525822187 \h </w:instrText>
+          <w:instrText xml:space="preserve"> PAGEREF _Toc526885818 \h </w:instrText>
+        </w:r>
+        <w:r>
+          <w:rPr>
+            <w:noProof/>
+            <w:webHidden/>
+          </w:rPr>
+        </w:r>
+        <w:r>
+          <w:rPr>
+            <w:noProof/>
+            <w:webHidden/>
+          </w:rPr>
+          <w:fldChar w:fldCharType="separate"/>
+        </w:r>
+        <w:r>
+          <w:rPr>
+            <w:noProof/>
+            <w:webHidden/>
+          </w:rPr>
+          <w:t>39</w:t>
+        </w:r>
+        <w:r>
+          <w:rPr>
+            <w:noProof/>
+            <w:webHidden/>
+          </w:rPr>
+          <w:fldChar w:fldCharType="end"/>
+        </w:r>
+      </w:hyperlink>
+    </w:p>
+    <w:p>
+      <w:pPr>
+        <w:pStyle w:val="TOC3"/>
+        <w:tabs>
+          <w:tab w:val="right" w:leader="dot" w:pos="9350"/>
+        </w:tabs>
+        <w:rPr>
+          <w:rFonts w:asciiTheme="minorHAnsi" w:eastAsiaTheme="minorEastAsia" w:hAnsiTheme="minorHAnsi"/>
+          <w:noProof/>
+        </w:rPr>
+      </w:pPr>
+      <w:hyperlink w:anchor="_Toc526885819" w:history="1">
+        <w:r>
+          <w:rPr>
+            <w:rStyle w:val="Hyperlink"/>
+            <w:noProof/>
+          </w:rPr>
+          <w:t>Calling Script Functions From Native Code</w:t>
+        </w:r>
+        <w:r>
+          <w:rPr>
+            <w:noProof/>
+            <w:webHidden/>
+          </w:rPr>
+          <w:tab/>
+        </w:r>
+        <w:r>
+          <w:rPr>
+            <w:noProof/>
+            <w:webHidden/>
+          </w:rPr>
+          <w:fldChar w:fldCharType="begin"/>
+        </w:r>
+        <w:r>
+          <w:rPr>
+            <w:noProof/>
+            <w:webHidden/>
+          </w:rPr>
+          <w:instrText xml:space="preserve"> PAGEREF _Toc526885819 \h </w:instrText>
         </w:r>
         <w:r>
           <w:rPr>
@@ -4384,7 +4453,7 @@
           <w:noProof/>
         </w:rPr>
       </w:pPr>
-      <w:hyperlink w:anchor="_Toc525822188" w:history="1">
+      <w:hyperlink w:anchor="_Toc526885820" w:history="1">
         <w:r>
           <w:rPr>
             <w:rStyle w:val="Hyperlink"/>
@@ -4411,7 +4480,7 @@
             <w:noProof/>
             <w:webHidden/>
           </w:rPr>
-          <w:instrText xml:space="preserve"> PAGEREF _Toc525822188 \h </w:instrText>
+          <w:instrText xml:space="preserve"> PAGEREF _Toc526885820 \h </w:instrText>
         </w:r>
         <w:r>
           <w:rPr>
@@ -4431,7 +4500,7 @@
             <w:noProof/>
             <w:webHidden/>
           </w:rPr>
-          <w:t>40</w:t>
+          <w:t>41</w:t>
         </w:r>
         <w:r>
           <w:rPr>
@@ -4453,7 +4522,7 @@
           <w:noProof/>
         </w:rPr>
       </w:pPr>
-      <w:hyperlink w:anchor="_Toc525822189" w:history="1">
+      <w:hyperlink w:anchor="_Toc526885821" w:history="1">
         <w:r>
           <w:rPr>
             <w:rStyle w:val="Hyperlink"/>
@@ -4480,7 +4549,7 @@
             <w:noProof/>
             <w:webHidden/>
           </w:rPr>
-          <w:instrText xml:space="preserve"> PAGEREF _Toc525822189 \h </w:instrText>
+          <w:instrText xml:space="preserve"> PAGEREF _Toc526885821 \h </w:instrText>
         </w:r>
         <w:r>
           <w:rPr>
@@ -4500,7 +4569,7 @@
             <w:noProof/>
             <w:webHidden/>
           </w:rPr>
-          <w:t>40</w:t>
+          <w:t>41</w:t>
         </w:r>
         <w:r>
           <w:rPr>
@@ -4522,7 +4591,7 @@
           <w:noProof/>
         </w:rPr>
       </w:pPr>
-      <w:hyperlink w:anchor="_Toc525822190" w:history="1">
+      <w:hyperlink w:anchor="_Toc526885822" w:history="1">
         <w:r>
           <w:rPr>
             <w:rStyle w:val="Hyperlink"/>
@@ -4549,7 +4618,7 @@
             <w:noProof/>
             <w:webHidden/>
           </w:rPr>
-          <w:instrText xml:space="preserve"> PAGEREF _Toc525822190 \h </w:instrText>
+          <w:instrText xml:space="preserve"> PAGEREF _Toc526885822 \h </w:instrText>
         </w:r>
         <w:r>
           <w:rPr>
@@ -4569,7 +4638,7 @@
             <w:noProof/>
             <w:webHidden/>
           </w:rPr>
-          <w:t>40</w:t>
+          <w:t>41</w:t>
         </w:r>
         <w:r>
           <w:rPr>
@@ -4591,7 +4660,7 @@
           <w:noProof/>
         </w:rPr>
       </w:pPr>
-      <w:hyperlink w:anchor="_Toc525822191" w:history="1">
+      <w:hyperlink w:anchor="_Toc526885823" w:history="1">
         <w:r>
           <w:rPr>
             <w:rStyle w:val="Hyperlink"/>
@@ -4618,7 +4687,7 @@
             <w:noProof/>
             <w:webHidden/>
           </w:rPr>
-          <w:instrText xml:space="preserve"> PAGEREF _Toc525822191 \h </w:instrText>
+          <w:instrText xml:space="preserve"> PAGEREF _Toc526885823 \h </w:instrText>
         </w:r>
         <w:r>
           <w:rPr>
@@ -4638,7 +4707,7 @@
             <w:noProof/>
             <w:webHidden/>
           </w:rPr>
-          <w:t>40</w:t>
+          <w:t>41</w:t>
         </w:r>
         <w:r>
           <w:rPr>
@@ -4656,7 +4725,7 @@
       <w:r>
         <w:fldChar w:fldCharType="end"/>
       </w:r>
-      <w:bookmarkStart w:id="0" w:name="_Toc525822125"/>
+      <w:bookmarkStart w:id="0" w:name="_Toc526885756"/>
       <w:r>
         <w:t>Introduction</w:t>
       </w:r>
@@ -4708,12 +4777,20 @@
         <w:rPr>
           <w:rFonts w:cs="Open Sans"/>
         </w:rPr>
-        <w:t xml:space="preserve">.  The library is written in modern C++, and the API is designed to be simple and easy to use.  The language syntax is </w:t>
-      </w:r>
+        <w:t>.  The library is written in modern C++, and the API is designed to be simple and easy to use</w:t>
+      </w:r>
+      <w:bookmarkStart w:id="1" w:name="_GoBack"/>
+      <w:bookmarkEnd w:id="1"/>
       <w:r>
         <w:rPr>
           <w:rFonts w:cs="Open Sans"/>
         </w:rPr>
+        <w:t xml:space="preserve">.  The language syntax is </w:t>
+      </w:r>
+      <w:r>
+        <w:rPr>
+          <w:rFonts w:cs="Open Sans"/>
+        </w:rPr>
         <w:t xml:space="preserve">highly readable, looking like </w:t>
       </w:r>
       <w:r>
@@ -4733,7 +4810,7 @@
       <w:pPr>
         <w:pStyle w:val="Heading2"/>
       </w:pPr>
-      <w:bookmarkStart w:id="1" w:name="_Toc525822126"/>
+      <w:bookmarkStart w:id="2" w:name="_Toc526885757"/>
       <w:r>
         <w:t xml:space="preserve">Why </w:t>
       </w:r>
@@ -4754,7 +4831,7 @@
       <w:r>
         <w:t>?</w:t>
       </w:r>
-      <w:bookmarkEnd w:id="1"/>
+      <w:bookmarkEnd w:id="2"/>
     </w:p>
     <w:p>
       <w:r>
@@ -5098,11 +5175,11 @@
       <w:pPr>
         <w:pStyle w:val="Heading2"/>
       </w:pPr>
-      <w:bookmarkStart w:id="2" w:name="_Toc525822127"/>
+      <w:bookmarkStart w:id="3" w:name="_Toc526885758"/>
       <w:r>
         <w:t>Jinx Features</w:t>
       </w:r>
-      <w:bookmarkEnd w:id="2"/>
+      <w:bookmarkEnd w:id="3"/>
     </w:p>
     <w:p>
       <w:pPr>
@@ -5351,14 +5428,14 @@
           <w:noProof/>
         </w:rPr>
       </w:pPr>
-      <w:bookmarkStart w:id="3" w:name="_Toc525822128"/>
+      <w:bookmarkStart w:id="4" w:name="_Toc526885759"/>
       <w:r>
         <w:rPr>
           <w:noProof/>
         </w:rPr>
         <w:t>Getting Started With Jinx</w:t>
       </w:r>
-      <w:bookmarkEnd w:id="3"/>
+      <w:bookmarkEnd w:id="4"/>
     </w:p>
     <w:p>
       <w:pPr>
@@ -5398,14 +5475,14 @@
           <w:noProof/>
         </w:rPr>
       </w:pPr>
-      <w:bookmarkStart w:id="4" w:name="_Toc525822129"/>
+      <w:bookmarkStart w:id="5" w:name="_Toc526885760"/>
       <w:r>
         <w:rPr>
           <w:noProof/>
         </w:rPr>
         <w:t>Jinx Prerequisites</w:t>
       </w:r>
-      <w:bookmarkEnd w:id="4"/>
+      <w:bookmarkEnd w:id="5"/>
     </w:p>
     <w:p>
       <w:r>
@@ -5442,11 +5519,11 @@
       <w:pPr>
         <w:pStyle w:val="Heading2"/>
       </w:pPr>
-      <w:bookmarkStart w:id="5" w:name="_Toc525822130"/>
+      <w:bookmarkStart w:id="6" w:name="_Toc526885761"/>
       <w:r>
         <w:t>Compiling Jinx</w:t>
       </w:r>
-      <w:bookmarkEnd w:id="5"/>
+      <w:bookmarkEnd w:id="6"/>
     </w:p>
     <w:p>
       <w:r>
@@ -5553,11 +5630,11 @@
       <w:pPr>
         <w:pStyle w:val="Heading2"/>
       </w:pPr>
-      <w:bookmarkStart w:id="6" w:name="_Toc525822131"/>
+      <w:bookmarkStart w:id="7" w:name="_Toc526885762"/>
       <w:r>
         <w:t>Running Your First Script</w:t>
       </w:r>
-      <w:bookmarkEnd w:id="6"/>
+      <w:bookmarkEnd w:id="7"/>
     </w:p>
     <w:p>
       <w:r>
@@ -6034,14 +6111,14 @@
       <w:pPr>
         <w:pStyle w:val="Heading2"/>
       </w:pPr>
-      <w:bookmarkStart w:id="7" w:name="_Toc525822132"/>
+      <w:bookmarkStart w:id="8" w:name="_Toc526885763"/>
       <w:r>
         <w:t>Hello, World</w:t>
       </w:r>
       <w:r>
         <w:t>!</w:t>
       </w:r>
-      <w:bookmarkEnd w:id="7"/>
+      <w:bookmarkEnd w:id="8"/>
     </w:p>
     <w:p>
       <w:r>
@@ -6439,14 +6516,14 @@
           <w:noProof/>
         </w:rPr>
       </w:pPr>
-      <w:bookmarkStart w:id="8" w:name="_Toc525822133"/>
+      <w:bookmarkStart w:id="9" w:name="_Toc526885764"/>
       <w:r>
         <w:rPr>
           <w:noProof/>
         </w:rPr>
         <w:t>The Jinx Language</w:t>
       </w:r>
-      <w:bookmarkEnd w:id="8"/>
+      <w:bookmarkEnd w:id="9"/>
     </w:p>
     <w:p>
       <w:r>
@@ -6496,14 +6573,14 @@
       <w:pPr>
         <w:pStyle w:val="Heading2"/>
       </w:pPr>
-      <w:bookmarkStart w:id="9" w:name="_Toc525822134"/>
+      <w:bookmarkStart w:id="10" w:name="_Toc526885765"/>
       <w:r>
         <w:t>Statements</w:t>
       </w:r>
       <w:r>
         <w:t xml:space="preserve"> and Whitespace</w:t>
       </w:r>
-      <w:bookmarkEnd w:id="9"/>
+      <w:bookmarkEnd w:id="10"/>
     </w:p>
     <w:p>
       <w:pPr>
@@ -6611,7 +6688,7 @@
           <w:noProof/>
         </w:rPr>
       </w:pPr>
-      <w:bookmarkStart w:id="10" w:name="_Toc525822135"/>
+      <w:bookmarkStart w:id="11" w:name="_Toc526885766"/>
       <w:r>
         <w:rPr>
           <w:noProof/>
@@ -6630,7 +6707,7 @@
         </w:rPr>
         <w:t>ensitivity</w:t>
       </w:r>
-      <w:bookmarkEnd w:id="10"/>
+      <w:bookmarkEnd w:id="11"/>
     </w:p>
     <w:p>
       <w:pPr>
@@ -6892,14 +6969,14 @@
           <w:noProof/>
         </w:rPr>
       </w:pPr>
-      <w:bookmarkStart w:id="11" w:name="_Toc525822136"/>
+      <w:bookmarkStart w:id="12" w:name="_Toc526885767"/>
       <w:r>
         <w:rPr>
           <w:noProof/>
         </w:rPr>
         <w:t>Comments</w:t>
       </w:r>
-      <w:bookmarkEnd w:id="11"/>
+      <w:bookmarkEnd w:id="12"/>
     </w:p>
     <w:p>
       <w:pPr>
@@ -7211,14 +7288,14 @@
           <w:noProof/>
         </w:rPr>
       </w:pPr>
-      <w:bookmarkStart w:id="12" w:name="_Toc525822137"/>
+      <w:bookmarkStart w:id="13" w:name="_Toc526885768"/>
       <w:r>
         <w:rPr>
           <w:noProof/>
         </w:rPr>
         <w:t>Variables, Types, and Assignment</w:t>
       </w:r>
-      <w:bookmarkEnd w:id="12"/>
+      <w:bookmarkEnd w:id="13"/>
     </w:p>
     <w:p>
       <w:pPr>
@@ -7291,11 +7368,11 @@
       <w:pPr>
         <w:pStyle w:val="Heading3"/>
       </w:pPr>
-      <w:bookmarkStart w:id="13" w:name="_Toc525822138"/>
+      <w:bookmarkStart w:id="14" w:name="_Toc526885769"/>
       <w:r>
         <w:t>Common Variable Types</w:t>
       </w:r>
-      <w:bookmarkEnd w:id="13"/>
+      <w:bookmarkEnd w:id="14"/>
     </w:p>
     <w:p>
       <w:pPr>
@@ -8380,11 +8457,11 @@
       <w:pPr>
         <w:pStyle w:val="Heading3"/>
       </w:pPr>
-      <w:bookmarkStart w:id="14" w:name="_Toc525822139"/>
+      <w:bookmarkStart w:id="15" w:name="_Toc526885770"/>
       <w:r>
         <w:t>Less Common Types</w:t>
       </w:r>
-      <w:bookmarkEnd w:id="14"/>
+      <w:bookmarkEnd w:id="15"/>
     </w:p>
     <w:p>
       <w:pPr>
@@ -8734,11 +8811,11 @@
       <w:pPr>
         <w:pStyle w:val="Heading3"/>
       </w:pPr>
-      <w:bookmarkStart w:id="15" w:name="_Toc525822140"/>
+      <w:bookmarkStart w:id="16" w:name="_Toc526885771"/>
       <w:r>
         <w:t>Variable Names</w:t>
       </w:r>
-      <w:bookmarkEnd w:id="15"/>
+      <w:bookmarkEnd w:id="16"/>
     </w:p>
     <w:p>
       <w:pPr>
@@ -8959,11 +9036,11 @@
       <w:pPr>
         <w:pStyle w:val="Heading3"/>
       </w:pPr>
-      <w:bookmarkStart w:id="16" w:name="_Toc525822141"/>
+      <w:bookmarkStart w:id="17" w:name="_Toc526885772"/>
       <w:r>
         <w:t>Casting and Type</w:t>
       </w:r>
-      <w:bookmarkEnd w:id="16"/>
+      <w:bookmarkEnd w:id="17"/>
     </w:p>
     <w:p>
       <w:pPr>
@@ -9431,14 +9508,14 @@
       <w:pPr>
         <w:pStyle w:val="Heading3"/>
       </w:pPr>
-      <w:bookmarkStart w:id="17" w:name="_Toc525822142"/>
+      <w:bookmarkStart w:id="18" w:name="_Toc526885773"/>
       <w:r>
         <w:t xml:space="preserve">Variable </w:t>
       </w:r>
       <w:r>
         <w:t>Scope</w:t>
       </w:r>
-      <w:bookmarkEnd w:id="17"/>
+      <w:bookmarkEnd w:id="18"/>
     </w:p>
     <w:p>
       <w:r>
@@ -9774,12 +9851,12 @@
       <w:pPr>
         <w:pStyle w:val="Heading3"/>
       </w:pPr>
-      <w:bookmarkStart w:id="18" w:name="_Toc525822143"/>
+      <w:bookmarkStart w:id="19" w:name="_Toc526885774"/>
       <w:r>
         <w:lastRenderedPageBreak/>
         <w:t>External Variables</w:t>
       </w:r>
-      <w:bookmarkEnd w:id="18"/>
+      <w:bookmarkEnd w:id="19"/>
     </w:p>
     <w:p>
       <w:r>
@@ -10037,7 +10114,7 @@
           <w:noProof/>
         </w:rPr>
       </w:pPr>
-      <w:bookmarkStart w:id="19" w:name="_Toc525822144"/>
+      <w:bookmarkStart w:id="20" w:name="_Toc526885775"/>
       <w:r>
         <w:rPr>
           <w:noProof/>
@@ -10062,7 +10139,7 @@
         </w:rPr>
         <w:t>Operators</w:t>
       </w:r>
-      <w:bookmarkEnd w:id="19"/>
+      <w:bookmarkEnd w:id="20"/>
     </w:p>
     <w:p>
       <w:pPr>
@@ -11243,11 +11320,11 @@
       <w:pPr>
         <w:pStyle w:val="Heading2"/>
       </w:pPr>
-      <w:bookmarkStart w:id="20" w:name="_Toc525822145"/>
+      <w:bookmarkStart w:id="21" w:name="_Toc526885776"/>
       <w:r>
         <w:t>Comparison Operators</w:t>
       </w:r>
-      <w:bookmarkEnd w:id="20"/>
+      <w:bookmarkEnd w:id="21"/>
     </w:p>
     <w:p>
       <w:r>
@@ -12236,11 +12313,11 @@
       <w:pPr>
         <w:pStyle w:val="Heading2"/>
       </w:pPr>
-      <w:bookmarkStart w:id="21" w:name="_Toc525822146"/>
+      <w:bookmarkStart w:id="22" w:name="_Toc526885777"/>
       <w:r>
         <w:t>Logic Operators</w:t>
       </w:r>
-      <w:bookmarkEnd w:id="21"/>
+      <w:bookmarkEnd w:id="22"/>
     </w:p>
     <w:p>
       <w:r>
@@ -13059,11 +13136,11 @@
       <w:pPr>
         <w:pStyle w:val="Heading2"/>
       </w:pPr>
-      <w:bookmarkStart w:id="22" w:name="_Toc525822147"/>
+      <w:bookmarkStart w:id="23" w:name="_Toc526885778"/>
       <w:r>
         <w:t>Short Circuit Evaluation</w:t>
       </w:r>
-      <w:bookmarkEnd w:id="22"/>
+      <w:bookmarkEnd w:id="23"/>
     </w:p>
     <w:p>
       <w:r>
@@ -13401,14 +13478,14 @@
       <w:pPr>
         <w:pStyle w:val="Heading2"/>
       </w:pPr>
-      <w:bookmarkStart w:id="23" w:name="_Toc525822148"/>
+      <w:bookmarkStart w:id="24" w:name="_Toc526885779"/>
       <w:r>
         <w:t xml:space="preserve">Increment and Decrement </w:t>
       </w:r>
       <w:r>
         <w:t>Statements</w:t>
       </w:r>
-      <w:bookmarkEnd w:id="23"/>
+      <w:bookmarkEnd w:id="24"/>
     </w:p>
     <w:p>
       <w:r>
@@ -13763,11 +13840,11 @@
       <w:pPr>
         <w:pStyle w:val="Heading2"/>
       </w:pPr>
-      <w:bookmarkStart w:id="24" w:name="_Toc525822149"/>
+      <w:bookmarkStart w:id="25" w:name="_Toc526885780"/>
       <w:r>
         <w:t>Conditional Branching</w:t>
       </w:r>
-      <w:bookmarkEnd w:id="24"/>
+      <w:bookmarkEnd w:id="25"/>
     </w:p>
     <w:p>
       <w:r>
@@ -14791,11 +14868,11 @@
       <w:pPr>
         <w:pStyle w:val="Heading2"/>
       </w:pPr>
-      <w:bookmarkStart w:id="25" w:name="_Toc525822150"/>
+      <w:bookmarkStart w:id="26" w:name="_Toc526885781"/>
       <w:r>
         <w:t>Collections</w:t>
       </w:r>
-      <w:bookmarkEnd w:id="25"/>
+      <w:bookmarkEnd w:id="26"/>
     </w:p>
     <w:p>
       <w:r>
@@ -16704,11 +16781,11 @@
       <w:pPr>
         <w:pStyle w:val="Heading2"/>
       </w:pPr>
-      <w:bookmarkStart w:id="26" w:name="_Toc525822151"/>
+      <w:bookmarkStart w:id="27" w:name="_Toc526885782"/>
       <w:r>
         <w:t>Loops</w:t>
       </w:r>
-      <w:bookmarkEnd w:id="26"/>
+      <w:bookmarkEnd w:id="27"/>
     </w:p>
     <w:p>
       <w:r>
@@ -16769,11 +16846,11 @@
       <w:pPr>
         <w:pStyle w:val="Heading3"/>
       </w:pPr>
-      <w:bookmarkStart w:id="27" w:name="_Toc525822152"/>
+      <w:bookmarkStart w:id="28" w:name="_Toc526885783"/>
       <w:r>
         <w:t>Counting Loops</w:t>
       </w:r>
-      <w:bookmarkEnd w:id="27"/>
+      <w:bookmarkEnd w:id="28"/>
     </w:p>
     <w:p>
       <w:r>
@@ -17283,11 +17360,11 @@
       <w:pPr>
         <w:pStyle w:val="Heading3"/>
       </w:pPr>
-      <w:bookmarkStart w:id="28" w:name="_Toc525822153"/>
+      <w:bookmarkStart w:id="29" w:name="_Toc526885784"/>
       <w:r>
         <w:t>Collection Loops</w:t>
       </w:r>
-      <w:bookmarkEnd w:id="28"/>
+      <w:bookmarkEnd w:id="29"/>
     </w:p>
     <w:p>
       <w:r>
@@ -17739,12 +17816,12 @@
       <w:pPr>
         <w:pStyle w:val="Heading3"/>
       </w:pPr>
-      <w:bookmarkStart w:id="29" w:name="_Toc525822154"/>
+      <w:bookmarkStart w:id="30" w:name="_Toc526885785"/>
       <w:r>
         <w:lastRenderedPageBreak/>
         <w:t>Conditional Loops</w:t>
       </w:r>
-      <w:bookmarkEnd w:id="29"/>
+      <w:bookmarkEnd w:id="30"/>
     </w:p>
     <w:p>
       <w:r>
@@ -18650,12 +18727,12 @@
       <w:pPr>
         <w:pStyle w:val="Heading3"/>
       </w:pPr>
-      <w:bookmarkStart w:id="30" w:name="_Toc525822155"/>
+      <w:bookmarkStart w:id="31" w:name="_Toc526885786"/>
       <w:r>
         <w:lastRenderedPageBreak/>
         <w:t>Breaking Out of Loops</w:t>
       </w:r>
-      <w:bookmarkEnd w:id="30"/>
+      <w:bookmarkEnd w:id="31"/>
     </w:p>
     <w:p>
       <w:r>
@@ -18747,11 +18824,11 @@
       <w:pPr>
         <w:pStyle w:val="Heading2"/>
       </w:pPr>
-      <w:bookmarkStart w:id="31" w:name="_Toc525822156"/>
+      <w:bookmarkStart w:id="32" w:name="_Toc526885787"/>
       <w:r>
         <w:t>Functions</w:t>
       </w:r>
-      <w:bookmarkEnd w:id="31"/>
+      <w:bookmarkEnd w:id="32"/>
     </w:p>
     <w:p>
       <w:r>
@@ -19121,11 +19198,11 @@
       <w:pPr>
         <w:pStyle w:val="Heading3"/>
       </w:pPr>
-      <w:bookmarkStart w:id="32" w:name="_Toc525822157"/>
+      <w:bookmarkStart w:id="33" w:name="_Toc526885788"/>
       <w:r>
         <w:t>Simple Function Declarations</w:t>
       </w:r>
-      <w:bookmarkEnd w:id="32"/>
+      <w:bookmarkEnd w:id="33"/>
     </w:p>
     <w:p>
       <w:r>
@@ -19297,11 +19374,11 @@
       <w:pPr>
         <w:pStyle w:val="Heading3"/>
       </w:pPr>
-      <w:bookmarkStart w:id="33" w:name="_Toc525822158"/>
+      <w:bookmarkStart w:id="34" w:name="_Toc526885789"/>
       <w:r>
         <w:t>Return Values</w:t>
       </w:r>
-      <w:bookmarkEnd w:id="33"/>
+      <w:bookmarkEnd w:id="34"/>
     </w:p>
     <w:p>
       <w:r>
@@ -19702,11 +19779,11 @@
       <w:pPr>
         <w:pStyle w:val="Heading3"/>
       </w:pPr>
-      <w:bookmarkStart w:id="34" w:name="_Toc525822159"/>
+      <w:bookmarkStart w:id="35" w:name="_Toc526885790"/>
       <w:r>
         <w:t>Function Parameters</w:t>
       </w:r>
-      <w:bookmarkEnd w:id="34"/>
+      <w:bookmarkEnd w:id="35"/>
     </w:p>
     <w:p>
       <w:r>
@@ -19908,7 +19985,7 @@
       <w:pPr>
         <w:pStyle w:val="Heading3"/>
       </w:pPr>
-      <w:bookmarkStart w:id="35" w:name="_Toc525822160"/>
+      <w:bookmarkStart w:id="36" w:name="_Toc526885791"/>
       <w:r>
         <w:t>Com</w:t>
       </w:r>
@@ -19918,7 +19995,7 @@
       <w:r>
         <w:t xml:space="preserve"> Expressions as Parameters</w:t>
       </w:r>
-      <w:bookmarkEnd w:id="35"/>
+      <w:bookmarkEnd w:id="36"/>
     </w:p>
     <w:p>
       <w:r>
@@ -20301,12 +20378,12 @@
       <w:pPr>
         <w:pStyle w:val="Heading3"/>
       </w:pPr>
-      <w:bookmarkStart w:id="36" w:name="_Toc525822161"/>
+      <w:bookmarkStart w:id="37" w:name="_Toc526885792"/>
       <w:r>
         <w:lastRenderedPageBreak/>
         <w:t>Chained Function Calls</w:t>
       </w:r>
-      <w:bookmarkEnd w:id="36"/>
+      <w:bookmarkEnd w:id="37"/>
     </w:p>
     <w:p>
       <w:r>
@@ -20819,11 +20896,11 @@
       <w:pPr>
         <w:pStyle w:val="Heading3"/>
       </w:pPr>
-      <w:bookmarkStart w:id="37" w:name="_Toc525822162"/>
+      <w:bookmarkStart w:id="38" w:name="_Toc526885793"/>
       <w:r>
         <w:t>Casting Parameters to Explicit Types</w:t>
       </w:r>
-      <w:bookmarkEnd w:id="37"/>
+      <w:bookmarkEnd w:id="38"/>
     </w:p>
     <w:p>
       <w:r>
@@ -21002,11 +21079,11 @@
       <w:pPr>
         <w:pStyle w:val="Heading3"/>
       </w:pPr>
-      <w:bookmarkStart w:id="38" w:name="_Toc525822163"/>
+      <w:bookmarkStart w:id="39" w:name="_Toc526885794"/>
       <w:r>
         <w:t>Alternative Name Parts</w:t>
       </w:r>
-      <w:bookmarkEnd w:id="38"/>
+      <w:bookmarkEnd w:id="39"/>
     </w:p>
     <w:p>
       <w:r>
@@ -21396,11 +21473,11 @@
       <w:pPr>
         <w:pStyle w:val="Heading3"/>
       </w:pPr>
-      <w:bookmarkStart w:id="39" w:name="_Toc525822164"/>
+      <w:bookmarkStart w:id="40" w:name="_Toc526885795"/>
       <w:r>
         <w:t>Optional Name Parts</w:t>
       </w:r>
-      <w:bookmarkEnd w:id="39"/>
+      <w:bookmarkEnd w:id="40"/>
     </w:p>
     <w:p>
       <w:r>
@@ -21944,12 +22021,12 @@
       <w:pPr>
         <w:pStyle w:val="Heading3"/>
       </w:pPr>
-      <w:bookmarkStart w:id="40" w:name="_Toc525822165"/>
+      <w:bookmarkStart w:id="41" w:name="_Toc526885796"/>
       <w:r>
         <w:lastRenderedPageBreak/>
         <w:t>Function Argument Passing Styles</w:t>
       </w:r>
-      <w:bookmarkEnd w:id="40"/>
+      <w:bookmarkEnd w:id="41"/>
     </w:p>
     <w:p>
       <w:r>
@@ -23544,11 +23621,11 @@
       <w:pPr>
         <w:pStyle w:val="Heading3"/>
       </w:pPr>
-      <w:bookmarkStart w:id="41" w:name="_Toc525822166"/>
+      <w:bookmarkStart w:id="42" w:name="_Toc526885797"/>
       <w:r>
         <w:t>Parsing Ambiguity</w:t>
       </w:r>
-      <w:bookmarkEnd w:id="41"/>
+      <w:bookmarkEnd w:id="42"/>
     </w:p>
     <w:p>
       <w:r>
@@ -23578,11 +23655,11 @@
       <w:pPr>
         <w:pStyle w:val="Heading2"/>
       </w:pPr>
-      <w:bookmarkStart w:id="42" w:name="_Toc525822167"/>
+      <w:bookmarkStart w:id="43" w:name="_Toc526885798"/>
       <w:r>
         <w:t>Concurrency</w:t>
       </w:r>
-      <w:bookmarkEnd w:id="42"/>
+      <w:bookmarkEnd w:id="43"/>
     </w:p>
     <w:p>
       <w:r>
@@ -24064,11 +24141,11 @@
       <w:pPr>
         <w:pStyle w:val="Heading2"/>
       </w:pPr>
-      <w:bookmarkStart w:id="43" w:name="_Toc525822168"/>
+      <w:bookmarkStart w:id="44" w:name="_Toc526885799"/>
       <w:r>
         <w:t>Libraries</w:t>
       </w:r>
-      <w:bookmarkEnd w:id="43"/>
+      <w:bookmarkEnd w:id="44"/>
     </w:p>
     <w:p>
       <w:r>
@@ -24111,11 +24188,11 @@
       <w:pPr>
         <w:pStyle w:val="Heading3"/>
       </w:pPr>
-      <w:bookmarkStart w:id="44" w:name="_Toc525822169"/>
+      <w:bookmarkStart w:id="45" w:name="_Toc526885800"/>
       <w:r>
         <w:t>The Import Keyword</w:t>
       </w:r>
-      <w:bookmarkEnd w:id="44"/>
+      <w:bookmarkEnd w:id="45"/>
       <w:r>
         <w:t xml:space="preserve"> </w:t>
       </w:r>
@@ -24164,11 +24241,11 @@
       <w:pPr>
         <w:pStyle w:val="Heading3"/>
       </w:pPr>
-      <w:bookmarkStart w:id="45" w:name="_Toc525822170"/>
+      <w:bookmarkStart w:id="46" w:name="_Toc526885801"/>
       <w:r>
         <w:t>The Library Keyword</w:t>
       </w:r>
-      <w:bookmarkEnd w:id="45"/>
+      <w:bookmarkEnd w:id="46"/>
     </w:p>
     <w:p>
       <w:r>
@@ -24212,11 +24289,11 @@
       <w:pPr>
         <w:pStyle w:val="Heading3"/>
       </w:pPr>
-      <w:bookmarkStart w:id="46" w:name="_Toc525822171"/>
+      <w:bookmarkStart w:id="47" w:name="_Toc526885802"/>
       <w:r>
         <w:t>Library Names as Identifiers</w:t>
       </w:r>
-      <w:bookmarkEnd w:id="46"/>
+      <w:bookmarkEnd w:id="47"/>
     </w:p>
     <w:p>
       <w:r>
@@ -24316,14 +24393,14 @@
       <w:pPr>
         <w:pStyle w:val="Heading3"/>
       </w:pPr>
-      <w:bookmarkStart w:id="47" w:name="_Toc525822172"/>
+      <w:bookmarkStart w:id="48" w:name="_Toc526885803"/>
       <w:r>
         <w:t xml:space="preserve">Library </w:t>
       </w:r>
       <w:r>
         <w:t>Visibility</w:t>
       </w:r>
-      <w:bookmarkEnd w:id="47"/>
+      <w:bookmarkEnd w:id="48"/>
     </w:p>
     <w:p>
       <w:r>
@@ -24488,11 +24565,11 @@
       <w:pPr>
         <w:pStyle w:val="Heading3"/>
       </w:pPr>
-      <w:bookmarkStart w:id="48" w:name="_Toc525822173"/>
+      <w:bookmarkStart w:id="49" w:name="_Toc526885804"/>
       <w:r>
         <w:t>Library Functions</w:t>
       </w:r>
-      <w:bookmarkEnd w:id="48"/>
+      <w:bookmarkEnd w:id="49"/>
     </w:p>
     <w:p>
       <w:r>
@@ -24678,14 +24755,14 @@
       <w:pPr>
         <w:pStyle w:val="Heading3"/>
       </w:pPr>
-      <w:bookmarkStart w:id="49" w:name="_Toc525822174"/>
+      <w:bookmarkStart w:id="50" w:name="_Toc526885805"/>
       <w:r>
         <w:t xml:space="preserve">Library </w:t>
       </w:r>
       <w:r>
         <w:t>Properties</w:t>
       </w:r>
-      <w:bookmarkEnd w:id="49"/>
+      <w:bookmarkEnd w:id="50"/>
     </w:p>
     <w:p>
       <w:r>
@@ -24796,11 +24873,11 @@
       <w:pPr>
         <w:pStyle w:val="Heading3"/>
       </w:pPr>
-      <w:bookmarkStart w:id="50" w:name="_Toc525822175"/>
+      <w:bookmarkStart w:id="51" w:name="_Toc526885806"/>
       <w:r>
         <w:t>Read-only Properties</w:t>
       </w:r>
-      <w:bookmarkEnd w:id="50"/>
+      <w:bookmarkEnd w:id="51"/>
     </w:p>
     <w:p>
       <w:r>
@@ -24904,11 +24981,11 @@
       <w:pPr>
         <w:pStyle w:val="Heading1"/>
       </w:pPr>
-      <w:bookmarkStart w:id="51" w:name="_Toc525822176"/>
+      <w:bookmarkStart w:id="52" w:name="_Toc526885807"/>
       <w:r>
         <w:t>The Jinx API</w:t>
       </w:r>
-      <w:bookmarkEnd w:id="51"/>
+      <w:bookmarkEnd w:id="52"/>
     </w:p>
     <w:p>
       <w:r>
@@ -24955,12 +25032,12 @@
       <w:pPr>
         <w:pStyle w:val="Heading2"/>
       </w:pPr>
-      <w:bookmarkStart w:id="52" w:name="_Toc525822177"/>
+      <w:bookmarkStart w:id="53" w:name="_Toc526885808"/>
       <w:r>
         <w:lastRenderedPageBreak/>
         <w:t>Initialization and Shutdown</w:t>
       </w:r>
-      <w:bookmarkEnd w:id="52"/>
+      <w:bookmarkEnd w:id="53"/>
     </w:p>
     <w:p>
       <w:r>
@@ -25656,12 +25733,12 @@
       <w:pPr>
         <w:pStyle w:val="Heading2"/>
       </w:pPr>
-      <w:bookmarkStart w:id="53" w:name="_Toc525822178"/>
+      <w:bookmarkStart w:id="54" w:name="_Toc526885809"/>
       <w:r>
         <w:lastRenderedPageBreak/>
         <w:t>The Runtime Object</w:t>
       </w:r>
-      <w:bookmarkEnd w:id="53"/>
+      <w:bookmarkEnd w:id="54"/>
     </w:p>
     <w:p>
       <w:r>
@@ -26614,14 +26691,14 @@
           <w:highlight w:val="white"/>
         </w:rPr>
       </w:pPr>
-      <w:bookmarkStart w:id="54" w:name="_Toc525822179"/>
+      <w:bookmarkStart w:id="55" w:name="_Toc526885810"/>
       <w:r>
         <w:rPr>
           <w:highlight w:val="white"/>
         </w:rPr>
         <w:t>The Script Object</w:t>
       </w:r>
-      <w:bookmarkEnd w:id="54"/>
+      <w:bookmarkEnd w:id="55"/>
     </w:p>
     <w:p>
       <w:pPr>
@@ -27528,11 +27605,11 @@
       <w:pPr>
         <w:pStyle w:val="Heading2"/>
       </w:pPr>
-      <w:bookmarkStart w:id="55" w:name="_Toc525822180"/>
+      <w:bookmarkStart w:id="56" w:name="_Toc526885811"/>
       <w:r>
         <w:t>The Variant Class</w:t>
       </w:r>
-      <w:bookmarkEnd w:id="55"/>
+      <w:bookmarkEnd w:id="56"/>
     </w:p>
     <w:p>
       <w:r>
@@ -28713,12 +28790,12 @@
       <w:pPr>
         <w:pStyle w:val="Heading2"/>
       </w:pPr>
-      <w:bookmarkStart w:id="56" w:name="_Toc525822181"/>
+      <w:bookmarkStart w:id="57" w:name="_Toc526885812"/>
       <w:r>
         <w:lastRenderedPageBreak/>
         <w:t>The Library Class</w:t>
       </w:r>
-      <w:bookmarkEnd w:id="56"/>
+      <w:bookmarkEnd w:id="57"/>
     </w:p>
     <w:p>
       <w:r>
@@ -28863,11 +28940,11 @@
       <w:pPr>
         <w:pStyle w:val="Heading3"/>
       </w:pPr>
-      <w:bookmarkStart w:id="57" w:name="_Toc525822182"/>
+      <w:bookmarkStart w:id="58" w:name="_Toc526885813"/>
       <w:r>
         <w:t>Native Property Registration</w:t>
       </w:r>
-      <w:bookmarkEnd w:id="57"/>
+      <w:bookmarkEnd w:id="58"/>
     </w:p>
     <w:p>
       <w:r>
@@ -29096,12 +29173,12 @@
       <w:pPr>
         <w:pStyle w:val="Heading3"/>
       </w:pPr>
-      <w:bookmarkStart w:id="58" w:name="_Toc525822183"/>
+      <w:bookmarkStart w:id="59" w:name="_Toc526885814"/>
       <w:r>
         <w:lastRenderedPageBreak/>
         <w:t>Native Function Registration</w:t>
       </w:r>
-      <w:bookmarkEnd w:id="58"/>
+      <w:bookmarkEnd w:id="59"/>
     </w:p>
     <w:p>
       <w:r>
@@ -29664,14 +29741,14 @@
       <w:pPr>
         <w:pStyle w:val="Heading3"/>
       </w:pPr>
-      <w:bookmarkStart w:id="59" w:name="_Toc525822184"/>
+      <w:bookmarkStart w:id="60" w:name="_Toc526885815"/>
       <w:r>
         <w:t xml:space="preserve">Native Function Registration </w:t>
       </w:r>
       <w:r>
         <w:t>Using Lambda Syntax</w:t>
       </w:r>
-      <w:bookmarkEnd w:id="59"/>
+      <w:bookmarkEnd w:id="60"/>
     </w:p>
     <w:p>
       <w:r>
@@ -29864,12 +29941,12 @@
       <w:pPr>
         <w:pStyle w:val="Heading2"/>
       </w:pPr>
-      <w:bookmarkStart w:id="60" w:name="_Toc525822185"/>
+      <w:bookmarkStart w:id="61" w:name="_Toc526885816"/>
       <w:r>
         <w:lastRenderedPageBreak/>
         <w:t>Advanced Script Topics</w:t>
       </w:r>
-      <w:bookmarkEnd w:id="60"/>
+      <w:bookmarkEnd w:id="61"/>
     </w:p>
     <w:p>
       <w:r>
@@ -29880,7 +29957,7 @@
       <w:pPr>
         <w:pStyle w:val="Heading3"/>
       </w:pPr>
-      <w:bookmarkStart w:id="61" w:name="_Toc525822186"/>
+      <w:bookmarkStart w:id="62" w:name="_Toc526885817"/>
       <w:r>
         <w:t xml:space="preserve">Using the Script-Specific </w:t>
       </w:r>
@@ -29890,10 +29967,10 @@
       <w:r>
         <w:t xml:space="preserve">Context </w:t>
       </w:r>
-      <w:bookmarkEnd w:id="61"/>
       <w:r>
         <w:t>Data</w:t>
       </w:r>
+      <w:bookmarkEnd w:id="62"/>
     </w:p>
     <w:p>
       <w:r>
@@ -30491,14 +30568,14 @@
       <w:pPr>
         <w:pStyle w:val="Heading3"/>
       </w:pPr>
-      <w:bookmarkStart w:id="62" w:name="_Toc525822187"/>
+      <w:bookmarkStart w:id="63" w:name="_Toc526885818"/>
       <w:r>
         <w:t>Per-</w:t>
       </w:r>
       <w:r>
         <w:t>Script Function Overrides</w:t>
       </w:r>
-      <w:bookmarkEnd w:id="62"/>
+      <w:bookmarkEnd w:id="63"/>
     </w:p>
     <w:p>
       <w:r>
@@ -30987,22 +31064,479 @@
       <w:r>
         <w:t>it’s a more flexible option</w:t>
       </w:r>
-      <w:bookmarkStart w:id="63" w:name="_GoBack"/>
-      <w:bookmarkEnd w:id="63"/>
       <w:r>
         <w:t>.</w:t>
       </w:r>
     </w:p>
     <w:p>
       <w:pPr>
+        <w:pStyle w:val="Heading3"/>
+      </w:pPr>
+      <w:bookmarkStart w:id="64" w:name="_Toc526885819"/>
+      <w:r>
+        <w:t>Calling Script Functions From Native Code</w:t>
+      </w:r>
+      <w:bookmarkEnd w:id="64"/>
+    </w:p>
+    <w:p>
+      <w:r>
+        <w:t>It’s also possible to call Jinx functions</w:t>
+      </w:r>
+      <w:r>
+        <w:t xml:space="preserve"> from script objects</w:t>
+      </w:r>
+      <w:r>
+        <w:t xml:space="preserve">, whether </w:t>
+      </w:r>
+      <w:r>
+        <w:t>those are script</w:t>
+      </w:r>
+      <w:r>
+        <w:t xml:space="preserve"> functions or even registered native callbacks.  Let’s assume we have a script object that has loaded </w:t>
+      </w:r>
+      <w:r>
+        <w:lastRenderedPageBreak/>
+        <w:t>and executed this script, which means the function is now registered as part of the runtime and is available to call:</w:t>
+      </w:r>
+    </w:p>
+    <w:p>
+      <w:pPr>
+        <w:pStyle w:val="Code"/>
+      </w:pPr>
+      <w:r>
+        <w:rPr>
+          <w:color w:val="0070C0"/>
+        </w:rPr>
+        <w:t xml:space="preserve">public </w:t>
+      </w:r>
+      <w:r>
+        <w:rPr>
+          <w:color w:val="0070C0"/>
+        </w:rPr>
+        <w:t xml:space="preserve">function </w:t>
+      </w:r>
+      <w:r>
+        <w:t>{</w:t>
+      </w:r>
+      <w:r>
+        <w:rPr>
+          <w:color w:val="0070C0"/>
+        </w:rPr>
+        <w:t xml:space="preserve">number </w:t>
+      </w:r>
+      <w:r>
+        <w:t xml:space="preserve">x} </w:t>
+      </w:r>
+      <w:r>
+        <w:rPr>
+          <w:color w:val="7030A0"/>
+        </w:rPr>
+        <w:t xml:space="preserve">minus </w:t>
+      </w:r>
+      <w:r>
+        <w:t>{</w:t>
+      </w:r>
+      <w:r>
+        <w:rPr>
+          <w:color w:val="0070C0"/>
+        </w:rPr>
+        <w:t xml:space="preserve">number </w:t>
+      </w:r>
+      <w:r>
+        <w:t xml:space="preserve">y} </w:t>
+      </w:r>
+      <w:r>
+        <w:rPr>
+          <w:color w:val="00B050"/>
+        </w:rPr>
+        <w:t xml:space="preserve"> </w:t>
+      </w:r>
+    </w:p>
+    <w:p>
+      <w:pPr>
+        <w:pStyle w:val="Code"/>
+      </w:pPr>
+      <w:r>
+        <w:t xml:space="preserve">    </w:t>
+      </w:r>
+      <w:r>
+        <w:rPr>
+          <w:color w:val="0070C0"/>
+        </w:rPr>
+        <w:t xml:space="preserve">return </w:t>
+      </w:r>
+      <w:r>
+        <w:t>x - y</w:t>
+      </w:r>
+    </w:p>
+    <w:p>
+      <w:pPr>
+        <w:pStyle w:val="Code"/>
+        <w:rPr>
+          <w:color w:val="0070C0"/>
+        </w:rPr>
+      </w:pPr>
+      <w:r>
+        <w:rPr>
+          <w:color w:val="0070C0"/>
+        </w:rPr>
+        <w:t>end</w:t>
+      </w:r>
+    </w:p>
+    <w:p>
+      <w:r>
+        <w:t>Note that in order to call a script function from C++</w:t>
+      </w:r>
+      <w:proofErr w:type="gramStart"/>
+      <w:r>
+        <w:t>,</w:t>
+      </w:r>
+      <w:proofErr w:type="gramEnd"/>
+      <w:r>
+        <w:t xml:space="preserve"> it must be declared as either a </w:t>
+      </w:r>
+      <w:r>
+        <w:rPr>
+          <w:rStyle w:val="CodeChar"/>
+          <w:color w:val="0070C0"/>
+        </w:rPr>
+        <w:t>public</w:t>
+      </w:r>
+      <w:r>
+        <w:rPr>
+          <w:color w:val="0070C0"/>
+        </w:rPr>
+        <w:t xml:space="preserve"> </w:t>
+      </w:r>
+      <w:r>
+        <w:t xml:space="preserve">or </w:t>
+      </w:r>
+      <w:r>
+        <w:rPr>
+          <w:rStyle w:val="CodeChar"/>
+          <w:color w:val="0070C0"/>
+        </w:rPr>
+        <w:t>private</w:t>
+      </w:r>
+      <w:r>
+        <w:rPr>
+          <w:color w:val="0070C0"/>
+        </w:rPr>
+        <w:t xml:space="preserve"> </w:t>
+      </w:r>
+      <w:r>
+        <w:t>library function.  Remember that if no library is declared, it goes into the default library, which can be referenced with an empty string.</w:t>
+      </w:r>
+    </w:p>
+    <w:p>
+      <w:r>
+        <w:t xml:space="preserve">To call this function from a script object </w:t>
+      </w:r>
+      <w:r>
+        <w:t>requires two steps.  First, we have to acquire the runtime ID of the signature, which is a 64-bit numeric hash generated from the function signature.  This is how Jinx represents functions and properties internally.  Here’s how we retrieve that ID value.</w:t>
+      </w:r>
+    </w:p>
+    <w:p>
+      <w:pPr>
+        <w:pStyle w:val="Code"/>
+      </w:pPr>
+      <w:r>
+        <w:rPr>
+          <w:color w:val="0000FF"/>
+        </w:rPr>
+        <w:t>auto</w:t>
+      </w:r>
+      <w:r>
+        <w:t xml:space="preserve"> id = script</w:t>
+      </w:r>
+      <w:r>
+        <w:rPr>
+          <w:color w:val="008080"/>
+        </w:rPr>
+        <w:t>-&gt;</w:t>
+      </w:r>
+      <w:r>
+        <w:t>FindFunction(</w:t>
+      </w:r>
+      <w:r>
+        <w:rPr>
+          <w:color w:val="0000FF"/>
+        </w:rPr>
+        <w:t>nullptr</w:t>
+      </w:r>
+      <w:r>
+        <w:t xml:space="preserve">, </w:t>
+      </w:r>
+      <w:r>
+        <w:rPr>
+          <w:color w:val="2B91AF"/>
+        </w:rPr>
+        <w:t>Visibility</w:t>
+      </w:r>
+      <w:r>
+        <w:t>::</w:t>
+      </w:r>
+      <w:r>
+        <w:rPr>
+          <w:color w:val="2F4F4F"/>
+        </w:rPr>
+        <w:t>Public</w:t>
+      </w:r>
+      <w:r>
+        <w:t>, {</w:t>
+      </w:r>
+      <w:r>
+        <w:rPr>
+          <w:color w:val="A31515"/>
+        </w:rPr>
+        <w:t>"{}"</w:t>
+      </w:r>
+      <w:r>
+        <w:t xml:space="preserve">, </w:t>
+      </w:r>
+      <w:r>
+        <w:rPr>
+          <w:color w:val="A31515"/>
+        </w:rPr>
+        <w:t>"minus"</w:t>
+      </w:r>
+      <w:r>
+        <w:t xml:space="preserve">, </w:t>
+      </w:r>
+      <w:r>
+        <w:rPr>
+          <w:color w:val="A31515"/>
+        </w:rPr>
+        <w:t>"{}"</w:t>
+      </w:r>
+      <w:r>
+        <w:t>});</w:t>
+      </w:r>
+    </w:p>
+    <w:p>
+      <w:r>
+        <w:t xml:space="preserve">If the </w:t>
+      </w:r>
+      <w:r>
+        <w:rPr>
+          <w:rStyle w:val="CodeChar"/>
+        </w:rPr>
+        <w:t>id</w:t>
+      </w:r>
+      <w:r>
+        <w:t xml:space="preserve"> value is not equal to </w:t>
+      </w:r>
+      <w:r>
+        <w:rPr>
+          <w:rStyle w:val="CodeChar"/>
+        </w:rPr>
+        <w:t>InvalidID</w:t>
+      </w:r>
+      <w:r>
+        <w:t>,</w:t>
+      </w:r>
+      <w:r>
+        <w:t xml:space="preserve"> then it means the function was successfully located in the runtime.  </w:t>
+      </w:r>
+    </w:p>
+    <w:p>
+      <w:r>
+        <w:t xml:space="preserve">The first parameter is the library to search in.  A null pointer indicates that the function should search in the script’s default library.  </w:t>
+      </w:r>
+      <w:r>
+        <w:t>The next parameter is either a</w:t>
+      </w:r>
+      <w:r>
+        <w:t xml:space="preserve"> private or public designator.  Either one will work for the purposes of </w:t>
+      </w:r>
+      <w:r>
+        <w:t xml:space="preserve">calling the function from code.  </w:t>
+      </w:r>
+      <w:r>
+        <w:t>And finally, we have the list of function name parts and parameter.  Remember, if the match is not exact, the hash ID will not match either, and the function won’t be located.</w:t>
+      </w:r>
+    </w:p>
+    <w:p>
+      <w:r>
+        <w:t>Now, let’</w:t>
+      </w:r>
+      <w:r>
+        <w:t xml:space="preserve">s call the function using that </w:t>
+      </w:r>
+      <w:r>
+        <w:rPr>
+          <w:rStyle w:val="CodeChar"/>
+        </w:rPr>
+        <w:t>id</w:t>
+      </w:r>
+      <w:r>
+        <w:t xml:space="preserve"> value</w:t>
+      </w:r>
+      <w:r>
+        <w:t xml:space="preserve">, </w:t>
+      </w:r>
+      <w:r>
+        <w:t>as well as passing it the parameters the function requires</w:t>
+      </w:r>
+      <w:r>
+        <w:t xml:space="preserve"> and</w:t>
+      </w:r>
+      <w:r>
+        <w:t xml:space="preserve"> finally, retrieving its</w:t>
+      </w:r>
+      <w:r>
+        <w:t xml:space="preserve"> return value:</w:t>
+      </w:r>
+    </w:p>
+    <w:p>
+      <w:pPr>
+        <w:pStyle w:val="Code"/>
+      </w:pPr>
+      <w:r>
+        <w:rPr>
+          <w:color w:val="0000FF"/>
+        </w:rPr>
+        <w:t>auto</w:t>
+      </w:r>
+      <w:r>
+        <w:t xml:space="preserve"> val = script</w:t>
+      </w:r>
+      <w:r>
+        <w:rPr>
+          <w:color w:val="008080"/>
+        </w:rPr>
+        <w:t>-&gt;</w:t>
+      </w:r>
+      <w:r>
+        <w:t>CallFunction(id, { 5, 2 });</w:t>
+      </w:r>
+    </w:p>
+    <w:p>
+      <w:r>
+        <w:t xml:space="preserve">We’ve now called the script function </w:t>
+      </w:r>
+      <w:r>
+        <w:rPr>
+          <w:rStyle w:val="CodeChar"/>
+        </w:rPr>
+        <w:t>“{} minus {}”</w:t>
+      </w:r>
+      <w:r>
+        <w:t xml:space="preserve">, and passed it two parameters, a </w:t>
+      </w:r>
+      <w:r>
+        <w:rPr>
+          <w:rStyle w:val="CodeChar"/>
+        </w:rPr>
+        <w:t>5</w:t>
+      </w:r>
+      <w:r>
+        <w:t xml:space="preserve"> and a </w:t>
+      </w:r>
+      <w:r>
+        <w:rPr>
+          <w:rStyle w:val="CodeChar"/>
+        </w:rPr>
+        <w:t>2</w:t>
+      </w:r>
+      <w:r>
+        <w:t xml:space="preserve">.  Naturally, we expect an answer of </w:t>
+      </w:r>
+      <w:r>
+        <w:rPr>
+          <w:rStyle w:val="CodeChar"/>
+        </w:rPr>
+        <w:t>3</w:t>
+      </w:r>
+      <w:r>
+        <w:t xml:space="preserve"> in </w:t>
+      </w:r>
+      <w:r>
+        <w:rPr>
+          <w:rStyle w:val="CodeChar"/>
+        </w:rPr>
+        <w:t>val</w:t>
+      </w:r>
+      <w:r>
+        <w:t>.</w:t>
+      </w:r>
+    </w:p>
+    <w:p>
+      <w:r>
+        <w:t>There are a few things to remember about calling functions in Jinx.  As we mentioned earlier, you must remember that</w:t>
+      </w:r>
+      <w:r>
+        <w:t xml:space="preserve"> you must execute scripts with these functions in them before they can be accessed by code.  Interestingly, it doesn’t really matter which script you call them, because the execution is isolated from the normal script execution.  You can even create a stand-alone no-op script specifically for the purpose of creating an execution environment, like this:</w:t>
+      </w:r>
+    </w:p>
+    <w:p>
+      <w:pPr>
+        <w:pStyle w:val="Code"/>
+      </w:pPr>
+      <w:r>
+        <w:rPr>
+          <w:color w:val="0000FF"/>
+        </w:rPr>
+        <w:t>auto</w:t>
+      </w:r>
+      <w:r>
+        <w:t xml:space="preserve"> script = runtime</w:t>
+      </w:r>
+      <w:r>
+        <w:rPr>
+          <w:color w:val="008080"/>
+        </w:rPr>
+        <w:t>-&gt;</w:t>
+      </w:r>
+      <w:r>
+        <w:t>Execute</w:t>
+      </w:r>
+      <w:r>
+        <w:t>Script(</w:t>
+      </w:r>
+      <w:r>
+        <w:rPr>
+          <w:color w:val="A31515"/>
+        </w:rPr>
+        <w:t>""</w:t>
+      </w:r>
+      <w:r>
+        <w:t>);</w:t>
+      </w:r>
+    </w:p>
+    <w:p>
+      <w:r>
+        <w:lastRenderedPageBreak/>
+        <w:t xml:space="preserve">Odd as it may sound, </w:t>
+      </w:r>
+      <w:r>
+        <w:t>an empty string</w:t>
+      </w:r>
+      <w:r>
+        <w:t xml:space="preserve"> is a legitimate Jinx script which can be</w:t>
+      </w:r>
+      <w:r>
+        <w:t xml:space="preserve"> compiled or even</w:t>
+      </w:r>
+      <w:r>
+        <w:t xml:space="preserve"> executed.</w:t>
+      </w:r>
+      <w:r>
+        <w:t xml:space="preserve">  Naturally, it just no-ops and exits.</w:t>
+      </w:r>
+      <w:r>
+        <w:t xml:space="preserve">  This little trick may be useful if you wish to execute a Jinx library function but don’t have a script handy to call it from.</w:t>
+      </w:r>
+    </w:p>
+    <w:p>
+      <w:pPr>
         <w:pStyle w:val="Heading2"/>
       </w:pPr>
-      <w:bookmarkStart w:id="64" w:name="_Toc525822188"/>
-      <w:r>
-        <w:lastRenderedPageBreak/>
+      <w:bookmarkStart w:id="65" w:name="_Toc526885820"/>
+      <w:r>
         <w:t>Thread Safety and Concurrency</w:t>
       </w:r>
-      <w:bookmarkEnd w:id="64"/>
+      <w:bookmarkEnd w:id="65"/>
     </w:p>
     <w:p>
       <w:r>
@@ -31027,11 +31561,11 @@
       <w:pPr>
         <w:pStyle w:val="Heading2"/>
       </w:pPr>
-      <w:bookmarkStart w:id="65" w:name="_Toc525822189"/>
+      <w:bookmarkStart w:id="66" w:name="_Toc526885821"/>
       <w:r>
         <w:t>Exceptions</w:t>
       </w:r>
-      <w:bookmarkEnd w:id="65"/>
+      <w:bookmarkEnd w:id="66"/>
     </w:p>
     <w:p>
       <w:r>
@@ -31048,11 +31582,11 @@
       <w:pPr>
         <w:pStyle w:val="Heading2"/>
       </w:pPr>
-      <w:bookmarkStart w:id="66" w:name="_Toc525822190"/>
+      <w:bookmarkStart w:id="67" w:name="_Toc526885822"/>
       <w:r>
         <w:t>Strings and Unicode</w:t>
       </w:r>
-      <w:bookmarkEnd w:id="66"/>
+      <w:bookmarkEnd w:id="67"/>
     </w:p>
     <w:p>
       <w:r>
@@ -31260,11 +31794,11 @@
       <w:pPr>
         <w:pStyle w:val="Heading1"/>
       </w:pPr>
-      <w:bookmarkStart w:id="67" w:name="_Toc525822191"/>
+      <w:bookmarkStart w:id="68" w:name="_Toc526885823"/>
       <w:r>
         <w:t>Conclusion</w:t>
       </w:r>
-      <w:bookmarkEnd w:id="67"/>
+      <w:bookmarkEnd w:id="68"/>
     </w:p>
     <w:p>
       <w:r>
@@ -31932,7 +32466,6 @@
   <w:style w:type="character" w:default="1" w:styleId="DefaultParagraphFont">
     <w:name w:val="Default Paragraph Font"/>
     <w:uiPriority w:val="1"/>
-    <w:semiHidden/>
     <w:unhideWhenUsed/>
   </w:style>
   <w:style w:type="table" w:default="1" w:styleId="TableNormal">
@@ -32713,7 +33246,6 @@
   <w:style w:type="character" w:default="1" w:styleId="DefaultParagraphFont">
     <w:name w:val="Default Paragraph Font"/>
     <w:uiPriority w:val="1"/>
-    <w:semiHidden/>
     <w:unhideWhenUsed/>
   </w:style>
   <w:style w:type="table" w:default="1" w:styleId="TableNormal">
@@ -33524,7 +34056,7 @@
 </file>
 
 <file path=customXml/itemProps1.xml><?xml version="1.0" encoding="utf-8"?>
-<ds:datastoreItem xmlns:ds="http://schemas.openxmlformats.org/officeDocument/2006/customXml" ds:itemID="{0EF027ED-A59D-44BC-82F4-55462F9887FF}">
+<ds:datastoreItem xmlns:ds="http://schemas.openxmlformats.org/officeDocument/2006/customXml" ds:itemID="{9AC9B93D-A498-4AE9-B16A-F8EE809F78DC}">
   <ds:schemaRefs>
     <ds:schemaRef ds:uri="http://schemas.openxmlformats.org/officeDocument/2006/bibliography"/>
   </ds:schemaRefs>

</xml_diff>

<commit_message>
Add conditional compilation for std::any
</commit_message>
<xml_diff>
--- a/Docs/Tutorial.docx
+++ b/Docs/Tutorial.docx
@@ -36,7 +36,7 @@
       <w:r>
         <w:fldChar w:fldCharType="separate"/>
       </w:r>
-      <w:hyperlink w:anchor="_Toc526885756" w:history="1">
+      <w:hyperlink w:anchor="_Toc527294791" w:history="1">
         <w:r>
           <w:rPr>
             <w:rStyle w:val="Hyperlink"/>
@@ -63,7 +63,7 @@
             <w:noProof/>
             <w:webHidden/>
           </w:rPr>
-          <w:instrText xml:space="preserve"> PAGEREF _Toc526885756 \h </w:instrText>
+          <w:instrText xml:space="preserve"> PAGEREF _Toc527294791 \h </w:instrText>
         </w:r>
         <w:r>
           <w:rPr>
@@ -105,7 +105,7 @@
           <w:noProof/>
         </w:rPr>
       </w:pPr>
-      <w:hyperlink w:anchor="_Toc526885757" w:history="1">
+      <w:hyperlink w:anchor="_Toc527294792" w:history="1">
         <w:r>
           <w:rPr>
             <w:rStyle w:val="Hyperlink"/>
@@ -132,7 +132,7 @@
             <w:noProof/>
             <w:webHidden/>
           </w:rPr>
-          <w:instrText xml:space="preserve"> PAGEREF _Toc526885757 \h </w:instrText>
+          <w:instrText xml:space="preserve"> PAGEREF _Toc527294792 \h </w:instrText>
         </w:r>
         <w:r>
           <w:rPr>
@@ -174,7 +174,7 @@
           <w:noProof/>
         </w:rPr>
       </w:pPr>
-      <w:hyperlink w:anchor="_Toc526885758" w:history="1">
+      <w:hyperlink w:anchor="_Toc527294793" w:history="1">
         <w:r>
           <w:rPr>
             <w:rStyle w:val="Hyperlink"/>
@@ -201,7 +201,7 @@
             <w:noProof/>
             <w:webHidden/>
           </w:rPr>
-          <w:instrText xml:space="preserve"> PAGEREF _Toc526885758 \h </w:instrText>
+          <w:instrText xml:space="preserve"> PAGEREF _Toc527294793 \h </w:instrText>
         </w:r>
         <w:r>
           <w:rPr>
@@ -243,7 +243,7 @@
           <w:noProof/>
         </w:rPr>
       </w:pPr>
-      <w:hyperlink w:anchor="_Toc526885759" w:history="1">
+      <w:hyperlink w:anchor="_Toc527294794" w:history="1">
         <w:r>
           <w:rPr>
             <w:rStyle w:val="Hyperlink"/>
@@ -270,7 +270,7 @@
             <w:noProof/>
             <w:webHidden/>
           </w:rPr>
-          <w:instrText xml:space="preserve"> PAGEREF _Toc526885759 \h </w:instrText>
+          <w:instrText xml:space="preserve"> PAGEREF _Toc527294794 \h </w:instrText>
         </w:r>
         <w:r>
           <w:rPr>
@@ -312,7 +312,7 @@
           <w:noProof/>
         </w:rPr>
       </w:pPr>
-      <w:hyperlink w:anchor="_Toc526885760" w:history="1">
+      <w:hyperlink w:anchor="_Toc527294795" w:history="1">
         <w:r>
           <w:rPr>
             <w:rStyle w:val="Hyperlink"/>
@@ -339,7 +339,7 @@
             <w:noProof/>
             <w:webHidden/>
           </w:rPr>
-          <w:instrText xml:space="preserve"> PAGEREF _Toc526885760 \h </w:instrText>
+          <w:instrText xml:space="preserve"> PAGEREF _Toc527294795 \h </w:instrText>
         </w:r>
         <w:r>
           <w:rPr>
@@ -381,7 +381,7 @@
           <w:noProof/>
         </w:rPr>
       </w:pPr>
-      <w:hyperlink w:anchor="_Toc526885761" w:history="1">
+      <w:hyperlink w:anchor="_Toc527294796" w:history="1">
         <w:r>
           <w:rPr>
             <w:rStyle w:val="Hyperlink"/>
@@ -408,7 +408,7 @@
             <w:noProof/>
             <w:webHidden/>
           </w:rPr>
-          <w:instrText xml:space="preserve"> PAGEREF _Toc526885761 \h </w:instrText>
+          <w:instrText xml:space="preserve"> PAGEREF _Toc527294796 \h </w:instrText>
         </w:r>
         <w:r>
           <w:rPr>
@@ -450,7 +450,7 @@
           <w:noProof/>
         </w:rPr>
       </w:pPr>
-      <w:hyperlink w:anchor="_Toc526885762" w:history="1">
+      <w:hyperlink w:anchor="_Toc527294797" w:history="1">
         <w:r>
           <w:rPr>
             <w:rStyle w:val="Hyperlink"/>
@@ -477,7 +477,7 @@
             <w:noProof/>
             <w:webHidden/>
           </w:rPr>
-          <w:instrText xml:space="preserve"> PAGEREF _Toc526885762 \h </w:instrText>
+          <w:instrText xml:space="preserve"> PAGEREF _Toc527294797 \h </w:instrText>
         </w:r>
         <w:r>
           <w:rPr>
@@ -519,7 +519,7 @@
           <w:noProof/>
         </w:rPr>
       </w:pPr>
-      <w:hyperlink w:anchor="_Toc526885763" w:history="1">
+      <w:hyperlink w:anchor="_Toc527294798" w:history="1">
         <w:r>
           <w:rPr>
             <w:rStyle w:val="Hyperlink"/>
@@ -546,7 +546,7 @@
             <w:noProof/>
             <w:webHidden/>
           </w:rPr>
-          <w:instrText xml:space="preserve"> PAGEREF _Toc526885763 \h </w:instrText>
+          <w:instrText xml:space="preserve"> PAGEREF _Toc527294798 \h </w:instrText>
         </w:r>
         <w:r>
           <w:rPr>
@@ -588,7 +588,7 @@
           <w:noProof/>
         </w:rPr>
       </w:pPr>
-      <w:hyperlink w:anchor="_Toc526885764" w:history="1">
+      <w:hyperlink w:anchor="_Toc527294799" w:history="1">
         <w:r>
           <w:rPr>
             <w:rStyle w:val="Hyperlink"/>
@@ -615,7 +615,7 @@
             <w:noProof/>
             <w:webHidden/>
           </w:rPr>
-          <w:instrText xml:space="preserve"> PAGEREF _Toc526885764 \h </w:instrText>
+          <w:instrText xml:space="preserve"> PAGEREF _Toc527294799 \h </w:instrText>
         </w:r>
         <w:r>
           <w:rPr>
@@ -657,7 +657,7 @@
           <w:noProof/>
         </w:rPr>
       </w:pPr>
-      <w:hyperlink w:anchor="_Toc526885765" w:history="1">
+      <w:hyperlink w:anchor="_Toc527294800" w:history="1">
         <w:r>
           <w:rPr>
             <w:rStyle w:val="Hyperlink"/>
@@ -684,7 +684,7 @@
             <w:noProof/>
             <w:webHidden/>
           </w:rPr>
-          <w:instrText xml:space="preserve"> PAGEREF _Toc526885765 \h </w:instrText>
+          <w:instrText xml:space="preserve"> PAGEREF _Toc527294800 \h </w:instrText>
         </w:r>
         <w:r>
           <w:rPr>
@@ -726,7 +726,7 @@
           <w:noProof/>
         </w:rPr>
       </w:pPr>
-      <w:hyperlink w:anchor="_Toc526885766" w:history="1">
+      <w:hyperlink w:anchor="_Toc527294801" w:history="1">
         <w:r>
           <w:rPr>
             <w:rStyle w:val="Hyperlink"/>
@@ -753,7 +753,7 @@
             <w:noProof/>
             <w:webHidden/>
           </w:rPr>
-          <w:instrText xml:space="preserve"> PAGEREF _Toc526885766 \h </w:instrText>
+          <w:instrText xml:space="preserve"> PAGEREF _Toc527294801 \h </w:instrText>
         </w:r>
         <w:r>
           <w:rPr>
@@ -795,7 +795,7 @@
           <w:noProof/>
         </w:rPr>
       </w:pPr>
-      <w:hyperlink w:anchor="_Toc526885767" w:history="1">
+      <w:hyperlink w:anchor="_Toc527294802" w:history="1">
         <w:r>
           <w:rPr>
             <w:rStyle w:val="Hyperlink"/>
@@ -822,7 +822,7 @@
             <w:noProof/>
             <w:webHidden/>
           </w:rPr>
-          <w:instrText xml:space="preserve"> PAGEREF _Toc526885767 \h </w:instrText>
+          <w:instrText xml:space="preserve"> PAGEREF _Toc527294802 \h </w:instrText>
         </w:r>
         <w:r>
           <w:rPr>
@@ -864,7 +864,7 @@
           <w:noProof/>
         </w:rPr>
       </w:pPr>
-      <w:hyperlink w:anchor="_Toc526885768" w:history="1">
+      <w:hyperlink w:anchor="_Toc527294803" w:history="1">
         <w:r>
           <w:rPr>
             <w:rStyle w:val="Hyperlink"/>
@@ -891,7 +891,7 @@
             <w:noProof/>
             <w:webHidden/>
           </w:rPr>
-          <w:instrText xml:space="preserve"> PAGEREF _Toc526885768 \h </w:instrText>
+          <w:instrText xml:space="preserve"> PAGEREF _Toc527294803 \h </w:instrText>
         </w:r>
         <w:r>
           <w:rPr>
@@ -933,7 +933,7 @@
           <w:noProof/>
         </w:rPr>
       </w:pPr>
-      <w:hyperlink w:anchor="_Toc526885769" w:history="1">
+      <w:hyperlink w:anchor="_Toc527294804" w:history="1">
         <w:r>
           <w:rPr>
             <w:rStyle w:val="Hyperlink"/>
@@ -960,7 +960,7 @@
             <w:noProof/>
             <w:webHidden/>
           </w:rPr>
-          <w:instrText xml:space="preserve"> PAGEREF _Toc526885769 \h </w:instrText>
+          <w:instrText xml:space="preserve"> PAGEREF _Toc527294804 \h </w:instrText>
         </w:r>
         <w:r>
           <w:rPr>
@@ -1002,7 +1002,7 @@
           <w:noProof/>
         </w:rPr>
       </w:pPr>
-      <w:hyperlink w:anchor="_Toc526885770" w:history="1">
+      <w:hyperlink w:anchor="_Toc527294805" w:history="1">
         <w:r>
           <w:rPr>
             <w:rStyle w:val="Hyperlink"/>
@@ -1029,7 +1029,7 @@
             <w:noProof/>
             <w:webHidden/>
           </w:rPr>
-          <w:instrText xml:space="preserve"> PAGEREF _Toc526885770 \h </w:instrText>
+          <w:instrText xml:space="preserve"> PAGEREF _Toc527294805 \h </w:instrText>
         </w:r>
         <w:r>
           <w:rPr>
@@ -1071,7 +1071,7 @@
           <w:noProof/>
         </w:rPr>
       </w:pPr>
-      <w:hyperlink w:anchor="_Toc526885771" w:history="1">
+      <w:hyperlink w:anchor="_Toc527294806" w:history="1">
         <w:r>
           <w:rPr>
             <w:rStyle w:val="Hyperlink"/>
@@ -1098,7 +1098,7 @@
             <w:noProof/>
             <w:webHidden/>
           </w:rPr>
-          <w:instrText xml:space="preserve"> PAGEREF _Toc526885771 \h </w:instrText>
+          <w:instrText xml:space="preserve"> PAGEREF _Toc527294806 \h </w:instrText>
         </w:r>
         <w:r>
           <w:rPr>
@@ -1140,7 +1140,7 @@
           <w:noProof/>
         </w:rPr>
       </w:pPr>
-      <w:hyperlink w:anchor="_Toc526885772" w:history="1">
+      <w:hyperlink w:anchor="_Toc527294807" w:history="1">
         <w:r>
           <w:rPr>
             <w:rStyle w:val="Hyperlink"/>
@@ -1167,7 +1167,7 @@
             <w:noProof/>
             <w:webHidden/>
           </w:rPr>
-          <w:instrText xml:space="preserve"> PAGEREF _Toc526885772 \h </w:instrText>
+          <w:instrText xml:space="preserve"> PAGEREF _Toc527294807 \h </w:instrText>
         </w:r>
         <w:r>
           <w:rPr>
@@ -1209,7 +1209,7 @@
           <w:noProof/>
         </w:rPr>
       </w:pPr>
-      <w:hyperlink w:anchor="_Toc526885773" w:history="1">
+      <w:hyperlink w:anchor="_Toc527294808" w:history="1">
         <w:r>
           <w:rPr>
             <w:rStyle w:val="Hyperlink"/>
@@ -1236,7 +1236,7 @@
             <w:noProof/>
             <w:webHidden/>
           </w:rPr>
-          <w:instrText xml:space="preserve"> PAGEREF _Toc526885773 \h </w:instrText>
+          <w:instrText xml:space="preserve"> PAGEREF _Toc527294808 \h </w:instrText>
         </w:r>
         <w:r>
           <w:rPr>
@@ -1278,7 +1278,7 @@
           <w:noProof/>
         </w:rPr>
       </w:pPr>
-      <w:hyperlink w:anchor="_Toc526885774" w:history="1">
+      <w:hyperlink w:anchor="_Toc527294809" w:history="1">
         <w:r>
           <w:rPr>
             <w:rStyle w:val="Hyperlink"/>
@@ -1305,7 +1305,7 @@
             <w:noProof/>
             <w:webHidden/>
           </w:rPr>
-          <w:instrText xml:space="preserve"> PAGEREF _Toc526885774 \h </w:instrText>
+          <w:instrText xml:space="preserve"> PAGEREF _Toc527294809 \h </w:instrText>
         </w:r>
         <w:r>
           <w:rPr>
@@ -1347,7 +1347,7 @@
           <w:noProof/>
         </w:rPr>
       </w:pPr>
-      <w:hyperlink w:anchor="_Toc526885775" w:history="1">
+      <w:hyperlink w:anchor="_Toc527294810" w:history="1">
         <w:r>
           <w:rPr>
             <w:rStyle w:val="Hyperlink"/>
@@ -1374,7 +1374,7 @@
             <w:noProof/>
             <w:webHidden/>
           </w:rPr>
-          <w:instrText xml:space="preserve"> PAGEREF _Toc526885775 \h </w:instrText>
+          <w:instrText xml:space="preserve"> PAGEREF _Toc527294810 \h </w:instrText>
         </w:r>
         <w:r>
           <w:rPr>
@@ -1416,7 +1416,7 @@
           <w:noProof/>
         </w:rPr>
       </w:pPr>
-      <w:hyperlink w:anchor="_Toc526885776" w:history="1">
+      <w:hyperlink w:anchor="_Toc527294811" w:history="1">
         <w:r>
           <w:rPr>
             <w:rStyle w:val="Hyperlink"/>
@@ -1443,7 +1443,7 @@
             <w:noProof/>
             <w:webHidden/>
           </w:rPr>
-          <w:instrText xml:space="preserve"> PAGEREF _Toc526885776 \h </w:instrText>
+          <w:instrText xml:space="preserve"> PAGEREF _Toc527294811 \h </w:instrText>
         </w:r>
         <w:r>
           <w:rPr>
@@ -1485,7 +1485,7 @@
           <w:noProof/>
         </w:rPr>
       </w:pPr>
-      <w:hyperlink w:anchor="_Toc526885777" w:history="1">
+      <w:hyperlink w:anchor="_Toc527294812" w:history="1">
         <w:r>
           <w:rPr>
             <w:rStyle w:val="Hyperlink"/>
@@ -1512,7 +1512,7 @@
             <w:noProof/>
             <w:webHidden/>
           </w:rPr>
-          <w:instrText xml:space="preserve"> PAGEREF _Toc526885777 \h </w:instrText>
+          <w:instrText xml:space="preserve"> PAGEREF _Toc527294812 \h </w:instrText>
         </w:r>
         <w:r>
           <w:rPr>
@@ -1554,7 +1554,7 @@
           <w:noProof/>
         </w:rPr>
       </w:pPr>
-      <w:hyperlink w:anchor="_Toc526885778" w:history="1">
+      <w:hyperlink w:anchor="_Toc527294813" w:history="1">
         <w:r>
           <w:rPr>
             <w:rStyle w:val="Hyperlink"/>
@@ -1581,7 +1581,7 @@
             <w:noProof/>
             <w:webHidden/>
           </w:rPr>
-          <w:instrText xml:space="preserve"> PAGEREF _Toc526885778 \h </w:instrText>
+          <w:instrText xml:space="preserve"> PAGEREF _Toc527294813 \h </w:instrText>
         </w:r>
         <w:r>
           <w:rPr>
@@ -1623,7 +1623,7 @@
           <w:noProof/>
         </w:rPr>
       </w:pPr>
-      <w:hyperlink w:anchor="_Toc526885779" w:history="1">
+      <w:hyperlink w:anchor="_Toc527294814" w:history="1">
         <w:r>
           <w:rPr>
             <w:rStyle w:val="Hyperlink"/>
@@ -1650,7 +1650,7 @@
             <w:noProof/>
             <w:webHidden/>
           </w:rPr>
-          <w:instrText xml:space="preserve"> PAGEREF _Toc526885779 \h </w:instrText>
+          <w:instrText xml:space="preserve"> PAGEREF _Toc527294814 \h </w:instrText>
         </w:r>
         <w:r>
           <w:rPr>
@@ -1692,7 +1692,7 @@
           <w:noProof/>
         </w:rPr>
       </w:pPr>
-      <w:hyperlink w:anchor="_Toc526885780" w:history="1">
+      <w:hyperlink w:anchor="_Toc527294815" w:history="1">
         <w:r>
           <w:rPr>
             <w:rStyle w:val="Hyperlink"/>
@@ -1719,7 +1719,7 @@
             <w:noProof/>
             <w:webHidden/>
           </w:rPr>
-          <w:instrText xml:space="preserve"> PAGEREF _Toc526885780 \h </w:instrText>
+          <w:instrText xml:space="preserve"> PAGEREF _Toc527294815 \h </w:instrText>
         </w:r>
         <w:r>
           <w:rPr>
@@ -1761,7 +1761,7 @@
           <w:noProof/>
         </w:rPr>
       </w:pPr>
-      <w:hyperlink w:anchor="_Toc526885781" w:history="1">
+      <w:hyperlink w:anchor="_Toc527294816" w:history="1">
         <w:r>
           <w:rPr>
             <w:rStyle w:val="Hyperlink"/>
@@ -1788,7 +1788,7 @@
             <w:noProof/>
             <w:webHidden/>
           </w:rPr>
-          <w:instrText xml:space="preserve"> PAGEREF _Toc526885781 \h </w:instrText>
+          <w:instrText xml:space="preserve"> PAGEREF _Toc527294816 \h </w:instrText>
         </w:r>
         <w:r>
           <w:rPr>
@@ -1830,7 +1830,7 @@
           <w:noProof/>
         </w:rPr>
       </w:pPr>
-      <w:hyperlink w:anchor="_Toc526885782" w:history="1">
+      <w:hyperlink w:anchor="_Toc527294817" w:history="1">
         <w:r>
           <w:rPr>
             <w:rStyle w:val="Hyperlink"/>
@@ -1857,7 +1857,7 @@
             <w:noProof/>
             <w:webHidden/>
           </w:rPr>
-          <w:instrText xml:space="preserve"> PAGEREF _Toc526885782 \h </w:instrText>
+          <w:instrText xml:space="preserve"> PAGEREF _Toc527294817 \h </w:instrText>
         </w:r>
         <w:r>
           <w:rPr>
@@ -1899,7 +1899,7 @@
           <w:noProof/>
         </w:rPr>
       </w:pPr>
-      <w:hyperlink w:anchor="_Toc526885783" w:history="1">
+      <w:hyperlink w:anchor="_Toc527294818" w:history="1">
         <w:r>
           <w:rPr>
             <w:rStyle w:val="Hyperlink"/>
@@ -1926,7 +1926,7 @@
             <w:noProof/>
             <w:webHidden/>
           </w:rPr>
-          <w:instrText xml:space="preserve"> PAGEREF _Toc526885783 \h </w:instrText>
+          <w:instrText xml:space="preserve"> PAGEREF _Toc527294818 \h </w:instrText>
         </w:r>
         <w:r>
           <w:rPr>
@@ -1968,7 +1968,7 @@
           <w:noProof/>
         </w:rPr>
       </w:pPr>
-      <w:hyperlink w:anchor="_Toc526885784" w:history="1">
+      <w:hyperlink w:anchor="_Toc527294819" w:history="1">
         <w:r>
           <w:rPr>
             <w:rStyle w:val="Hyperlink"/>
@@ -1995,7 +1995,7 @@
             <w:noProof/>
             <w:webHidden/>
           </w:rPr>
-          <w:instrText xml:space="preserve"> PAGEREF _Toc526885784 \h </w:instrText>
+          <w:instrText xml:space="preserve"> PAGEREF _Toc527294819 \h </w:instrText>
         </w:r>
         <w:r>
           <w:rPr>
@@ -2037,7 +2037,7 @@
           <w:noProof/>
         </w:rPr>
       </w:pPr>
-      <w:hyperlink w:anchor="_Toc526885785" w:history="1">
+      <w:hyperlink w:anchor="_Toc527294820" w:history="1">
         <w:r>
           <w:rPr>
             <w:rStyle w:val="Hyperlink"/>
@@ -2064,7 +2064,7 @@
             <w:noProof/>
             <w:webHidden/>
           </w:rPr>
-          <w:instrText xml:space="preserve"> PAGEREF _Toc526885785 \h </w:instrText>
+          <w:instrText xml:space="preserve"> PAGEREF _Toc527294820 \h </w:instrText>
         </w:r>
         <w:r>
           <w:rPr>
@@ -2106,7 +2106,7 @@
           <w:noProof/>
         </w:rPr>
       </w:pPr>
-      <w:hyperlink w:anchor="_Toc526885786" w:history="1">
+      <w:hyperlink w:anchor="_Toc527294821" w:history="1">
         <w:r>
           <w:rPr>
             <w:rStyle w:val="Hyperlink"/>
@@ -2133,7 +2133,7 @@
             <w:noProof/>
             <w:webHidden/>
           </w:rPr>
-          <w:instrText xml:space="preserve"> PAGEREF _Toc526885786 \h </w:instrText>
+          <w:instrText xml:space="preserve"> PAGEREF _Toc527294821 \h </w:instrText>
         </w:r>
         <w:r>
           <w:rPr>
@@ -2175,7 +2175,7 @@
           <w:noProof/>
         </w:rPr>
       </w:pPr>
-      <w:hyperlink w:anchor="_Toc526885787" w:history="1">
+      <w:hyperlink w:anchor="_Toc527294822" w:history="1">
         <w:r>
           <w:rPr>
             <w:rStyle w:val="Hyperlink"/>
@@ -2202,7 +2202,7 @@
             <w:noProof/>
             <w:webHidden/>
           </w:rPr>
-          <w:instrText xml:space="preserve"> PAGEREF _Toc526885787 \h </w:instrText>
+          <w:instrText xml:space="preserve"> PAGEREF _Toc527294822 \h </w:instrText>
         </w:r>
         <w:r>
           <w:rPr>
@@ -2244,7 +2244,7 @@
           <w:noProof/>
         </w:rPr>
       </w:pPr>
-      <w:hyperlink w:anchor="_Toc526885788" w:history="1">
+      <w:hyperlink w:anchor="_Toc527294823" w:history="1">
         <w:r>
           <w:rPr>
             <w:rStyle w:val="Hyperlink"/>
@@ -2271,7 +2271,7 @@
             <w:noProof/>
             <w:webHidden/>
           </w:rPr>
-          <w:instrText xml:space="preserve"> PAGEREF _Toc526885788 \h </w:instrText>
+          <w:instrText xml:space="preserve"> PAGEREF _Toc527294823 \h </w:instrText>
         </w:r>
         <w:r>
           <w:rPr>
@@ -2313,7 +2313,7 @@
           <w:noProof/>
         </w:rPr>
       </w:pPr>
-      <w:hyperlink w:anchor="_Toc526885789" w:history="1">
+      <w:hyperlink w:anchor="_Toc527294824" w:history="1">
         <w:r>
           <w:rPr>
             <w:rStyle w:val="Hyperlink"/>
@@ -2340,7 +2340,7 @@
             <w:noProof/>
             <w:webHidden/>
           </w:rPr>
-          <w:instrText xml:space="preserve"> PAGEREF _Toc526885789 \h </w:instrText>
+          <w:instrText xml:space="preserve"> PAGEREF _Toc527294824 \h </w:instrText>
         </w:r>
         <w:r>
           <w:rPr>
@@ -2382,7 +2382,7 @@
           <w:noProof/>
         </w:rPr>
       </w:pPr>
-      <w:hyperlink w:anchor="_Toc526885790" w:history="1">
+      <w:hyperlink w:anchor="_Toc527294825" w:history="1">
         <w:r>
           <w:rPr>
             <w:rStyle w:val="Hyperlink"/>
@@ -2409,7 +2409,7 @@
             <w:noProof/>
             <w:webHidden/>
           </w:rPr>
-          <w:instrText xml:space="preserve"> PAGEREF _Toc526885790 \h </w:instrText>
+          <w:instrText xml:space="preserve"> PAGEREF _Toc527294825 \h </w:instrText>
         </w:r>
         <w:r>
           <w:rPr>
@@ -2451,7 +2451,7 @@
           <w:noProof/>
         </w:rPr>
       </w:pPr>
-      <w:hyperlink w:anchor="_Toc526885791" w:history="1">
+      <w:hyperlink w:anchor="_Toc527294826" w:history="1">
         <w:r>
           <w:rPr>
             <w:rStyle w:val="Hyperlink"/>
@@ -2478,7 +2478,7 @@
             <w:noProof/>
             <w:webHidden/>
           </w:rPr>
-          <w:instrText xml:space="preserve"> PAGEREF _Toc526885791 \h </w:instrText>
+          <w:instrText xml:space="preserve"> PAGEREF _Toc527294826 \h </w:instrText>
         </w:r>
         <w:r>
           <w:rPr>
@@ -2520,7 +2520,7 @@
           <w:noProof/>
         </w:rPr>
       </w:pPr>
-      <w:hyperlink w:anchor="_Toc526885792" w:history="1">
+      <w:hyperlink w:anchor="_Toc527294827" w:history="1">
         <w:r>
           <w:rPr>
             <w:rStyle w:val="Hyperlink"/>
@@ -2547,7 +2547,7 @@
             <w:noProof/>
             <w:webHidden/>
           </w:rPr>
-          <w:instrText xml:space="preserve"> PAGEREF _Toc526885792 \h </w:instrText>
+          <w:instrText xml:space="preserve"> PAGEREF _Toc527294827 \h </w:instrText>
         </w:r>
         <w:r>
           <w:rPr>
@@ -2589,7 +2589,7 @@
           <w:noProof/>
         </w:rPr>
       </w:pPr>
-      <w:hyperlink w:anchor="_Toc526885793" w:history="1">
+      <w:hyperlink w:anchor="_Toc527294828" w:history="1">
         <w:r>
           <w:rPr>
             <w:rStyle w:val="Hyperlink"/>
@@ -2616,7 +2616,7 @@
             <w:noProof/>
             <w:webHidden/>
           </w:rPr>
-          <w:instrText xml:space="preserve"> PAGEREF _Toc526885793 \h </w:instrText>
+          <w:instrText xml:space="preserve"> PAGEREF _Toc527294828 \h </w:instrText>
         </w:r>
         <w:r>
           <w:rPr>
@@ -2658,7 +2658,7 @@
           <w:noProof/>
         </w:rPr>
       </w:pPr>
-      <w:hyperlink w:anchor="_Toc526885794" w:history="1">
+      <w:hyperlink w:anchor="_Toc527294829" w:history="1">
         <w:r>
           <w:rPr>
             <w:rStyle w:val="Hyperlink"/>
@@ -2685,7 +2685,7 @@
             <w:noProof/>
             <w:webHidden/>
           </w:rPr>
-          <w:instrText xml:space="preserve"> PAGEREF _Toc526885794 \h </w:instrText>
+          <w:instrText xml:space="preserve"> PAGEREF _Toc527294829 \h </w:instrText>
         </w:r>
         <w:r>
           <w:rPr>
@@ -2727,7 +2727,7 @@
           <w:noProof/>
         </w:rPr>
       </w:pPr>
-      <w:hyperlink w:anchor="_Toc526885795" w:history="1">
+      <w:hyperlink w:anchor="_Toc527294830" w:history="1">
         <w:r>
           <w:rPr>
             <w:rStyle w:val="Hyperlink"/>
@@ -2754,7 +2754,7 @@
             <w:noProof/>
             <w:webHidden/>
           </w:rPr>
-          <w:instrText xml:space="preserve"> PAGEREF _Toc526885795 \h </w:instrText>
+          <w:instrText xml:space="preserve"> PAGEREF _Toc527294830 \h </w:instrText>
         </w:r>
         <w:r>
           <w:rPr>
@@ -2796,7 +2796,7 @@
           <w:noProof/>
         </w:rPr>
       </w:pPr>
-      <w:hyperlink w:anchor="_Toc526885796" w:history="1">
+      <w:hyperlink w:anchor="_Toc527294831" w:history="1">
         <w:r>
           <w:rPr>
             <w:rStyle w:val="Hyperlink"/>
@@ -2823,7 +2823,7 @@
             <w:noProof/>
             <w:webHidden/>
           </w:rPr>
-          <w:instrText xml:space="preserve"> PAGEREF _Toc526885796 \h </w:instrText>
+          <w:instrText xml:space="preserve"> PAGEREF _Toc527294831 \h </w:instrText>
         </w:r>
         <w:r>
           <w:rPr>
@@ -2865,7 +2865,7 @@
           <w:noProof/>
         </w:rPr>
       </w:pPr>
-      <w:hyperlink w:anchor="_Toc526885797" w:history="1">
+      <w:hyperlink w:anchor="_Toc527294832" w:history="1">
         <w:r>
           <w:rPr>
             <w:rStyle w:val="Hyperlink"/>
@@ -2892,7 +2892,7 @@
             <w:noProof/>
             <w:webHidden/>
           </w:rPr>
-          <w:instrText xml:space="preserve"> PAGEREF _Toc526885797 \h </w:instrText>
+          <w:instrText xml:space="preserve"> PAGEREF _Toc527294832 \h </w:instrText>
         </w:r>
         <w:r>
           <w:rPr>
@@ -2934,7 +2934,7 @@
           <w:noProof/>
         </w:rPr>
       </w:pPr>
-      <w:hyperlink w:anchor="_Toc526885798" w:history="1">
+      <w:hyperlink w:anchor="_Toc527294833" w:history="1">
         <w:r>
           <w:rPr>
             <w:rStyle w:val="Hyperlink"/>
@@ -2961,7 +2961,7 @@
             <w:noProof/>
             <w:webHidden/>
           </w:rPr>
-          <w:instrText xml:space="preserve"> PAGEREF _Toc526885798 \h </w:instrText>
+          <w:instrText xml:space="preserve"> PAGEREF _Toc527294833 \h </w:instrText>
         </w:r>
         <w:r>
           <w:rPr>
@@ -3003,7 +3003,7 @@
           <w:noProof/>
         </w:rPr>
       </w:pPr>
-      <w:hyperlink w:anchor="_Toc526885799" w:history="1">
+      <w:hyperlink w:anchor="_Toc527294834" w:history="1">
         <w:r>
           <w:rPr>
             <w:rStyle w:val="Hyperlink"/>
@@ -3030,7 +3030,7 @@
             <w:noProof/>
             <w:webHidden/>
           </w:rPr>
-          <w:instrText xml:space="preserve"> PAGEREF _Toc526885799 \h </w:instrText>
+          <w:instrText xml:space="preserve"> PAGEREF _Toc527294834 \h </w:instrText>
         </w:r>
         <w:r>
           <w:rPr>
@@ -3072,7 +3072,7 @@
           <w:noProof/>
         </w:rPr>
       </w:pPr>
-      <w:hyperlink w:anchor="_Toc526885800" w:history="1">
+      <w:hyperlink w:anchor="_Toc527294835" w:history="1">
         <w:r>
           <w:rPr>
             <w:rStyle w:val="Hyperlink"/>
@@ -3099,7 +3099,7 @@
             <w:noProof/>
             <w:webHidden/>
           </w:rPr>
-          <w:instrText xml:space="preserve"> PAGEREF _Toc526885800 \h </w:instrText>
+          <w:instrText xml:space="preserve"> PAGEREF _Toc527294835 \h </w:instrText>
         </w:r>
         <w:r>
           <w:rPr>
@@ -3141,7 +3141,7 @@
           <w:noProof/>
         </w:rPr>
       </w:pPr>
-      <w:hyperlink w:anchor="_Toc526885801" w:history="1">
+      <w:hyperlink w:anchor="_Toc527294836" w:history="1">
         <w:r>
           <w:rPr>
             <w:rStyle w:val="Hyperlink"/>
@@ -3168,7 +3168,7 @@
             <w:noProof/>
             <w:webHidden/>
           </w:rPr>
-          <w:instrText xml:space="preserve"> PAGEREF _Toc526885801 \h </w:instrText>
+          <w:instrText xml:space="preserve"> PAGEREF _Toc527294836 \h </w:instrText>
         </w:r>
         <w:r>
           <w:rPr>
@@ -3210,7 +3210,7 @@
           <w:noProof/>
         </w:rPr>
       </w:pPr>
-      <w:hyperlink w:anchor="_Toc526885802" w:history="1">
+      <w:hyperlink w:anchor="_Toc527294837" w:history="1">
         <w:r>
           <w:rPr>
             <w:rStyle w:val="Hyperlink"/>
@@ -3237,7 +3237,7 @@
             <w:noProof/>
             <w:webHidden/>
           </w:rPr>
-          <w:instrText xml:space="preserve"> PAGEREF _Toc526885802 \h </w:instrText>
+          <w:instrText xml:space="preserve"> PAGEREF _Toc527294837 \h </w:instrText>
         </w:r>
         <w:r>
           <w:rPr>
@@ -3279,7 +3279,7 @@
           <w:noProof/>
         </w:rPr>
       </w:pPr>
-      <w:hyperlink w:anchor="_Toc526885803" w:history="1">
+      <w:hyperlink w:anchor="_Toc527294838" w:history="1">
         <w:r>
           <w:rPr>
             <w:rStyle w:val="Hyperlink"/>
@@ -3306,7 +3306,7 @@
             <w:noProof/>
             <w:webHidden/>
           </w:rPr>
-          <w:instrText xml:space="preserve"> PAGEREF _Toc526885803 \h </w:instrText>
+          <w:instrText xml:space="preserve"> PAGEREF _Toc527294838 \h </w:instrText>
         </w:r>
         <w:r>
           <w:rPr>
@@ -3348,7 +3348,7 @@
           <w:noProof/>
         </w:rPr>
       </w:pPr>
-      <w:hyperlink w:anchor="_Toc526885804" w:history="1">
+      <w:hyperlink w:anchor="_Toc527294839" w:history="1">
         <w:r>
           <w:rPr>
             <w:rStyle w:val="Hyperlink"/>
@@ -3375,7 +3375,7 @@
             <w:noProof/>
             <w:webHidden/>
           </w:rPr>
-          <w:instrText xml:space="preserve"> PAGEREF _Toc526885804 \h </w:instrText>
+          <w:instrText xml:space="preserve"> PAGEREF _Toc527294839 \h </w:instrText>
         </w:r>
         <w:r>
           <w:rPr>
@@ -3417,7 +3417,7 @@
           <w:noProof/>
         </w:rPr>
       </w:pPr>
-      <w:hyperlink w:anchor="_Toc526885805" w:history="1">
+      <w:hyperlink w:anchor="_Toc527294840" w:history="1">
         <w:r>
           <w:rPr>
             <w:rStyle w:val="Hyperlink"/>
@@ -3444,7 +3444,7 @@
             <w:noProof/>
             <w:webHidden/>
           </w:rPr>
-          <w:instrText xml:space="preserve"> PAGEREF _Toc526885805 \h </w:instrText>
+          <w:instrText xml:space="preserve"> PAGEREF _Toc527294840 \h </w:instrText>
         </w:r>
         <w:r>
           <w:rPr>
@@ -3486,7 +3486,7 @@
           <w:noProof/>
         </w:rPr>
       </w:pPr>
-      <w:hyperlink w:anchor="_Toc526885806" w:history="1">
+      <w:hyperlink w:anchor="_Toc527294841" w:history="1">
         <w:r>
           <w:rPr>
             <w:rStyle w:val="Hyperlink"/>
@@ -3513,7 +3513,7 @@
             <w:noProof/>
             <w:webHidden/>
           </w:rPr>
-          <w:instrText xml:space="preserve"> PAGEREF _Toc526885806 \h </w:instrText>
+          <w:instrText xml:space="preserve"> PAGEREF _Toc527294841 \h </w:instrText>
         </w:r>
         <w:r>
           <w:rPr>
@@ -3555,7 +3555,7 @@
           <w:noProof/>
         </w:rPr>
       </w:pPr>
-      <w:hyperlink w:anchor="_Toc526885807" w:history="1">
+      <w:hyperlink w:anchor="_Toc527294842" w:history="1">
         <w:r>
           <w:rPr>
             <w:rStyle w:val="Hyperlink"/>
@@ -3582,7 +3582,7 @@
             <w:noProof/>
             <w:webHidden/>
           </w:rPr>
-          <w:instrText xml:space="preserve"> PAGEREF _Toc526885807 \h </w:instrText>
+          <w:instrText xml:space="preserve"> PAGEREF _Toc527294842 \h </w:instrText>
         </w:r>
         <w:r>
           <w:rPr>
@@ -3624,7 +3624,7 @@
           <w:noProof/>
         </w:rPr>
       </w:pPr>
-      <w:hyperlink w:anchor="_Toc526885808" w:history="1">
+      <w:hyperlink w:anchor="_Toc527294843" w:history="1">
         <w:r>
           <w:rPr>
             <w:rStyle w:val="Hyperlink"/>
@@ -3651,7 +3651,7 @@
             <w:noProof/>
             <w:webHidden/>
           </w:rPr>
-          <w:instrText xml:space="preserve"> PAGEREF _Toc526885808 \h </w:instrText>
+          <w:instrText xml:space="preserve"> PAGEREF _Toc527294843 \h </w:instrText>
         </w:r>
         <w:r>
           <w:rPr>
@@ -3693,7 +3693,7 @@
           <w:noProof/>
         </w:rPr>
       </w:pPr>
-      <w:hyperlink w:anchor="_Toc526885809" w:history="1">
+      <w:hyperlink w:anchor="_Toc527294844" w:history="1">
         <w:r>
           <w:rPr>
             <w:rStyle w:val="Hyperlink"/>
@@ -3720,7 +3720,7 @@
             <w:noProof/>
             <w:webHidden/>
           </w:rPr>
-          <w:instrText xml:space="preserve"> PAGEREF _Toc526885809 \h </w:instrText>
+          <w:instrText xml:space="preserve"> PAGEREF _Toc527294844 \h </w:instrText>
         </w:r>
         <w:r>
           <w:rPr>
@@ -3762,7 +3762,7 @@
           <w:noProof/>
         </w:rPr>
       </w:pPr>
-      <w:hyperlink w:anchor="_Toc526885810" w:history="1">
+      <w:hyperlink w:anchor="_Toc527294845" w:history="1">
         <w:r>
           <w:rPr>
             <w:rStyle w:val="Hyperlink"/>
@@ -3790,7 +3790,7 @@
             <w:noProof/>
             <w:webHidden/>
           </w:rPr>
-          <w:instrText xml:space="preserve"> PAGEREF _Toc526885810 \h </w:instrText>
+          <w:instrText xml:space="preserve"> PAGEREF _Toc527294845 \h </w:instrText>
         </w:r>
         <w:r>
           <w:rPr>
@@ -3832,7 +3832,7 @@
           <w:noProof/>
         </w:rPr>
       </w:pPr>
-      <w:hyperlink w:anchor="_Toc526885811" w:history="1">
+      <w:hyperlink w:anchor="_Toc527294846" w:history="1">
         <w:r>
           <w:rPr>
             <w:rStyle w:val="Hyperlink"/>
@@ -3859,7 +3859,7 @@
             <w:noProof/>
             <w:webHidden/>
           </w:rPr>
-          <w:instrText xml:space="preserve"> PAGEREF _Toc526885811 \h </w:instrText>
+          <w:instrText xml:space="preserve"> PAGEREF _Toc527294846 \h </w:instrText>
         </w:r>
         <w:r>
           <w:rPr>
@@ -3901,7 +3901,7 @@
           <w:noProof/>
         </w:rPr>
       </w:pPr>
-      <w:hyperlink w:anchor="_Toc526885812" w:history="1">
+      <w:hyperlink w:anchor="_Toc527294847" w:history="1">
         <w:r>
           <w:rPr>
             <w:rStyle w:val="Hyperlink"/>
@@ -3928,7 +3928,7 @@
             <w:noProof/>
             <w:webHidden/>
           </w:rPr>
-          <w:instrText xml:space="preserve"> PAGEREF _Toc526885812 \h </w:instrText>
+          <w:instrText xml:space="preserve"> PAGEREF _Toc527294847 \h </w:instrText>
         </w:r>
         <w:r>
           <w:rPr>
@@ -3970,7 +3970,7 @@
           <w:noProof/>
         </w:rPr>
       </w:pPr>
-      <w:hyperlink w:anchor="_Toc526885813" w:history="1">
+      <w:hyperlink w:anchor="_Toc527294848" w:history="1">
         <w:r>
           <w:rPr>
             <w:rStyle w:val="Hyperlink"/>
@@ -3997,7 +3997,7 @@
             <w:noProof/>
             <w:webHidden/>
           </w:rPr>
-          <w:instrText xml:space="preserve"> PAGEREF _Toc526885813 \h </w:instrText>
+          <w:instrText xml:space="preserve"> PAGEREF _Toc527294848 \h </w:instrText>
         </w:r>
         <w:r>
           <w:rPr>
@@ -4039,7 +4039,7 @@
           <w:noProof/>
         </w:rPr>
       </w:pPr>
-      <w:hyperlink w:anchor="_Toc526885814" w:history="1">
+      <w:hyperlink w:anchor="_Toc527294849" w:history="1">
         <w:r>
           <w:rPr>
             <w:rStyle w:val="Hyperlink"/>
@@ -4066,7 +4066,7 @@
             <w:noProof/>
             <w:webHidden/>
           </w:rPr>
-          <w:instrText xml:space="preserve"> PAGEREF _Toc526885814 \h </w:instrText>
+          <w:instrText xml:space="preserve"> PAGEREF _Toc527294849 \h </w:instrText>
         </w:r>
         <w:r>
           <w:rPr>
@@ -4108,7 +4108,7 @@
           <w:noProof/>
         </w:rPr>
       </w:pPr>
-      <w:hyperlink w:anchor="_Toc526885815" w:history="1">
+      <w:hyperlink w:anchor="_Toc527294850" w:history="1">
         <w:r>
           <w:rPr>
             <w:rStyle w:val="Hyperlink"/>
@@ -4135,7 +4135,7 @@
             <w:noProof/>
             <w:webHidden/>
           </w:rPr>
-          <w:instrText xml:space="preserve"> PAGEREF _Toc526885815 \h </w:instrText>
+          <w:instrText xml:space="preserve"> PAGEREF _Toc527294850 \h </w:instrText>
         </w:r>
         <w:r>
           <w:rPr>
@@ -4177,7 +4177,7 @@
           <w:noProof/>
         </w:rPr>
       </w:pPr>
-      <w:hyperlink w:anchor="_Toc526885816" w:history="1">
+      <w:hyperlink w:anchor="_Toc527294851" w:history="1">
         <w:r>
           <w:rPr>
             <w:rStyle w:val="Hyperlink"/>
@@ -4204,7 +4204,7 @@
             <w:noProof/>
             <w:webHidden/>
           </w:rPr>
-          <w:instrText xml:space="preserve"> PAGEREF _Toc526885816 \h </w:instrText>
+          <w:instrText xml:space="preserve"> PAGEREF _Toc527294851 \h </w:instrText>
         </w:r>
         <w:r>
           <w:rPr>
@@ -4246,7 +4246,7 @@
           <w:noProof/>
         </w:rPr>
       </w:pPr>
-      <w:hyperlink w:anchor="_Toc526885817" w:history="1">
+      <w:hyperlink w:anchor="_Toc527294852" w:history="1">
         <w:r>
           <w:rPr>
             <w:rStyle w:val="Hyperlink"/>
@@ -4273,7 +4273,7 @@
             <w:noProof/>
             <w:webHidden/>
           </w:rPr>
-          <w:instrText xml:space="preserve"> PAGEREF _Toc526885817 \h </w:instrText>
+          <w:instrText xml:space="preserve"> PAGEREF _Toc527294852 \h </w:instrText>
         </w:r>
         <w:r>
           <w:rPr>
@@ -4315,7 +4315,7 @@
           <w:noProof/>
         </w:rPr>
       </w:pPr>
-      <w:hyperlink w:anchor="_Toc526885818" w:history="1">
+      <w:hyperlink w:anchor="_Toc527294853" w:history="1">
         <w:r>
           <w:rPr>
             <w:rStyle w:val="Hyperlink"/>
@@ -4342,7 +4342,7 @@
             <w:noProof/>
             <w:webHidden/>
           </w:rPr>
-          <w:instrText xml:space="preserve"> PAGEREF _Toc526885818 \h </w:instrText>
+          <w:instrText xml:space="preserve"> PAGEREF _Toc527294853 \h </w:instrText>
         </w:r>
         <w:r>
           <w:rPr>
@@ -4384,7 +4384,7 @@
           <w:noProof/>
         </w:rPr>
       </w:pPr>
-      <w:hyperlink w:anchor="_Toc526885819" w:history="1">
+      <w:hyperlink w:anchor="_Toc527294854" w:history="1">
         <w:r>
           <w:rPr>
             <w:rStyle w:val="Hyperlink"/>
@@ -4411,7 +4411,7 @@
             <w:noProof/>
             <w:webHidden/>
           </w:rPr>
-          <w:instrText xml:space="preserve"> PAGEREF _Toc526885819 \h </w:instrText>
+          <w:instrText xml:space="preserve"> PAGEREF _Toc527294854 \h </w:instrText>
         </w:r>
         <w:r>
           <w:rPr>
@@ -4431,7 +4431,7 @@
             <w:noProof/>
             <w:webHidden/>
           </w:rPr>
-          <w:t>39</w:t>
+          <w:t>40</w:t>
         </w:r>
         <w:r>
           <w:rPr>
@@ -4453,7 +4453,7 @@
           <w:noProof/>
         </w:rPr>
       </w:pPr>
-      <w:hyperlink w:anchor="_Toc526885820" w:history="1">
+      <w:hyperlink w:anchor="_Toc527294855" w:history="1">
         <w:r>
           <w:rPr>
             <w:rStyle w:val="Hyperlink"/>
@@ -4480,7 +4480,7 @@
             <w:noProof/>
             <w:webHidden/>
           </w:rPr>
-          <w:instrText xml:space="preserve"> PAGEREF _Toc526885820 \h </w:instrText>
+          <w:instrText xml:space="preserve"> PAGEREF _Toc527294855 \h </w:instrText>
         </w:r>
         <w:r>
           <w:rPr>
@@ -4522,7 +4522,7 @@
           <w:noProof/>
         </w:rPr>
       </w:pPr>
-      <w:hyperlink w:anchor="_Toc526885821" w:history="1">
+      <w:hyperlink w:anchor="_Toc527294856" w:history="1">
         <w:r>
           <w:rPr>
             <w:rStyle w:val="Hyperlink"/>
@@ -4549,7 +4549,7 @@
             <w:noProof/>
             <w:webHidden/>
           </w:rPr>
-          <w:instrText xml:space="preserve"> PAGEREF _Toc526885821 \h </w:instrText>
+          <w:instrText xml:space="preserve"> PAGEREF _Toc527294856 \h </w:instrText>
         </w:r>
         <w:r>
           <w:rPr>
@@ -4591,7 +4591,7 @@
           <w:noProof/>
         </w:rPr>
       </w:pPr>
-      <w:hyperlink w:anchor="_Toc526885822" w:history="1">
+      <w:hyperlink w:anchor="_Toc527294857" w:history="1">
         <w:r>
           <w:rPr>
             <w:rStyle w:val="Hyperlink"/>
@@ -4618,7 +4618,7 @@
             <w:noProof/>
             <w:webHidden/>
           </w:rPr>
-          <w:instrText xml:space="preserve"> PAGEREF _Toc526885822 \h </w:instrText>
+          <w:instrText xml:space="preserve"> PAGEREF _Toc527294857 \h </w:instrText>
         </w:r>
         <w:r>
           <w:rPr>
@@ -4660,7 +4660,7 @@
           <w:noProof/>
         </w:rPr>
       </w:pPr>
-      <w:hyperlink w:anchor="_Toc526885823" w:history="1">
+      <w:hyperlink w:anchor="_Toc527294858" w:history="1">
         <w:r>
           <w:rPr>
             <w:rStyle w:val="Hyperlink"/>
@@ -4687,7 +4687,7 @@
             <w:noProof/>
             <w:webHidden/>
           </w:rPr>
-          <w:instrText xml:space="preserve"> PAGEREF _Toc526885823 \h </w:instrText>
+          <w:instrText xml:space="preserve"> PAGEREF _Toc527294858 \h </w:instrText>
         </w:r>
         <w:r>
           <w:rPr>
@@ -4707,7 +4707,7 @@
             <w:noProof/>
             <w:webHidden/>
           </w:rPr>
-          <w:t>41</w:t>
+          <w:t>42</w:t>
         </w:r>
         <w:r>
           <w:rPr>
@@ -4725,7 +4725,7 @@
       <w:r>
         <w:fldChar w:fldCharType="end"/>
       </w:r>
-      <w:bookmarkStart w:id="0" w:name="_Toc526885756"/>
+      <w:bookmarkStart w:id="0" w:name="_Toc527294791"/>
       <w:r>
         <w:t>Introduction</w:t>
       </w:r>
@@ -4802,7 +4802,7 @@
       <w:pPr>
         <w:pStyle w:val="Heading2"/>
       </w:pPr>
-      <w:bookmarkStart w:id="1" w:name="_Toc526885757"/>
+      <w:bookmarkStart w:id="1" w:name="_Toc527294792"/>
       <w:r>
         <w:t xml:space="preserve">Why </w:t>
       </w:r>
@@ -4866,8 +4866,13 @@
         <w:t xml:space="preserve">As </w:t>
       </w:r>
       <w:r>
-        <w:t>successful as Lua has been</w:t>
-      </w:r>
+        <w:t xml:space="preserve">successful as Lua has </w:t>
+      </w:r>
+      <w:proofErr w:type="gramStart"/>
+      <w:r>
+        <w:t>been</w:t>
+      </w:r>
+      <w:proofErr w:type="gramEnd"/>
       <w:r>
         <w:t xml:space="preserve">, </w:t>
       </w:r>
@@ -5167,7 +5172,7 @@
       <w:pPr>
         <w:pStyle w:val="Heading2"/>
       </w:pPr>
-      <w:bookmarkStart w:id="2" w:name="_Toc526885758"/>
+      <w:bookmarkStart w:id="2" w:name="_Toc527294793"/>
       <w:r>
         <w:t>Jinx Features</w:t>
       </w:r>
@@ -5420,7 +5425,7 @@
           <w:noProof/>
         </w:rPr>
       </w:pPr>
-      <w:bookmarkStart w:id="3" w:name="_Toc526885759"/>
+      <w:bookmarkStart w:id="3" w:name="_Toc527294794"/>
       <w:r>
         <w:rPr>
           <w:noProof/>
@@ -5467,7 +5472,7 @@
           <w:noProof/>
         </w:rPr>
       </w:pPr>
-      <w:bookmarkStart w:id="4" w:name="_Toc526885760"/>
+      <w:bookmarkStart w:id="4" w:name="_Toc527294795"/>
       <w:r>
         <w:rPr>
           <w:noProof/>
@@ -5511,7 +5516,7 @@
       <w:pPr>
         <w:pStyle w:val="Heading2"/>
       </w:pPr>
-      <w:bookmarkStart w:id="5" w:name="_Toc526885761"/>
+      <w:bookmarkStart w:id="5" w:name="_Toc527294796"/>
       <w:r>
         <w:t>Compiling Jinx</w:t>
       </w:r>
@@ -5622,7 +5627,7 @@
       <w:pPr>
         <w:pStyle w:val="Heading2"/>
       </w:pPr>
-      <w:bookmarkStart w:id="6" w:name="_Toc526885762"/>
+      <w:bookmarkStart w:id="6" w:name="_Toc527294797"/>
       <w:r>
         <w:t>Running Your First Script</w:t>
       </w:r>
@@ -6103,7 +6108,7 @@
       <w:pPr>
         <w:pStyle w:val="Heading2"/>
       </w:pPr>
-      <w:bookmarkStart w:id="7" w:name="_Toc526885763"/>
+      <w:bookmarkStart w:id="7" w:name="_Toc527294798"/>
       <w:r>
         <w:t>Hello, World</w:t>
       </w:r>
@@ -6508,7 +6513,7 @@
           <w:noProof/>
         </w:rPr>
       </w:pPr>
-      <w:bookmarkStart w:id="8" w:name="_Toc526885764"/>
+      <w:bookmarkStart w:id="8" w:name="_Toc527294799"/>
       <w:r>
         <w:rPr>
           <w:noProof/>
@@ -6565,7 +6570,7 @@
       <w:pPr>
         <w:pStyle w:val="Heading2"/>
       </w:pPr>
-      <w:bookmarkStart w:id="9" w:name="_Toc526885765"/>
+      <w:bookmarkStart w:id="9" w:name="_Toc527294800"/>
       <w:r>
         <w:t>Statements</w:t>
       </w:r>
@@ -6680,7 +6685,7 @@
           <w:noProof/>
         </w:rPr>
       </w:pPr>
-      <w:bookmarkStart w:id="10" w:name="_Toc526885766"/>
+      <w:bookmarkStart w:id="10" w:name="_Toc527294801"/>
       <w:r>
         <w:rPr>
           <w:noProof/>
@@ -6961,7 +6966,7 @@
           <w:noProof/>
         </w:rPr>
       </w:pPr>
-      <w:bookmarkStart w:id="11" w:name="_Toc526885767"/>
+      <w:bookmarkStart w:id="11" w:name="_Toc527294802"/>
       <w:r>
         <w:rPr>
           <w:noProof/>
@@ -7280,7 +7285,7 @@
           <w:noProof/>
         </w:rPr>
       </w:pPr>
-      <w:bookmarkStart w:id="12" w:name="_Toc526885768"/>
+      <w:bookmarkStart w:id="12" w:name="_Toc527294803"/>
       <w:r>
         <w:rPr>
           <w:noProof/>
@@ -7360,7 +7365,7 @@
       <w:pPr>
         <w:pStyle w:val="Heading3"/>
       </w:pPr>
-      <w:bookmarkStart w:id="13" w:name="_Toc526885769"/>
+      <w:bookmarkStart w:id="13" w:name="_Toc527294804"/>
       <w:r>
         <w:t>Common Variable Types</w:t>
       </w:r>
@@ -8449,7 +8454,7 @@
       <w:pPr>
         <w:pStyle w:val="Heading3"/>
       </w:pPr>
-      <w:bookmarkStart w:id="14" w:name="_Toc526885770"/>
+      <w:bookmarkStart w:id="14" w:name="_Toc527294805"/>
       <w:r>
         <w:t>Less Common Types</w:t>
       </w:r>
@@ -8803,7 +8808,7 @@
       <w:pPr>
         <w:pStyle w:val="Heading3"/>
       </w:pPr>
-      <w:bookmarkStart w:id="15" w:name="_Toc526885771"/>
+      <w:bookmarkStart w:id="15" w:name="_Toc527294806"/>
       <w:r>
         <w:t>Variable Names</w:t>
       </w:r>
@@ -9028,7 +9033,7 @@
       <w:pPr>
         <w:pStyle w:val="Heading3"/>
       </w:pPr>
-      <w:bookmarkStart w:id="16" w:name="_Toc526885772"/>
+      <w:bookmarkStart w:id="16" w:name="_Toc527294807"/>
       <w:r>
         <w:t>Casting and Type</w:t>
       </w:r>
@@ -9500,7 +9505,7 @@
       <w:pPr>
         <w:pStyle w:val="Heading3"/>
       </w:pPr>
-      <w:bookmarkStart w:id="17" w:name="_Toc526885773"/>
+      <w:bookmarkStart w:id="17" w:name="_Toc527294808"/>
       <w:r>
         <w:t xml:space="preserve">Variable </w:t>
       </w:r>
@@ -9843,7 +9848,7 @@
       <w:pPr>
         <w:pStyle w:val="Heading3"/>
       </w:pPr>
-      <w:bookmarkStart w:id="18" w:name="_Toc526885774"/>
+      <w:bookmarkStart w:id="18" w:name="_Toc527294809"/>
       <w:r>
         <w:lastRenderedPageBreak/>
         <w:t>External Variables</w:t>
@@ -10106,7 +10111,7 @@
           <w:noProof/>
         </w:rPr>
       </w:pPr>
-      <w:bookmarkStart w:id="19" w:name="_Toc526885775"/>
+      <w:bookmarkStart w:id="19" w:name="_Toc527294810"/>
       <w:r>
         <w:rPr>
           <w:noProof/>
@@ -11312,7 +11317,7 @@
       <w:pPr>
         <w:pStyle w:val="Heading2"/>
       </w:pPr>
-      <w:bookmarkStart w:id="20" w:name="_Toc526885776"/>
+      <w:bookmarkStart w:id="20" w:name="_Toc527294811"/>
       <w:r>
         <w:t>Comparison Operators</w:t>
       </w:r>
@@ -12305,7 +12310,7 @@
       <w:pPr>
         <w:pStyle w:val="Heading2"/>
       </w:pPr>
-      <w:bookmarkStart w:id="21" w:name="_Toc526885777"/>
+      <w:bookmarkStart w:id="21" w:name="_Toc527294812"/>
       <w:r>
         <w:t>Logic Operators</w:t>
       </w:r>
@@ -13128,7 +13133,7 @@
       <w:pPr>
         <w:pStyle w:val="Heading2"/>
       </w:pPr>
-      <w:bookmarkStart w:id="22" w:name="_Toc526885778"/>
+      <w:bookmarkStart w:id="22" w:name="_Toc527294813"/>
       <w:r>
         <w:t>Short Circuit Evaluation</w:t>
       </w:r>
@@ -13470,7 +13475,7 @@
       <w:pPr>
         <w:pStyle w:val="Heading2"/>
       </w:pPr>
-      <w:bookmarkStart w:id="23" w:name="_Toc526885779"/>
+      <w:bookmarkStart w:id="23" w:name="_Toc527294814"/>
       <w:r>
         <w:t xml:space="preserve">Increment and Decrement </w:t>
       </w:r>
@@ -13832,7 +13837,7 @@
       <w:pPr>
         <w:pStyle w:val="Heading2"/>
       </w:pPr>
-      <w:bookmarkStart w:id="24" w:name="_Toc526885780"/>
+      <w:bookmarkStart w:id="24" w:name="_Toc527294815"/>
       <w:r>
         <w:t>Conditional Branching</w:t>
       </w:r>
@@ -14860,7 +14865,7 @@
       <w:pPr>
         <w:pStyle w:val="Heading2"/>
       </w:pPr>
-      <w:bookmarkStart w:id="25" w:name="_Toc526885781"/>
+      <w:bookmarkStart w:id="25" w:name="_Toc527294816"/>
       <w:r>
         <w:t>Collections</w:t>
       </w:r>
@@ -16773,7 +16778,7 @@
       <w:pPr>
         <w:pStyle w:val="Heading2"/>
       </w:pPr>
-      <w:bookmarkStart w:id="26" w:name="_Toc526885782"/>
+      <w:bookmarkStart w:id="26" w:name="_Toc527294817"/>
       <w:r>
         <w:t>Loops</w:t>
       </w:r>
@@ -16838,7 +16843,7 @@
       <w:pPr>
         <w:pStyle w:val="Heading3"/>
       </w:pPr>
-      <w:bookmarkStart w:id="27" w:name="_Toc526885783"/>
+      <w:bookmarkStart w:id="27" w:name="_Toc527294818"/>
       <w:r>
         <w:t>Counting Loops</w:t>
       </w:r>
@@ -17352,7 +17357,7 @@
       <w:pPr>
         <w:pStyle w:val="Heading3"/>
       </w:pPr>
-      <w:bookmarkStart w:id="28" w:name="_Toc526885784"/>
+      <w:bookmarkStart w:id="28" w:name="_Toc527294819"/>
       <w:r>
         <w:t>Collection Loops</w:t>
       </w:r>
@@ -17808,7 +17813,7 @@
       <w:pPr>
         <w:pStyle w:val="Heading3"/>
       </w:pPr>
-      <w:bookmarkStart w:id="29" w:name="_Toc526885785"/>
+      <w:bookmarkStart w:id="29" w:name="_Toc527294820"/>
       <w:r>
         <w:lastRenderedPageBreak/>
         <w:t>Conditional Loops</w:t>
@@ -18719,7 +18724,7 @@
       <w:pPr>
         <w:pStyle w:val="Heading3"/>
       </w:pPr>
-      <w:bookmarkStart w:id="30" w:name="_Toc526885786"/>
+      <w:bookmarkStart w:id="30" w:name="_Toc527294821"/>
       <w:r>
         <w:lastRenderedPageBreak/>
         <w:t>Breaking Out of Loops</w:t>
@@ -18816,7 +18821,7 @@
       <w:pPr>
         <w:pStyle w:val="Heading2"/>
       </w:pPr>
-      <w:bookmarkStart w:id="31" w:name="_Toc526885787"/>
+      <w:bookmarkStart w:id="31" w:name="_Toc527294822"/>
       <w:r>
         <w:t>Functions</w:t>
       </w:r>
@@ -19190,7 +19195,7 @@
       <w:pPr>
         <w:pStyle w:val="Heading3"/>
       </w:pPr>
-      <w:bookmarkStart w:id="32" w:name="_Toc526885788"/>
+      <w:bookmarkStart w:id="32" w:name="_Toc527294823"/>
       <w:r>
         <w:t>Simple Function Declarations</w:t>
       </w:r>
@@ -19366,7 +19371,7 @@
       <w:pPr>
         <w:pStyle w:val="Heading3"/>
       </w:pPr>
-      <w:bookmarkStart w:id="33" w:name="_Toc526885789"/>
+      <w:bookmarkStart w:id="33" w:name="_Toc527294824"/>
       <w:r>
         <w:t>Return Values</w:t>
       </w:r>
@@ -19771,7 +19776,7 @@
       <w:pPr>
         <w:pStyle w:val="Heading3"/>
       </w:pPr>
-      <w:bookmarkStart w:id="34" w:name="_Toc526885790"/>
+      <w:bookmarkStart w:id="34" w:name="_Toc527294825"/>
       <w:r>
         <w:t>Function Parameters</w:t>
       </w:r>
@@ -19977,7 +19982,7 @@
       <w:pPr>
         <w:pStyle w:val="Heading3"/>
       </w:pPr>
-      <w:bookmarkStart w:id="35" w:name="_Toc526885791"/>
+      <w:bookmarkStart w:id="35" w:name="_Toc527294826"/>
       <w:r>
         <w:t>Com</w:t>
       </w:r>
@@ -20370,7 +20375,7 @@
       <w:pPr>
         <w:pStyle w:val="Heading3"/>
       </w:pPr>
-      <w:bookmarkStart w:id="36" w:name="_Toc526885792"/>
+      <w:bookmarkStart w:id="36" w:name="_Toc527294827"/>
       <w:r>
         <w:lastRenderedPageBreak/>
         <w:t>Chained Function Calls</w:t>
@@ -20888,7 +20893,7 @@
       <w:pPr>
         <w:pStyle w:val="Heading3"/>
       </w:pPr>
-      <w:bookmarkStart w:id="37" w:name="_Toc526885793"/>
+      <w:bookmarkStart w:id="37" w:name="_Toc527294828"/>
       <w:r>
         <w:t>Casting Parameters to Explicit Types</w:t>
       </w:r>
@@ -21071,7 +21076,7 @@
       <w:pPr>
         <w:pStyle w:val="Heading3"/>
       </w:pPr>
-      <w:bookmarkStart w:id="38" w:name="_Toc526885794"/>
+      <w:bookmarkStart w:id="38" w:name="_Toc527294829"/>
       <w:r>
         <w:t>Alternative Name Parts</w:t>
       </w:r>
@@ -21465,7 +21470,7 @@
       <w:pPr>
         <w:pStyle w:val="Heading3"/>
       </w:pPr>
-      <w:bookmarkStart w:id="39" w:name="_Toc526885795"/>
+      <w:bookmarkStart w:id="39" w:name="_Toc527294830"/>
       <w:r>
         <w:t>Optional Name Parts</w:t>
       </w:r>
@@ -22013,7 +22018,7 @@
       <w:pPr>
         <w:pStyle w:val="Heading3"/>
       </w:pPr>
-      <w:bookmarkStart w:id="40" w:name="_Toc526885796"/>
+      <w:bookmarkStart w:id="40" w:name="_Toc527294831"/>
       <w:r>
         <w:lastRenderedPageBreak/>
         <w:t>Function Argument Passing Styles</w:t>
@@ -23613,7 +23618,7 @@
       <w:pPr>
         <w:pStyle w:val="Heading3"/>
       </w:pPr>
-      <w:bookmarkStart w:id="41" w:name="_Toc526885797"/>
+      <w:bookmarkStart w:id="41" w:name="_Toc527294832"/>
       <w:r>
         <w:t>Parsing Ambiguity</w:t>
       </w:r>
@@ -23647,7 +23652,7 @@
       <w:pPr>
         <w:pStyle w:val="Heading2"/>
       </w:pPr>
-      <w:bookmarkStart w:id="42" w:name="_Toc526885798"/>
+      <w:bookmarkStart w:id="42" w:name="_Toc527294833"/>
       <w:r>
         <w:t>Concurrency</w:t>
       </w:r>
@@ -24133,7 +24138,7 @@
       <w:pPr>
         <w:pStyle w:val="Heading2"/>
       </w:pPr>
-      <w:bookmarkStart w:id="43" w:name="_Toc526885799"/>
+      <w:bookmarkStart w:id="43" w:name="_Toc527294834"/>
       <w:r>
         <w:t>Libraries</w:t>
       </w:r>
@@ -24180,7 +24185,7 @@
       <w:pPr>
         <w:pStyle w:val="Heading3"/>
       </w:pPr>
-      <w:bookmarkStart w:id="44" w:name="_Toc526885800"/>
+      <w:bookmarkStart w:id="44" w:name="_Toc527294835"/>
       <w:r>
         <w:t>The Import Keyword</w:t>
       </w:r>
@@ -24233,7 +24238,7 @@
       <w:pPr>
         <w:pStyle w:val="Heading3"/>
       </w:pPr>
-      <w:bookmarkStart w:id="45" w:name="_Toc526885801"/>
+      <w:bookmarkStart w:id="45" w:name="_Toc527294836"/>
       <w:r>
         <w:t>The Library Keyword</w:t>
       </w:r>
@@ -24281,7 +24286,7 @@
       <w:pPr>
         <w:pStyle w:val="Heading3"/>
       </w:pPr>
-      <w:bookmarkStart w:id="46" w:name="_Toc526885802"/>
+      <w:bookmarkStart w:id="46" w:name="_Toc527294837"/>
       <w:r>
         <w:t>Library Names as Identifiers</w:t>
       </w:r>
@@ -24385,7 +24390,7 @@
       <w:pPr>
         <w:pStyle w:val="Heading3"/>
       </w:pPr>
-      <w:bookmarkStart w:id="47" w:name="_Toc526885803"/>
+      <w:bookmarkStart w:id="47" w:name="_Toc527294838"/>
       <w:r>
         <w:t xml:space="preserve">Library </w:t>
       </w:r>
@@ -24557,7 +24562,7 @@
       <w:pPr>
         <w:pStyle w:val="Heading3"/>
       </w:pPr>
-      <w:bookmarkStart w:id="48" w:name="_Toc526885804"/>
+      <w:bookmarkStart w:id="48" w:name="_Toc527294839"/>
       <w:r>
         <w:t>Library Functions</w:t>
       </w:r>
@@ -24747,7 +24752,7 @@
       <w:pPr>
         <w:pStyle w:val="Heading3"/>
       </w:pPr>
-      <w:bookmarkStart w:id="49" w:name="_Toc526885805"/>
+      <w:bookmarkStart w:id="49" w:name="_Toc527294840"/>
       <w:r>
         <w:t xml:space="preserve">Library </w:t>
       </w:r>
@@ -24865,7 +24870,7 @@
       <w:pPr>
         <w:pStyle w:val="Heading3"/>
       </w:pPr>
-      <w:bookmarkStart w:id="50" w:name="_Toc526885806"/>
+      <w:bookmarkStart w:id="50" w:name="_Toc527294841"/>
       <w:r>
         <w:t>Read-only Properties</w:t>
       </w:r>
@@ -24973,7 +24978,7 @@
       <w:pPr>
         <w:pStyle w:val="Heading1"/>
       </w:pPr>
-      <w:bookmarkStart w:id="51" w:name="_Toc526885807"/>
+      <w:bookmarkStart w:id="51" w:name="_Toc527294842"/>
       <w:r>
         <w:t>The Jinx API</w:t>
       </w:r>
@@ -25024,7 +25029,7 @@
       <w:pPr>
         <w:pStyle w:val="Heading2"/>
       </w:pPr>
-      <w:bookmarkStart w:id="52" w:name="_Toc526885808"/>
+      <w:bookmarkStart w:id="52" w:name="_Toc527294843"/>
       <w:r>
         <w:lastRenderedPageBreak/>
         <w:t>Initialization and Shutdown</w:t>
@@ -25731,7 +25736,7 @@
       <w:pPr>
         <w:pStyle w:val="Heading2"/>
       </w:pPr>
-      <w:bookmarkStart w:id="53" w:name="_Toc526885809"/>
+      <w:bookmarkStart w:id="53" w:name="_Toc527294844"/>
       <w:r>
         <w:lastRenderedPageBreak/>
         <w:t>The Runtime Object</w:t>
@@ -26689,7 +26694,7 @@
           <w:highlight w:val="white"/>
         </w:rPr>
       </w:pPr>
-      <w:bookmarkStart w:id="54" w:name="_Toc526885810"/>
+      <w:bookmarkStart w:id="54" w:name="_Toc527294845"/>
       <w:r>
         <w:rPr>
           <w:highlight w:val="white"/>
@@ -27603,7 +27608,7 @@
       <w:pPr>
         <w:pStyle w:val="Heading2"/>
       </w:pPr>
-      <w:bookmarkStart w:id="55" w:name="_Toc526885811"/>
+      <w:bookmarkStart w:id="55" w:name="_Toc527294846"/>
       <w:r>
         <w:t>The Variant Class</w:t>
       </w:r>
@@ -28788,7 +28793,7 @@
       <w:pPr>
         <w:pStyle w:val="Heading2"/>
       </w:pPr>
-      <w:bookmarkStart w:id="56" w:name="_Toc526885812"/>
+      <w:bookmarkStart w:id="56" w:name="_Toc527294847"/>
       <w:r>
         <w:lastRenderedPageBreak/>
         <w:t>The Library Class</w:t>
@@ -28938,7 +28943,7 @@
       <w:pPr>
         <w:pStyle w:val="Heading3"/>
       </w:pPr>
-      <w:bookmarkStart w:id="57" w:name="_Toc526885813"/>
+      <w:bookmarkStart w:id="57" w:name="_Toc527294848"/>
       <w:r>
         <w:t>Native Property Registration</w:t>
       </w:r>
@@ -29171,7 +29176,7 @@
       <w:pPr>
         <w:pStyle w:val="Heading3"/>
       </w:pPr>
-      <w:bookmarkStart w:id="58" w:name="_Toc526885814"/>
+      <w:bookmarkStart w:id="58" w:name="_Toc527294849"/>
       <w:r>
         <w:lastRenderedPageBreak/>
         <w:t>Native Function Registration</w:t>
@@ -29661,68 +29666,63 @@
         <w:t xml:space="preserve"> parameter is a</w:t>
       </w:r>
       <w:r>
-        <w:t xml:space="preserve"> string containing a function signature similar to what you’d write in a Jinx script, with the difference bein</w:t>
-      </w:r>
-      <w:bookmarkStart w:id="59" w:name="_GoBack"/>
+        <w:t xml:space="preserve"> string containing a function signature similar to what you’d write in a Jinx script, with the difference being you don’t need to provide parameter names</w:t>
+      </w:r>
+      <w:r>
+        <w:t xml:space="preserve">.  </w:t>
+      </w:r>
+      <w:r>
+        <w:t xml:space="preserve">Parameters are indicated with curly braces in the string (e.g. </w:t>
+      </w:r>
+      <w:r>
+        <w:rPr>
+          <w:rStyle w:val="CodeChar"/>
+        </w:rPr>
+        <w:t>"{}"</w:t>
+      </w:r>
+      <w:r>
+        <w:t xml:space="preserve">), with an optional value type to cast the parameter to (e.g. </w:t>
+      </w:r>
+      <w:r>
+        <w:rPr>
+          <w:rStyle w:val="CodeChar"/>
+        </w:rPr>
+        <w:t>"{</w:t>
+      </w:r>
+      <w:r>
+        <w:rPr>
+          <w:rStyle w:val="CodeChar"/>
+        </w:rPr>
+        <w:t>integer</w:t>
+      </w:r>
+      <w:r>
+        <w:rPr>
+          <w:rStyle w:val="CodeChar"/>
+        </w:rPr>
+        <w:t>}"</w:t>
+      </w:r>
+      <w:r>
+        <w:t xml:space="preserve">).  The </w:t>
+      </w:r>
+      <w:r>
+        <w:t>third</w:t>
+      </w:r>
+      <w:r>
+        <w:t xml:space="preserve"> parameter is the native function callback.</w:t>
+      </w:r>
+    </w:p>
+    <w:p>
+      <w:pPr>
+        <w:pStyle w:val="Heading3"/>
+      </w:pPr>
+      <w:bookmarkStart w:id="59" w:name="_Toc527294850"/>
+      <w:r>
+        <w:t xml:space="preserve">Native Function Registration </w:t>
+      </w:r>
+      <w:r>
+        <w:t>Using Lambda Syntax</w:t>
+      </w:r>
       <w:bookmarkEnd w:id="59"/>
-      <w:r>
-        <w:t>g you don’t need to provide parameter names</w:t>
-      </w:r>
-      <w:r>
-        <w:t xml:space="preserve">.  </w:t>
-      </w:r>
-      <w:r>
-        <w:t xml:space="preserve">Parameters are indicated with curly braces in the string (e.g. </w:t>
-      </w:r>
-      <w:r>
-        <w:rPr>
-          <w:rStyle w:val="CodeChar"/>
-        </w:rPr>
-        <w:t>"{}"</w:t>
-      </w:r>
-      <w:r>
-        <w:t xml:space="preserve">), with an optional value type to cast the parameter to (e.g. </w:t>
-      </w:r>
-      <w:r>
-        <w:rPr>
-          <w:rStyle w:val="CodeChar"/>
-        </w:rPr>
-        <w:t>"{</w:t>
-      </w:r>
-      <w:r>
-        <w:rPr>
-          <w:rStyle w:val="CodeChar"/>
-        </w:rPr>
-        <w:t>integer</w:t>
-      </w:r>
-      <w:r>
-        <w:rPr>
-          <w:rStyle w:val="CodeChar"/>
-        </w:rPr>
-        <w:t>}"</w:t>
-      </w:r>
-      <w:r>
-        <w:t xml:space="preserve">).  The </w:t>
-      </w:r>
-      <w:r>
-        <w:t>third</w:t>
-      </w:r>
-      <w:r>
-        <w:t xml:space="preserve"> parameter is the native function callback.</w:t>
-      </w:r>
-    </w:p>
-    <w:p>
-      <w:pPr>
-        <w:pStyle w:val="Heading3"/>
-      </w:pPr>
-      <w:bookmarkStart w:id="60" w:name="_Toc526885815"/>
-      <w:r>
-        <w:t xml:space="preserve">Native Function Registration </w:t>
-      </w:r>
-      <w:r>
-        <w:t>Using Lambda Syntax</w:t>
-      </w:r>
-      <w:bookmarkEnd w:id="60"/>
     </w:p>
     <w:p>
       <w:r>
@@ -29908,36 +29908,36 @@
       <w:pPr>
         <w:pStyle w:val="Heading2"/>
       </w:pPr>
-      <w:bookmarkStart w:id="61" w:name="_Toc526885816"/>
+      <w:bookmarkStart w:id="60" w:name="_Toc527294851"/>
       <w:r>
         <w:lastRenderedPageBreak/>
         <w:t>Advanced Script Topics</w:t>
       </w:r>
+      <w:bookmarkEnd w:id="60"/>
+    </w:p>
+    <w:p>
+      <w:r>
+        <w:t>Although Jinx is largely a procedural language, there are a few ways Jinx is specifically designed to work with C++ objects.  It is expected that a common pattern will be to attach scripts to objects with a finite lifespan, and to execute the script with the intention of calling a member function specific to that object.  Jinx provides two ways to do this.</w:t>
+      </w:r>
+    </w:p>
+    <w:p>
+      <w:pPr>
+        <w:pStyle w:val="Heading3"/>
+      </w:pPr>
+      <w:bookmarkStart w:id="61" w:name="_Toc527294852"/>
+      <w:r>
+        <w:t xml:space="preserve">Using the Script-Specific </w:t>
+      </w:r>
+      <w:r>
+        <w:t xml:space="preserve">User </w:t>
+      </w:r>
+      <w:r>
+        <w:t xml:space="preserve">Context </w:t>
+      </w:r>
+      <w:r>
+        <w:t>Data</w:t>
+      </w:r>
       <w:bookmarkEnd w:id="61"/>
-    </w:p>
-    <w:p>
-      <w:r>
-        <w:t>Although Jinx is largely a procedural language, there are a few ways Jinx is specifically designed to work with C++ objects.  It is expected that a common pattern will be to attach scripts to objects with a finite lifespan, and to execute the script with the intention of calling a member function specific to that object.  Jinx provides two ways to do this.</w:t>
-      </w:r>
-    </w:p>
-    <w:p>
-      <w:pPr>
-        <w:pStyle w:val="Heading3"/>
-      </w:pPr>
-      <w:bookmarkStart w:id="62" w:name="_Toc526885817"/>
-      <w:r>
-        <w:t xml:space="preserve">Using the Script-Specific </w:t>
-      </w:r>
-      <w:r>
-        <w:t xml:space="preserve">User </w:t>
-      </w:r>
-      <w:r>
-        <w:t xml:space="preserve">Context </w:t>
-      </w:r>
-      <w:r>
-        <w:t>Data</w:t>
-      </w:r>
-      <w:bookmarkEnd w:id="62"/>
     </w:p>
     <w:p>
       <w:r>
@@ -30530,9 +30530,123 @@
     </w:p>
     <w:p>
       <w:pPr>
+        <w:pStyle w:val="Heading4"/>
+      </w:pPr>
+      <w:r>
+        <w:t>std::any and macOS 10.14 Limitations</w:t>
+      </w:r>
+    </w:p>
+    <w:p>
+      <w:r>
+        <w:t xml:space="preserve">You should note that the use of </w:t>
+      </w:r>
+      <w:r>
+        <w:rPr>
+          <w:rStyle w:val="CodeChar"/>
+        </w:rPr>
+        <w:t>any_cast</w:t>
+      </w:r>
+      <w:r>
+        <w:t xml:space="preserve"> is restricted to </w:t>
+      </w:r>
+      <w:proofErr w:type="spellStart"/>
+      <w:r>
+        <w:t>macOS</w:t>
+      </w:r>
+      <w:proofErr w:type="spellEnd"/>
+      <w:r>
+        <w:t xml:space="preserve"> 10.14 (Mohave)</w:t>
+      </w:r>
+      <w:bookmarkStart w:id="62" w:name="_GoBack"/>
+      <w:bookmarkEnd w:id="62"/>
+      <w:r>
+        <w:t xml:space="preserve"> and above.  If you wish to target </w:t>
+      </w:r>
+      <w:proofErr w:type="spellStart"/>
+      <w:r>
+        <w:t>macOS</w:t>
+      </w:r>
+      <w:proofErr w:type="spellEnd"/>
+      <w:r>
+        <w:t xml:space="preserve"> versions lower than this, Jinx provides aliases that can substitute </w:t>
+      </w:r>
+      <w:r>
+        <w:rPr>
+          <w:rStyle w:val="CodeChar"/>
+        </w:rPr>
+        <w:t>void *</w:t>
+      </w:r>
+      <w:r>
+        <w:t xml:space="preserve"> and </w:t>
+      </w:r>
+      <w:r>
+        <w:rPr>
+          <w:rStyle w:val="CodeChar"/>
+        </w:rPr>
+        <w:t>reinterpret_cast</w:t>
+      </w:r>
+      <w:r>
+        <w:t xml:space="preserve"> in place of the more modern </w:t>
+      </w:r>
+      <w:r>
+        <w:rPr>
+          <w:rStyle w:val="CodeChar"/>
+        </w:rPr>
+        <w:t>std::any</w:t>
+      </w:r>
+      <w:r>
+        <w:t xml:space="preserve"> container and </w:t>
+      </w:r>
+      <w:r>
+        <w:rPr>
+          <w:rStyle w:val="CodeChar"/>
+        </w:rPr>
+        <w:t>std::any_cast</w:t>
+      </w:r>
+      <w:r>
+        <w:t xml:space="preserve">.  If you wish to switch between these, you can comment out or conditionally modify </w:t>
+      </w:r>
+      <w:r>
+        <w:rPr>
+          <w:rStyle w:val="CodeChar"/>
+        </w:rPr>
+        <w:t>JINX_USE_ANY</w:t>
+      </w:r>
+      <w:r>
+        <w:t xml:space="preserve"> in </w:t>
+      </w:r>
+      <w:proofErr w:type="spellStart"/>
+      <w:r>
+        <w:t>Jinx.h</w:t>
+      </w:r>
+      <w:proofErr w:type="spellEnd"/>
+      <w:r>
+        <w:t xml:space="preserve">, and instead use the </w:t>
+      </w:r>
+      <w:r>
+        <w:rPr>
+          <w:rStyle w:val="CodeChar"/>
+        </w:rPr>
+        <w:t>Any</w:t>
+      </w:r>
+      <w:r>
+        <w:t xml:space="preserve"> and </w:t>
+      </w:r>
+      <w:r>
+        <w:rPr>
+          <w:rStyle w:val="CodeChar"/>
+        </w:rPr>
+        <w:t>JinxAnyCast</w:t>
+      </w:r>
+      <w:r>
+        <w:t xml:space="preserve"> aliases.</w:t>
+      </w:r>
+    </w:p>
+    <w:p>
+      <w:pPr>
         <w:pStyle w:val="Heading3"/>
       </w:pPr>
-      <w:bookmarkStart w:id="63" w:name="_Toc526885818"/>
+      <w:bookmarkStart w:id="63" w:name="_Toc527294853"/>
       <w:r>
         <w:t>Per-</w:t>
       </w:r>
@@ -31011,7 +31125,11 @@
         <w:t>users</w:t>
       </w:r>
       <w:r>
-        <w:t xml:space="preserve"> with a way to perform not only per-class function overrides of a given library function, but even per-object function overrides that can be chosen entirely at runtime based on any condition.</w:t>
+        <w:t xml:space="preserve"> with a way to perform not only per-class function overrides of a given </w:t>
+      </w:r>
+      <w:r>
+        <w:lastRenderedPageBreak/>
+        <w:t>library function, but even per-object function overrides that can be chosen entirely at runtime based on any condition.</w:t>
       </w:r>
       <w:r>
         <w:t xml:space="preserve">  While the mechanism is a bit more complicated than using context </w:t>
@@ -31033,7 +31151,7 @@
       <w:pPr>
         <w:pStyle w:val="Heading3"/>
       </w:pPr>
-      <w:bookmarkStart w:id="64" w:name="_Toc526885819"/>
+      <w:bookmarkStart w:id="64" w:name="_Toc527294854"/>
       <w:r>
         <w:t>Calling Script Functions From Native Code</w:t>
       </w:r>
@@ -31053,148 +31171,642 @@
         <w:t>those are script</w:t>
       </w:r>
       <w:r>
-        <w:t xml:space="preserve"> functions or even registered native callbacks.  Let’s assume we have a script object that has loaded </w:t>
+        <w:t xml:space="preserve"> functions or even registered native callbacks.  Let’s assume we have a script object that has loaded and executed this script, which means the function is now registered as part of the runtime and is available to call:</w:t>
+      </w:r>
+    </w:p>
+    <w:p>
+      <w:pPr>
+        <w:pStyle w:val="Code"/>
+      </w:pPr>
+      <w:r>
+        <w:rPr>
+          <w:color w:val="0070C0"/>
+        </w:rPr>
+        <w:t xml:space="preserve">public </w:t>
+      </w:r>
+      <w:r>
+        <w:rPr>
+          <w:color w:val="0070C0"/>
+        </w:rPr>
+        <w:t xml:space="preserve">function </w:t>
+      </w:r>
+      <w:r>
+        <w:t>{</w:t>
+      </w:r>
+      <w:r>
+        <w:rPr>
+          <w:color w:val="0070C0"/>
+        </w:rPr>
+        <w:t xml:space="preserve">number </w:t>
+      </w:r>
+      <w:r>
+        <w:t xml:space="preserve">x} </w:t>
+      </w:r>
+      <w:r>
+        <w:rPr>
+          <w:color w:val="7030A0"/>
+        </w:rPr>
+        <w:t xml:space="preserve">minus </w:t>
+      </w:r>
+      <w:r>
+        <w:t>{</w:t>
+      </w:r>
+      <w:r>
+        <w:rPr>
+          <w:color w:val="0070C0"/>
+        </w:rPr>
+        <w:t xml:space="preserve">number </w:t>
+      </w:r>
+      <w:r>
+        <w:t xml:space="preserve">y} </w:t>
+      </w:r>
+      <w:r>
+        <w:rPr>
+          <w:color w:val="00B050"/>
+        </w:rPr>
+        <w:t xml:space="preserve"> </w:t>
+      </w:r>
+    </w:p>
+    <w:p>
+      <w:pPr>
+        <w:pStyle w:val="Code"/>
+      </w:pPr>
+      <w:r>
+        <w:t xml:space="preserve">    </w:t>
+      </w:r>
+      <w:r>
+        <w:rPr>
+          <w:color w:val="0070C0"/>
+        </w:rPr>
+        <w:t xml:space="preserve">return </w:t>
+      </w:r>
+      <w:r>
+        <w:t>x - y</w:t>
+      </w:r>
+    </w:p>
+    <w:p>
+      <w:pPr>
+        <w:pStyle w:val="Code"/>
+        <w:rPr>
+          <w:color w:val="0070C0"/>
+        </w:rPr>
+      </w:pPr>
+      <w:r>
+        <w:rPr>
+          <w:color w:val="0070C0"/>
+        </w:rPr>
+        <w:t>end</w:t>
+      </w:r>
+    </w:p>
+    <w:p>
+      <w:r>
+        <w:t>Note that in order to call a script function from C++</w:t>
+      </w:r>
+      <w:proofErr w:type="gramStart"/>
+      <w:r>
+        <w:t>,</w:t>
+      </w:r>
+      <w:proofErr w:type="gramEnd"/>
+      <w:r>
+        <w:t xml:space="preserve"> it must be declared as either a </w:t>
+      </w:r>
+      <w:r>
+        <w:rPr>
+          <w:rStyle w:val="CodeChar"/>
+          <w:color w:val="0070C0"/>
+        </w:rPr>
+        <w:t>public</w:t>
+      </w:r>
+      <w:r>
+        <w:rPr>
+          <w:color w:val="0070C0"/>
+        </w:rPr>
+        <w:t xml:space="preserve"> </w:t>
+      </w:r>
+      <w:r>
+        <w:t xml:space="preserve">or </w:t>
+      </w:r>
+      <w:r>
+        <w:rPr>
+          <w:rStyle w:val="CodeChar"/>
+          <w:color w:val="0070C0"/>
+        </w:rPr>
+        <w:t>private</w:t>
+      </w:r>
+      <w:r>
+        <w:rPr>
+          <w:color w:val="0070C0"/>
+        </w:rPr>
+        <w:t xml:space="preserve"> </w:t>
+      </w:r>
+      <w:r>
+        <w:t>library function.  Remember that if no library is declared, it goes into the default library, which can be referenced with an empty string.</w:t>
+      </w:r>
+    </w:p>
+    <w:p>
+      <w:r>
+        <w:t xml:space="preserve">To call this function from a script object </w:t>
+      </w:r>
+      <w:r>
+        <w:t>requires two steps.  First, we have to acquire the runtime ID of the signature, which is a 64-bit numeric hash generated from the function signature.  This is how Jinx represents functions and properties internally.  Here’s how we retrieve that ID value.</w:t>
+      </w:r>
+    </w:p>
+    <w:p>
+      <w:pPr>
+        <w:pStyle w:val="Code"/>
+      </w:pPr>
+      <w:r>
+        <w:rPr>
+          <w:color w:val="0000FF"/>
+        </w:rPr>
+        <w:t>auto</w:t>
+      </w:r>
+      <w:r>
+        <w:t xml:space="preserve"> id = script</w:t>
+      </w:r>
+      <w:r>
+        <w:rPr>
+          <w:color w:val="008080"/>
+        </w:rPr>
+        <w:t>-&gt;</w:t>
+      </w:r>
+      <w:r>
+        <w:t>FindFunction(</w:t>
+      </w:r>
+      <w:r>
+        <w:rPr>
+          <w:color w:val="0000FF"/>
+        </w:rPr>
+        <w:t>nullptr</w:t>
+      </w:r>
+      <w:r>
+        <w:t xml:space="preserve">, </w:t>
+      </w:r>
+      <w:r>
+        <w:rPr>
+          <w:color w:val="A31515"/>
+        </w:rPr>
+        <w:t>"{}</w:t>
+      </w:r>
+      <w:r>
+        <w:rPr>
+          <w:color w:val="A31515"/>
+        </w:rPr>
+        <w:t xml:space="preserve"> </w:t>
+      </w:r>
+      <w:r>
+        <w:rPr>
+          <w:color w:val="A31515"/>
+        </w:rPr>
+        <w:t>minus</w:t>
+      </w:r>
+      <w:r>
+        <w:rPr>
+          <w:color w:val="A31515"/>
+        </w:rPr>
+        <w:t xml:space="preserve"> </w:t>
+      </w:r>
+      <w:r>
+        <w:rPr>
+          <w:color w:val="A31515"/>
+        </w:rPr>
+        <w:t>{}"</w:t>
+      </w:r>
+      <w:r>
+        <w:t>);</w:t>
+      </w:r>
+    </w:p>
+    <w:p>
+      <w:r>
+        <w:t xml:space="preserve">If the </w:t>
+      </w:r>
+      <w:r>
+        <w:rPr>
+          <w:rStyle w:val="CodeChar"/>
+        </w:rPr>
+        <w:t>id</w:t>
+      </w:r>
+      <w:r>
+        <w:t xml:space="preserve"> value is not equal to </w:t>
+      </w:r>
+      <w:r>
+        <w:rPr>
+          <w:rStyle w:val="CodeChar"/>
+        </w:rPr>
+        <w:t>InvalidID</w:t>
+      </w:r>
+      <w:r>
+        <w:t>,</w:t>
+      </w:r>
+      <w:r>
+        <w:t xml:space="preserve"> then it means the function was successfully located in the runtime.  </w:t>
+      </w:r>
+    </w:p>
+    <w:p>
+      <w:r>
+        <w:t xml:space="preserve">The first parameter is the library to search in.  A null pointer indicates that the function should search in the script’s default library.  And </w:t>
+      </w:r>
+      <w:r>
+        <w:t>next</w:t>
+      </w:r>
+      <w:r>
+        <w:t>, we have the list of function name parts and parameter.  Remember, if the match is not exact, the hash ID will not match either, and the function won’t be located.</w:t>
+      </w:r>
+    </w:p>
+    <w:p>
+      <w:r>
+        <w:t>Now, let’</w:t>
+      </w:r>
+      <w:r>
+        <w:t xml:space="preserve">s call the function using that </w:t>
+      </w:r>
+      <w:r>
+        <w:rPr>
+          <w:rStyle w:val="CodeChar"/>
+        </w:rPr>
+        <w:t>id</w:t>
+      </w:r>
+      <w:r>
+        <w:t xml:space="preserve"> value</w:t>
+      </w:r>
+      <w:r>
+        <w:t xml:space="preserve">, </w:t>
+      </w:r>
+      <w:r>
+        <w:t>as well as passing it the parameters the function requires</w:t>
+      </w:r>
+      <w:r>
+        <w:t xml:space="preserve"> and</w:t>
+      </w:r>
+      <w:r>
+        <w:t xml:space="preserve"> finally, retrieving its</w:t>
+      </w:r>
+      <w:r>
+        <w:t xml:space="preserve"> return value:</w:t>
+      </w:r>
+    </w:p>
+    <w:p>
+      <w:pPr>
+        <w:pStyle w:val="Code"/>
+      </w:pPr>
+      <w:r>
+        <w:rPr>
+          <w:color w:val="0000FF"/>
+        </w:rPr>
+        <w:t>auto</w:t>
+      </w:r>
+      <w:r>
+        <w:t xml:space="preserve"> val = script</w:t>
+      </w:r>
+      <w:r>
+        <w:rPr>
+          <w:color w:val="008080"/>
+        </w:rPr>
+        <w:t>-&gt;</w:t>
+      </w:r>
+      <w:r>
+        <w:t>CallFunction(id, { 5, 2 });</w:t>
+      </w:r>
+    </w:p>
+    <w:p>
+      <w:r>
+        <w:t xml:space="preserve">We’ve now called the script function </w:t>
+      </w:r>
+      <w:r>
+        <w:rPr>
+          <w:rStyle w:val="CodeChar"/>
+          <w:color w:val="C00000"/>
+        </w:rPr>
+        <w:t>"</w:t>
+      </w:r>
+      <w:r>
+        <w:rPr>
+          <w:rStyle w:val="CodeChar"/>
+          <w:color w:val="C00000"/>
+        </w:rPr>
+        <w:t>{} minus {}</w:t>
+      </w:r>
+      <w:r>
+        <w:rPr>
+          <w:rStyle w:val="CodeChar"/>
+          <w:color w:val="C00000"/>
+        </w:rPr>
+        <w:t>"</w:t>
+      </w:r>
+      <w:r>
+        <w:t xml:space="preserve">, and passed it two parameters, a </w:t>
+      </w:r>
+      <w:r>
+        <w:rPr>
+          <w:rStyle w:val="CodeChar"/>
+        </w:rPr>
+        <w:t>5</w:t>
+      </w:r>
+      <w:r>
+        <w:t xml:space="preserve"> and a </w:t>
+      </w:r>
+      <w:r>
+        <w:rPr>
+          <w:rStyle w:val="CodeChar"/>
+        </w:rPr>
+        <w:t>2</w:t>
+      </w:r>
+      <w:r>
+        <w:t xml:space="preserve">.  Naturally, we expect an answer of </w:t>
+      </w:r>
+      <w:r>
+        <w:rPr>
+          <w:rStyle w:val="CodeChar"/>
+        </w:rPr>
+        <w:t>3</w:t>
+      </w:r>
+      <w:r>
+        <w:t xml:space="preserve"> in </w:t>
+      </w:r>
+      <w:r>
+        <w:rPr>
+          <w:rStyle w:val="CodeChar"/>
+        </w:rPr>
+        <w:t>val</w:t>
+      </w:r>
+      <w:r>
+        <w:t>.</w:t>
+      </w:r>
+    </w:p>
+    <w:p>
+      <w:r>
+        <w:t>There are a few things to remember about calling functions in Jinx.  As we mentioned earlier, you must remember that</w:t>
+      </w:r>
+      <w:r>
+        <w:t xml:space="preserve"> you must execute </w:t>
+      </w:r>
+      <w:r>
+        <w:t xml:space="preserve">the </w:t>
+      </w:r>
+      <w:r>
+        <w:t xml:space="preserve">scripts </w:t>
+      </w:r>
+      <w:r>
+        <w:t xml:space="preserve">that contain these </w:t>
+      </w:r>
+      <w:proofErr w:type="gramStart"/>
+      <w:r>
+        <w:t xml:space="preserve">functions </w:t>
+      </w:r>
+      <w:r>
+        <w:t xml:space="preserve"> </w:t>
       </w:r>
       <w:r>
         <w:lastRenderedPageBreak/>
-        <w:t>and executed this script, which means the function is now registered as part of the runtime and is available to call:</w:t>
-      </w:r>
-    </w:p>
-    <w:p>
-      <w:pPr>
-        <w:pStyle w:val="Code"/>
-      </w:pPr>
-      <w:r>
-        <w:rPr>
-          <w:color w:val="0070C0"/>
-        </w:rPr>
-        <w:t xml:space="preserve">public </w:t>
-      </w:r>
-      <w:r>
-        <w:rPr>
-          <w:color w:val="0070C0"/>
-        </w:rPr>
-        <w:t xml:space="preserve">function </w:t>
-      </w:r>
-      <w:r>
-        <w:t>{</w:t>
-      </w:r>
-      <w:r>
-        <w:rPr>
-          <w:color w:val="0070C0"/>
-        </w:rPr>
-        <w:t xml:space="preserve">number </w:t>
-      </w:r>
-      <w:r>
-        <w:t xml:space="preserve">x} </w:t>
-      </w:r>
-      <w:r>
-        <w:rPr>
-          <w:color w:val="7030A0"/>
-        </w:rPr>
-        <w:t xml:space="preserve">minus </w:t>
-      </w:r>
-      <w:r>
-        <w:t>{</w:t>
-      </w:r>
-      <w:r>
-        <w:rPr>
-          <w:color w:val="0070C0"/>
-        </w:rPr>
-        <w:t xml:space="preserve">number </w:t>
-      </w:r>
-      <w:r>
-        <w:t xml:space="preserve">y} </w:t>
-      </w:r>
-      <w:r>
-        <w:rPr>
-          <w:color w:val="00B050"/>
-        </w:rPr>
-        <w:t xml:space="preserve"> </w:t>
-      </w:r>
-    </w:p>
-    <w:p>
-      <w:pPr>
-        <w:pStyle w:val="Code"/>
-      </w:pPr>
-      <w:r>
-        <w:t xml:space="preserve">    </w:t>
-      </w:r>
-      <w:r>
-        <w:rPr>
-          <w:color w:val="0070C0"/>
-        </w:rPr>
-        <w:t xml:space="preserve">return </w:t>
-      </w:r>
-      <w:r>
-        <w:t>x - y</w:t>
-      </w:r>
-    </w:p>
-    <w:p>
-      <w:pPr>
-        <w:pStyle w:val="Code"/>
-        <w:rPr>
-          <w:color w:val="0070C0"/>
-        </w:rPr>
-      </w:pPr>
-      <w:r>
-        <w:rPr>
-          <w:color w:val="0070C0"/>
-        </w:rPr>
-        <w:t>end</w:t>
-      </w:r>
-    </w:p>
-    <w:p>
-      <w:r>
-        <w:t>Note that in order to call a script function from C++</w:t>
-      </w:r>
-      <w:proofErr w:type="gramStart"/>
-      <w:r>
-        <w:t>,</w:t>
+        <w:t>before</w:t>
       </w:r>
       <w:proofErr w:type="gramEnd"/>
       <w:r>
-        <w:t xml:space="preserve"> it must be declared as either a </w:t>
+        <w:t xml:space="preserve"> they can be accessed by </w:t>
+      </w:r>
+      <w:r>
+        <w:t>any other scripts</w:t>
+      </w:r>
+      <w:r>
+        <w:t>.  Interestingly, it doesn’t really matter which script you call them</w:t>
+      </w:r>
+      <w:r>
+        <w:t xml:space="preserve"> from</w:t>
+      </w:r>
+      <w:r>
+        <w:t>, because the execution is isolated from the normal script execution.  You can even create a stand-alone no-op script specifically for the purpose of creating an execution environment, like this:</w:t>
+      </w:r>
+    </w:p>
+    <w:p>
+      <w:pPr>
+        <w:pStyle w:val="Code"/>
+      </w:pPr>
+      <w:r>
+        <w:rPr>
+          <w:color w:val="0000FF"/>
+        </w:rPr>
+        <w:t>auto</w:t>
+      </w:r>
+      <w:r>
+        <w:t xml:space="preserve"> script = runtime</w:t>
+      </w:r>
+      <w:r>
+        <w:rPr>
+          <w:color w:val="008080"/>
+        </w:rPr>
+        <w:t>-&gt;</w:t>
+      </w:r>
+      <w:r>
+        <w:t>Execute</w:t>
+      </w:r>
+      <w:r>
+        <w:t>Script(</w:t>
+      </w:r>
+      <w:r>
+        <w:rPr>
+          <w:color w:val="A31515"/>
+        </w:rPr>
+        <w:t>""</w:t>
+      </w:r>
+      <w:r>
+        <w:t>);</w:t>
+      </w:r>
+    </w:p>
+    <w:p>
+      <w:r>
+        <w:t xml:space="preserve">Odd as it may sound, </w:t>
+      </w:r>
+      <w:r>
+        <w:t>an empty string</w:t>
+      </w:r>
+      <w:r>
+        <w:t xml:space="preserve"> is a legitimate Jinx script which can be</w:t>
+      </w:r>
+      <w:r>
+        <w:t xml:space="preserve"> compiled or even</w:t>
+      </w:r>
+      <w:r>
+        <w:t xml:space="preserve"> executed.</w:t>
+      </w:r>
+      <w:r>
+        <w:t xml:space="preserve">  Naturally, it just no-ops and exits.</w:t>
+      </w:r>
+      <w:r>
+        <w:t xml:space="preserve">  This little trick may be useful if you wish to execute a Jinx library function but don’t have a script handy to call it from.</w:t>
+      </w:r>
+    </w:p>
+    <w:p>
+      <w:pPr>
+        <w:pStyle w:val="Heading2"/>
+      </w:pPr>
+      <w:bookmarkStart w:id="65" w:name="_Toc527294855"/>
+      <w:r>
+        <w:t>Thread Safety and Concurrency</w:t>
+      </w:r>
+      <w:bookmarkEnd w:id="65"/>
+    </w:p>
+    <w:p>
+      <w:r>
+        <w:t xml:space="preserve">In addition to each script executing as a co-routine, all library and runtime member functions are thread-safe, allowing both scripts and external code to safely access shared data and functions from independent threads.   However, script member functions are </w:t>
+      </w:r>
+      <w:r>
+        <w:rPr>
+          <w:i/>
+        </w:rPr>
+        <w:t>not</w:t>
+      </w:r>
+      <w:r>
+        <w:t xml:space="preserve"> thread-safe, so you must take care to only access each individual script from a single thread or protect the script from simultaneous access from multiple threads with your own code.</w:t>
+      </w:r>
+    </w:p>
+    <w:p>
+      <w:r>
+        <w:t>This should allow considerable freedom for using Jinx in any number of application-specific multi-threaded scenarios.</w:t>
+      </w:r>
+    </w:p>
+    <w:p>
+      <w:pPr>
+        <w:pStyle w:val="Heading2"/>
+      </w:pPr>
+      <w:bookmarkStart w:id="66" w:name="_Toc527294856"/>
+      <w:r>
+        <w:t>Exceptions</w:t>
+      </w:r>
+      <w:bookmarkEnd w:id="66"/>
+    </w:p>
+    <w:p>
+      <w:r>
+        <w:t xml:space="preserve">The Jinx library does not use C++ exceptions.  This reflects the reality that many game developers and development platforms do not use </w:t>
+      </w:r>
+      <w:r>
+        <w:t xml:space="preserve">or support </w:t>
+      </w:r>
+      <w:r>
+        <w:t>exceptions, and Jinx was specifically designed with this particular audience in mind.</w:t>
+      </w:r>
+    </w:p>
+    <w:p>
+      <w:pPr>
+        <w:pStyle w:val="Heading2"/>
+      </w:pPr>
+      <w:bookmarkStart w:id="67" w:name="_Toc527294857"/>
+      <w:r>
+        <w:t>Strings and Unicode</w:t>
+      </w:r>
+      <w:bookmarkEnd w:id="67"/>
+    </w:p>
+    <w:p>
+      <w:r>
+        <w:t>Jinx uses UTF-8 internally to represent all string data</w:t>
+      </w:r>
+      <w:r>
+        <w:t xml:space="preserve">, and uses a </w:t>
+      </w:r>
+      <w:r>
+        <w:t xml:space="preserve">custom </w:t>
+      </w:r>
+      <w:proofErr w:type="spellStart"/>
+      <w:r>
+        <w:t>typedef</w:t>
+      </w:r>
+      <w:proofErr w:type="spellEnd"/>
+      <w:r>
+        <w:t xml:space="preserve"> of </w:t>
       </w:r>
       <w:r>
         <w:rPr>
           <w:rStyle w:val="CodeChar"/>
-          <w:color w:val="0070C0"/>
-        </w:rPr>
-        <w:t>public</w:t>
-      </w:r>
-      <w:r>
-        <w:rPr>
-          <w:color w:val="0070C0"/>
-        </w:rPr>
-        <w:t xml:space="preserve"> </w:t>
-      </w:r>
-      <w:r>
-        <w:t xml:space="preserve">or </w:t>
+        </w:rPr>
+        <w:t>std::basic_string&lt;char&gt;</w:t>
+      </w:r>
+      <w:r>
+        <w:t xml:space="preserve"> called </w:t>
       </w:r>
       <w:r>
         <w:rPr>
           <w:rStyle w:val="CodeChar"/>
-          <w:color w:val="0070C0"/>
-        </w:rPr>
-        <w:t>private</w:t>
-      </w:r>
-      <w:r>
-        <w:rPr>
-          <w:color w:val="0070C0"/>
-        </w:rPr>
-        <w:t xml:space="preserve"> </w:t>
-      </w:r>
-      <w:r>
-        <w:t>library function.  Remember that if no library is declared, it goes into the default library, which can be referenced with an empty string.</w:t>
-      </w:r>
-    </w:p>
-    <w:p>
-      <w:r>
-        <w:t xml:space="preserve">To call this function from a script object </w:t>
-      </w:r>
-      <w:r>
-        <w:t>requires two steps.  First, we have to acquire the runtime ID of the signature, which is a 64-bit numeric hash generated from the function signature.  This is how Jinx represents functions and properties internally.  Here’s how we retrieve that ID value.</w:t>
+        </w:rPr>
+        <w:t>String</w:t>
+      </w:r>
+      <w:r>
+        <w:t>, so it can use the Jinx library allocators</w:t>
+      </w:r>
+      <w:r>
+        <w:t xml:space="preserve">.  However, </w:t>
+      </w:r>
+      <w:r>
+        <w:t xml:space="preserve">many programs use </w:t>
+      </w:r>
+      <w:r>
+        <w:rPr>
+          <w:rStyle w:val="CodeChar"/>
+        </w:rPr>
+        <w:t>char16_t</w:t>
+      </w:r>
+      <w:r>
+        <w:t xml:space="preserve"> or </w:t>
+      </w:r>
+      <w:r>
+        <w:rPr>
+          <w:rStyle w:val="CodeChar"/>
+        </w:rPr>
+        <w:t>wchar_t</w:t>
+      </w:r>
+      <w:r>
+        <w:t xml:space="preserve"> strings.  </w:t>
+      </w:r>
+    </w:p>
+    <w:p>
+      <w:r>
+        <w:t xml:space="preserve">If you wish to pass </w:t>
+      </w:r>
+      <w:r>
+        <w:rPr>
+          <w:rStyle w:val="CodeChar"/>
+        </w:rPr>
+        <w:t>char16_t</w:t>
+      </w:r>
+      <w:r>
+        <w:t xml:space="preserve"> or </w:t>
+      </w:r>
+      <w:r>
+        <w:rPr>
+          <w:rStyle w:val="CodeChar"/>
+        </w:rPr>
+        <w:t>wchar_t</w:t>
+      </w:r>
+      <w:r>
+        <w:t xml:space="preserve"> strings to the Jinx API, you can use the conversion function </w:t>
+      </w:r>
+      <w:r>
+        <w:rPr>
+          <w:rStyle w:val="CodeChar"/>
+        </w:rPr>
+        <w:t>Str()</w:t>
+      </w:r>
+      <w:r>
+        <w:t xml:space="preserve"> to do this.  </w:t>
+      </w:r>
+      <w:r>
+        <w:t>Additionally, w</w:t>
+      </w:r>
+      <w:r>
+        <w:t xml:space="preserve">hen </w:t>
+      </w:r>
+      <w:r>
+        <w:t>retrieving</w:t>
+      </w:r>
+      <w:r>
+        <w:t xml:space="preserve"> string data from the </w:t>
+      </w:r>
+      <w:r>
+        <w:rPr>
+          <w:rStyle w:val="CodeChar"/>
+        </w:rPr>
+        <w:t>Variant</w:t>
+      </w:r>
+      <w:r>
+        <w:t xml:space="preserve"> class, you can explicitly get wide-character or U16 strings as well.  Here’s an example of how to do this:</w:t>
       </w:r>
     </w:p>
     <w:p>
@@ -31205,10 +31817,19 @@
         <w:rPr>
           <w:color w:val="0000FF"/>
         </w:rPr>
-        <w:t>auto</w:t>
-      </w:r>
-      <w:r>
-        <w:t xml:space="preserve"> id = script</w:t>
+        <w:t>const</w:t>
+      </w:r>
+      <w:r>
+        <w:t xml:space="preserve"> </w:t>
+      </w:r>
+      <w:r>
+        <w:rPr>
+          <w:color w:val="0000FF"/>
+        </w:rPr>
+        <w:t>wchar_t</w:t>
+      </w:r>
+      <w:r>
+        <w:t xml:space="preserve"> * wstr = script</w:t>
       </w:r>
       <w:r>
         <w:rPr>
@@ -31217,575 +31838,72 @@
         <w:t>-&gt;</w:t>
       </w:r>
       <w:r>
-        <w:t>FindFunction(</w:t>
-      </w:r>
+        <w:t>GetVariable(Str(</w:t>
+      </w:r>
+      <w:r>
+        <w:rPr>
+          <w:color w:val="A31515"/>
+        </w:rPr>
+        <w:t>L"x"</w:t>
+      </w:r>
+      <w:r>
+        <w:t>)).GetWString().c_str();</w:t>
+      </w:r>
+    </w:p>
+    <w:p>
+      <w:pPr>
+        <w:pStyle w:val="Code"/>
+      </w:pPr>
       <w:r>
         <w:rPr>
           <w:color w:val="0000FF"/>
         </w:rPr>
-        <w:t>nullptr</w:t>
-      </w:r>
-      <w:r>
-        <w:t xml:space="preserve">, </w:t>
+        <w:t>const</w:t>
+      </w:r>
+      <w:r>
+        <w:t xml:space="preserve"> </w:t>
+      </w:r>
+      <w:r>
+        <w:rPr>
+          <w:color w:val="0000FF"/>
+        </w:rPr>
+        <w:t>char16_t</w:t>
+      </w:r>
+      <w:r>
+        <w:t xml:space="preserve"> * str16 = script</w:t>
+      </w:r>
+      <w:r>
+        <w:rPr>
+          <w:color w:val="008080"/>
+        </w:rPr>
+        <w:t>-&gt;</w:t>
+      </w:r>
+      <w:r>
+        <w:t>GetVariable(Str(</w:t>
       </w:r>
       <w:r>
         <w:rPr>
           <w:color w:val="A31515"/>
         </w:rPr>
-        <w:t>"{}</w:t>
+        <w:t>u</w:t>
       </w:r>
       <w:r>
         <w:rPr>
           <w:color w:val="A31515"/>
         </w:rPr>
-        <w:t xml:space="preserve"> </w:t>
-      </w:r>
-      <w:r>
-        <w:rPr>
-          <w:color w:val="A31515"/>
-        </w:rPr>
-        <w:t>minus</w:t>
-      </w:r>
-      <w:r>
-        <w:rPr>
-          <w:color w:val="A31515"/>
-        </w:rPr>
-        <w:t xml:space="preserve"> </w:t>
-      </w:r>
-      <w:r>
-        <w:rPr>
-          <w:color w:val="A31515"/>
-        </w:rPr>
-        <w:t>{}"</w:t>
-      </w:r>
-      <w:r>
-        <w:t>);</w:t>
-      </w:r>
-    </w:p>
-    <w:p>
-      <w:r>
-        <w:t xml:space="preserve">If the </w:t>
-      </w:r>
-      <w:r>
-        <w:rPr>
-          <w:rStyle w:val="CodeChar"/>
-        </w:rPr>
-        <w:t>id</w:t>
-      </w:r>
-      <w:r>
-        <w:t xml:space="preserve"> value is not equal to </w:t>
-      </w:r>
-      <w:r>
-        <w:rPr>
-          <w:rStyle w:val="CodeChar"/>
-        </w:rPr>
-        <w:t>InvalidID</w:t>
-      </w:r>
-      <w:r>
-        <w:t>,</w:t>
-      </w:r>
-      <w:r>
-        <w:t xml:space="preserve"> then it means the function was successfully located in the runtime.  </w:t>
-      </w:r>
-    </w:p>
-    <w:p>
-      <w:r>
-        <w:t xml:space="preserve">The first parameter is the library to search in.  A null pointer indicates that the function should search in the script’s default library.  And </w:t>
-      </w:r>
-      <w:r>
-        <w:t>next</w:t>
-      </w:r>
-      <w:r>
-        <w:t>, we have the list of function name parts and parameter.  Remember, if the match is not exact, the hash ID will not match either, and the function won’t be located.</w:t>
-      </w:r>
-    </w:p>
-    <w:p>
-      <w:r>
-        <w:t>Now, let’</w:t>
-      </w:r>
-      <w:r>
-        <w:t xml:space="preserve">s call the function using that </w:t>
-      </w:r>
-      <w:r>
-        <w:rPr>
-          <w:rStyle w:val="CodeChar"/>
-        </w:rPr>
-        <w:t>id</w:t>
-      </w:r>
-      <w:r>
-        <w:t xml:space="preserve"> value</w:t>
-      </w:r>
-      <w:r>
-        <w:t xml:space="preserve">, </w:t>
-      </w:r>
-      <w:r>
-        <w:t>as well as passing it the parameters the function requires</w:t>
-      </w:r>
-      <w:r>
-        <w:t xml:space="preserve"> and</w:t>
-      </w:r>
-      <w:r>
-        <w:t xml:space="preserve"> finally, retrieving its</w:t>
-      </w:r>
-      <w:r>
-        <w:t xml:space="preserve"> return value:</w:t>
-      </w:r>
-    </w:p>
-    <w:p>
-      <w:pPr>
-        <w:pStyle w:val="Code"/>
-      </w:pPr>
-      <w:r>
-        <w:rPr>
-          <w:color w:val="0000FF"/>
-        </w:rPr>
-        <w:t>auto</w:t>
-      </w:r>
-      <w:r>
-        <w:t xml:space="preserve"> val = script</w:t>
-      </w:r>
-      <w:r>
-        <w:rPr>
-          <w:color w:val="008080"/>
-        </w:rPr>
-        <w:t>-&gt;</w:t>
-      </w:r>
-      <w:r>
-        <w:t>CallFunction(id, { 5, 2 });</w:t>
-      </w:r>
-    </w:p>
-    <w:p>
-      <w:r>
-        <w:t xml:space="preserve">We’ve now called the script function </w:t>
-      </w:r>
-      <w:r>
-        <w:rPr>
-          <w:rStyle w:val="CodeChar"/>
-          <w:color w:val="C00000"/>
-        </w:rPr>
-        <w:t>"</w:t>
-      </w:r>
-      <w:r>
-        <w:rPr>
-          <w:rStyle w:val="CodeChar"/>
-          <w:color w:val="C00000"/>
-        </w:rPr>
-        <w:t>{} minus {}</w:t>
-      </w:r>
-      <w:r>
-        <w:rPr>
-          <w:rStyle w:val="CodeChar"/>
-          <w:color w:val="C00000"/>
-        </w:rPr>
-        <w:t>"</w:t>
-      </w:r>
-      <w:r>
-        <w:t xml:space="preserve">, and passed it two parameters, a </w:t>
-      </w:r>
-      <w:r>
-        <w:rPr>
-          <w:rStyle w:val="CodeChar"/>
-        </w:rPr>
-        <w:t>5</w:t>
-      </w:r>
-      <w:r>
-        <w:t xml:space="preserve"> and a </w:t>
-      </w:r>
-      <w:r>
-        <w:rPr>
-          <w:rStyle w:val="CodeChar"/>
-        </w:rPr>
-        <w:t>2</w:t>
-      </w:r>
-      <w:r>
-        <w:t xml:space="preserve">.  Naturally, we expect an answer of </w:t>
-      </w:r>
-      <w:r>
-        <w:rPr>
-          <w:rStyle w:val="CodeChar"/>
-        </w:rPr>
-        <w:t>3</w:t>
-      </w:r>
-      <w:r>
-        <w:t xml:space="preserve"> in </w:t>
-      </w:r>
-      <w:r>
-        <w:rPr>
-          <w:rStyle w:val="CodeChar"/>
-        </w:rPr>
-        <w:t>val</w:t>
-      </w:r>
-      <w:r>
-        <w:t>.</w:t>
-      </w:r>
-    </w:p>
-    <w:p>
-      <w:r>
-        <w:t>There are a few things to remember about calling functions in Jinx.  As we mentioned earlier, you must remember that</w:t>
-      </w:r>
-      <w:r>
-        <w:t xml:space="preserve"> you must execute </w:t>
-      </w:r>
-      <w:r>
-        <w:t xml:space="preserve">the </w:t>
-      </w:r>
-      <w:r>
-        <w:t xml:space="preserve">scripts </w:t>
-      </w:r>
-      <w:r>
-        <w:t xml:space="preserve">that contain these </w:t>
-      </w:r>
-      <w:proofErr w:type="gramStart"/>
-      <w:r>
-        <w:t xml:space="preserve">functions </w:t>
-      </w:r>
-      <w:r>
-        <w:t xml:space="preserve"> before</w:t>
-      </w:r>
-      <w:proofErr w:type="gramEnd"/>
-      <w:r>
-        <w:t xml:space="preserve"> they can be accessed by </w:t>
-      </w:r>
-      <w:r>
-        <w:t>any other scripts</w:t>
-      </w:r>
-      <w:r>
-        <w:t>.  Interestingly, it doesn’t really matter which script you call them</w:t>
-      </w:r>
-      <w:r>
-        <w:t xml:space="preserve"> from</w:t>
-      </w:r>
-      <w:r>
-        <w:t>, because the execution is isolated from the normal script execution.  You can even create a stand-alone no-op script specifically for the purpose of creating an execution environment, like this:</w:t>
-      </w:r>
-    </w:p>
-    <w:p>
-      <w:pPr>
-        <w:pStyle w:val="Code"/>
-      </w:pPr>
-      <w:r>
-        <w:rPr>
-          <w:color w:val="0000FF"/>
-        </w:rPr>
-        <w:t>auto</w:t>
-      </w:r>
-      <w:r>
-        <w:t xml:space="preserve"> script = runtime</w:t>
-      </w:r>
-      <w:r>
-        <w:rPr>
-          <w:color w:val="008080"/>
-        </w:rPr>
-        <w:t>-&gt;</w:t>
-      </w:r>
-      <w:r>
-        <w:t>Execute</w:t>
-      </w:r>
-      <w:r>
-        <w:t>Script(</w:t>
-      </w:r>
-      <w:r>
-        <w:rPr>
-          <w:color w:val="A31515"/>
-        </w:rPr>
-        <w:t>""</w:t>
-      </w:r>
-      <w:r>
-        <w:t>);</w:t>
-      </w:r>
-    </w:p>
-    <w:p>
+        <w:t>"x"</w:t>
+      </w:r>
+      <w:r>
+        <w:t>)).GetStringU16().c_str();</w:t>
+      </w:r>
+    </w:p>
+    <w:p>
+      <w:pPr>
+        <w:pStyle w:val="Heading1"/>
+      </w:pPr>
+      <w:bookmarkStart w:id="68" w:name="_Toc527294858"/>
       <w:r>
         <w:lastRenderedPageBreak/>
-        <w:t xml:space="preserve">Odd as it may sound, </w:t>
-      </w:r>
-      <w:r>
-        <w:t>an empty string</w:t>
-      </w:r>
-      <w:r>
-        <w:t xml:space="preserve"> is a legitimate Jinx script which can be</w:t>
-      </w:r>
-      <w:r>
-        <w:t xml:space="preserve"> compiled or even</w:t>
-      </w:r>
-      <w:r>
-        <w:t xml:space="preserve"> executed.</w:t>
-      </w:r>
-      <w:r>
-        <w:t xml:space="preserve">  Naturally, it just no-ops and exits.</w:t>
-      </w:r>
-      <w:r>
-        <w:t xml:space="preserve">  This little trick may be useful if you wish to execute a Jinx library function but don’t have a script handy to call it from.</w:t>
-      </w:r>
-    </w:p>
-    <w:p>
-      <w:pPr>
-        <w:pStyle w:val="Heading2"/>
-      </w:pPr>
-      <w:bookmarkStart w:id="65" w:name="_Toc526885820"/>
-      <w:r>
-        <w:t>Thread Safety and Concurrency</w:t>
-      </w:r>
-      <w:bookmarkEnd w:id="65"/>
-    </w:p>
-    <w:p>
-      <w:r>
-        <w:t xml:space="preserve">In addition to each script executing as a co-routine, all library and runtime member functions are thread-safe, allowing both scripts and external code to safely access shared data and functions from independent threads.   However, script member functions are </w:t>
-      </w:r>
-      <w:r>
-        <w:rPr>
-          <w:i/>
-        </w:rPr>
-        <w:t>not</w:t>
-      </w:r>
-      <w:r>
-        <w:t xml:space="preserve"> thread-safe, so you must take care to only access each individual script from a single thread or protect the script from simultaneous access from multiple threads with your own code.</w:t>
-      </w:r>
-    </w:p>
-    <w:p>
-      <w:r>
-        <w:t>This should allow considerable freedom for using Jinx in any number of application-specific multi-threaded scenarios.</w:t>
-      </w:r>
-    </w:p>
-    <w:p>
-      <w:pPr>
-        <w:pStyle w:val="Heading2"/>
-      </w:pPr>
-      <w:bookmarkStart w:id="66" w:name="_Toc526885821"/>
-      <w:r>
-        <w:t>Exceptions</w:t>
-      </w:r>
-      <w:bookmarkEnd w:id="66"/>
-    </w:p>
-    <w:p>
-      <w:r>
-        <w:t xml:space="preserve">The Jinx library does not use C++ exceptions.  This reflects the reality that many game developers and development platforms do not use </w:t>
-      </w:r>
-      <w:r>
-        <w:t xml:space="preserve">or support </w:t>
-      </w:r>
-      <w:r>
-        <w:t>exceptions, and Jinx was specifically designed with this particular audience in mind.</w:t>
-      </w:r>
-    </w:p>
-    <w:p>
-      <w:pPr>
-        <w:pStyle w:val="Heading2"/>
-      </w:pPr>
-      <w:bookmarkStart w:id="67" w:name="_Toc526885822"/>
-      <w:r>
-        <w:t>Strings and Unicode</w:t>
-      </w:r>
-      <w:bookmarkEnd w:id="67"/>
-    </w:p>
-    <w:p>
-      <w:r>
-        <w:t>Jinx uses UTF-8 internally to represent all string data</w:t>
-      </w:r>
-      <w:r>
-        <w:t xml:space="preserve">, and uses a </w:t>
-      </w:r>
-      <w:r>
-        <w:t xml:space="preserve">custom </w:t>
-      </w:r>
-      <w:proofErr w:type="spellStart"/>
-      <w:r>
-        <w:t>typedef</w:t>
-      </w:r>
-      <w:proofErr w:type="spellEnd"/>
-      <w:r>
-        <w:t xml:space="preserve"> of </w:t>
-      </w:r>
-      <w:r>
-        <w:rPr>
-          <w:rStyle w:val="CodeChar"/>
-        </w:rPr>
-        <w:t>std::basic_string&lt;char&gt;</w:t>
-      </w:r>
-      <w:r>
-        <w:t xml:space="preserve"> called </w:t>
-      </w:r>
-      <w:r>
-        <w:rPr>
-          <w:rStyle w:val="CodeChar"/>
-        </w:rPr>
-        <w:t>String</w:t>
-      </w:r>
-      <w:r>
-        <w:t>, so it can use the Jinx library allocators</w:t>
-      </w:r>
-      <w:r>
-        <w:t xml:space="preserve">.  However, </w:t>
-      </w:r>
-      <w:r>
-        <w:t xml:space="preserve">many programs use </w:t>
-      </w:r>
-      <w:r>
-        <w:rPr>
-          <w:rStyle w:val="CodeChar"/>
-        </w:rPr>
-        <w:t>char16_t</w:t>
-      </w:r>
-      <w:r>
-        <w:t xml:space="preserve"> or </w:t>
-      </w:r>
-      <w:r>
-        <w:rPr>
-          <w:rStyle w:val="CodeChar"/>
-        </w:rPr>
-        <w:t>wchar_t</w:t>
-      </w:r>
-      <w:r>
-        <w:t xml:space="preserve"> strings.  </w:t>
-      </w:r>
-    </w:p>
-    <w:p>
-      <w:r>
-        <w:t xml:space="preserve">If you wish to pass </w:t>
-      </w:r>
-      <w:r>
-        <w:rPr>
-          <w:rStyle w:val="CodeChar"/>
-        </w:rPr>
-        <w:t>char16_t</w:t>
-      </w:r>
-      <w:r>
-        <w:t xml:space="preserve"> or </w:t>
-      </w:r>
-      <w:r>
-        <w:rPr>
-          <w:rStyle w:val="CodeChar"/>
-        </w:rPr>
-        <w:t>wchar_t</w:t>
-      </w:r>
-      <w:r>
-        <w:t xml:space="preserve"> strings to the Jinx API, you can use the conversion function </w:t>
-      </w:r>
-      <w:r>
-        <w:rPr>
-          <w:rStyle w:val="CodeChar"/>
-        </w:rPr>
-        <w:t>Str()</w:t>
-      </w:r>
-      <w:r>
-        <w:t xml:space="preserve"> to do this.  </w:t>
-      </w:r>
-      <w:r>
-        <w:t>Additionally, w</w:t>
-      </w:r>
-      <w:r>
-        <w:t xml:space="preserve">hen </w:t>
-      </w:r>
-      <w:r>
-        <w:t>retrieving</w:t>
-      </w:r>
-      <w:r>
-        <w:t xml:space="preserve"> string data from the </w:t>
-      </w:r>
-      <w:r>
-        <w:rPr>
-          <w:rStyle w:val="CodeChar"/>
-        </w:rPr>
-        <w:t>Variant</w:t>
-      </w:r>
-      <w:r>
-        <w:t xml:space="preserve"> class, you can explicitly get wide-character or U16 strings as well.  Here’s an example of how to do this:</w:t>
-      </w:r>
-    </w:p>
-    <w:p>
-      <w:pPr>
-        <w:pStyle w:val="Code"/>
-      </w:pPr>
-      <w:r>
-        <w:rPr>
-          <w:color w:val="0000FF"/>
-        </w:rPr>
-        <w:t>const</w:t>
-      </w:r>
-      <w:r>
-        <w:t xml:space="preserve"> </w:t>
-      </w:r>
-      <w:r>
-        <w:rPr>
-          <w:color w:val="0000FF"/>
-        </w:rPr>
-        <w:t>wchar_t</w:t>
-      </w:r>
-      <w:r>
-        <w:t xml:space="preserve"> * wstr = script</w:t>
-      </w:r>
-      <w:r>
-        <w:rPr>
-          <w:color w:val="008080"/>
-        </w:rPr>
-        <w:t>-&gt;</w:t>
-      </w:r>
-      <w:r>
-        <w:t>GetVariable(Str(</w:t>
-      </w:r>
-      <w:r>
-        <w:rPr>
-          <w:color w:val="A31515"/>
-        </w:rPr>
-        <w:t>L"x"</w:t>
-      </w:r>
-      <w:r>
-        <w:t>)).GetWString().c_str();</w:t>
-      </w:r>
-    </w:p>
-    <w:p>
-      <w:pPr>
-        <w:pStyle w:val="Code"/>
-      </w:pPr>
-      <w:r>
-        <w:rPr>
-          <w:color w:val="0000FF"/>
-        </w:rPr>
-        <w:t>const</w:t>
-      </w:r>
-      <w:r>
-        <w:t xml:space="preserve"> </w:t>
-      </w:r>
-      <w:r>
-        <w:rPr>
-          <w:color w:val="0000FF"/>
-        </w:rPr>
-        <w:t>char16_t</w:t>
-      </w:r>
-      <w:r>
-        <w:t xml:space="preserve"> * str16 = script</w:t>
-      </w:r>
-      <w:r>
-        <w:rPr>
-          <w:color w:val="008080"/>
-        </w:rPr>
-        <w:t>-&gt;</w:t>
-      </w:r>
-      <w:r>
-        <w:t>GetVariable(Str(</w:t>
-      </w:r>
-      <w:r>
-        <w:rPr>
-          <w:color w:val="A31515"/>
-        </w:rPr>
-        <w:t>u</w:t>
-      </w:r>
-      <w:r>
-        <w:rPr>
-          <w:color w:val="A31515"/>
-        </w:rPr>
-        <w:t>"x"</w:t>
-      </w:r>
-      <w:r>
-        <w:t>)).GetStringU16().c_str();</w:t>
-      </w:r>
-    </w:p>
-    <w:p>
-      <w:pPr>
-        <w:pStyle w:val="Heading1"/>
-      </w:pPr>
-      <w:bookmarkStart w:id="68" w:name="_Toc526885823"/>
-      <w:r>
         <w:t>Conclusion</w:t>
       </w:r>
       <w:bookmarkEnd w:id="68"/>
@@ -34048,7 +34166,7 @@
 </file>
 
 <file path=customXml/itemProps1.xml><?xml version="1.0" encoding="utf-8"?>
-<ds:datastoreItem xmlns:ds="http://schemas.openxmlformats.org/officeDocument/2006/customXml" ds:itemID="{9FC4298C-A8CF-4991-A62A-28F1AB663CDD}">
+<ds:datastoreItem xmlns:ds="http://schemas.openxmlformats.org/officeDocument/2006/customXml" ds:itemID="{9258EBAF-68D6-4415-B1C7-67B825D63BEB}">
   <ds:schemaRefs>
     <ds:schemaRef ds:uri="http://schemas.openxmlformats.org/officeDocument/2006/bibliography"/>
   </ds:schemaRefs>

</xml_diff>

<commit_message>
Minor tutorial grammar fix
</commit_message>
<xml_diff>
--- a/Docs/Tutorial.docx
+++ b/Docs/Tutorial.docx
@@ -11229,88 +11229,88 @@
         <w:t xml:space="preserve"> result</w:t>
       </w:r>
       <w:r>
-        <w:t xml:space="preserve"> a numbe</w:t>
-      </w:r>
-      <w:r>
-        <w:t>r as well.</w:t>
-      </w:r>
-    </w:p>
-    <w:p>
-      <w:pPr>
-        <w:pStyle w:val="Code"/>
-        <w:rPr>
-          <w:color w:val="00B050"/>
-        </w:rPr>
-      </w:pPr>
-      <w:r>
-        <w:rPr>
-          <w:color w:val="0070C0"/>
-        </w:rPr>
-        <w:t>set</w:t>
-      </w:r>
-      <w:r>
-        <w:rPr>
-          <w:color w:val="0070C0"/>
-        </w:rPr>
-        <w:t xml:space="preserve"> </w:t>
-      </w:r>
-      <w:r>
-        <w:t xml:space="preserve">a </w:t>
-      </w:r>
-      <w:r>
-        <w:rPr>
-          <w:color w:val="0070C0"/>
-        </w:rPr>
-        <w:t>to</w:t>
-      </w:r>
-      <w:r>
-        <w:rPr>
-          <w:color w:val="0070C0"/>
-        </w:rPr>
-        <w:t xml:space="preserve"> </w:t>
-      </w:r>
-      <w:r>
-        <w:rPr>
-          <w:color w:val="C00000"/>
-        </w:rPr>
-        <w:t>1</w:t>
-      </w:r>
-      <w:r>
-        <w:t xml:space="preserve"> + </w:t>
-      </w:r>
-      <w:r>
-        <w:rPr>
-          <w:color w:val="C00000"/>
-        </w:rPr>
-        <w:t>2.5</w:t>
-      </w:r>
-      <w:r>
-        <w:t xml:space="preserve">       </w:t>
-      </w:r>
-      <w:r>
-        <w:rPr>
-          <w:color w:val="00B050"/>
-        </w:rPr>
-        <w:t>-- 3.5</w:t>
-      </w:r>
-    </w:p>
-    <w:p>
-      <w:r>
-        <w:t xml:space="preserve">If you divide two integers and the result can’t be stored in an integer, the result will be a number.  If you wish to preserve the result as an integer no matter the result, you must explicitly cast the </w:t>
-      </w:r>
-      <w:r>
-        <w:t>result of the operation</w:t>
-      </w:r>
-      <w:r>
-        <w:t xml:space="preserve"> back to an integer.</w:t>
-      </w:r>
-      <w:r>
-        <w:t xml:space="preserve">  If either value is a number, than the result will be a number</w:t>
+        <w:t xml:space="preserve"> in</w:t>
       </w:r>
       <w:bookmarkStart w:id="20" w:name="_GoBack"/>
       <w:bookmarkEnd w:id="20"/>
       <w:r>
-        <w:t>.</w:t>
+        <w:t xml:space="preserve"> a numbe</w:t>
+      </w:r>
+      <w:r>
+        <w:t>r as well.</w:t>
+      </w:r>
+    </w:p>
+    <w:p>
+      <w:pPr>
+        <w:pStyle w:val="Code"/>
+        <w:rPr>
+          <w:color w:val="00B050"/>
+        </w:rPr>
+      </w:pPr>
+      <w:r>
+        <w:rPr>
+          <w:color w:val="0070C0"/>
+        </w:rPr>
+        <w:t>set</w:t>
+      </w:r>
+      <w:r>
+        <w:rPr>
+          <w:color w:val="0070C0"/>
+        </w:rPr>
+        <w:t xml:space="preserve"> </w:t>
+      </w:r>
+      <w:r>
+        <w:t xml:space="preserve">a </w:t>
+      </w:r>
+      <w:r>
+        <w:rPr>
+          <w:color w:val="0070C0"/>
+        </w:rPr>
+        <w:t>to</w:t>
+      </w:r>
+      <w:r>
+        <w:rPr>
+          <w:color w:val="0070C0"/>
+        </w:rPr>
+        <w:t xml:space="preserve"> </w:t>
+      </w:r>
+      <w:r>
+        <w:rPr>
+          <w:color w:val="C00000"/>
+        </w:rPr>
+        <w:t>1</w:t>
+      </w:r>
+      <w:r>
+        <w:t xml:space="preserve"> + </w:t>
+      </w:r>
+      <w:r>
+        <w:rPr>
+          <w:color w:val="C00000"/>
+        </w:rPr>
+        <w:t>2.5</w:t>
+      </w:r>
+      <w:r>
+        <w:t xml:space="preserve">       </w:t>
+      </w:r>
+      <w:r>
+        <w:rPr>
+          <w:color w:val="00B050"/>
+        </w:rPr>
+        <w:t>-- 3.5</w:t>
+      </w:r>
+    </w:p>
+    <w:p>
+      <w:r>
+        <w:t xml:space="preserve">If you divide two integers and the result can’t be stored in an integer, the result will be a number.  If you wish to preserve the result as an integer no matter the result, you must explicitly cast the </w:t>
+      </w:r>
+      <w:r>
+        <w:t>result of the operation</w:t>
+      </w:r>
+      <w:r>
+        <w:t xml:space="preserve"> back to an integer.</w:t>
+      </w:r>
+      <w:r>
+        <w:t xml:space="preserve">  If either value is a number, than the result will be a number.</w:t>
       </w:r>
     </w:p>
     <w:p>
@@ -35817,7 +35817,7 @@
 </file>
 
 <file path=customXml/itemProps1.xml><?xml version="1.0" encoding="utf-8"?>
-<ds:datastoreItem xmlns:ds="http://schemas.openxmlformats.org/officeDocument/2006/customXml" ds:itemID="{39AC3C18-5C6B-477C-B641-CE733D82B1CB}">
+<ds:datastoreItem xmlns:ds="http://schemas.openxmlformats.org/officeDocument/2006/customXml" ds:itemID="{A68003B0-420F-4AD3-9998-A72C7FC134C8}">
   <ds:schemaRefs>
     <ds:schemaRef ds:uri="http://schemas.openxmlformats.org/officeDocument/2006/bibliography"/>
   </ds:schemaRefs>

</xml_diff>